<commit_message>
Se agrega funcion a la base para control de chofer auto
Se agrega a la base  una funcion que controla si el chofer ya esta asignado a un auto, y se actualiza el abm de auto.
Tambien se actualiza la estrategia.
</commit_message>
<xml_diff>
--- a/Estrategia.docx
+++ b/Estrategia.docx
@@ -1205,14 +1205,12 @@
         </w:rPr>
         <w:instrText>ompleto</w:instrText>
       </w:r>
-      <w:proofErr w:type="gramStart"/>
       <w:r>
         <w:rPr>
           <w:lang w:val="es-ES"/>
         </w:rPr>
         <w:instrText>;02</w:instrText>
       </w:r>
-      <w:proofErr w:type="gramEnd"/>
       <w:r>
         <w:instrText xml:space="preserve">" </w:instrText>
       </w:r>
@@ -1315,14 +1313,12 @@
         </w:rPr>
         <w:instrText>Centro del diagrama</w:instrText>
       </w:r>
-      <w:proofErr w:type="gramStart"/>
       <w:r>
         <w:rPr>
           <w:lang w:val="es-ES"/>
         </w:rPr>
         <w:instrText>;03</w:instrText>
       </w:r>
-      <w:proofErr w:type="gramEnd"/>
       <w:r>
         <w:instrText xml:space="preserve">" </w:instrText>
       </w:r>
@@ -1407,30 +1403,14 @@
         <w:rPr>
           <w:lang w:val="es-ES"/>
         </w:rPr>
-        <w:instrText xml:space="preserve">Diagrama </w:instrText>
-      </w:r>
-      <w:proofErr w:type="spellStart"/>
-      <w:r>
-        <w:rPr>
-          <w:lang w:val="es-ES"/>
-        </w:rPr>
-        <w:instrText>login</w:instrText>
-      </w:r>
-      <w:proofErr w:type="spellEnd"/>
-      <w:r>
-        <w:rPr>
-          <w:lang w:val="es-ES"/>
-        </w:rPr>
-        <w:instrText xml:space="preserve"> y seguridad</w:instrText>
-      </w:r>
-      <w:proofErr w:type="gramStart"/>
+        <w:instrText>Diagrama login y seguridad</w:instrText>
+      </w:r>
       <w:r>
         <w:rPr>
           <w:lang w:val="es-ES"/>
         </w:rPr>
         <w:instrText>;04</w:instrText>
       </w:r>
-      <w:proofErr w:type="gramEnd"/>
       <w:r>
         <w:instrText xml:space="preserve">" </w:instrText>
       </w:r>
@@ -1613,14 +1593,12 @@
         </w:rPr>
         <w:instrText>Estructuras de entidades repetidas</w:instrText>
       </w:r>
-      <w:proofErr w:type="gramStart"/>
       <w:r>
         <w:rPr>
           <w:lang w:val="es-ES"/>
         </w:rPr>
         <w:instrText>;05</w:instrText>
       </w:r>
-      <w:proofErr w:type="gramEnd"/>
       <w:r>
         <w:instrText xml:space="preserve">" </w:instrText>
       </w:r>
@@ -1734,14 +1712,12 @@
         </w:rPr>
         <w:instrText>Objetivo</w:instrText>
       </w:r>
-      <w:proofErr w:type="gramStart"/>
       <w:r>
         <w:rPr>
           <w:lang w:val="es-ES"/>
         </w:rPr>
         <w:instrText>;06</w:instrText>
       </w:r>
-      <w:proofErr w:type="gramEnd"/>
       <w:r>
         <w:instrText xml:space="preserve">" </w:instrText>
       </w:r>
@@ -1836,14 +1812,12 @@
         </w:rPr>
         <w:instrText>Consideraciones del grupo</w:instrText>
       </w:r>
-      <w:proofErr w:type="gramStart"/>
       <w:r>
         <w:rPr>
           <w:lang w:val="es-ES"/>
         </w:rPr>
         <w:instrText>;07</w:instrText>
       </w:r>
-      <w:proofErr w:type="gramEnd"/>
       <w:r>
         <w:instrText xml:space="preserve">" </w:instrText>
       </w:r>
@@ -3383,40 +3357,114 @@
         </w:rPr>
         <w:instrText>Descripción de tablas</w:instrText>
       </w:r>
+      <w:r>
+        <w:rPr>
+          <w:lang w:val="es-ES"/>
+        </w:rPr>
+        <w:instrText>;0</w:instrText>
+      </w:r>
+      <w:r>
+        <w:rPr>
+          <w:lang w:val="es-ES"/>
+        </w:rPr>
+        <w:instrText>8</w:instrText>
+      </w:r>
+      <w:r>
+        <w:instrText xml:space="preserve">" </w:instrText>
+      </w:r>
+      <w:r>
+        <w:rPr>
+          <w:rFonts w:ascii="Arial" w:hAnsi="Arial" w:cs="Arial"/>
+          <w:color w:val="auto"/>
+          <w:sz w:val="24"/>
+          <w:szCs w:val="24"/>
+        </w:rPr>
+        <w:fldChar w:fldCharType="end"/>
+      </w:r>
+      <w:r>
+        <w:rPr>
+          <w:rFonts w:ascii="Arial" w:hAnsi="Arial" w:cs="Arial"/>
+          <w:color w:val="auto"/>
+          <w:sz w:val="24"/>
+          <w:szCs w:val="24"/>
+        </w:rPr>
+        <w:t>DESCRIPCION DE TABLAS</w:t>
+      </w:r>
+    </w:p>
+    <w:p>
       <w:proofErr w:type="gramStart"/>
       <w:r>
         <w:rPr>
-          <w:lang w:val="es-ES"/>
-        </w:rPr>
-        <w:instrText>;0</w:instrText>
-      </w:r>
-      <w:r>
-        <w:rPr>
-          <w:lang w:val="es-ES"/>
-        </w:rPr>
-        <w:instrText>8</w:instrText>
+          <w:b/>
+        </w:rPr>
+        <w:t>AUTO</w:t>
+      </w:r>
+      <w:r>
+        <w:rPr>
+          <w:b/>
+        </w:rPr>
+        <w:t xml:space="preserve">  :</w:t>
       </w:r>
       <w:proofErr w:type="gramEnd"/>
       <w:r>
-        <w:instrText xml:space="preserve">" </w:instrText>
-      </w:r>
-      <w:r>
-        <w:rPr>
-          <w:rFonts w:ascii="Arial" w:hAnsi="Arial" w:cs="Arial"/>
-          <w:color w:val="auto"/>
-          <w:sz w:val="24"/>
-          <w:szCs w:val="24"/>
-        </w:rPr>
-        <w:fldChar w:fldCharType="end"/>
-      </w:r>
-      <w:r>
-        <w:rPr>
-          <w:rFonts w:ascii="Arial" w:hAnsi="Arial" w:cs="Arial"/>
-          <w:color w:val="auto"/>
-          <w:sz w:val="24"/>
-          <w:szCs w:val="24"/>
-        </w:rPr>
-        <w:t>DESCRIPCION DE TABLAS</w:t>
+        <w:t xml:space="preserve"> Esta tabla contiene la información referente a un automóvil, su identificador es </w:t>
+      </w:r>
+      <w:proofErr w:type="spellStart"/>
+      <w:r>
+        <w:t>autoincremental</w:t>
+      </w:r>
+      <w:proofErr w:type="spellEnd"/>
+      <w:r>
+        <w:t xml:space="preserve"> y la patente tiene una restricción UNIQUE, la cual controla que no existan autos mellizos, también posee un cambo de tipo BIT el cual cuando está en 1 indica que el automóvil esta habilitado.</w:t>
+      </w:r>
+    </w:p>
+    <w:p>
+      <w:r>
+        <w:rPr>
+          <w:b/>
+        </w:rPr>
+        <w:t>CABECERO_FACTURA</w:t>
+      </w:r>
+      <w:r>
+        <w:rPr>
+          <w:b/>
+        </w:rPr>
+        <w:t xml:space="preserve"> :</w:t>
+      </w:r>
+      <w:r>
+        <w:t xml:space="preserve"> Contiene la información de la cabecera de una factura, como son el cliente, las fechas desde y hasta de facturación, la fecha de la factura , el monto total de la misma y su número, el cual funciona como  </w:t>
+      </w:r>
+      <w:r>
+        <w:t>identificador</w:t>
+      </w:r>
+      <w:r>
+        <w:t>, el mismo se incrementa de uno en uno.</w:t>
+      </w:r>
+    </w:p>
+    <w:p>
+      <w:r>
+        <w:rPr>
+          <w:b/>
+        </w:rPr>
+        <w:t>CABECERO_</w:t>
+      </w:r>
+      <w:r>
+        <w:rPr>
+          <w:b/>
+        </w:rPr>
+        <w:t>RENDICION</w:t>
+      </w:r>
+      <w:r>
+        <w:rPr>
+          <w:b/>
+        </w:rPr>
+        <w:t xml:space="preserve"> :</w:t>
+      </w:r>
+      <w:r>
+        <w:t xml:space="preserve"> Contiene la información de la cabecera de una rendición, como son el chofer, el turno que se rinde, la fecha de la rendición, el monto total y el número el cual funciona como identificador, el mismo se incrementa de uno en uno</w:t>
+      </w:r>
+      <w:r>
+        <w:t>.</w:t>
       </w:r>
     </w:p>
     <w:p>
@@ -3425,17 +3473,101 @@
         <w:rPr>
           <w:b/>
         </w:rPr>
-        <w:t>AUTO</w:t>
+        <w:t>CHOFER</w:t>
       </w:r>
       <w:r>
         <w:rPr>
           <w:b/>
         </w:rPr>
-        <w:t xml:space="preserve">  :</w:t>
+        <w:t xml:space="preserve"> :</w:t>
       </w:r>
       <w:proofErr w:type="gramEnd"/>
       <w:r>
-        <w:t xml:space="preserve"> Esta tabla contiene la información referente a un automóvil, su identificador es </w:t>
+        <w:t xml:space="preserve"> Contiene el identificador de un chofer  y un campo </w:t>
+      </w:r>
+      <w:r>
+        <w:t>BIT</w:t>
+      </w:r>
+      <w:r>
+        <w:t xml:space="preserve"> que indica en 1 si está habilitado y en 0 si no lo está</w:t>
+      </w:r>
+      <w:r>
+        <w:t>.</w:t>
+      </w:r>
+    </w:p>
+    <w:p>
+      <w:proofErr w:type="gramStart"/>
+      <w:r>
+        <w:rPr>
+          <w:b/>
+        </w:rPr>
+        <w:t>CLIENTE</w:t>
+      </w:r>
+      <w:r>
+        <w:rPr>
+          <w:b/>
+        </w:rPr>
+        <w:t xml:space="preserve"> :</w:t>
+      </w:r>
+      <w:proofErr w:type="gramEnd"/>
+      <w:r>
+        <w:t xml:space="preserve"> </w:t>
+      </w:r>
+      <w:r>
+        <w:t xml:space="preserve">Contiene el identificador de un </w:t>
+      </w:r>
+      <w:r>
+        <w:t>cliente</w:t>
+      </w:r>
+      <w:r>
+        <w:t xml:space="preserve">  y un campo BIT que indica en 1 si está habilitado y en 0 si no lo está.</w:t>
+      </w:r>
+    </w:p>
+    <w:p>
+      <w:r>
+        <w:rPr>
+          <w:b/>
+        </w:rPr>
+        <w:t>FACTURA_</w:t>
+      </w:r>
+      <w:proofErr w:type="gramStart"/>
+      <w:r>
+        <w:rPr>
+          <w:b/>
+        </w:rPr>
+        <w:t>REP</w:t>
+      </w:r>
+      <w:r>
+        <w:rPr>
+          <w:b/>
+        </w:rPr>
+        <w:t xml:space="preserve"> :</w:t>
+      </w:r>
+      <w:proofErr w:type="gramEnd"/>
+      <w:r>
+        <w:t xml:space="preserve"> Esta estructura aloja a los registros calificados como facturas  considerados repetidos que se encontraron al momento de migrar la tabla maestra</w:t>
+      </w:r>
+      <w:r>
+        <w:t>.</w:t>
+      </w:r>
+    </w:p>
+    <w:p>
+      <w:proofErr w:type="gramStart"/>
+      <w:r>
+        <w:rPr>
+          <w:b/>
+        </w:rPr>
+        <w:t>FUNCIONALIDAD</w:t>
+      </w:r>
+      <w:r>
+        <w:rPr>
+          <w:b/>
+        </w:rPr>
+        <w:t xml:space="preserve"> :</w:t>
+      </w:r>
+      <w:proofErr w:type="gramEnd"/>
+      <w:r>
+        <w:t xml:space="preserve"> Contiene las funcionalidades disponibles en la aplicación, posee un identificador </w:t>
       </w:r>
       <w:proofErr w:type="spellStart"/>
       <w:r>
@@ -3443,7 +3575,7 @@
       </w:r>
       <w:proofErr w:type="spellEnd"/>
       <w:r>
-        <w:t xml:space="preserve"> y la patente tiene una restricción UNIQUE, la cual controla que no existan autos mellizos, también posee un cambo de tipo BIT el cual cuando está en 1 indica que el automóvil esta habilitado.</w:t>
+        <w:t>.</w:t>
       </w:r>
     </w:p>
     <w:p>
@@ -3451,22 +3583,16 @@
         <w:rPr>
           <w:b/>
         </w:rPr>
-        <w:t>CABECERO_FACTURA</w:t>
+        <w:t>FUNCIONALIDADXROL</w:t>
       </w:r>
       <w:r>
         <w:rPr>
           <w:b/>
         </w:rPr>
-        <w:t xml:space="preserve"> :</w:t>
-      </w:r>
-      <w:r>
-        <w:t xml:space="preserve"> Contiene la información de la cabecera de una factura, como son el cliente, las fechas desde y hasta de facturación, la fecha de la factura , el monto total de la misma y su número, el cual funciona como  </w:t>
-      </w:r>
-      <w:r>
-        <w:t>identificador</w:t>
-      </w:r>
-      <w:r>
-        <w:t>, el mismo se incrementa de uno en uno.</w:t>
+        <w:t>:</w:t>
+      </w:r>
+      <w:r>
+        <w:t xml:space="preserve"> Contiene las funcionalidades agrupadas por rol.</w:t>
       </w:r>
     </w:p>
     <w:p>
@@ -3474,415 +3600,219 @@
         <w:rPr>
           <w:b/>
         </w:rPr>
-        <w:t>CABECERO_</w:t>
+        <w:t>HOJA_MENU</w:t>
       </w:r>
       <w:r>
         <w:rPr>
           <w:b/>
         </w:rPr>
-        <w:t>RENDICION</w:t>
-      </w:r>
+        <w:t>:</w:t>
+      </w:r>
+      <w:r>
+        <w:t xml:space="preserve"> Contiene los textos a mostrar en los </w:t>
+      </w:r>
+      <w:proofErr w:type="spellStart"/>
+      <w:r>
+        <w:t>menus</w:t>
+      </w:r>
+      <w:proofErr w:type="spellEnd"/>
+      <w:r>
+        <w:t xml:space="preserve"> </w:t>
+      </w:r>
+      <w:proofErr w:type="spellStart"/>
+      <w:r>
+        <w:t>desplegrables</w:t>
+      </w:r>
+      <w:proofErr w:type="spellEnd"/>
+      <w:r>
+        <w:t>.</w:t>
+      </w:r>
+    </w:p>
+    <w:p>
       <w:r>
         <w:rPr>
           <w:b/>
         </w:rPr>
-        <w:t xml:space="preserve"> :</w:t>
-      </w:r>
-      <w:r>
-        <w:t xml:space="preserve"> Contiene la información de la cabecera de una rendición, como son el chofer, el turno que se rinde, la fecha de la rendición, el monto total y el número el cual funciona como identificador, el mismo se incrementa de uno en uno</w:t>
-      </w:r>
+        <w:t>ITEM_FACTURA</w:t>
+      </w:r>
+      <w:proofErr w:type="gramStart"/>
+      <w:r>
+        <w:rPr>
+          <w:b/>
+        </w:rPr>
+        <w:t>:</w:t>
+      </w:r>
+      <w:r>
+        <w:t xml:space="preserve">  Contiene</w:t>
+      </w:r>
+      <w:proofErr w:type="gramEnd"/>
+      <w:r>
+        <w:t xml:space="preserve"> el cuerpo de la factura conformado por los ítems de la misma se relaciona con la cabecera mediante el número de factura.  Los ítems son una referencia directa a los viajes registrados. </w:t>
+      </w:r>
+    </w:p>
+    <w:p>
+      <w:r>
+        <w:rPr>
+          <w:b/>
+        </w:rPr>
+        <w:t>ITEM_RENDICION</w:t>
+      </w:r>
+      <w:r>
+        <w:rPr>
+          <w:b/>
+        </w:rPr>
+        <w:t>:</w:t>
+      </w:r>
+      <w:r>
+        <w:t xml:space="preserve"> Contiene el cuerpo de la rendición conformado por los ítems de la misma se relaciona con la cabecera mediante el número de rendición.  Los ítems son una referencia directa a los viajes registrados.</w:t>
+      </w:r>
+    </w:p>
+    <w:p>
+      <w:r>
+        <w:rPr>
+          <w:b/>
+        </w:rPr>
+        <w:t>MARCA</w:t>
+      </w:r>
+      <w:r>
+        <w:rPr>
+          <w:b/>
+        </w:rPr>
+        <w:t xml:space="preserve">: </w:t>
+      </w:r>
+      <w:r>
+        <w:t xml:space="preserve">Contiene un identificador  </w:t>
+      </w:r>
+      <w:proofErr w:type="spellStart"/>
+      <w:r>
+        <w:t>autoincremental</w:t>
+      </w:r>
+      <w:proofErr w:type="spellEnd"/>
+      <w:r>
+        <w:t xml:space="preserve">  y el detalle de la marca.</w:t>
+      </w:r>
+    </w:p>
+    <w:p>
+      <w:r>
+        <w:rPr>
+          <w:b/>
+        </w:rPr>
+        <w:t>MARCA_MODELO</w:t>
+      </w:r>
+      <w:r>
+        <w:rPr>
+          <w:b/>
+        </w:rPr>
+        <w:t>:</w:t>
+      </w:r>
+      <w:r>
+        <w:t xml:space="preserve"> Contiene a los modelos agrupados por marca.</w:t>
+      </w:r>
+    </w:p>
+    <w:p>
+      <w:r>
+        <w:rPr>
+          <w:b/>
+        </w:rPr>
+        <w:t>MODELO</w:t>
+      </w:r>
+      <w:r>
+        <w:rPr>
+          <w:b/>
+        </w:rPr>
+        <w:t xml:space="preserve">: </w:t>
+      </w:r>
+      <w:r>
+        <w:t xml:space="preserve">Contiene un identificador  </w:t>
+      </w:r>
+      <w:proofErr w:type="spellStart"/>
+      <w:r>
+        <w:t>autoincremental</w:t>
+      </w:r>
+      <w:proofErr w:type="spellEnd"/>
+      <w:r>
+        <w:t xml:space="preserve">  y el detalle del modelo.</w:t>
+      </w:r>
+    </w:p>
+    <w:p>
+      <w:r>
+        <w:rPr>
+          <w:b/>
+        </w:rPr>
+        <w:t>PERSONA</w:t>
+      </w:r>
+      <w:r>
+        <w:rPr>
+          <w:b/>
+        </w:rPr>
+        <w:t>:</w:t>
+      </w:r>
+      <w:r>
+        <w:t xml:space="preserve"> Contiene los datos personales  de los choferes y clientes. Tiene un identi</w:t>
+      </w:r>
+      <w:r>
+        <w:t>fi</w:t>
+      </w:r>
+      <w:r>
+        <w:t xml:space="preserve">cador </w:t>
+      </w:r>
+      <w:proofErr w:type="spellStart"/>
+      <w:r>
+        <w:t>autoincremental</w:t>
+      </w:r>
+      <w:proofErr w:type="spellEnd"/>
       <w:r>
         <w:t>.</w:t>
       </w:r>
     </w:p>
     <w:p>
-      <w:proofErr w:type="gramStart"/>
       <w:r>
         <w:rPr>
           <w:b/>
         </w:rPr>
-        <w:t>CHOFER</w:t>
+        <w:t>RAMA_MENU</w:t>
       </w:r>
       <w:r>
         <w:rPr>
           <w:b/>
         </w:rPr>
-        <w:t xml:space="preserve"> :</w:t>
-      </w:r>
-      <w:proofErr w:type="gramEnd"/>
-      <w:r>
-        <w:t xml:space="preserve"> Contiene el identificador de un chofer  y un campo </w:t>
-      </w:r>
-      <w:r>
-        <w:t>BIT</w:t>
-      </w:r>
-      <w:r>
-        <w:t xml:space="preserve"> que indica en 1 si está habilitado y en 0 si no lo está</w:t>
-      </w:r>
-      <w:r>
-        <w:t>.</w:t>
-      </w:r>
-    </w:p>
-    <w:p>
-      <w:proofErr w:type="gramStart"/>
+        <w:t>:</w:t>
+      </w:r>
+      <w:r>
+        <w:t xml:space="preserve"> Contiene los textos a mostrar en los </w:t>
+      </w:r>
+      <w:proofErr w:type="spellStart"/>
+      <w:r>
+        <w:t>menus</w:t>
+      </w:r>
+      <w:proofErr w:type="spellEnd"/>
+      <w:r>
+        <w:t xml:space="preserve"> </w:t>
+      </w:r>
+      <w:proofErr w:type="spellStart"/>
+      <w:r>
+        <w:t>desplegrables</w:t>
+      </w:r>
+      <w:proofErr w:type="spellEnd"/>
+      <w:r>
+        <w:t xml:space="preserve"> de tipo rama.</w:t>
+      </w:r>
+    </w:p>
+    <w:p>
       <w:r>
         <w:rPr>
           <w:b/>
         </w:rPr>
-        <w:t>CLIENTE</w:t>
+        <w:t>RENDICION_REP</w:t>
       </w:r>
       <w:r>
         <w:rPr>
           <w:b/>
         </w:rPr>
-        <w:t xml:space="preserve"> :</w:t>
-      </w:r>
-      <w:proofErr w:type="gramEnd"/>
-      <w:r>
-        <w:t xml:space="preserve"> </w:t>
-      </w:r>
-      <w:r>
-        <w:t xml:space="preserve">Contiene el identificador de un </w:t>
-      </w:r>
-      <w:r>
-        <w:t>cliente</w:t>
-      </w:r>
-      <w:r>
-        <w:t xml:space="preserve">  y un campo BIT que indica en 1 si está habilitado y en 0 si no lo está.</w:t>
-      </w:r>
-    </w:p>
-    <w:p>
-      <w:r>
-        <w:rPr>
-          <w:b/>
-        </w:rPr>
-        <w:t>FACTURA_</w:t>
-      </w:r>
-      <w:proofErr w:type="gramStart"/>
-      <w:r>
-        <w:rPr>
-          <w:b/>
-        </w:rPr>
-        <w:t>REP</w:t>
-      </w:r>
-      <w:r>
-        <w:rPr>
-          <w:b/>
-        </w:rPr>
-        <w:t xml:space="preserve"> :</w:t>
-      </w:r>
-      <w:proofErr w:type="gramEnd"/>
-      <w:r>
-        <w:t xml:space="preserve"> Esta estructura aloja a los registros calificados como facturas  considerados repetidos que se encontraron al momento de migrar la tabla maestra</w:t>
-      </w:r>
-      <w:r>
-        <w:t>.</w:t>
-      </w:r>
-    </w:p>
-    <w:p>
-      <w:proofErr w:type="gramStart"/>
-      <w:r>
-        <w:rPr>
-          <w:b/>
-        </w:rPr>
-        <w:t>FUNCIONALIDAD</w:t>
-      </w:r>
-      <w:r>
-        <w:rPr>
-          <w:b/>
-        </w:rPr>
-        <w:t xml:space="preserve"> :</w:t>
-      </w:r>
-      <w:proofErr w:type="gramEnd"/>
-      <w:r>
-        <w:t xml:space="preserve"> Contiene las funcionalidades disponibles en la aplicación, posee un identificador </w:t>
-      </w:r>
-      <w:proofErr w:type="spellStart"/>
-      <w:r>
-        <w:t>autoincremental</w:t>
-      </w:r>
-      <w:proofErr w:type="spellEnd"/>
-      <w:r>
-        <w:t>.</w:t>
-      </w:r>
-    </w:p>
-    <w:p>
-      <w:r>
-        <w:rPr>
-          <w:b/>
-        </w:rPr>
-        <w:t>FUNCIONALIDADXROL</w:t>
-      </w:r>
-      <w:r>
-        <w:rPr>
-          <w:b/>
-        </w:rPr>
         <w:t>:</w:t>
       </w:r>
       <w:r>
-        <w:t xml:space="preserve"> Contiene las funcionalidades agrupadas por rol.</w:t>
-      </w:r>
-    </w:p>
-    <w:p>
-      <w:r>
-        <w:rPr>
-          <w:b/>
-        </w:rPr>
-        <w:t>HOJA_MENU</w:t>
-      </w:r>
-      <w:r>
-        <w:rPr>
-          <w:b/>
-        </w:rPr>
-        <w:t>:</w:t>
-      </w:r>
-      <w:r>
-        <w:t xml:space="preserve"> Contiene los textos a mostrar en los </w:t>
-      </w:r>
-      <w:proofErr w:type="spellStart"/>
-      <w:r>
-        <w:t>menus</w:t>
-      </w:r>
-      <w:proofErr w:type="spellEnd"/>
-      <w:r>
-        <w:t xml:space="preserve"> </w:t>
-      </w:r>
-      <w:proofErr w:type="spellStart"/>
-      <w:r>
-        <w:t>desplegrables</w:t>
-      </w:r>
-      <w:proofErr w:type="spellEnd"/>
-      <w:r>
-        <w:t>.</w:t>
-      </w:r>
-    </w:p>
-    <w:p>
-      <w:r>
-        <w:rPr>
-          <w:b/>
-        </w:rPr>
-        <w:t>ITEM_FACTURA</w:t>
-      </w:r>
-      <w:proofErr w:type="gramStart"/>
-      <w:r>
-        <w:rPr>
-          <w:b/>
-        </w:rPr>
-        <w:t>:</w:t>
-      </w:r>
-      <w:r>
-        <w:t xml:space="preserve">  Contiene</w:t>
-      </w:r>
-      <w:proofErr w:type="gramEnd"/>
-      <w:r>
-        <w:t xml:space="preserve"> el cuerpo de la factura conformado por los ítems de la misma se relaciona con la cabecera mediante el número de factura.  Los ítems son una referencia directa a los viajes registrados. </w:t>
-      </w:r>
-    </w:p>
-    <w:p>
-      <w:r>
-        <w:rPr>
-          <w:b/>
-        </w:rPr>
-        <w:t>ITEM_RENDICION</w:t>
-      </w:r>
-      <w:r>
-        <w:rPr>
-          <w:b/>
-        </w:rPr>
-        <w:t>:</w:t>
-      </w:r>
-      <w:r>
-        <w:t xml:space="preserve"> </w:t>
-      </w:r>
-      <w:r>
-        <w:t xml:space="preserve">Contiene el cuerpo de la </w:t>
-      </w:r>
-      <w:r>
-        <w:t>rendición</w:t>
-      </w:r>
-      <w:r>
-        <w:t xml:space="preserve"> conformado por los ítems de la misma se relaciona con la cabecera mediante el número de </w:t>
-      </w:r>
-      <w:r>
-        <w:t>rendición</w:t>
-      </w:r>
-      <w:r>
-        <w:t>.  Los ítems son una referencia directa a los viajes registrados.</w:t>
-      </w:r>
-    </w:p>
-    <w:p>
-      <w:r>
-        <w:rPr>
-          <w:b/>
-        </w:rPr>
-        <w:t>MARCA</w:t>
-      </w:r>
-      <w:r>
-        <w:rPr>
-          <w:b/>
-        </w:rPr>
-        <w:t xml:space="preserve">: </w:t>
-      </w:r>
-      <w:r>
-        <w:t xml:space="preserve">Contiene un identificador  </w:t>
-      </w:r>
-      <w:proofErr w:type="spellStart"/>
-      <w:r>
-        <w:t>autoincremental</w:t>
-      </w:r>
-      <w:proofErr w:type="spellEnd"/>
-      <w:r>
-        <w:t xml:space="preserve">  y el detalle de la marca.</w:t>
-      </w:r>
-    </w:p>
-    <w:p>
-      <w:r>
-        <w:rPr>
-          <w:b/>
-        </w:rPr>
-        <w:t>MARCA_MODELO</w:t>
-      </w:r>
-      <w:r>
-        <w:rPr>
-          <w:b/>
-        </w:rPr>
-        <w:t>:</w:t>
-      </w:r>
-      <w:r>
-        <w:t xml:space="preserve"> Contiene a los modelos agrupados por marca.</w:t>
-      </w:r>
-    </w:p>
-    <w:p>
-      <w:r>
-        <w:rPr>
-          <w:b/>
-        </w:rPr>
-        <w:t>MODELO</w:t>
-      </w:r>
-      <w:r>
-        <w:rPr>
-          <w:b/>
-        </w:rPr>
-        <w:t>:</w:t>
-      </w:r>
-      <w:r>
-        <w:rPr>
-          <w:b/>
-        </w:rPr>
-        <w:t xml:space="preserve"> </w:t>
-      </w:r>
-      <w:r>
-        <w:t xml:space="preserve">Contiene un identificador  </w:t>
-      </w:r>
-      <w:proofErr w:type="spellStart"/>
-      <w:r>
-        <w:t>autoincremental</w:t>
-      </w:r>
-      <w:proofErr w:type="spellEnd"/>
-      <w:r>
-        <w:t xml:space="preserve">  </w:t>
-      </w:r>
-      <w:r>
-        <w:t>y el detalle del modelo</w:t>
-      </w:r>
-      <w:r>
-        <w:t>.</w:t>
-      </w:r>
-    </w:p>
-    <w:p>
-      <w:r>
-        <w:rPr>
-          <w:b/>
-        </w:rPr>
-        <w:t>PERSONA</w:t>
-      </w:r>
-      <w:r>
-        <w:rPr>
-          <w:b/>
-        </w:rPr>
-        <w:t>:</w:t>
-      </w:r>
-      <w:r>
-        <w:t xml:space="preserve"> Contiene los datos personales  de los choferes y clientes. Tiene un identi</w:t>
-      </w:r>
-      <w:r>
-        <w:t>fi</w:t>
-      </w:r>
-      <w:r>
-        <w:t xml:space="preserve">cador </w:t>
-      </w:r>
-      <w:proofErr w:type="spellStart"/>
-      <w:r>
-        <w:t>autoincremental</w:t>
-      </w:r>
-      <w:proofErr w:type="spellEnd"/>
-      <w:r>
-        <w:t>.</w:t>
-      </w:r>
-    </w:p>
-    <w:p>
-      <w:r>
-        <w:rPr>
-          <w:b/>
-        </w:rPr>
-        <w:t>RAMA_MENU</w:t>
-      </w:r>
-      <w:r>
-        <w:rPr>
-          <w:b/>
-        </w:rPr>
-        <w:t>:</w:t>
-      </w:r>
-      <w:r>
-        <w:t xml:space="preserve"> </w:t>
-      </w:r>
-      <w:r>
-        <w:t xml:space="preserve">Contiene los textos a mostrar en los </w:t>
-      </w:r>
-      <w:proofErr w:type="spellStart"/>
-      <w:r>
-        <w:t>menus</w:t>
-      </w:r>
-      <w:proofErr w:type="spellEnd"/>
-      <w:r>
-        <w:t xml:space="preserve"> </w:t>
-      </w:r>
-      <w:proofErr w:type="spellStart"/>
-      <w:r>
-        <w:t>desplegrables</w:t>
-      </w:r>
-      <w:proofErr w:type="spellEnd"/>
-      <w:r>
-        <w:t xml:space="preserve"> de tipo rama.</w:t>
-      </w:r>
-    </w:p>
-    <w:p>
-      <w:r>
-        <w:rPr>
-          <w:b/>
-        </w:rPr>
-        <w:t>RENDICION_REP</w:t>
-      </w:r>
-      <w:r>
-        <w:rPr>
-          <w:b/>
-        </w:rPr>
-        <w:t>:</w:t>
-      </w:r>
-      <w:r>
-        <w:t xml:space="preserve"> </w:t>
-      </w:r>
-      <w:r>
-        <w:t xml:space="preserve">Esta estructura aloja a los registros calificados como </w:t>
-      </w:r>
-      <w:r>
-        <w:t>rendiciones</w:t>
-      </w:r>
-      <w:r>
-        <w:t xml:space="preserve">  considerados repetidos que se encontraron al momento de migrar la tabla maestra</w:t>
-      </w:r>
-      <w:r>
-        <w:t>.</w:t>
+        <w:t xml:space="preserve"> Esta estructura aloja a los registros calificados como rendiciones  considerados repetidos que se encontraron al momento de migrar la tabla maestra.</w:t>
       </w:r>
     </w:p>
     <w:p>
@@ -4104,10 +4034,7 @@
       </w:r>
       <w:proofErr w:type="gramEnd"/>
       <w:r>
-        <w:t xml:space="preserve"> </w:t>
-      </w:r>
-      <w:r>
-        <w:t xml:space="preserve">Esta estructura aloja a los registros calificados como </w:t>
+        <w:t xml:space="preserve"> Esta estructura aloja a los registros calificados como </w:t>
       </w:r>
       <w:r>
         <w:t>viajes</w:t>
@@ -4156,6 +4083,7 @@
           <w:color w:val="auto"/>
           <w:sz w:val="24"/>
           <w:szCs w:val="24"/>
+          <w:lang w:val="en-US"/>
         </w:rPr>
       </w:pPr>
       <w:r>
@@ -4168,22 +4096,10 @@
         <w:fldChar w:fldCharType="begin"/>
       </w:r>
       <w:r>
-        <w:instrText xml:space="preserve"> XE "</w:instrText>
-      </w:r>
-      <w:r>
-        <w:rPr>
-          <w:lang w:val="es-ES"/>
-        </w:rPr>
-        <w:instrText>Formularios</w:instrText>
-      </w:r>
-      <w:r>
-        <w:rPr>
-          <w:lang w:val="es-ES"/>
-        </w:rPr>
-        <w:instrText>;09</w:instrText>
-      </w:r>
-      <w:r>
-        <w:instrText xml:space="preserve">" </w:instrText>
+        <w:rPr>
+          <w:lang w:val="en-US"/>
+        </w:rPr>
+        <w:instrText xml:space="preserve"> XE "Formularios;09" </w:instrText>
       </w:r>
       <w:r>
         <w:rPr>
@@ -4200,6 +4116,7 @@
           <w:color w:val="auto"/>
           <w:sz w:val="24"/>
           <w:szCs w:val="24"/>
+          <w:lang w:val="en-US"/>
         </w:rPr>
         <w:t>FORMULARIOS</w:t>
       </w:r>
@@ -4211,13 +4128,15 @@
           <w:rFonts w:ascii="Arial" w:hAnsi="Arial" w:cs="Arial"/>
           <w:sz w:val="24"/>
           <w:szCs w:val="24"/>
-        </w:rPr>
-      </w:pPr>
-      <w:r>
-        <w:rPr>
-          <w:rFonts w:ascii="Arial" w:hAnsi="Arial" w:cs="Arial"/>
-          <w:sz w:val="24"/>
-          <w:szCs w:val="24"/>
+          <w:lang w:val="en-US"/>
+        </w:rPr>
+      </w:pPr>
+      <w:r>
+        <w:rPr>
+          <w:rFonts w:ascii="Arial" w:hAnsi="Arial" w:cs="Arial"/>
+          <w:sz w:val="24"/>
+          <w:szCs w:val="24"/>
+          <w:lang w:val="en-US"/>
         </w:rPr>
         <w:br w:type="page"/>
       </w:r>
@@ -4232,6 +4151,7 @@
           <w:color w:val="auto"/>
           <w:sz w:val="24"/>
           <w:szCs w:val="24"/>
+          <w:lang w:val="en-US"/>
         </w:rPr>
       </w:pPr>
       <w:r>
@@ -4245,29 +4165,27 @@
         <w:fldChar w:fldCharType="begin"/>
       </w:r>
       <w:r>
-        <w:instrText xml:space="preserve"> XE "</w:instrText>
-      </w:r>
-      <w:r>
-        <w:rPr>
-          <w:lang w:val="es-ES"/>
-        </w:rPr>
-        <w:instrText>Funciones</w:instrText>
-      </w:r>
-      <w:proofErr w:type="gramStart"/>
-      <w:r>
-        <w:rPr>
-          <w:lang w:val="es-ES"/>
+        <w:rPr>
+          <w:lang w:val="en-US"/>
+        </w:rPr>
+        <w:instrText xml:space="preserve"> XE "Funciones</w:instrText>
+      </w:r>
+      <w:r>
+        <w:rPr>
+          <w:lang w:val="en-US"/>
         </w:rPr>
         <w:instrText>;</w:instrText>
       </w:r>
       <w:r>
         <w:rPr>
-          <w:lang w:val="es-ES"/>
+          <w:lang w:val="en-US"/>
         </w:rPr>
         <w:instrText>10</w:instrText>
       </w:r>
-      <w:proofErr w:type="gramEnd"/>
-      <w:r>
+      <w:r>
+        <w:rPr>
+          <w:lang w:val="en-US"/>
+        </w:rPr>
         <w:instrText xml:space="preserve">" </w:instrText>
       </w:r>
       <w:r>
@@ -4285,11 +4203,18 @@
           <w:color w:val="auto"/>
           <w:sz w:val="24"/>
           <w:szCs w:val="24"/>
+          <w:lang w:val="en-US"/>
         </w:rPr>
         <w:t>FUNCIONES</w:t>
       </w:r>
     </w:p>
-    <w:p/>
+    <w:p>
+      <w:pPr>
+        <w:rPr>
+          <w:lang w:val="en-US"/>
+        </w:rPr>
+      </w:pPr>
+    </w:p>
     <w:p>
       <w:pPr>
         <w:rPr>
@@ -6347,6 +6272,118 @@
     </w:p>
     <w:p>
       <w:pPr>
+        <w:rPr>
+          <w:rFonts w:ascii="Arial" w:hAnsi="Arial" w:cs="Arial"/>
+          <w:sz w:val="24"/>
+          <w:szCs w:val="24"/>
+          <w:lang w:val="en-US"/>
+        </w:rPr>
+      </w:pPr>
+      <w:r>
+        <w:rPr>
+          <w:rFonts w:ascii="Arial" w:hAnsi="Arial" w:cs="Arial"/>
+          <w:sz w:val="24"/>
+          <w:szCs w:val="24"/>
+          <w:lang w:val="en-US"/>
+        </w:rPr>
+        <w:t>[DESCONOCIDOS4].FN_CHOFER_YA_</w:t>
+      </w:r>
+      <w:proofErr w:type="gramStart"/>
+      <w:r>
+        <w:rPr>
+          <w:rFonts w:ascii="Arial" w:hAnsi="Arial" w:cs="Arial"/>
+          <w:sz w:val="24"/>
+          <w:szCs w:val="24"/>
+          <w:lang w:val="en-US"/>
+        </w:rPr>
+        <w:t>DESIGNADO(</w:t>
+      </w:r>
+      <w:proofErr w:type="gramEnd"/>
+      <w:r>
+        <w:rPr>
+          <w:rFonts w:ascii="Arial" w:hAnsi="Arial" w:cs="Arial"/>
+          <w:sz w:val="24"/>
+          <w:szCs w:val="24"/>
+          <w:lang w:val="en-US"/>
+        </w:rPr>
+        <w:t>@CHOFER INT)</w:t>
+      </w:r>
+    </w:p>
+    <w:p>
+      <w:pPr>
+        <w:pStyle w:val="ListParagraph"/>
+        <w:numPr>
+          <w:ilvl w:val="0"/>
+          <w:numId w:val="10"/>
+        </w:numPr>
+        <w:rPr>
+          <w:rFonts w:ascii="Arial" w:hAnsi="Arial" w:cs="Arial"/>
+          <w:sz w:val="24"/>
+          <w:szCs w:val="24"/>
+          <w:lang w:val="es-ES"/>
+        </w:rPr>
+      </w:pPr>
+      <w:r>
+        <w:rPr>
+          <w:rFonts w:ascii="Arial" w:hAnsi="Arial" w:cs="Arial"/>
+          <w:sz w:val="24"/>
+          <w:szCs w:val="24"/>
+          <w:lang w:val="es-ES"/>
+        </w:rPr>
+        <w:t>Recibe un chofer y devuelve ‘SI’ si el chofer ya est</w:t>
+      </w:r>
+      <w:r>
+        <w:rPr>
+          <w:rFonts w:ascii="Arial" w:hAnsi="Arial" w:cs="Arial"/>
+          <w:sz w:val="24"/>
+          <w:szCs w:val="24"/>
+          <w:lang w:val="es-ES"/>
+        </w:rPr>
+        <w:t xml:space="preserve">á asignado a un auto y </w:t>
+      </w:r>
+      <w:r>
+        <w:rPr>
+          <w:rFonts w:ascii="Arial" w:hAnsi="Arial" w:cs="Arial"/>
+          <w:sz w:val="24"/>
+          <w:szCs w:val="24"/>
+          <w:lang w:val="es-ES"/>
+        </w:rPr>
+        <w:t>‘NO</w:t>
+      </w:r>
+      <w:bookmarkStart w:id="0" w:name="_GoBack"/>
+      <w:bookmarkEnd w:id="0"/>
+      <w:r>
+        <w:rPr>
+          <w:rFonts w:ascii="Arial" w:hAnsi="Arial" w:cs="Arial"/>
+          <w:sz w:val="24"/>
+          <w:szCs w:val="24"/>
+          <w:lang w:val="es-ES"/>
+        </w:rPr>
+        <w:t>’</w:t>
+      </w:r>
+      <w:r>
+        <w:rPr>
+          <w:rFonts w:ascii="Arial" w:hAnsi="Arial" w:cs="Arial"/>
+          <w:sz w:val="24"/>
+          <w:szCs w:val="24"/>
+          <w:lang w:val="es-ES"/>
+        </w:rPr>
+        <w:t xml:space="preserve"> por el contrario.</w:t>
+      </w:r>
+    </w:p>
+    <w:p>
+      <w:pPr>
+        <w:ind w:left="360"/>
+        <w:rPr>
+          <w:rFonts w:ascii="Arial" w:hAnsi="Arial" w:cs="Arial"/>
+          <w:sz w:val="24"/>
+          <w:szCs w:val="24"/>
+          <w:lang w:val="es-ES"/>
+        </w:rPr>
+      </w:pPr>
+    </w:p>
+    <w:p>
+      <w:pPr>
         <w:pStyle w:val="Heading1"/>
         <w:spacing w:line="360" w:lineRule="auto"/>
         <w:jc w:val="center"/>
@@ -6375,7 +6412,6 @@
         </w:rPr>
         <w:instrText>Triggers</w:instrText>
       </w:r>
-      <w:proofErr w:type="gramStart"/>
       <w:r>
         <w:rPr>
           <w:lang w:val="es-ES"/>
@@ -6388,7 +6424,6 @@
         </w:rPr>
         <w:instrText>11</w:instrText>
       </w:r>
-      <w:proofErr w:type="gramEnd"/>
       <w:r>
         <w:instrText xml:space="preserve">" </w:instrText>
       </w:r>
@@ -6541,10 +6576,7 @@
     <w:p/>
     <w:p/>
     <w:p/>
-    <w:p>
-      <w:bookmarkStart w:id="0" w:name="_GoBack"/>
-      <w:bookmarkEnd w:id="0"/>
-    </w:p>
+    <w:p/>
     <w:p>
       <w:pPr>
         <w:pStyle w:val="Heading1"/>
@@ -6564,468 +6596,468 @@
           <w:sz w:val="24"/>
           <w:szCs w:val="24"/>
         </w:rPr>
+        <w:fldChar w:fldCharType="begin"/>
+      </w:r>
+      <w:r>
+        <w:instrText xml:space="preserve"> XE "</w:instrText>
+      </w:r>
+      <w:r>
+        <w:rPr>
+          <w:lang w:val="es-ES"/>
+        </w:rPr>
+        <w:instrText>Stored Procedures</w:instrText>
+      </w:r>
+      <w:r>
+        <w:rPr>
+          <w:lang w:val="es-ES"/>
+        </w:rPr>
+        <w:instrText>;</w:instrText>
+      </w:r>
+      <w:r>
+        <w:rPr>
+          <w:lang w:val="es-ES"/>
+        </w:rPr>
+        <w:instrText>12</w:instrText>
+      </w:r>
+      <w:r>
+        <w:instrText xml:space="preserve">" </w:instrText>
+      </w:r>
+      <w:r>
+        <w:rPr>
+          <w:rFonts w:ascii="Arial" w:hAnsi="Arial" w:cs="Arial"/>
+          <w:color w:val="auto"/>
+          <w:sz w:val="24"/>
+          <w:szCs w:val="24"/>
+        </w:rPr>
+        <w:fldChar w:fldCharType="end"/>
+      </w:r>
+      <w:r>
+        <w:rPr>
+          <w:rFonts w:ascii="Arial" w:hAnsi="Arial" w:cs="Arial"/>
+          <w:color w:val="auto"/>
+          <w:sz w:val="24"/>
+          <w:szCs w:val="24"/>
+        </w:rPr>
+        <w:t>STORE</w:t>
+      </w:r>
+      <w:r>
+        <w:rPr>
+          <w:rFonts w:ascii="Arial" w:hAnsi="Arial" w:cs="Arial"/>
+          <w:color w:val="auto"/>
+          <w:sz w:val="24"/>
+          <w:szCs w:val="24"/>
+        </w:rPr>
+        <w:t>D</w:t>
+      </w:r>
+      <w:r>
+        <w:rPr>
+          <w:rFonts w:ascii="Arial" w:hAnsi="Arial" w:cs="Arial"/>
+          <w:color w:val="auto"/>
+          <w:sz w:val="24"/>
+          <w:szCs w:val="24"/>
+        </w:rPr>
+        <w:t xml:space="preserve"> PROCEDURE</w:t>
+      </w:r>
+    </w:p>
+    <w:p/>
+    <w:p>
+      <w:pPr>
+        <w:rPr>
+          <w:rFonts w:ascii="Arial" w:hAnsi="Arial" w:cs="Arial"/>
+          <w:sz w:val="24"/>
+          <w:szCs w:val="24"/>
+        </w:rPr>
+      </w:pPr>
+    </w:p>
+    <w:p>
+      <w:pPr>
+        <w:rPr>
+          <w:rFonts w:ascii="Arial" w:hAnsi="Arial" w:cs="Arial"/>
+          <w:sz w:val="24"/>
+          <w:szCs w:val="24"/>
+        </w:rPr>
+      </w:pPr>
+      <w:r>
+        <w:rPr>
+          <w:rFonts w:ascii="Arial" w:hAnsi="Arial" w:cs="Arial"/>
+          <w:sz w:val="24"/>
+          <w:szCs w:val="24"/>
+        </w:rPr>
+        <w:t>[DESCONOCIDOS4].PRC_MIGRA_PERSONA_CLIENTE</w:t>
+      </w:r>
+    </w:p>
+    <w:p>
+      <w:pPr>
+        <w:rPr>
+          <w:rFonts w:ascii="Arial" w:hAnsi="Arial" w:cs="Arial"/>
+          <w:sz w:val="24"/>
+          <w:szCs w:val="24"/>
+        </w:rPr>
+      </w:pPr>
+      <w:r>
+        <w:rPr>
+          <w:rFonts w:ascii="Arial" w:hAnsi="Arial" w:cs="Arial"/>
+          <w:sz w:val="24"/>
+          <w:szCs w:val="24"/>
+        </w:rPr>
+        <w:t>[DESCONOCIDOS4].PRC_MIGRA_PERSONA_CHOFER</w:t>
+      </w:r>
+    </w:p>
+    <w:p>
+      <w:pPr>
+        <w:rPr>
+          <w:rFonts w:ascii="Arial" w:hAnsi="Arial" w:cs="Arial"/>
+          <w:sz w:val="24"/>
+          <w:szCs w:val="24"/>
+        </w:rPr>
+      </w:pPr>
+      <w:r>
+        <w:rPr>
+          <w:rFonts w:ascii="Arial" w:hAnsi="Arial" w:cs="Arial"/>
+          <w:sz w:val="24"/>
+          <w:szCs w:val="24"/>
+        </w:rPr>
+        <w:t>[DESCONOCIDOS4].PRC_MIGRA_INSERTAR_ADMIN</w:t>
+      </w:r>
+    </w:p>
+    <w:p>
+      <w:pPr>
+        <w:rPr>
+          <w:rFonts w:ascii="Arial" w:hAnsi="Arial" w:cs="Arial"/>
+          <w:sz w:val="24"/>
+          <w:szCs w:val="24"/>
+        </w:rPr>
+      </w:pPr>
+      <w:r>
+        <w:rPr>
+          <w:rFonts w:ascii="Arial" w:hAnsi="Arial" w:cs="Arial"/>
+          <w:sz w:val="24"/>
+          <w:szCs w:val="24"/>
+        </w:rPr>
+        <w:t>[DESCONOCIDOS4].PRC_MIGRA_MARCA</w:t>
+      </w:r>
+    </w:p>
+    <w:p>
+      <w:pPr>
+        <w:rPr>
+          <w:rFonts w:ascii="Arial" w:hAnsi="Arial" w:cs="Arial"/>
+          <w:sz w:val="24"/>
+          <w:szCs w:val="24"/>
+        </w:rPr>
+      </w:pPr>
+      <w:r>
+        <w:rPr>
+          <w:rFonts w:ascii="Arial" w:hAnsi="Arial" w:cs="Arial"/>
+          <w:sz w:val="24"/>
+          <w:szCs w:val="24"/>
+        </w:rPr>
+        <w:t>[DESCONOCIDOS4].PRC_MIGRA_MODELO</w:t>
+      </w:r>
+    </w:p>
+    <w:p>
+      <w:pPr>
+        <w:rPr>
+          <w:rFonts w:ascii="Arial" w:hAnsi="Arial" w:cs="Arial"/>
+          <w:sz w:val="24"/>
+          <w:szCs w:val="24"/>
+        </w:rPr>
+      </w:pPr>
+      <w:r>
+        <w:rPr>
+          <w:rFonts w:ascii="Arial" w:hAnsi="Arial" w:cs="Arial"/>
+          <w:sz w:val="24"/>
+          <w:szCs w:val="24"/>
+        </w:rPr>
+        <w:t>[DESCONOCIDOS4].PRC_MIGRA_MARCA_MODELO</w:t>
+      </w:r>
+    </w:p>
+    <w:p>
+      <w:pPr>
+        <w:rPr>
+          <w:rFonts w:ascii="Arial" w:hAnsi="Arial" w:cs="Arial"/>
+          <w:sz w:val="24"/>
+          <w:szCs w:val="24"/>
+        </w:rPr>
+      </w:pPr>
+      <w:r>
+        <w:rPr>
+          <w:rFonts w:ascii="Arial" w:hAnsi="Arial" w:cs="Arial"/>
+          <w:sz w:val="24"/>
+          <w:szCs w:val="24"/>
+        </w:rPr>
+        <w:t>[DESCONOCIDOS4].PRC_MIGRA_AUTO</w:t>
+      </w:r>
+    </w:p>
+    <w:p>
+      <w:pPr>
+        <w:rPr>
+          <w:rFonts w:ascii="Arial" w:hAnsi="Arial" w:cs="Arial"/>
+          <w:sz w:val="24"/>
+          <w:szCs w:val="24"/>
+        </w:rPr>
+      </w:pPr>
+      <w:r>
+        <w:rPr>
+          <w:rFonts w:ascii="Arial" w:hAnsi="Arial" w:cs="Arial"/>
+          <w:sz w:val="24"/>
+          <w:szCs w:val="24"/>
+        </w:rPr>
+        <w:t>[DESCONOCIDOS4].PRC_MIGRA_TURNO</w:t>
+      </w:r>
+    </w:p>
+    <w:p>
+      <w:pPr>
+        <w:rPr>
+          <w:rFonts w:ascii="Arial" w:hAnsi="Arial" w:cs="Arial"/>
+          <w:sz w:val="24"/>
+          <w:szCs w:val="24"/>
+        </w:rPr>
+      </w:pPr>
+      <w:r>
+        <w:rPr>
+          <w:rFonts w:ascii="Arial" w:hAnsi="Arial" w:cs="Arial"/>
+          <w:sz w:val="24"/>
+          <w:szCs w:val="24"/>
+        </w:rPr>
+        <w:t>[DESCONOCIDOS4].PRC_MIGRA_UNIDAD_DISPONIBLE</w:t>
+      </w:r>
+    </w:p>
+    <w:p>
+      <w:pPr>
+        <w:rPr>
+          <w:rFonts w:ascii="Arial" w:hAnsi="Arial" w:cs="Arial"/>
+          <w:sz w:val="24"/>
+          <w:szCs w:val="24"/>
+        </w:rPr>
+      </w:pPr>
+      <w:r>
+        <w:rPr>
+          <w:rFonts w:ascii="Arial" w:hAnsi="Arial" w:cs="Arial"/>
+          <w:sz w:val="24"/>
+          <w:szCs w:val="24"/>
+        </w:rPr>
+        <w:t>[DESCONOCIDOS4].PRC_MIGRA_CAB_FACTURA</w:t>
+      </w:r>
+    </w:p>
+    <w:p>
+      <w:pPr>
+        <w:rPr>
+          <w:rFonts w:ascii="Arial" w:hAnsi="Arial" w:cs="Arial"/>
+          <w:sz w:val="24"/>
+          <w:szCs w:val="24"/>
+        </w:rPr>
+      </w:pPr>
+      <w:r>
+        <w:rPr>
+          <w:rFonts w:ascii="Arial" w:hAnsi="Arial" w:cs="Arial"/>
+          <w:sz w:val="24"/>
+          <w:szCs w:val="24"/>
+        </w:rPr>
+        <w:t>[DESCONOCIDOS4].PRC_MIGRA_VIAJE</w:t>
+      </w:r>
+    </w:p>
+    <w:p>
+      <w:pPr>
+        <w:rPr>
+          <w:rFonts w:ascii="Arial" w:hAnsi="Arial" w:cs="Arial"/>
+          <w:sz w:val="24"/>
+          <w:szCs w:val="24"/>
+        </w:rPr>
+      </w:pPr>
+      <w:r>
+        <w:rPr>
+          <w:rFonts w:ascii="Arial" w:hAnsi="Arial" w:cs="Arial"/>
+          <w:sz w:val="24"/>
+          <w:szCs w:val="24"/>
+        </w:rPr>
+        <w:t>[DESCONOCIDOS4].PRC_MIGRA_VIAJE_REP</w:t>
+      </w:r>
+    </w:p>
+    <w:p>
+      <w:pPr>
+        <w:rPr>
+          <w:rFonts w:ascii="Arial" w:hAnsi="Arial" w:cs="Arial"/>
+          <w:sz w:val="24"/>
+          <w:szCs w:val="24"/>
+        </w:rPr>
+      </w:pPr>
+      <w:r>
+        <w:rPr>
+          <w:rFonts w:ascii="Arial" w:hAnsi="Arial" w:cs="Arial"/>
+          <w:sz w:val="24"/>
+          <w:szCs w:val="24"/>
+        </w:rPr>
+        <w:t>[DESCONOCIDOS4].PRC_MIGRA_RENDICION_REP</w:t>
+      </w:r>
+    </w:p>
+    <w:p>
+      <w:pPr>
+        <w:rPr>
+          <w:rFonts w:ascii="Arial" w:hAnsi="Arial" w:cs="Arial"/>
+          <w:sz w:val="24"/>
+          <w:szCs w:val="24"/>
+        </w:rPr>
+      </w:pPr>
+      <w:r>
+        <w:rPr>
+          <w:rFonts w:ascii="Arial" w:hAnsi="Arial" w:cs="Arial"/>
+          <w:sz w:val="24"/>
+          <w:szCs w:val="24"/>
+        </w:rPr>
+        <w:t>[DESCONOCIDOS4].PRC_MIGRA_FACTURA_REP</w:t>
+      </w:r>
+    </w:p>
+    <w:p>
+      <w:pPr>
+        <w:rPr>
+          <w:rFonts w:ascii="Arial" w:hAnsi="Arial" w:cs="Arial"/>
+          <w:sz w:val="24"/>
+          <w:szCs w:val="24"/>
+        </w:rPr>
+      </w:pPr>
+      <w:r>
+        <w:rPr>
+          <w:rFonts w:ascii="Arial" w:hAnsi="Arial" w:cs="Arial"/>
+          <w:sz w:val="24"/>
+          <w:szCs w:val="24"/>
+        </w:rPr>
+        <w:t>[DESCONOCIDOS4].PRC_MIGRA_ITEM_FACTURA</w:t>
+      </w:r>
+    </w:p>
+    <w:p>
+      <w:pPr>
+        <w:rPr>
+          <w:rFonts w:ascii="Arial" w:hAnsi="Arial" w:cs="Arial"/>
+          <w:sz w:val="24"/>
+          <w:szCs w:val="24"/>
+        </w:rPr>
+      </w:pPr>
+      <w:r>
+        <w:rPr>
+          <w:rFonts w:ascii="Arial" w:hAnsi="Arial" w:cs="Arial"/>
+          <w:sz w:val="24"/>
+          <w:szCs w:val="24"/>
+        </w:rPr>
+        <w:t>[DESCONOCIDOS4].PRC_MIGRA_CAB_RENDICION</w:t>
+      </w:r>
+    </w:p>
+    <w:p>
+      <w:pPr>
+        <w:rPr>
+          <w:rFonts w:ascii="Arial" w:hAnsi="Arial" w:cs="Arial"/>
+          <w:sz w:val="24"/>
+          <w:szCs w:val="24"/>
+        </w:rPr>
+      </w:pPr>
+      <w:r>
+        <w:rPr>
+          <w:rFonts w:ascii="Arial" w:hAnsi="Arial" w:cs="Arial"/>
+          <w:sz w:val="24"/>
+          <w:szCs w:val="24"/>
+        </w:rPr>
+        <w:t>[DESCONOCIDOS4].PRC_MIGRA_ITEM_RENDICION</w:t>
+      </w:r>
+    </w:p>
+    <w:p>
+      <w:pPr>
+        <w:rPr>
+          <w:rFonts w:ascii="Arial" w:hAnsi="Arial" w:cs="Arial"/>
+          <w:sz w:val="24"/>
+          <w:szCs w:val="24"/>
+        </w:rPr>
+      </w:pPr>
+      <w:r>
+        <w:rPr>
+          <w:rFonts w:ascii="Arial" w:hAnsi="Arial" w:cs="Arial"/>
+          <w:sz w:val="24"/>
+          <w:szCs w:val="24"/>
+        </w:rPr>
+        <w:t>[DESCONOCIDOS4].PRC_CARGAR_ROLES</w:t>
+      </w:r>
+    </w:p>
+    <w:p>
+      <w:pPr>
+        <w:rPr>
+          <w:rFonts w:ascii="Arial" w:hAnsi="Arial" w:cs="Arial"/>
+          <w:sz w:val="24"/>
+          <w:szCs w:val="24"/>
+        </w:rPr>
+      </w:pPr>
+      <w:r>
+        <w:rPr>
+          <w:rFonts w:ascii="Arial" w:hAnsi="Arial" w:cs="Arial"/>
+          <w:sz w:val="24"/>
+          <w:szCs w:val="24"/>
+        </w:rPr>
+        <w:t xml:space="preserve">[DESCONOCIDOS4].PRC_CARGAR_FUNCIONALIDADES </w:t>
+      </w:r>
+    </w:p>
+    <w:p>
+      <w:pPr>
+        <w:rPr>
+          <w:rFonts w:ascii="Arial" w:hAnsi="Arial" w:cs="Arial"/>
+          <w:sz w:val="24"/>
+          <w:szCs w:val="24"/>
+        </w:rPr>
+      </w:pPr>
+      <w:r>
+        <w:rPr>
+          <w:rFonts w:ascii="Arial" w:hAnsi="Arial" w:cs="Arial"/>
+          <w:sz w:val="24"/>
+          <w:szCs w:val="24"/>
+        </w:rPr>
+        <w:t xml:space="preserve">[DESCONOCIDOS4].PRC_CARGAR_FUNCIONALIDADXROL </w:t>
+      </w:r>
+    </w:p>
+    <w:p>
+      <w:pPr>
+        <w:rPr>
+          <w:rFonts w:ascii="Arial" w:hAnsi="Arial" w:cs="Arial"/>
+          <w:sz w:val="24"/>
+          <w:szCs w:val="24"/>
+        </w:rPr>
+      </w:pPr>
+      <w:r>
+        <w:rPr>
+          <w:rFonts w:ascii="Arial" w:hAnsi="Arial" w:cs="Arial"/>
+          <w:sz w:val="24"/>
+          <w:szCs w:val="24"/>
+        </w:rPr>
+        <w:t>[DESCONOCIDOS4].PRC_CARGAR_USUARIO_ROL</w:t>
+      </w:r>
+    </w:p>
+    <w:p>
+      <w:pPr>
+        <w:rPr>
+          <w:rFonts w:ascii="Arial" w:hAnsi="Arial" w:cs="Arial"/>
+          <w:sz w:val="24"/>
+          <w:szCs w:val="24"/>
+        </w:rPr>
+      </w:pPr>
+      <w:r>
+        <w:rPr>
+          <w:rFonts w:ascii="Arial" w:hAnsi="Arial" w:cs="Arial"/>
+          <w:sz w:val="24"/>
+          <w:szCs w:val="24"/>
+        </w:rPr>
+        <w:t>[DESCONOCIDOS4].PRC_ACTUALIZAR_TOTAL_FACTURA</w:t>
+      </w:r>
+    </w:p>
+    <w:p>
+      <w:pPr>
+        <w:rPr>
+          <w:rFonts w:ascii="Arial" w:hAnsi="Arial" w:cs="Arial"/>
+          <w:sz w:val="24"/>
+          <w:szCs w:val="24"/>
+        </w:rPr>
+      </w:pPr>
+      <w:r>
+        <w:rPr>
+          <w:rFonts w:ascii="Arial" w:hAnsi="Arial" w:cs="Arial"/>
+          <w:sz w:val="24"/>
+          <w:szCs w:val="24"/>
+        </w:rPr>
         <w:lastRenderedPageBreak/>
-        <w:fldChar w:fldCharType="begin"/>
-      </w:r>
-      <w:r>
-        <w:instrText xml:space="preserve"> XE "</w:instrText>
-      </w:r>
-      <w:r>
-        <w:rPr>
-          <w:lang w:val="es-ES"/>
-        </w:rPr>
-        <w:instrText>Stored Procedures</w:instrText>
-      </w:r>
-      <w:r>
-        <w:rPr>
-          <w:lang w:val="es-ES"/>
-        </w:rPr>
-        <w:instrText>;</w:instrText>
-      </w:r>
-      <w:r>
-        <w:rPr>
-          <w:lang w:val="es-ES"/>
-        </w:rPr>
-        <w:instrText>12</w:instrText>
-      </w:r>
-      <w:r>
-        <w:instrText xml:space="preserve">" </w:instrText>
-      </w:r>
-      <w:r>
-        <w:rPr>
-          <w:rFonts w:ascii="Arial" w:hAnsi="Arial" w:cs="Arial"/>
-          <w:color w:val="auto"/>
-          <w:sz w:val="24"/>
-          <w:szCs w:val="24"/>
-        </w:rPr>
-        <w:fldChar w:fldCharType="end"/>
-      </w:r>
-      <w:r>
-        <w:rPr>
-          <w:rFonts w:ascii="Arial" w:hAnsi="Arial" w:cs="Arial"/>
-          <w:color w:val="auto"/>
-          <w:sz w:val="24"/>
-          <w:szCs w:val="24"/>
-        </w:rPr>
-        <w:t>STORE</w:t>
-      </w:r>
-      <w:r>
-        <w:rPr>
-          <w:rFonts w:ascii="Arial" w:hAnsi="Arial" w:cs="Arial"/>
-          <w:color w:val="auto"/>
-          <w:sz w:val="24"/>
-          <w:szCs w:val="24"/>
-        </w:rPr>
-        <w:t>D</w:t>
-      </w:r>
-      <w:r>
-        <w:rPr>
-          <w:rFonts w:ascii="Arial" w:hAnsi="Arial" w:cs="Arial"/>
-          <w:color w:val="auto"/>
-          <w:sz w:val="24"/>
-          <w:szCs w:val="24"/>
-        </w:rPr>
-        <w:t xml:space="preserve"> PROCEDURE</w:t>
-      </w:r>
-    </w:p>
-    <w:p/>
-    <w:p>
-      <w:pPr>
-        <w:rPr>
-          <w:rFonts w:ascii="Arial" w:hAnsi="Arial" w:cs="Arial"/>
-          <w:sz w:val="24"/>
-          <w:szCs w:val="24"/>
-        </w:rPr>
-      </w:pPr>
-    </w:p>
-    <w:p>
-      <w:pPr>
-        <w:rPr>
-          <w:rFonts w:ascii="Arial" w:hAnsi="Arial" w:cs="Arial"/>
-          <w:sz w:val="24"/>
-          <w:szCs w:val="24"/>
-        </w:rPr>
-      </w:pPr>
-      <w:r>
-        <w:rPr>
-          <w:rFonts w:ascii="Arial" w:hAnsi="Arial" w:cs="Arial"/>
-          <w:sz w:val="24"/>
-          <w:szCs w:val="24"/>
-        </w:rPr>
-        <w:t>[DESCONOCIDOS4].PRC_MIGRA_PERSONA_CLIENTE</w:t>
-      </w:r>
-    </w:p>
-    <w:p>
-      <w:pPr>
-        <w:rPr>
-          <w:rFonts w:ascii="Arial" w:hAnsi="Arial" w:cs="Arial"/>
-          <w:sz w:val="24"/>
-          <w:szCs w:val="24"/>
-        </w:rPr>
-      </w:pPr>
-      <w:r>
-        <w:rPr>
-          <w:rFonts w:ascii="Arial" w:hAnsi="Arial" w:cs="Arial"/>
-          <w:sz w:val="24"/>
-          <w:szCs w:val="24"/>
-        </w:rPr>
-        <w:t>[DESCONOCIDOS4].PRC_MIGRA_PERSONA_CHOFER</w:t>
-      </w:r>
-    </w:p>
-    <w:p>
-      <w:pPr>
-        <w:rPr>
-          <w:rFonts w:ascii="Arial" w:hAnsi="Arial" w:cs="Arial"/>
-          <w:sz w:val="24"/>
-          <w:szCs w:val="24"/>
-        </w:rPr>
-      </w:pPr>
-      <w:r>
-        <w:rPr>
-          <w:rFonts w:ascii="Arial" w:hAnsi="Arial" w:cs="Arial"/>
-          <w:sz w:val="24"/>
-          <w:szCs w:val="24"/>
-        </w:rPr>
-        <w:t>[DESCONOCIDOS4].PRC_MIGRA_INSERTAR_ADMIN</w:t>
-      </w:r>
-    </w:p>
-    <w:p>
-      <w:pPr>
-        <w:rPr>
-          <w:rFonts w:ascii="Arial" w:hAnsi="Arial" w:cs="Arial"/>
-          <w:sz w:val="24"/>
-          <w:szCs w:val="24"/>
-        </w:rPr>
-      </w:pPr>
-      <w:r>
-        <w:rPr>
-          <w:rFonts w:ascii="Arial" w:hAnsi="Arial" w:cs="Arial"/>
-          <w:sz w:val="24"/>
-          <w:szCs w:val="24"/>
-        </w:rPr>
-        <w:t>[DESCONOCIDOS4].PRC_MIGRA_MARCA</w:t>
-      </w:r>
-    </w:p>
-    <w:p>
-      <w:pPr>
-        <w:rPr>
-          <w:rFonts w:ascii="Arial" w:hAnsi="Arial" w:cs="Arial"/>
-          <w:sz w:val="24"/>
-          <w:szCs w:val="24"/>
-        </w:rPr>
-      </w:pPr>
-      <w:r>
-        <w:rPr>
-          <w:rFonts w:ascii="Arial" w:hAnsi="Arial" w:cs="Arial"/>
-          <w:sz w:val="24"/>
-          <w:szCs w:val="24"/>
-        </w:rPr>
-        <w:t>[DESCONOCIDOS4].PRC_MIGRA_MODELO</w:t>
-      </w:r>
-    </w:p>
-    <w:p>
-      <w:pPr>
-        <w:rPr>
-          <w:rFonts w:ascii="Arial" w:hAnsi="Arial" w:cs="Arial"/>
-          <w:sz w:val="24"/>
-          <w:szCs w:val="24"/>
-        </w:rPr>
-      </w:pPr>
-      <w:r>
-        <w:rPr>
-          <w:rFonts w:ascii="Arial" w:hAnsi="Arial" w:cs="Arial"/>
-          <w:sz w:val="24"/>
-          <w:szCs w:val="24"/>
-        </w:rPr>
-        <w:t>[DESCONOCIDOS4].PRC_MIGRA_MARCA_MODELO</w:t>
-      </w:r>
-    </w:p>
-    <w:p>
-      <w:pPr>
-        <w:rPr>
-          <w:rFonts w:ascii="Arial" w:hAnsi="Arial" w:cs="Arial"/>
-          <w:sz w:val="24"/>
-          <w:szCs w:val="24"/>
-        </w:rPr>
-      </w:pPr>
-      <w:r>
-        <w:rPr>
-          <w:rFonts w:ascii="Arial" w:hAnsi="Arial" w:cs="Arial"/>
-          <w:sz w:val="24"/>
-          <w:szCs w:val="24"/>
-        </w:rPr>
-        <w:t>[DESCONOCIDOS4].PRC_MIGRA_AUTO</w:t>
-      </w:r>
-    </w:p>
-    <w:p>
-      <w:pPr>
-        <w:rPr>
-          <w:rFonts w:ascii="Arial" w:hAnsi="Arial" w:cs="Arial"/>
-          <w:sz w:val="24"/>
-          <w:szCs w:val="24"/>
-        </w:rPr>
-      </w:pPr>
-      <w:r>
-        <w:rPr>
-          <w:rFonts w:ascii="Arial" w:hAnsi="Arial" w:cs="Arial"/>
-          <w:sz w:val="24"/>
-          <w:szCs w:val="24"/>
-        </w:rPr>
-        <w:t>[DESCONOCIDOS4].PRC_MIGRA_TURNO</w:t>
-      </w:r>
-    </w:p>
-    <w:p>
-      <w:pPr>
-        <w:rPr>
-          <w:rFonts w:ascii="Arial" w:hAnsi="Arial" w:cs="Arial"/>
-          <w:sz w:val="24"/>
-          <w:szCs w:val="24"/>
-        </w:rPr>
-      </w:pPr>
-      <w:r>
-        <w:rPr>
-          <w:rFonts w:ascii="Arial" w:hAnsi="Arial" w:cs="Arial"/>
-          <w:sz w:val="24"/>
-          <w:szCs w:val="24"/>
-        </w:rPr>
-        <w:t>[DESCONOCIDOS4].PRC_MIGRA_UNIDAD_DISPONIBLE</w:t>
-      </w:r>
-    </w:p>
-    <w:p>
-      <w:pPr>
-        <w:rPr>
-          <w:rFonts w:ascii="Arial" w:hAnsi="Arial" w:cs="Arial"/>
-          <w:sz w:val="24"/>
-          <w:szCs w:val="24"/>
-        </w:rPr>
-      </w:pPr>
-      <w:r>
-        <w:rPr>
-          <w:rFonts w:ascii="Arial" w:hAnsi="Arial" w:cs="Arial"/>
-          <w:sz w:val="24"/>
-          <w:szCs w:val="24"/>
-        </w:rPr>
-        <w:t>[DESCONOCIDOS4].PRC_MIGRA_CAB_FACTURA</w:t>
-      </w:r>
-    </w:p>
-    <w:p>
-      <w:pPr>
-        <w:rPr>
-          <w:rFonts w:ascii="Arial" w:hAnsi="Arial" w:cs="Arial"/>
-          <w:sz w:val="24"/>
-          <w:szCs w:val="24"/>
-        </w:rPr>
-      </w:pPr>
-      <w:r>
-        <w:rPr>
-          <w:rFonts w:ascii="Arial" w:hAnsi="Arial" w:cs="Arial"/>
-          <w:sz w:val="24"/>
-          <w:szCs w:val="24"/>
-        </w:rPr>
-        <w:t>[DESCONOCIDOS4].PRC_MIGRA_VIAJE</w:t>
-      </w:r>
-    </w:p>
-    <w:p>
-      <w:pPr>
-        <w:rPr>
-          <w:rFonts w:ascii="Arial" w:hAnsi="Arial" w:cs="Arial"/>
-          <w:sz w:val="24"/>
-          <w:szCs w:val="24"/>
-        </w:rPr>
-      </w:pPr>
-      <w:r>
-        <w:rPr>
-          <w:rFonts w:ascii="Arial" w:hAnsi="Arial" w:cs="Arial"/>
-          <w:sz w:val="24"/>
-          <w:szCs w:val="24"/>
-        </w:rPr>
-        <w:t>[DESCONOCIDOS4].PRC_MIGRA_VIAJE_REP</w:t>
-      </w:r>
-    </w:p>
-    <w:p>
-      <w:pPr>
-        <w:rPr>
-          <w:rFonts w:ascii="Arial" w:hAnsi="Arial" w:cs="Arial"/>
-          <w:sz w:val="24"/>
-          <w:szCs w:val="24"/>
-        </w:rPr>
-      </w:pPr>
-      <w:r>
-        <w:rPr>
-          <w:rFonts w:ascii="Arial" w:hAnsi="Arial" w:cs="Arial"/>
-          <w:sz w:val="24"/>
-          <w:szCs w:val="24"/>
-        </w:rPr>
-        <w:t>[DESCONOCIDOS4].PRC_MIGRA_RENDICION_REP</w:t>
-      </w:r>
-    </w:p>
-    <w:p>
-      <w:pPr>
-        <w:rPr>
-          <w:rFonts w:ascii="Arial" w:hAnsi="Arial" w:cs="Arial"/>
-          <w:sz w:val="24"/>
-          <w:szCs w:val="24"/>
-        </w:rPr>
-      </w:pPr>
-      <w:r>
-        <w:rPr>
-          <w:rFonts w:ascii="Arial" w:hAnsi="Arial" w:cs="Arial"/>
-          <w:sz w:val="24"/>
-          <w:szCs w:val="24"/>
-        </w:rPr>
-        <w:t>[DESCONOCIDOS4].PRC_MIGRA_FACTURA_REP</w:t>
-      </w:r>
-    </w:p>
-    <w:p>
-      <w:pPr>
-        <w:rPr>
-          <w:rFonts w:ascii="Arial" w:hAnsi="Arial" w:cs="Arial"/>
-          <w:sz w:val="24"/>
-          <w:szCs w:val="24"/>
-        </w:rPr>
-      </w:pPr>
-      <w:r>
-        <w:rPr>
-          <w:rFonts w:ascii="Arial" w:hAnsi="Arial" w:cs="Arial"/>
-          <w:sz w:val="24"/>
-          <w:szCs w:val="24"/>
-        </w:rPr>
-        <w:t>[DESCONOCIDOS4].PRC_MIGRA_ITEM_FACTURA</w:t>
-      </w:r>
-    </w:p>
-    <w:p>
-      <w:pPr>
-        <w:rPr>
-          <w:rFonts w:ascii="Arial" w:hAnsi="Arial" w:cs="Arial"/>
-          <w:sz w:val="24"/>
-          <w:szCs w:val="24"/>
-        </w:rPr>
-      </w:pPr>
-      <w:r>
-        <w:rPr>
-          <w:rFonts w:ascii="Arial" w:hAnsi="Arial" w:cs="Arial"/>
-          <w:sz w:val="24"/>
-          <w:szCs w:val="24"/>
-        </w:rPr>
-        <w:t>[DESCONOCIDOS4].PRC_MIGRA_CAB_RENDICION</w:t>
-      </w:r>
-    </w:p>
-    <w:p>
-      <w:pPr>
-        <w:rPr>
-          <w:rFonts w:ascii="Arial" w:hAnsi="Arial" w:cs="Arial"/>
-          <w:sz w:val="24"/>
-          <w:szCs w:val="24"/>
-        </w:rPr>
-      </w:pPr>
-      <w:r>
-        <w:rPr>
-          <w:rFonts w:ascii="Arial" w:hAnsi="Arial" w:cs="Arial"/>
-          <w:sz w:val="24"/>
-          <w:szCs w:val="24"/>
-        </w:rPr>
-        <w:t>[DESCONOCIDOS4].PRC_MIGRA_ITEM_RENDICION</w:t>
-      </w:r>
-    </w:p>
-    <w:p>
-      <w:pPr>
-        <w:rPr>
-          <w:rFonts w:ascii="Arial" w:hAnsi="Arial" w:cs="Arial"/>
-          <w:sz w:val="24"/>
-          <w:szCs w:val="24"/>
-        </w:rPr>
-      </w:pPr>
-      <w:r>
-        <w:rPr>
-          <w:rFonts w:ascii="Arial" w:hAnsi="Arial" w:cs="Arial"/>
-          <w:sz w:val="24"/>
-          <w:szCs w:val="24"/>
-        </w:rPr>
-        <w:t>[DESCONOCIDOS4].PRC_CARGAR_ROLES</w:t>
-      </w:r>
-    </w:p>
-    <w:p>
-      <w:pPr>
-        <w:rPr>
-          <w:rFonts w:ascii="Arial" w:hAnsi="Arial" w:cs="Arial"/>
-          <w:sz w:val="24"/>
-          <w:szCs w:val="24"/>
-        </w:rPr>
-      </w:pPr>
-      <w:r>
-        <w:rPr>
-          <w:rFonts w:ascii="Arial" w:hAnsi="Arial" w:cs="Arial"/>
-          <w:sz w:val="24"/>
-          <w:szCs w:val="24"/>
-        </w:rPr>
-        <w:t xml:space="preserve">[DESCONOCIDOS4].PRC_CARGAR_FUNCIONALIDADES </w:t>
-      </w:r>
-    </w:p>
-    <w:p>
-      <w:pPr>
-        <w:rPr>
-          <w:rFonts w:ascii="Arial" w:hAnsi="Arial" w:cs="Arial"/>
-          <w:sz w:val="24"/>
-          <w:szCs w:val="24"/>
-        </w:rPr>
-      </w:pPr>
-      <w:r>
-        <w:rPr>
-          <w:rFonts w:ascii="Arial" w:hAnsi="Arial" w:cs="Arial"/>
-          <w:sz w:val="24"/>
-          <w:szCs w:val="24"/>
-        </w:rPr>
-        <w:t xml:space="preserve">[DESCONOCIDOS4].PRC_CARGAR_FUNCIONALIDADXROL </w:t>
-      </w:r>
-    </w:p>
-    <w:p>
-      <w:pPr>
-        <w:rPr>
-          <w:rFonts w:ascii="Arial" w:hAnsi="Arial" w:cs="Arial"/>
-          <w:sz w:val="24"/>
-          <w:szCs w:val="24"/>
-        </w:rPr>
-      </w:pPr>
-      <w:r>
-        <w:rPr>
-          <w:rFonts w:ascii="Arial" w:hAnsi="Arial" w:cs="Arial"/>
-          <w:sz w:val="24"/>
-          <w:szCs w:val="24"/>
-        </w:rPr>
-        <w:t>[DESCONOCIDOS4].PRC_CARGAR_USUARIO_ROL</w:t>
-      </w:r>
-    </w:p>
-    <w:p>
-      <w:pPr>
-        <w:rPr>
-          <w:rFonts w:ascii="Arial" w:hAnsi="Arial" w:cs="Arial"/>
-          <w:sz w:val="24"/>
-          <w:szCs w:val="24"/>
-        </w:rPr>
-      </w:pPr>
-      <w:r>
-        <w:rPr>
-          <w:rFonts w:ascii="Arial" w:hAnsi="Arial" w:cs="Arial"/>
-          <w:sz w:val="24"/>
-          <w:szCs w:val="24"/>
-        </w:rPr>
-        <w:t>[DESCONOCIDOS4].PRC_ACTUALIZAR_TOTAL_FACTURA</w:t>
-      </w:r>
-    </w:p>
-    <w:p>
-      <w:pPr>
-        <w:rPr>
-          <w:rFonts w:ascii="Arial" w:hAnsi="Arial" w:cs="Arial"/>
-          <w:sz w:val="24"/>
-          <w:szCs w:val="24"/>
-        </w:rPr>
-      </w:pPr>
-      <w:r>
-        <w:rPr>
-          <w:rFonts w:ascii="Arial" w:hAnsi="Arial" w:cs="Arial"/>
-          <w:sz w:val="24"/>
-          <w:szCs w:val="24"/>
-        </w:rPr>
         <w:t>[DESCONOCIDOS4].PRC_CARGAR_RAMA_MENU</w:t>
       </w:r>
     </w:p>
@@ -7077,440 +7109,440 @@
           <w:sz w:val="24"/>
           <w:szCs w:val="24"/>
         </w:rPr>
+        <w:t>[DESCONOCIDOS4].PRC_ALTA_CLIENTE</w:t>
+      </w:r>
+    </w:p>
+    <w:p>
+      <w:pPr>
+        <w:rPr>
+          <w:rFonts w:ascii="Arial" w:hAnsi="Arial" w:cs="Arial"/>
+          <w:sz w:val="24"/>
+          <w:szCs w:val="24"/>
+        </w:rPr>
+      </w:pPr>
+      <w:r>
+        <w:rPr>
+          <w:rFonts w:ascii="Arial" w:hAnsi="Arial" w:cs="Arial"/>
+          <w:sz w:val="24"/>
+          <w:szCs w:val="24"/>
+        </w:rPr>
+        <w:t>[DESCONOCIDOS4].PRC_BAJA_CLIENTE</w:t>
+      </w:r>
+    </w:p>
+    <w:p>
+      <w:pPr>
+        <w:rPr>
+          <w:rFonts w:ascii="Arial" w:hAnsi="Arial" w:cs="Arial"/>
+          <w:sz w:val="24"/>
+          <w:szCs w:val="24"/>
+        </w:rPr>
+      </w:pPr>
+      <w:r>
+        <w:rPr>
+          <w:rFonts w:ascii="Arial" w:hAnsi="Arial" w:cs="Arial"/>
+          <w:sz w:val="24"/>
+          <w:szCs w:val="24"/>
+        </w:rPr>
+        <w:t>[DESCONOCIDOS4].PRC_MODIFICACION_CLIENTE</w:t>
+      </w:r>
+    </w:p>
+    <w:p>
+      <w:pPr>
+        <w:rPr>
+          <w:rFonts w:ascii="Arial" w:hAnsi="Arial" w:cs="Arial"/>
+          <w:sz w:val="24"/>
+          <w:szCs w:val="24"/>
+        </w:rPr>
+      </w:pPr>
+      <w:r>
+        <w:rPr>
+          <w:rFonts w:ascii="Arial" w:hAnsi="Arial" w:cs="Arial"/>
+          <w:sz w:val="24"/>
+          <w:szCs w:val="24"/>
+        </w:rPr>
+        <w:t>[DESCONOCIDOS4].PRC_BUSCAR_CLIENTES</w:t>
+      </w:r>
+    </w:p>
+    <w:p>
+      <w:pPr>
+        <w:rPr>
+          <w:rFonts w:ascii="Arial" w:hAnsi="Arial" w:cs="Arial"/>
+          <w:sz w:val="24"/>
+          <w:szCs w:val="24"/>
+        </w:rPr>
+      </w:pPr>
+      <w:r>
+        <w:rPr>
+          <w:rFonts w:ascii="Arial" w:hAnsi="Arial" w:cs="Arial"/>
+          <w:sz w:val="24"/>
+          <w:szCs w:val="24"/>
+        </w:rPr>
+        <w:t>[DESCONOCIDOS4].PRC_ALTA_CLI_DESDE_CHOFER</w:t>
+      </w:r>
+    </w:p>
+    <w:p>
+      <w:pPr>
+        <w:rPr>
+          <w:rFonts w:ascii="Arial" w:hAnsi="Arial" w:cs="Arial"/>
+          <w:sz w:val="24"/>
+          <w:szCs w:val="24"/>
+        </w:rPr>
+      </w:pPr>
+      <w:r>
+        <w:rPr>
+          <w:rFonts w:ascii="Arial" w:hAnsi="Arial" w:cs="Arial"/>
+          <w:sz w:val="24"/>
+          <w:szCs w:val="24"/>
+        </w:rPr>
+        <w:t>[DESCONOCIDOS4].PRC_ALTA_CHOFER</w:t>
+      </w:r>
+    </w:p>
+    <w:p>
+      <w:pPr>
+        <w:rPr>
+          <w:rFonts w:ascii="Arial" w:hAnsi="Arial" w:cs="Arial"/>
+          <w:sz w:val="24"/>
+          <w:szCs w:val="24"/>
+        </w:rPr>
+      </w:pPr>
+      <w:r>
+        <w:rPr>
+          <w:rFonts w:ascii="Arial" w:hAnsi="Arial" w:cs="Arial"/>
+          <w:sz w:val="24"/>
+          <w:szCs w:val="24"/>
+        </w:rPr>
+        <w:t>[DESCONOCIDOS4].PRC_BAJA_CHOFER</w:t>
+      </w:r>
+    </w:p>
+    <w:p>
+      <w:pPr>
+        <w:rPr>
+          <w:rFonts w:ascii="Arial" w:hAnsi="Arial" w:cs="Arial"/>
+          <w:sz w:val="24"/>
+          <w:szCs w:val="24"/>
+        </w:rPr>
+      </w:pPr>
+      <w:r>
+        <w:rPr>
+          <w:rFonts w:ascii="Arial" w:hAnsi="Arial" w:cs="Arial"/>
+          <w:sz w:val="24"/>
+          <w:szCs w:val="24"/>
+        </w:rPr>
+        <w:t>[DESCONOCIDOS4].PRC_MODIFICACION_CHOFER</w:t>
+      </w:r>
+    </w:p>
+    <w:p>
+      <w:pPr>
+        <w:rPr>
+          <w:rFonts w:ascii="Arial" w:hAnsi="Arial" w:cs="Arial"/>
+          <w:sz w:val="24"/>
+          <w:szCs w:val="24"/>
+        </w:rPr>
+      </w:pPr>
+      <w:r>
+        <w:rPr>
+          <w:rFonts w:ascii="Arial" w:hAnsi="Arial" w:cs="Arial"/>
+          <w:sz w:val="24"/>
+          <w:szCs w:val="24"/>
+        </w:rPr>
+        <w:t>[DESCONOCIDOS4].PRC_BUSCAR_CHOFER</w:t>
+      </w:r>
+    </w:p>
+    <w:p>
+      <w:pPr>
+        <w:rPr>
+          <w:rFonts w:ascii="Arial" w:hAnsi="Arial" w:cs="Arial"/>
+          <w:sz w:val="24"/>
+          <w:szCs w:val="24"/>
+        </w:rPr>
+      </w:pPr>
+      <w:r>
+        <w:rPr>
+          <w:rFonts w:ascii="Arial" w:hAnsi="Arial" w:cs="Arial"/>
+          <w:sz w:val="24"/>
+          <w:szCs w:val="24"/>
+        </w:rPr>
+        <w:t>[DESCONOCIDOS4].PRC_ALTA_CHOFER_DESDE_CLI</w:t>
+      </w:r>
+    </w:p>
+    <w:p>
+      <w:pPr>
+        <w:rPr>
+          <w:rFonts w:ascii="Arial" w:hAnsi="Arial" w:cs="Arial"/>
+          <w:sz w:val="24"/>
+          <w:szCs w:val="24"/>
+        </w:rPr>
+      </w:pPr>
+      <w:r>
+        <w:rPr>
+          <w:rFonts w:ascii="Arial" w:hAnsi="Arial" w:cs="Arial"/>
+          <w:sz w:val="24"/>
+          <w:szCs w:val="24"/>
+        </w:rPr>
+        <w:t>[DESCONOCIDOS4].PRC_REGISTRO_VIAJE</w:t>
+      </w:r>
+    </w:p>
+    <w:p>
+      <w:pPr>
+        <w:rPr>
+          <w:rFonts w:ascii="Arial" w:hAnsi="Arial" w:cs="Arial"/>
+          <w:sz w:val="24"/>
+          <w:szCs w:val="24"/>
+        </w:rPr>
+      </w:pPr>
+      <w:r>
+        <w:rPr>
+          <w:rFonts w:ascii="Arial" w:hAnsi="Arial" w:cs="Arial"/>
+          <w:sz w:val="24"/>
+          <w:szCs w:val="24"/>
+        </w:rPr>
+        <w:t>[DESCONOCIDOS4].PRC_ALTA_TURNO</w:t>
+      </w:r>
+    </w:p>
+    <w:p>
+      <w:pPr>
+        <w:rPr>
+          <w:rFonts w:ascii="Arial" w:hAnsi="Arial" w:cs="Arial"/>
+          <w:sz w:val="24"/>
+          <w:szCs w:val="24"/>
+        </w:rPr>
+      </w:pPr>
+      <w:r>
+        <w:rPr>
+          <w:rFonts w:ascii="Arial" w:hAnsi="Arial" w:cs="Arial"/>
+          <w:sz w:val="24"/>
+          <w:szCs w:val="24"/>
+        </w:rPr>
+        <w:t>[DESCONOCIDOS4].PRC_MODIFICACION_TURNO</w:t>
+      </w:r>
+    </w:p>
+    <w:p>
+      <w:pPr>
+        <w:rPr>
+          <w:rFonts w:ascii="Arial" w:hAnsi="Arial" w:cs="Arial"/>
+          <w:sz w:val="24"/>
+          <w:szCs w:val="24"/>
+        </w:rPr>
+      </w:pPr>
+      <w:r>
+        <w:rPr>
+          <w:rFonts w:ascii="Arial" w:hAnsi="Arial" w:cs="Arial"/>
+          <w:sz w:val="24"/>
+          <w:szCs w:val="24"/>
+        </w:rPr>
+        <w:t>[DESCONOCIDOS4].PRC_BAJA_TURNO</w:t>
+      </w:r>
+    </w:p>
+    <w:p>
+      <w:pPr>
+        <w:rPr>
+          <w:rFonts w:ascii="Arial" w:hAnsi="Arial" w:cs="Arial"/>
+          <w:sz w:val="24"/>
+          <w:szCs w:val="24"/>
+        </w:rPr>
+      </w:pPr>
+      <w:r>
+        <w:rPr>
+          <w:rFonts w:ascii="Arial" w:hAnsi="Arial" w:cs="Arial"/>
+          <w:sz w:val="24"/>
+          <w:szCs w:val="24"/>
+        </w:rPr>
+        <w:t>[DESCONOCIDOS4].PRC_LISTADO_TURNOS_DISPONIBLES</w:t>
+      </w:r>
+    </w:p>
+    <w:p>
+      <w:pPr>
+        <w:rPr>
+          <w:rFonts w:ascii="Arial" w:hAnsi="Arial" w:cs="Arial"/>
+          <w:sz w:val="24"/>
+          <w:szCs w:val="24"/>
+          <w:lang w:val="es-ES"/>
+        </w:rPr>
+      </w:pPr>
+      <w:r>
+        <w:rPr>
+          <w:rFonts w:ascii="Arial" w:hAnsi="Arial" w:cs="Arial"/>
+          <w:sz w:val="24"/>
+          <w:szCs w:val="24"/>
+          <w:lang w:val="es-ES"/>
+        </w:rPr>
+        <w:t>[DESCONOCIDOS4].PRC_ALTA_AUTOMOVIL_UNI_DISPO</w:t>
+      </w:r>
+    </w:p>
+    <w:p>
+      <w:pPr>
+        <w:rPr>
+          <w:rFonts w:ascii="Arial" w:hAnsi="Arial" w:cs="Arial"/>
+          <w:sz w:val="24"/>
+          <w:szCs w:val="24"/>
+          <w:lang w:val="es-ES"/>
+        </w:rPr>
+      </w:pPr>
+      <w:r>
+        <w:rPr>
+          <w:rFonts w:ascii="Arial" w:hAnsi="Arial" w:cs="Arial"/>
+          <w:sz w:val="24"/>
+          <w:szCs w:val="24"/>
+          <w:lang w:val="es-ES"/>
+        </w:rPr>
+        <w:t>[DESCONOCIDOS4].PRC_MODIFICACION_AUTO_DIS</w:t>
+      </w:r>
+    </w:p>
+    <w:p>
+      <w:pPr>
+        <w:rPr>
+          <w:rFonts w:ascii="Arial" w:hAnsi="Arial" w:cs="Arial"/>
+          <w:sz w:val="24"/>
+          <w:szCs w:val="24"/>
+          <w:lang w:val="es-ES"/>
+        </w:rPr>
+      </w:pPr>
+      <w:r>
+        <w:rPr>
+          <w:rFonts w:ascii="Arial" w:hAnsi="Arial" w:cs="Arial"/>
+          <w:sz w:val="24"/>
+          <w:szCs w:val="24"/>
+          <w:lang w:val="es-ES"/>
+        </w:rPr>
+        <w:t>[DESCONOCIDOS4].PRC_BAJA_AUTO_DIS</w:t>
+      </w:r>
+    </w:p>
+    <w:p>
+      <w:pPr>
+        <w:rPr>
+          <w:rFonts w:ascii="Arial" w:hAnsi="Arial" w:cs="Arial"/>
+          <w:sz w:val="24"/>
+          <w:szCs w:val="24"/>
+          <w:lang w:val="es-ES"/>
+        </w:rPr>
+      </w:pPr>
+      <w:r>
+        <w:rPr>
+          <w:rFonts w:ascii="Arial" w:hAnsi="Arial" w:cs="Arial"/>
+          <w:sz w:val="24"/>
+          <w:szCs w:val="24"/>
+          <w:lang w:val="es-ES"/>
+        </w:rPr>
+        <w:t>[DESCONOCIDOS4].PRC_LISTADO_AUTOS_DISPONIBLES</w:t>
+      </w:r>
+    </w:p>
+    <w:p>
+      <w:pPr>
+        <w:rPr>
+          <w:rFonts w:ascii="Arial" w:hAnsi="Arial" w:cs="Arial"/>
+          <w:sz w:val="24"/>
+          <w:szCs w:val="24"/>
+        </w:rPr>
+      </w:pPr>
+      <w:r>
+        <w:rPr>
+          <w:rFonts w:ascii="Arial" w:hAnsi="Arial" w:cs="Arial"/>
+          <w:sz w:val="24"/>
+          <w:szCs w:val="24"/>
+        </w:rPr>
+        <w:t>[DESCONOCIDOS4].PRC_LISTADO_UNI_DISPONIBLE</w:t>
+      </w:r>
+    </w:p>
+    <w:p>
+      <w:pPr>
+        <w:rPr>
+          <w:rFonts w:ascii="Arial" w:hAnsi="Arial" w:cs="Arial"/>
+          <w:sz w:val="24"/>
+          <w:szCs w:val="24"/>
+        </w:rPr>
+      </w:pPr>
+      <w:r>
+        <w:rPr>
+          <w:rFonts w:ascii="Arial" w:hAnsi="Arial" w:cs="Arial"/>
+          <w:sz w:val="24"/>
+          <w:szCs w:val="24"/>
+        </w:rPr>
+        <w:t>[DESCONOCIDOS4].PRC_VALIDAR_USUARIO</w:t>
+      </w:r>
+    </w:p>
+    <w:p>
+      <w:pPr>
+        <w:rPr>
+          <w:rFonts w:ascii="Arial" w:hAnsi="Arial" w:cs="Arial"/>
+          <w:sz w:val="24"/>
+          <w:szCs w:val="24"/>
+        </w:rPr>
+      </w:pPr>
+      <w:r>
+        <w:rPr>
+          <w:rFonts w:ascii="Arial" w:hAnsi="Arial" w:cs="Arial"/>
+          <w:sz w:val="24"/>
+          <w:szCs w:val="24"/>
+        </w:rPr>
+        <w:t>[DESCONOCIDOS4].PRC_OBTENER_MENU_X_ROL</w:t>
+      </w:r>
+    </w:p>
+    <w:p>
+      <w:pPr>
+        <w:rPr>
+          <w:rFonts w:ascii="Arial" w:hAnsi="Arial" w:cs="Arial"/>
+          <w:sz w:val="24"/>
+          <w:szCs w:val="24"/>
+        </w:rPr>
+      </w:pPr>
+      <w:r>
+        <w:rPr>
+          <w:rFonts w:ascii="Arial" w:hAnsi="Arial" w:cs="Arial"/>
+          <w:sz w:val="24"/>
+          <w:szCs w:val="24"/>
+        </w:rPr>
+        <w:t>[DESCONOCIDOS4].CHOFERES_MAYOR_RECAUDACION</w:t>
+      </w:r>
+    </w:p>
+    <w:p>
+      <w:pPr>
+        <w:rPr>
+          <w:rFonts w:ascii="Arial" w:hAnsi="Arial" w:cs="Arial"/>
+          <w:sz w:val="24"/>
+          <w:szCs w:val="24"/>
+        </w:rPr>
+      </w:pPr>
+      <w:r>
+        <w:rPr>
+          <w:rFonts w:ascii="Arial" w:hAnsi="Arial" w:cs="Arial"/>
+          <w:sz w:val="24"/>
+          <w:szCs w:val="24"/>
+        </w:rPr>
+        <w:t>[DESCONOCIDOS4].CHOFERES_VIAJE_MAS_LARGO</w:t>
+      </w:r>
+    </w:p>
+    <w:p>
+      <w:pPr>
+        <w:rPr>
+          <w:rFonts w:ascii="Arial" w:hAnsi="Arial" w:cs="Arial"/>
+          <w:sz w:val="24"/>
+          <w:szCs w:val="24"/>
+        </w:rPr>
+      </w:pPr>
+      <w:r>
+        <w:rPr>
+          <w:rFonts w:ascii="Arial" w:hAnsi="Arial" w:cs="Arial"/>
+          <w:sz w:val="24"/>
+          <w:szCs w:val="24"/>
+        </w:rPr>
+        <w:t>[DESCONOCIDOS4].CLIENTES_MAYOR_CONSUMO</w:t>
+      </w:r>
+    </w:p>
+    <w:p>
+      <w:pPr>
+        <w:rPr>
+          <w:rFonts w:ascii="Arial" w:hAnsi="Arial" w:cs="Arial"/>
+          <w:sz w:val="24"/>
+          <w:szCs w:val="24"/>
+        </w:rPr>
+      </w:pPr>
+      <w:r>
+        <w:rPr>
+          <w:rFonts w:ascii="Arial" w:hAnsi="Arial" w:cs="Arial"/>
+          <w:sz w:val="24"/>
+          <w:szCs w:val="24"/>
+        </w:rPr>
         <w:lastRenderedPageBreak/>
-        <w:t>[DESCONOCIDOS4].PRC_ALTA_CLIENTE</w:t>
-      </w:r>
-    </w:p>
-    <w:p>
-      <w:pPr>
-        <w:rPr>
-          <w:rFonts w:ascii="Arial" w:hAnsi="Arial" w:cs="Arial"/>
-          <w:sz w:val="24"/>
-          <w:szCs w:val="24"/>
-        </w:rPr>
-      </w:pPr>
-      <w:r>
-        <w:rPr>
-          <w:rFonts w:ascii="Arial" w:hAnsi="Arial" w:cs="Arial"/>
-          <w:sz w:val="24"/>
-          <w:szCs w:val="24"/>
-        </w:rPr>
-        <w:t>[DESCONOCIDOS4].PRC_BAJA_CLIENTE</w:t>
-      </w:r>
-    </w:p>
-    <w:p>
-      <w:pPr>
-        <w:rPr>
-          <w:rFonts w:ascii="Arial" w:hAnsi="Arial" w:cs="Arial"/>
-          <w:sz w:val="24"/>
-          <w:szCs w:val="24"/>
-        </w:rPr>
-      </w:pPr>
-      <w:r>
-        <w:rPr>
-          <w:rFonts w:ascii="Arial" w:hAnsi="Arial" w:cs="Arial"/>
-          <w:sz w:val="24"/>
-          <w:szCs w:val="24"/>
-        </w:rPr>
-        <w:t>[DESCONOCIDOS4].PRC_MODIFICACION_CLIENTE</w:t>
-      </w:r>
-    </w:p>
-    <w:p>
-      <w:pPr>
-        <w:rPr>
-          <w:rFonts w:ascii="Arial" w:hAnsi="Arial" w:cs="Arial"/>
-          <w:sz w:val="24"/>
-          <w:szCs w:val="24"/>
-        </w:rPr>
-      </w:pPr>
-      <w:r>
-        <w:rPr>
-          <w:rFonts w:ascii="Arial" w:hAnsi="Arial" w:cs="Arial"/>
-          <w:sz w:val="24"/>
-          <w:szCs w:val="24"/>
-        </w:rPr>
-        <w:t>[DESCONOCIDOS4].PRC_BUSCAR_CLIENTES</w:t>
-      </w:r>
-    </w:p>
-    <w:p>
-      <w:pPr>
-        <w:rPr>
-          <w:rFonts w:ascii="Arial" w:hAnsi="Arial" w:cs="Arial"/>
-          <w:sz w:val="24"/>
-          <w:szCs w:val="24"/>
-        </w:rPr>
-      </w:pPr>
-      <w:r>
-        <w:rPr>
-          <w:rFonts w:ascii="Arial" w:hAnsi="Arial" w:cs="Arial"/>
-          <w:sz w:val="24"/>
-          <w:szCs w:val="24"/>
-        </w:rPr>
-        <w:t>[DESCONOCIDOS4].PRC_ALTA_CLI_DESDE_CHOFER</w:t>
-      </w:r>
-    </w:p>
-    <w:p>
-      <w:pPr>
-        <w:rPr>
-          <w:rFonts w:ascii="Arial" w:hAnsi="Arial" w:cs="Arial"/>
-          <w:sz w:val="24"/>
-          <w:szCs w:val="24"/>
-        </w:rPr>
-      </w:pPr>
-      <w:r>
-        <w:rPr>
-          <w:rFonts w:ascii="Arial" w:hAnsi="Arial" w:cs="Arial"/>
-          <w:sz w:val="24"/>
-          <w:szCs w:val="24"/>
-        </w:rPr>
-        <w:t>[DESCONOCIDOS4].PRC_ALTA_CHOFER</w:t>
-      </w:r>
-    </w:p>
-    <w:p>
-      <w:pPr>
-        <w:rPr>
-          <w:rFonts w:ascii="Arial" w:hAnsi="Arial" w:cs="Arial"/>
-          <w:sz w:val="24"/>
-          <w:szCs w:val="24"/>
-        </w:rPr>
-      </w:pPr>
-      <w:r>
-        <w:rPr>
-          <w:rFonts w:ascii="Arial" w:hAnsi="Arial" w:cs="Arial"/>
-          <w:sz w:val="24"/>
-          <w:szCs w:val="24"/>
-        </w:rPr>
-        <w:t>[DESCONOCIDOS4].PRC_BAJA_CHOFER</w:t>
-      </w:r>
-    </w:p>
-    <w:p>
-      <w:pPr>
-        <w:rPr>
-          <w:rFonts w:ascii="Arial" w:hAnsi="Arial" w:cs="Arial"/>
-          <w:sz w:val="24"/>
-          <w:szCs w:val="24"/>
-        </w:rPr>
-      </w:pPr>
-      <w:r>
-        <w:rPr>
-          <w:rFonts w:ascii="Arial" w:hAnsi="Arial" w:cs="Arial"/>
-          <w:sz w:val="24"/>
-          <w:szCs w:val="24"/>
-        </w:rPr>
-        <w:t>[DESCONOCIDOS4].PRC_MODIFICACION_CHOFER</w:t>
-      </w:r>
-    </w:p>
-    <w:p>
-      <w:pPr>
-        <w:rPr>
-          <w:rFonts w:ascii="Arial" w:hAnsi="Arial" w:cs="Arial"/>
-          <w:sz w:val="24"/>
-          <w:szCs w:val="24"/>
-        </w:rPr>
-      </w:pPr>
-      <w:r>
-        <w:rPr>
-          <w:rFonts w:ascii="Arial" w:hAnsi="Arial" w:cs="Arial"/>
-          <w:sz w:val="24"/>
-          <w:szCs w:val="24"/>
-        </w:rPr>
-        <w:t>[DESCONOCIDOS4].PRC_BUSCAR_CHOFER</w:t>
-      </w:r>
-    </w:p>
-    <w:p>
-      <w:pPr>
-        <w:rPr>
-          <w:rFonts w:ascii="Arial" w:hAnsi="Arial" w:cs="Arial"/>
-          <w:sz w:val="24"/>
-          <w:szCs w:val="24"/>
-        </w:rPr>
-      </w:pPr>
-      <w:r>
-        <w:rPr>
-          <w:rFonts w:ascii="Arial" w:hAnsi="Arial" w:cs="Arial"/>
-          <w:sz w:val="24"/>
-          <w:szCs w:val="24"/>
-        </w:rPr>
-        <w:t>[DESCONOCIDOS4].PRC_ALTA_CHOFER_DESDE_CLI</w:t>
-      </w:r>
-    </w:p>
-    <w:p>
-      <w:pPr>
-        <w:rPr>
-          <w:rFonts w:ascii="Arial" w:hAnsi="Arial" w:cs="Arial"/>
-          <w:sz w:val="24"/>
-          <w:szCs w:val="24"/>
-        </w:rPr>
-      </w:pPr>
-      <w:r>
-        <w:rPr>
-          <w:rFonts w:ascii="Arial" w:hAnsi="Arial" w:cs="Arial"/>
-          <w:sz w:val="24"/>
-          <w:szCs w:val="24"/>
-        </w:rPr>
-        <w:t>[DESCONOCIDOS4].PRC_REGISTRO_VIAJE</w:t>
-      </w:r>
-    </w:p>
-    <w:p>
-      <w:pPr>
-        <w:rPr>
-          <w:rFonts w:ascii="Arial" w:hAnsi="Arial" w:cs="Arial"/>
-          <w:sz w:val="24"/>
-          <w:szCs w:val="24"/>
-        </w:rPr>
-      </w:pPr>
-      <w:r>
-        <w:rPr>
-          <w:rFonts w:ascii="Arial" w:hAnsi="Arial" w:cs="Arial"/>
-          <w:sz w:val="24"/>
-          <w:szCs w:val="24"/>
-        </w:rPr>
-        <w:t>[DESCONOCIDOS4].PRC_ALTA_TURNO</w:t>
-      </w:r>
-    </w:p>
-    <w:p>
-      <w:pPr>
-        <w:rPr>
-          <w:rFonts w:ascii="Arial" w:hAnsi="Arial" w:cs="Arial"/>
-          <w:sz w:val="24"/>
-          <w:szCs w:val="24"/>
-        </w:rPr>
-      </w:pPr>
-      <w:r>
-        <w:rPr>
-          <w:rFonts w:ascii="Arial" w:hAnsi="Arial" w:cs="Arial"/>
-          <w:sz w:val="24"/>
-          <w:szCs w:val="24"/>
-        </w:rPr>
-        <w:t>[DESCONOCIDOS4].PRC_MODIFICACION_TURNO</w:t>
-      </w:r>
-    </w:p>
-    <w:p>
-      <w:pPr>
-        <w:rPr>
-          <w:rFonts w:ascii="Arial" w:hAnsi="Arial" w:cs="Arial"/>
-          <w:sz w:val="24"/>
-          <w:szCs w:val="24"/>
-        </w:rPr>
-      </w:pPr>
-      <w:r>
-        <w:rPr>
-          <w:rFonts w:ascii="Arial" w:hAnsi="Arial" w:cs="Arial"/>
-          <w:sz w:val="24"/>
-          <w:szCs w:val="24"/>
-        </w:rPr>
-        <w:t>[DESCONOCIDOS4].PRC_BAJA_TURNO</w:t>
-      </w:r>
-    </w:p>
-    <w:p>
-      <w:pPr>
-        <w:rPr>
-          <w:rFonts w:ascii="Arial" w:hAnsi="Arial" w:cs="Arial"/>
-          <w:sz w:val="24"/>
-          <w:szCs w:val="24"/>
-        </w:rPr>
-      </w:pPr>
-      <w:r>
-        <w:rPr>
-          <w:rFonts w:ascii="Arial" w:hAnsi="Arial" w:cs="Arial"/>
-          <w:sz w:val="24"/>
-          <w:szCs w:val="24"/>
-        </w:rPr>
-        <w:t>[DESCONOCIDOS4].PRC_LISTADO_TURNOS_DISPONIBLES</w:t>
-      </w:r>
-    </w:p>
-    <w:p>
-      <w:pPr>
-        <w:rPr>
-          <w:rFonts w:ascii="Arial" w:hAnsi="Arial" w:cs="Arial"/>
-          <w:sz w:val="24"/>
-          <w:szCs w:val="24"/>
-          <w:lang w:val="es-ES"/>
-        </w:rPr>
-      </w:pPr>
-      <w:r>
-        <w:rPr>
-          <w:rFonts w:ascii="Arial" w:hAnsi="Arial" w:cs="Arial"/>
-          <w:sz w:val="24"/>
-          <w:szCs w:val="24"/>
-          <w:lang w:val="es-ES"/>
-        </w:rPr>
-        <w:t>[DESCONOCIDOS4].PRC_ALTA_AUTOMOVIL_UNI_DISPO</w:t>
-      </w:r>
-    </w:p>
-    <w:p>
-      <w:pPr>
-        <w:rPr>
-          <w:rFonts w:ascii="Arial" w:hAnsi="Arial" w:cs="Arial"/>
-          <w:sz w:val="24"/>
-          <w:szCs w:val="24"/>
-          <w:lang w:val="es-ES"/>
-        </w:rPr>
-      </w:pPr>
-      <w:r>
-        <w:rPr>
-          <w:rFonts w:ascii="Arial" w:hAnsi="Arial" w:cs="Arial"/>
-          <w:sz w:val="24"/>
-          <w:szCs w:val="24"/>
-          <w:lang w:val="es-ES"/>
-        </w:rPr>
-        <w:t>[DESCONOCIDOS4].PRC_MODIFICACION_AUTO_DIS</w:t>
-      </w:r>
-    </w:p>
-    <w:p>
-      <w:pPr>
-        <w:rPr>
-          <w:rFonts w:ascii="Arial" w:hAnsi="Arial" w:cs="Arial"/>
-          <w:sz w:val="24"/>
-          <w:szCs w:val="24"/>
-          <w:lang w:val="es-ES"/>
-        </w:rPr>
-      </w:pPr>
-      <w:r>
-        <w:rPr>
-          <w:rFonts w:ascii="Arial" w:hAnsi="Arial" w:cs="Arial"/>
-          <w:sz w:val="24"/>
-          <w:szCs w:val="24"/>
-          <w:lang w:val="es-ES"/>
-        </w:rPr>
-        <w:t>[DESCONOCIDOS4].PRC_BAJA_AUTO_DIS</w:t>
-      </w:r>
-    </w:p>
-    <w:p>
-      <w:pPr>
-        <w:rPr>
-          <w:rFonts w:ascii="Arial" w:hAnsi="Arial" w:cs="Arial"/>
-          <w:sz w:val="24"/>
-          <w:szCs w:val="24"/>
-          <w:lang w:val="es-ES"/>
-        </w:rPr>
-      </w:pPr>
-      <w:r>
-        <w:rPr>
-          <w:rFonts w:ascii="Arial" w:hAnsi="Arial" w:cs="Arial"/>
-          <w:sz w:val="24"/>
-          <w:szCs w:val="24"/>
-          <w:lang w:val="es-ES"/>
-        </w:rPr>
-        <w:t>[DESCONOCIDOS4].PRC_LISTADO_AUTOS_DISPONIBLES</w:t>
-      </w:r>
-    </w:p>
-    <w:p>
-      <w:pPr>
-        <w:rPr>
-          <w:rFonts w:ascii="Arial" w:hAnsi="Arial" w:cs="Arial"/>
-          <w:sz w:val="24"/>
-          <w:szCs w:val="24"/>
-        </w:rPr>
-      </w:pPr>
-      <w:r>
-        <w:rPr>
-          <w:rFonts w:ascii="Arial" w:hAnsi="Arial" w:cs="Arial"/>
-          <w:sz w:val="24"/>
-          <w:szCs w:val="24"/>
-        </w:rPr>
-        <w:t>[DESCONOCIDOS4].PRC_LISTADO_UNI_DISPONIBLE</w:t>
-      </w:r>
-    </w:p>
-    <w:p>
-      <w:pPr>
-        <w:rPr>
-          <w:rFonts w:ascii="Arial" w:hAnsi="Arial" w:cs="Arial"/>
-          <w:sz w:val="24"/>
-          <w:szCs w:val="24"/>
-        </w:rPr>
-      </w:pPr>
-      <w:r>
-        <w:rPr>
-          <w:rFonts w:ascii="Arial" w:hAnsi="Arial" w:cs="Arial"/>
-          <w:sz w:val="24"/>
-          <w:szCs w:val="24"/>
-        </w:rPr>
-        <w:t>[DESCONOCIDOS4].PRC_VALIDAR_USUARIO</w:t>
-      </w:r>
-    </w:p>
-    <w:p>
-      <w:pPr>
-        <w:rPr>
-          <w:rFonts w:ascii="Arial" w:hAnsi="Arial" w:cs="Arial"/>
-          <w:sz w:val="24"/>
-          <w:szCs w:val="24"/>
-        </w:rPr>
-      </w:pPr>
-      <w:r>
-        <w:rPr>
-          <w:rFonts w:ascii="Arial" w:hAnsi="Arial" w:cs="Arial"/>
-          <w:sz w:val="24"/>
-          <w:szCs w:val="24"/>
-        </w:rPr>
-        <w:t>[DESCONOCIDOS4].PRC_OBTENER_MENU_X_ROL</w:t>
-      </w:r>
-    </w:p>
-    <w:p>
-      <w:pPr>
-        <w:rPr>
-          <w:rFonts w:ascii="Arial" w:hAnsi="Arial" w:cs="Arial"/>
-          <w:sz w:val="24"/>
-          <w:szCs w:val="24"/>
-        </w:rPr>
-      </w:pPr>
-      <w:r>
-        <w:rPr>
-          <w:rFonts w:ascii="Arial" w:hAnsi="Arial" w:cs="Arial"/>
-          <w:sz w:val="24"/>
-          <w:szCs w:val="24"/>
-        </w:rPr>
-        <w:t>[DESCONOCIDOS4].CHOFERES_MAYOR_RECAUDACION</w:t>
-      </w:r>
-    </w:p>
-    <w:p>
-      <w:pPr>
-        <w:rPr>
-          <w:rFonts w:ascii="Arial" w:hAnsi="Arial" w:cs="Arial"/>
-          <w:sz w:val="24"/>
-          <w:szCs w:val="24"/>
-        </w:rPr>
-      </w:pPr>
-      <w:r>
-        <w:rPr>
-          <w:rFonts w:ascii="Arial" w:hAnsi="Arial" w:cs="Arial"/>
-          <w:sz w:val="24"/>
-          <w:szCs w:val="24"/>
-        </w:rPr>
-        <w:t>[DESCONOCIDOS4].CHOFERES_VIAJE_MAS_LARGO</w:t>
-      </w:r>
-    </w:p>
-    <w:p>
-      <w:pPr>
-        <w:rPr>
-          <w:rFonts w:ascii="Arial" w:hAnsi="Arial" w:cs="Arial"/>
-          <w:sz w:val="24"/>
-          <w:szCs w:val="24"/>
-        </w:rPr>
-      </w:pPr>
-      <w:r>
-        <w:rPr>
-          <w:rFonts w:ascii="Arial" w:hAnsi="Arial" w:cs="Arial"/>
-          <w:sz w:val="24"/>
-          <w:szCs w:val="24"/>
-        </w:rPr>
-        <w:t>[DESCONOCIDOS4].CLIENTES_MAYOR_CONSUMO</w:t>
-      </w:r>
-    </w:p>
-    <w:p>
-      <w:pPr>
-        <w:rPr>
-          <w:rFonts w:ascii="Arial" w:hAnsi="Arial" w:cs="Arial"/>
-          <w:sz w:val="24"/>
-          <w:szCs w:val="24"/>
-        </w:rPr>
-      </w:pPr>
-      <w:r>
-        <w:rPr>
-          <w:rFonts w:ascii="Arial" w:hAnsi="Arial" w:cs="Arial"/>
-          <w:sz w:val="24"/>
-          <w:szCs w:val="24"/>
-        </w:rPr>
         <w:t>[DESCONOCIDOS4].CLIENTES_MAS_VECES_MISMO_AUTO</w:t>
       </w:r>
     </w:p>
@@ -7562,7 +7594,6 @@
           <w:sz w:val="24"/>
           <w:szCs w:val="24"/>
         </w:rPr>
-        <w:lastRenderedPageBreak/>
         <w:t>[DESCONOCIDOS4].PRC_RENDICION</w:t>
       </w:r>
     </w:p>
@@ -7796,7 +7827,7 @@
                 <w:bCs/>
                 <w:noProof/>
               </w:rPr>
-              <w:t>18</w:t>
+              <w:t>15</w:t>
             </w:r>
             <w:r>
               <w:rPr>
@@ -8791,7 +8822,7 @@
   <w:abstractNum w:abstractNumId="8">
     <w:nsid w:val="4C354208"/>
     <w:multiLevelType w:val="hybridMultilevel"/>
-    <w:tmpl w:val="51E414EC"/>
+    <w:tmpl w:val="B97416C2"/>
     <w:lvl w:ilvl="0" w:tplc="0C0A0001">
       <w:start w:val="1"/>
       <w:numFmt w:val="bullet"/>
@@ -10911,7 +10942,7 @@
   <a:extraClrSchemeLst/>
   <a:extLst>
     <a:ext uri="{05A4C25C-085E-4340-85A3-A5531E510DB2}">
-      <thm15:themeFamily xmlns:thm15="http://schemas.microsoft.com/office/thememl/2012/main" xmlns="" name="Office Theme" id="{62F939B6-93AF-4DB8-9C6B-D6C7DFDC589F}" vid="{4A3C46E8-61CC-4603-A589-7422A47A8E4A}"/>
+      <thm15:themeFamily xmlns="" xmlns:thm15="http://schemas.microsoft.com/office/thememl/2012/main" name="Office Theme" id="{62F939B6-93AF-4DB8-9C6B-D6C7DFDC589F}" vid="{4A3C46E8-61CC-4603-A589-7422A47A8E4A}"/>
     </a:ext>
   </a:extLst>
 </a:theme>
@@ -10922,7 +10953,7 @@
 </file>
 
 <file path=customXml/itemProps1.xml><?xml version="1.0" encoding="utf-8"?>
-<ds:datastoreItem xmlns:ds="http://schemas.openxmlformats.org/officeDocument/2006/customXml" ds:itemID="{8C4A1FF8-F8C1-4B53-BCB0-5E2FBFA64741}">
+<ds:datastoreItem xmlns:ds="http://schemas.openxmlformats.org/officeDocument/2006/customXml" ds:itemID="{5AD0892A-CD6D-4985-A925-4E7134804B4A}">
   <ds:schemaRefs>
     <ds:schemaRef ds:uri="http://schemas.openxmlformats.org/officeDocument/2006/bibliography"/>
   </ds:schemaRefs>

</xml_diff>

<commit_message>
Se actualiza numero de grupo 24
</commit_message>
<xml_diff>
--- a/Estrategia.docx
+++ b/Estrategia.docx
@@ -224,32 +224,24 @@
           <w:szCs w:val="36"/>
           <w:u w:val="single"/>
         </w:rPr>
-        <w:t>NUMERO</w:t>
-      </w:r>
-      <w:proofErr w:type="gramStart"/>
+        <w:t>NUMERO:</w:t>
+      </w:r>
       <w:r>
         <w:rPr>
           <w:sz w:val="36"/>
           <w:szCs w:val="36"/>
-          <w:u w:val="single"/>
-        </w:rPr>
-        <w:t>:</w:t>
+        </w:rPr>
+        <w:t xml:space="preserve"> </w:t>
       </w:r>
       <w:r>
         <w:rPr>
           <w:sz w:val="36"/>
           <w:szCs w:val="36"/>
         </w:rPr>
-        <w:t xml:space="preserve"> </w:t>
-      </w:r>
-      <w:r>
-        <w:rPr>
-          <w:sz w:val="36"/>
-          <w:szCs w:val="36"/>
-        </w:rPr>
-        <w:t xml:space="preserve"> --</w:t>
-      </w:r>
-      <w:proofErr w:type="gramEnd"/>
+        <w:t xml:space="preserve"> 24</w:t>
+      </w:r>
+      <w:bookmarkStart w:id="0" w:name="_GoBack"/>
+      <w:bookmarkEnd w:id="0"/>
     </w:p>
     <w:p>
       <w:pPr>
@@ -7474,8 +7466,6 @@
         </w:rPr>
         <w:t>[DESCONOCIDOS4].TR_INSERTAR_ITEMS_REND</w:t>
       </w:r>
-      <w:bookmarkStart w:id="0" w:name="_GoBack"/>
-      <w:bookmarkEnd w:id="0"/>
     </w:p>
     <w:p>
       <w:pPr>
@@ -8755,7 +8745,7 @@
                 <w:bCs/>
                 <w:noProof/>
               </w:rPr>
-              <w:t>19</w:t>
+              <w:t>1</w:t>
             </w:r>
             <w:r>
               <w:rPr>
@@ -11870,7 +11860,7 @@
   <a:extraClrSchemeLst/>
   <a:extLst>
     <a:ext uri="{05A4C25C-085E-4340-85A3-A5531E510DB2}">
-      <thm15:themeFamily xmlns="" xmlns:thm15="http://schemas.microsoft.com/office/thememl/2012/main" name="Office Theme" id="{62F939B6-93AF-4DB8-9C6B-D6C7DFDC589F}" vid="{4A3C46E8-61CC-4603-A589-7422A47A8E4A}"/>
+      <thm15:themeFamily xmlns:thm15="http://schemas.microsoft.com/office/thememl/2012/main" xmlns="" name="Office Theme" id="{62F939B6-93AF-4DB8-9C6B-D6C7DFDC589F}" vid="{4A3C46E8-61CC-4603-A589-7422A47A8E4A}"/>
     </a:ext>
   </a:extLst>
 </a:theme>
@@ -11881,7 +11871,7 @@
 </file>
 
 <file path=customXml/itemProps1.xml><?xml version="1.0" encoding="utf-8"?>
-<ds:datastoreItem xmlns:ds="http://schemas.openxmlformats.org/officeDocument/2006/customXml" ds:itemID="{D64C77EC-B0EF-42F4-9F60-6EF3F2D761C7}">
+<ds:datastoreItem xmlns:ds="http://schemas.openxmlformats.org/officeDocument/2006/customXml" ds:itemID="{75113602-5E45-4014-9894-C1C3340EEB61}">
   <ds:schemaRefs>
     <ds:schemaRef ds:uri="http://schemas.openxmlformats.org/officeDocument/2006/bibliography"/>
   </ds:schemaRefs>

</xml_diff>

<commit_message>
Se mejora la creacion de usuario
Se mejora la creacion de usuario, se eliminan tildes, se crean todos en mayuscula y ademas se le agrega un numero el cual corresponde el id de persona.
Esto evita que colisionen dos usernames identicos derivados de personas con similar nombre y apellido
</commit_message>
<xml_diff>
--- a/Estrategia.docx
+++ b/Estrategia.docx
@@ -240,8 +240,6 @@
         </w:rPr>
         <w:t xml:space="preserve"> 24</w:t>
       </w:r>
-      <w:bookmarkStart w:id="0" w:name="_GoBack"/>
-      <w:bookmarkEnd w:id="0"/>
     </w:p>
     <w:p>
       <w:pPr>
@@ -7272,6 +7270,80 @@
     </w:p>
     <w:p>
       <w:pPr>
+        <w:rPr>
+          <w:rFonts w:ascii="Arial" w:hAnsi="Arial" w:cs="Arial"/>
+          <w:sz w:val="24"/>
+          <w:szCs w:val="24"/>
+          <w:lang w:val="es-ES"/>
+        </w:rPr>
+      </w:pPr>
+      <w:r>
+        <w:rPr>
+          <w:rFonts w:ascii="Arial" w:hAnsi="Arial" w:cs="Arial"/>
+          <w:sz w:val="24"/>
+          <w:szCs w:val="24"/>
+          <w:lang w:val="es-ES"/>
+        </w:rPr>
+        <w:t>[DESCONOCIDOS4].FN_REMOVER_TILDES</w:t>
+      </w:r>
+      <w:r>
+        <w:rPr>
+          <w:rFonts w:ascii="Arial" w:hAnsi="Arial" w:cs="Arial"/>
+          <w:sz w:val="24"/>
+          <w:szCs w:val="24"/>
+          <w:lang w:val="es-ES"/>
+        </w:rPr>
+        <w:t xml:space="preserve"> </w:t>
+      </w:r>
+      <w:proofErr w:type="gramStart"/>
+      <w:r>
+        <w:rPr>
+          <w:rFonts w:ascii="Arial" w:hAnsi="Arial" w:cs="Arial"/>
+          <w:sz w:val="24"/>
+          <w:szCs w:val="24"/>
+          <w:lang w:val="es-ES"/>
+        </w:rPr>
+        <w:t>( @Cadena</w:t>
+      </w:r>
+      <w:proofErr w:type="gramEnd"/>
+      <w:r>
+        <w:rPr>
+          <w:rFonts w:ascii="Arial" w:hAnsi="Arial" w:cs="Arial"/>
+          <w:sz w:val="24"/>
+          <w:szCs w:val="24"/>
+          <w:lang w:val="es-ES"/>
+        </w:rPr>
+        <w:t xml:space="preserve"> VARCHAR(255) )</w:t>
+      </w:r>
+    </w:p>
+    <w:p>
+      <w:pPr>
+        <w:pStyle w:val="ListParagraph"/>
+        <w:numPr>
+          <w:ilvl w:val="0"/>
+          <w:numId w:val="10"/>
+        </w:numPr>
+        <w:rPr>
+          <w:rFonts w:ascii="Arial" w:hAnsi="Arial" w:cs="Arial"/>
+          <w:sz w:val="24"/>
+          <w:szCs w:val="24"/>
+          <w:lang w:val="es-ES"/>
+        </w:rPr>
+      </w:pPr>
+      <w:r>
+        <w:rPr>
+          <w:rFonts w:ascii="Arial" w:hAnsi="Arial" w:cs="Arial"/>
+          <w:sz w:val="24"/>
+          <w:szCs w:val="24"/>
+          <w:lang w:val="es-ES"/>
+        </w:rPr>
+        <w:t>Recibe una cadena y la devuelve sin tildes.</w:t>
+      </w:r>
+      <w:bookmarkStart w:id="0" w:name="_GoBack"/>
+      <w:bookmarkEnd w:id="0"/>
+    </w:p>
+    <w:p>
+      <w:pPr>
         <w:ind w:left="360"/>
         <w:rPr>
           <w:rFonts w:ascii="Arial" w:hAnsi="Arial" w:cs="Arial"/>
@@ -7924,6 +7996,7 @@
           <w:sz w:val="24"/>
           <w:szCs w:val="24"/>
         </w:rPr>
+        <w:lastRenderedPageBreak/>
         <w:t xml:space="preserve">[DESCONOCIDOS4].PRC_CARGAR_FUNCIONALIDADXROL </w:t>
       </w:r>
     </w:p>
@@ -7941,474 +8014,474 @@
           <w:sz w:val="24"/>
           <w:szCs w:val="24"/>
         </w:rPr>
+        <w:t>[DESCONOCIDOS4].PRC_CARGAR_USUARIO_ROL</w:t>
+      </w:r>
+    </w:p>
+    <w:p>
+      <w:pPr>
+        <w:rPr>
+          <w:rFonts w:ascii="Arial" w:hAnsi="Arial" w:cs="Arial"/>
+          <w:sz w:val="24"/>
+          <w:szCs w:val="24"/>
+        </w:rPr>
+      </w:pPr>
+      <w:r>
+        <w:rPr>
+          <w:rFonts w:ascii="Arial" w:hAnsi="Arial" w:cs="Arial"/>
+          <w:sz w:val="24"/>
+          <w:szCs w:val="24"/>
+        </w:rPr>
+        <w:t>[DESCONOCIDOS4].PRC_ACTUALIZAR_TOTAL_FACTURA</w:t>
+      </w:r>
+    </w:p>
+    <w:p>
+      <w:pPr>
+        <w:rPr>
+          <w:rFonts w:ascii="Arial" w:hAnsi="Arial" w:cs="Arial"/>
+          <w:sz w:val="24"/>
+          <w:szCs w:val="24"/>
+        </w:rPr>
+      </w:pPr>
+      <w:r>
+        <w:rPr>
+          <w:rFonts w:ascii="Arial" w:hAnsi="Arial" w:cs="Arial"/>
+          <w:sz w:val="24"/>
+          <w:szCs w:val="24"/>
+        </w:rPr>
+        <w:t>[DESCONOCIDOS4].PRC_CARGAR_RAMA_MENU</w:t>
+      </w:r>
+    </w:p>
+    <w:p>
+      <w:pPr>
+        <w:rPr>
+          <w:rFonts w:ascii="Arial" w:hAnsi="Arial" w:cs="Arial"/>
+          <w:sz w:val="24"/>
+          <w:szCs w:val="24"/>
+        </w:rPr>
+      </w:pPr>
+      <w:r>
+        <w:rPr>
+          <w:rFonts w:ascii="Arial" w:hAnsi="Arial" w:cs="Arial"/>
+          <w:sz w:val="24"/>
+          <w:szCs w:val="24"/>
+        </w:rPr>
+        <w:t>[DESCONOCIDOS4].PRC_CARGAR_HOJA_MENU</w:t>
+      </w:r>
+    </w:p>
+    <w:p>
+      <w:pPr>
+        <w:rPr>
+          <w:rFonts w:ascii="Arial" w:hAnsi="Arial" w:cs="Arial"/>
+          <w:sz w:val="24"/>
+          <w:szCs w:val="24"/>
+        </w:rPr>
+      </w:pPr>
+      <w:r>
+        <w:rPr>
+          <w:rFonts w:ascii="Arial" w:hAnsi="Arial" w:cs="Arial"/>
+          <w:sz w:val="24"/>
+          <w:szCs w:val="24"/>
+        </w:rPr>
+        <w:t>[DESCONOCIDOS4].PRC_ACTUALIZAR_TOTAL_RENDICION</w:t>
+      </w:r>
+    </w:p>
+    <w:p>
+      <w:pPr>
+        <w:rPr>
+          <w:rFonts w:ascii="Arial" w:hAnsi="Arial" w:cs="Arial"/>
+          <w:sz w:val="24"/>
+          <w:szCs w:val="24"/>
+        </w:rPr>
+      </w:pPr>
+      <w:r>
+        <w:rPr>
+          <w:rFonts w:ascii="Arial" w:hAnsi="Arial" w:cs="Arial"/>
+          <w:sz w:val="24"/>
+          <w:szCs w:val="24"/>
+        </w:rPr>
+        <w:t>[DESCONOCIDOS4].PRC_ALTA_CLIENTE</w:t>
+      </w:r>
+    </w:p>
+    <w:p>
+      <w:pPr>
+        <w:rPr>
+          <w:rFonts w:ascii="Arial" w:hAnsi="Arial" w:cs="Arial"/>
+          <w:sz w:val="24"/>
+          <w:szCs w:val="24"/>
+        </w:rPr>
+      </w:pPr>
+      <w:r>
+        <w:rPr>
+          <w:rFonts w:ascii="Arial" w:hAnsi="Arial" w:cs="Arial"/>
+          <w:sz w:val="24"/>
+          <w:szCs w:val="24"/>
+        </w:rPr>
+        <w:t>[DESCONOCIDOS4].PRC_BAJA_CLIENTE</w:t>
+      </w:r>
+    </w:p>
+    <w:p>
+      <w:pPr>
+        <w:rPr>
+          <w:rFonts w:ascii="Arial" w:hAnsi="Arial" w:cs="Arial"/>
+          <w:sz w:val="24"/>
+          <w:szCs w:val="24"/>
+        </w:rPr>
+      </w:pPr>
+      <w:r>
+        <w:rPr>
+          <w:rFonts w:ascii="Arial" w:hAnsi="Arial" w:cs="Arial"/>
+          <w:sz w:val="24"/>
+          <w:szCs w:val="24"/>
+        </w:rPr>
+        <w:t>[DESCONOCIDOS4].PRC_MODIFICACION_CLIENTE</w:t>
+      </w:r>
+    </w:p>
+    <w:p>
+      <w:pPr>
+        <w:rPr>
+          <w:rFonts w:ascii="Arial" w:hAnsi="Arial" w:cs="Arial"/>
+          <w:sz w:val="24"/>
+          <w:szCs w:val="24"/>
+        </w:rPr>
+      </w:pPr>
+      <w:r>
+        <w:rPr>
+          <w:rFonts w:ascii="Arial" w:hAnsi="Arial" w:cs="Arial"/>
+          <w:sz w:val="24"/>
+          <w:szCs w:val="24"/>
+        </w:rPr>
+        <w:t>[DESCONOCIDOS4].PRC_BUSCAR_CLIENTES</w:t>
+      </w:r>
+    </w:p>
+    <w:p>
+      <w:pPr>
+        <w:rPr>
+          <w:rFonts w:ascii="Arial" w:hAnsi="Arial" w:cs="Arial"/>
+          <w:sz w:val="24"/>
+          <w:szCs w:val="24"/>
+        </w:rPr>
+      </w:pPr>
+      <w:r>
+        <w:rPr>
+          <w:rFonts w:ascii="Arial" w:hAnsi="Arial" w:cs="Arial"/>
+          <w:sz w:val="24"/>
+          <w:szCs w:val="24"/>
+        </w:rPr>
+        <w:t>[DESCONOCIDOS4].PRC_ALTA_CLI_DESDE_CHOFER</w:t>
+      </w:r>
+    </w:p>
+    <w:p>
+      <w:pPr>
+        <w:rPr>
+          <w:rFonts w:ascii="Arial" w:hAnsi="Arial" w:cs="Arial"/>
+          <w:sz w:val="24"/>
+          <w:szCs w:val="24"/>
+        </w:rPr>
+      </w:pPr>
+      <w:r>
+        <w:rPr>
+          <w:rFonts w:ascii="Arial" w:hAnsi="Arial" w:cs="Arial"/>
+          <w:sz w:val="24"/>
+          <w:szCs w:val="24"/>
+        </w:rPr>
+        <w:t>[DESCONOCIDOS4].PRC_ALTA_CHOFER</w:t>
+      </w:r>
+    </w:p>
+    <w:p>
+      <w:pPr>
+        <w:rPr>
+          <w:rFonts w:ascii="Arial" w:hAnsi="Arial" w:cs="Arial"/>
+          <w:sz w:val="24"/>
+          <w:szCs w:val="24"/>
+        </w:rPr>
+      </w:pPr>
+      <w:r>
+        <w:rPr>
+          <w:rFonts w:ascii="Arial" w:hAnsi="Arial" w:cs="Arial"/>
+          <w:sz w:val="24"/>
+          <w:szCs w:val="24"/>
+        </w:rPr>
+        <w:t>[DESCONOCIDOS4].PRC_BAJA_CHOFER</w:t>
+      </w:r>
+    </w:p>
+    <w:p>
+      <w:pPr>
+        <w:rPr>
+          <w:rFonts w:ascii="Arial" w:hAnsi="Arial" w:cs="Arial"/>
+          <w:sz w:val="24"/>
+          <w:szCs w:val="24"/>
+        </w:rPr>
+      </w:pPr>
+      <w:r>
+        <w:rPr>
+          <w:rFonts w:ascii="Arial" w:hAnsi="Arial" w:cs="Arial"/>
+          <w:sz w:val="24"/>
+          <w:szCs w:val="24"/>
+        </w:rPr>
+        <w:t>[DESCONOCIDOS4].PRC_MODIFICACION_CHOFER</w:t>
+      </w:r>
+    </w:p>
+    <w:p>
+      <w:pPr>
+        <w:rPr>
+          <w:rFonts w:ascii="Arial" w:hAnsi="Arial" w:cs="Arial"/>
+          <w:sz w:val="24"/>
+          <w:szCs w:val="24"/>
+        </w:rPr>
+      </w:pPr>
+      <w:r>
+        <w:rPr>
+          <w:rFonts w:ascii="Arial" w:hAnsi="Arial" w:cs="Arial"/>
+          <w:sz w:val="24"/>
+          <w:szCs w:val="24"/>
+        </w:rPr>
+        <w:t>[DESCONOCIDOS4].PRC_BUSCAR_CHOFER</w:t>
+      </w:r>
+    </w:p>
+    <w:p>
+      <w:pPr>
+        <w:rPr>
+          <w:rFonts w:ascii="Arial" w:hAnsi="Arial" w:cs="Arial"/>
+          <w:sz w:val="24"/>
+          <w:szCs w:val="24"/>
+        </w:rPr>
+      </w:pPr>
+      <w:r>
+        <w:rPr>
+          <w:rFonts w:ascii="Arial" w:hAnsi="Arial" w:cs="Arial"/>
+          <w:sz w:val="24"/>
+          <w:szCs w:val="24"/>
+        </w:rPr>
+        <w:t>[DESCONOCIDOS4].PRC_ALTA_CHOFER_DESDE_CLI</w:t>
+      </w:r>
+    </w:p>
+    <w:p>
+      <w:pPr>
+        <w:rPr>
+          <w:rFonts w:ascii="Arial" w:hAnsi="Arial" w:cs="Arial"/>
+          <w:sz w:val="24"/>
+          <w:szCs w:val="24"/>
+        </w:rPr>
+      </w:pPr>
+      <w:r>
+        <w:rPr>
+          <w:rFonts w:ascii="Arial" w:hAnsi="Arial" w:cs="Arial"/>
+          <w:sz w:val="24"/>
+          <w:szCs w:val="24"/>
+        </w:rPr>
+        <w:t>[DESCONOCIDOS4].PRC_REGISTRO_VIAJE</w:t>
+      </w:r>
+    </w:p>
+    <w:p>
+      <w:pPr>
+        <w:rPr>
+          <w:rFonts w:ascii="Arial" w:hAnsi="Arial" w:cs="Arial"/>
+          <w:sz w:val="24"/>
+          <w:szCs w:val="24"/>
+        </w:rPr>
+      </w:pPr>
+      <w:r>
+        <w:rPr>
+          <w:rFonts w:ascii="Arial" w:hAnsi="Arial" w:cs="Arial"/>
+          <w:sz w:val="24"/>
+          <w:szCs w:val="24"/>
+        </w:rPr>
+        <w:t>[DESCONOCIDOS4].PRC_ALTA_TURNO</w:t>
+      </w:r>
+    </w:p>
+    <w:p>
+      <w:pPr>
+        <w:rPr>
+          <w:rFonts w:ascii="Arial" w:hAnsi="Arial" w:cs="Arial"/>
+          <w:sz w:val="24"/>
+          <w:szCs w:val="24"/>
+        </w:rPr>
+      </w:pPr>
+      <w:r>
+        <w:rPr>
+          <w:rFonts w:ascii="Arial" w:hAnsi="Arial" w:cs="Arial"/>
+          <w:sz w:val="24"/>
+          <w:szCs w:val="24"/>
+        </w:rPr>
+        <w:t>[DESCONOCIDOS4].PRC_MODIFICACION_TURNO</w:t>
+      </w:r>
+    </w:p>
+    <w:p>
+      <w:pPr>
+        <w:rPr>
+          <w:rFonts w:ascii="Arial" w:hAnsi="Arial" w:cs="Arial"/>
+          <w:sz w:val="24"/>
+          <w:szCs w:val="24"/>
+        </w:rPr>
+      </w:pPr>
+      <w:r>
+        <w:rPr>
+          <w:rFonts w:ascii="Arial" w:hAnsi="Arial" w:cs="Arial"/>
+          <w:sz w:val="24"/>
+          <w:szCs w:val="24"/>
+        </w:rPr>
+        <w:t>[DESCONOCIDOS4].PRC_BAJA_TURNO</w:t>
+      </w:r>
+    </w:p>
+    <w:p>
+      <w:pPr>
+        <w:rPr>
+          <w:rFonts w:ascii="Arial" w:hAnsi="Arial" w:cs="Arial"/>
+          <w:sz w:val="24"/>
+          <w:szCs w:val="24"/>
+        </w:rPr>
+      </w:pPr>
+      <w:r>
+        <w:rPr>
+          <w:rFonts w:ascii="Arial" w:hAnsi="Arial" w:cs="Arial"/>
+          <w:sz w:val="24"/>
+          <w:szCs w:val="24"/>
+        </w:rPr>
+        <w:t>[DESCONOCIDOS4].PRC_LISTADO_TURNOS_DISPONIBLES</w:t>
+      </w:r>
+    </w:p>
+    <w:p>
+      <w:pPr>
+        <w:rPr>
+          <w:rFonts w:ascii="Arial" w:hAnsi="Arial" w:cs="Arial"/>
+          <w:sz w:val="24"/>
+          <w:szCs w:val="24"/>
+          <w:lang w:val="es-ES"/>
+        </w:rPr>
+      </w:pPr>
+      <w:r>
+        <w:rPr>
+          <w:rFonts w:ascii="Arial" w:hAnsi="Arial" w:cs="Arial"/>
+          <w:sz w:val="24"/>
+          <w:szCs w:val="24"/>
+          <w:lang w:val="es-ES"/>
+        </w:rPr>
+        <w:t>[DESCONOCIDOS4].PRC_ALTA_AUTOMOVIL_UNI_DISPO</w:t>
+      </w:r>
+    </w:p>
+    <w:p>
+      <w:pPr>
+        <w:rPr>
+          <w:rFonts w:ascii="Arial" w:hAnsi="Arial" w:cs="Arial"/>
+          <w:sz w:val="24"/>
+          <w:szCs w:val="24"/>
+          <w:lang w:val="es-ES"/>
+        </w:rPr>
+      </w:pPr>
+      <w:r>
+        <w:rPr>
+          <w:rFonts w:ascii="Arial" w:hAnsi="Arial" w:cs="Arial"/>
+          <w:sz w:val="24"/>
+          <w:szCs w:val="24"/>
+          <w:lang w:val="es-ES"/>
+        </w:rPr>
+        <w:t>[DESCONOCIDOS4].PRC_MODIFICACION_AUTO_DIS</w:t>
+      </w:r>
+    </w:p>
+    <w:p>
+      <w:pPr>
+        <w:rPr>
+          <w:rFonts w:ascii="Arial" w:hAnsi="Arial" w:cs="Arial"/>
+          <w:sz w:val="24"/>
+          <w:szCs w:val="24"/>
+          <w:lang w:val="es-ES"/>
+        </w:rPr>
+      </w:pPr>
+      <w:r>
+        <w:rPr>
+          <w:rFonts w:ascii="Arial" w:hAnsi="Arial" w:cs="Arial"/>
+          <w:sz w:val="24"/>
+          <w:szCs w:val="24"/>
+          <w:lang w:val="es-ES"/>
+        </w:rPr>
+        <w:t>[DESCONOCIDOS4].PRC_BAJA_AUTO_DIS</w:t>
+      </w:r>
+    </w:p>
+    <w:p>
+      <w:pPr>
+        <w:rPr>
+          <w:rFonts w:ascii="Arial" w:hAnsi="Arial" w:cs="Arial"/>
+          <w:sz w:val="24"/>
+          <w:szCs w:val="24"/>
+          <w:lang w:val="es-ES"/>
+        </w:rPr>
+      </w:pPr>
+      <w:r>
+        <w:rPr>
+          <w:rFonts w:ascii="Arial" w:hAnsi="Arial" w:cs="Arial"/>
+          <w:sz w:val="24"/>
+          <w:szCs w:val="24"/>
+          <w:lang w:val="es-ES"/>
+        </w:rPr>
+        <w:t>[DESCONOCIDOS4].PRC_LISTADO_AUTOS_DISPONIBLES</w:t>
+      </w:r>
+    </w:p>
+    <w:p>
+      <w:pPr>
+        <w:rPr>
+          <w:rFonts w:ascii="Arial" w:hAnsi="Arial" w:cs="Arial"/>
+          <w:sz w:val="24"/>
+          <w:szCs w:val="24"/>
+        </w:rPr>
+      </w:pPr>
+      <w:r>
+        <w:rPr>
+          <w:rFonts w:ascii="Arial" w:hAnsi="Arial" w:cs="Arial"/>
+          <w:sz w:val="24"/>
+          <w:szCs w:val="24"/>
+        </w:rPr>
+        <w:t>[DESCONOCIDOS4].PRC_LISTADO_UNI_DISPONIBLE</w:t>
+      </w:r>
+    </w:p>
+    <w:p>
+      <w:pPr>
+        <w:rPr>
+          <w:rFonts w:ascii="Arial" w:hAnsi="Arial" w:cs="Arial"/>
+          <w:sz w:val="24"/>
+          <w:szCs w:val="24"/>
+        </w:rPr>
+      </w:pPr>
+      <w:r>
+        <w:rPr>
+          <w:rFonts w:ascii="Arial" w:hAnsi="Arial" w:cs="Arial"/>
+          <w:sz w:val="24"/>
+          <w:szCs w:val="24"/>
+        </w:rPr>
+        <w:t>[DESCONOCIDOS4].PRC_VALIDAR_USUARIO</w:t>
+      </w:r>
+    </w:p>
+    <w:p>
+      <w:pPr>
+        <w:rPr>
+          <w:rFonts w:ascii="Arial" w:hAnsi="Arial" w:cs="Arial"/>
+          <w:sz w:val="24"/>
+          <w:szCs w:val="24"/>
+        </w:rPr>
+      </w:pPr>
+      <w:r>
+        <w:rPr>
+          <w:rFonts w:ascii="Arial" w:hAnsi="Arial" w:cs="Arial"/>
+          <w:sz w:val="24"/>
+          <w:szCs w:val="24"/>
+        </w:rPr>
+        <w:t>[DESCONOCIDOS4].PRC_OBTENER_MENU_X_ROL</w:t>
+      </w:r>
+    </w:p>
+    <w:p>
+      <w:pPr>
+        <w:rPr>
+          <w:rFonts w:ascii="Arial" w:hAnsi="Arial" w:cs="Arial"/>
+          <w:sz w:val="24"/>
+          <w:szCs w:val="24"/>
+        </w:rPr>
+      </w:pPr>
+      <w:r>
+        <w:rPr>
+          <w:rFonts w:ascii="Arial" w:hAnsi="Arial" w:cs="Arial"/>
+          <w:sz w:val="24"/>
+          <w:szCs w:val="24"/>
+        </w:rPr>
         <w:lastRenderedPageBreak/>
-        <w:t>[DESCONOCIDOS4].PRC_CARGAR_USUARIO_ROL</w:t>
-      </w:r>
-    </w:p>
-    <w:p>
-      <w:pPr>
-        <w:rPr>
-          <w:rFonts w:ascii="Arial" w:hAnsi="Arial" w:cs="Arial"/>
-          <w:sz w:val="24"/>
-          <w:szCs w:val="24"/>
-        </w:rPr>
-      </w:pPr>
-      <w:r>
-        <w:rPr>
-          <w:rFonts w:ascii="Arial" w:hAnsi="Arial" w:cs="Arial"/>
-          <w:sz w:val="24"/>
-          <w:szCs w:val="24"/>
-        </w:rPr>
-        <w:t>[DESCONOCIDOS4].PRC_ACTUALIZAR_TOTAL_FACTURA</w:t>
-      </w:r>
-    </w:p>
-    <w:p>
-      <w:pPr>
-        <w:rPr>
-          <w:rFonts w:ascii="Arial" w:hAnsi="Arial" w:cs="Arial"/>
-          <w:sz w:val="24"/>
-          <w:szCs w:val="24"/>
-        </w:rPr>
-      </w:pPr>
-      <w:r>
-        <w:rPr>
-          <w:rFonts w:ascii="Arial" w:hAnsi="Arial" w:cs="Arial"/>
-          <w:sz w:val="24"/>
-          <w:szCs w:val="24"/>
-        </w:rPr>
-        <w:t>[DESCONOCIDOS4].PRC_CARGAR_RAMA_MENU</w:t>
-      </w:r>
-    </w:p>
-    <w:p>
-      <w:pPr>
-        <w:rPr>
-          <w:rFonts w:ascii="Arial" w:hAnsi="Arial" w:cs="Arial"/>
-          <w:sz w:val="24"/>
-          <w:szCs w:val="24"/>
-        </w:rPr>
-      </w:pPr>
-      <w:r>
-        <w:rPr>
-          <w:rFonts w:ascii="Arial" w:hAnsi="Arial" w:cs="Arial"/>
-          <w:sz w:val="24"/>
-          <w:szCs w:val="24"/>
-        </w:rPr>
-        <w:t>[DESCONOCIDOS4].PRC_CARGAR_HOJA_MENU</w:t>
-      </w:r>
-    </w:p>
-    <w:p>
-      <w:pPr>
-        <w:rPr>
-          <w:rFonts w:ascii="Arial" w:hAnsi="Arial" w:cs="Arial"/>
-          <w:sz w:val="24"/>
-          <w:szCs w:val="24"/>
-        </w:rPr>
-      </w:pPr>
-      <w:r>
-        <w:rPr>
-          <w:rFonts w:ascii="Arial" w:hAnsi="Arial" w:cs="Arial"/>
-          <w:sz w:val="24"/>
-          <w:szCs w:val="24"/>
-        </w:rPr>
-        <w:t>[DESCONOCIDOS4].PRC_ACTUALIZAR_TOTAL_RENDICION</w:t>
-      </w:r>
-    </w:p>
-    <w:p>
-      <w:pPr>
-        <w:rPr>
-          <w:rFonts w:ascii="Arial" w:hAnsi="Arial" w:cs="Arial"/>
-          <w:sz w:val="24"/>
-          <w:szCs w:val="24"/>
-        </w:rPr>
-      </w:pPr>
-      <w:r>
-        <w:rPr>
-          <w:rFonts w:ascii="Arial" w:hAnsi="Arial" w:cs="Arial"/>
-          <w:sz w:val="24"/>
-          <w:szCs w:val="24"/>
-        </w:rPr>
-        <w:t>[DESCONOCIDOS4].PRC_ALTA_CLIENTE</w:t>
-      </w:r>
-    </w:p>
-    <w:p>
-      <w:pPr>
-        <w:rPr>
-          <w:rFonts w:ascii="Arial" w:hAnsi="Arial" w:cs="Arial"/>
-          <w:sz w:val="24"/>
-          <w:szCs w:val="24"/>
-        </w:rPr>
-      </w:pPr>
-      <w:r>
-        <w:rPr>
-          <w:rFonts w:ascii="Arial" w:hAnsi="Arial" w:cs="Arial"/>
-          <w:sz w:val="24"/>
-          <w:szCs w:val="24"/>
-        </w:rPr>
-        <w:t>[DESCONOCIDOS4].PRC_BAJA_CLIENTE</w:t>
-      </w:r>
-    </w:p>
-    <w:p>
-      <w:pPr>
-        <w:rPr>
-          <w:rFonts w:ascii="Arial" w:hAnsi="Arial" w:cs="Arial"/>
-          <w:sz w:val="24"/>
-          <w:szCs w:val="24"/>
-        </w:rPr>
-      </w:pPr>
-      <w:r>
-        <w:rPr>
-          <w:rFonts w:ascii="Arial" w:hAnsi="Arial" w:cs="Arial"/>
-          <w:sz w:val="24"/>
-          <w:szCs w:val="24"/>
-        </w:rPr>
-        <w:t>[DESCONOCIDOS4].PRC_MODIFICACION_CLIENTE</w:t>
-      </w:r>
-    </w:p>
-    <w:p>
-      <w:pPr>
-        <w:rPr>
-          <w:rFonts w:ascii="Arial" w:hAnsi="Arial" w:cs="Arial"/>
-          <w:sz w:val="24"/>
-          <w:szCs w:val="24"/>
-        </w:rPr>
-      </w:pPr>
-      <w:r>
-        <w:rPr>
-          <w:rFonts w:ascii="Arial" w:hAnsi="Arial" w:cs="Arial"/>
-          <w:sz w:val="24"/>
-          <w:szCs w:val="24"/>
-        </w:rPr>
-        <w:t>[DESCONOCIDOS4].PRC_BUSCAR_CLIENTES</w:t>
-      </w:r>
-    </w:p>
-    <w:p>
-      <w:pPr>
-        <w:rPr>
-          <w:rFonts w:ascii="Arial" w:hAnsi="Arial" w:cs="Arial"/>
-          <w:sz w:val="24"/>
-          <w:szCs w:val="24"/>
-        </w:rPr>
-      </w:pPr>
-      <w:r>
-        <w:rPr>
-          <w:rFonts w:ascii="Arial" w:hAnsi="Arial" w:cs="Arial"/>
-          <w:sz w:val="24"/>
-          <w:szCs w:val="24"/>
-        </w:rPr>
-        <w:t>[DESCONOCIDOS4].PRC_ALTA_CLI_DESDE_CHOFER</w:t>
-      </w:r>
-    </w:p>
-    <w:p>
-      <w:pPr>
-        <w:rPr>
-          <w:rFonts w:ascii="Arial" w:hAnsi="Arial" w:cs="Arial"/>
-          <w:sz w:val="24"/>
-          <w:szCs w:val="24"/>
-        </w:rPr>
-      </w:pPr>
-      <w:r>
-        <w:rPr>
-          <w:rFonts w:ascii="Arial" w:hAnsi="Arial" w:cs="Arial"/>
-          <w:sz w:val="24"/>
-          <w:szCs w:val="24"/>
-        </w:rPr>
-        <w:t>[DESCONOCIDOS4].PRC_ALTA_CHOFER</w:t>
-      </w:r>
-    </w:p>
-    <w:p>
-      <w:pPr>
-        <w:rPr>
-          <w:rFonts w:ascii="Arial" w:hAnsi="Arial" w:cs="Arial"/>
-          <w:sz w:val="24"/>
-          <w:szCs w:val="24"/>
-        </w:rPr>
-      </w:pPr>
-      <w:r>
-        <w:rPr>
-          <w:rFonts w:ascii="Arial" w:hAnsi="Arial" w:cs="Arial"/>
-          <w:sz w:val="24"/>
-          <w:szCs w:val="24"/>
-        </w:rPr>
-        <w:t>[DESCONOCIDOS4].PRC_BAJA_CHOFER</w:t>
-      </w:r>
-    </w:p>
-    <w:p>
-      <w:pPr>
-        <w:rPr>
-          <w:rFonts w:ascii="Arial" w:hAnsi="Arial" w:cs="Arial"/>
-          <w:sz w:val="24"/>
-          <w:szCs w:val="24"/>
-        </w:rPr>
-      </w:pPr>
-      <w:r>
-        <w:rPr>
-          <w:rFonts w:ascii="Arial" w:hAnsi="Arial" w:cs="Arial"/>
-          <w:sz w:val="24"/>
-          <w:szCs w:val="24"/>
-        </w:rPr>
-        <w:t>[DESCONOCIDOS4].PRC_MODIFICACION_CHOFER</w:t>
-      </w:r>
-    </w:p>
-    <w:p>
-      <w:pPr>
-        <w:rPr>
-          <w:rFonts w:ascii="Arial" w:hAnsi="Arial" w:cs="Arial"/>
-          <w:sz w:val="24"/>
-          <w:szCs w:val="24"/>
-        </w:rPr>
-      </w:pPr>
-      <w:r>
-        <w:rPr>
-          <w:rFonts w:ascii="Arial" w:hAnsi="Arial" w:cs="Arial"/>
-          <w:sz w:val="24"/>
-          <w:szCs w:val="24"/>
-        </w:rPr>
-        <w:t>[DESCONOCIDOS4].PRC_BUSCAR_CHOFER</w:t>
-      </w:r>
-    </w:p>
-    <w:p>
-      <w:pPr>
-        <w:rPr>
-          <w:rFonts w:ascii="Arial" w:hAnsi="Arial" w:cs="Arial"/>
-          <w:sz w:val="24"/>
-          <w:szCs w:val="24"/>
-        </w:rPr>
-      </w:pPr>
-      <w:r>
-        <w:rPr>
-          <w:rFonts w:ascii="Arial" w:hAnsi="Arial" w:cs="Arial"/>
-          <w:sz w:val="24"/>
-          <w:szCs w:val="24"/>
-        </w:rPr>
-        <w:t>[DESCONOCIDOS4].PRC_ALTA_CHOFER_DESDE_CLI</w:t>
-      </w:r>
-    </w:p>
-    <w:p>
-      <w:pPr>
-        <w:rPr>
-          <w:rFonts w:ascii="Arial" w:hAnsi="Arial" w:cs="Arial"/>
-          <w:sz w:val="24"/>
-          <w:szCs w:val="24"/>
-        </w:rPr>
-      </w:pPr>
-      <w:r>
-        <w:rPr>
-          <w:rFonts w:ascii="Arial" w:hAnsi="Arial" w:cs="Arial"/>
-          <w:sz w:val="24"/>
-          <w:szCs w:val="24"/>
-        </w:rPr>
-        <w:t>[DESCONOCIDOS4].PRC_REGISTRO_VIAJE</w:t>
-      </w:r>
-    </w:p>
-    <w:p>
-      <w:pPr>
-        <w:rPr>
-          <w:rFonts w:ascii="Arial" w:hAnsi="Arial" w:cs="Arial"/>
-          <w:sz w:val="24"/>
-          <w:szCs w:val="24"/>
-        </w:rPr>
-      </w:pPr>
-      <w:r>
-        <w:rPr>
-          <w:rFonts w:ascii="Arial" w:hAnsi="Arial" w:cs="Arial"/>
-          <w:sz w:val="24"/>
-          <w:szCs w:val="24"/>
-        </w:rPr>
-        <w:t>[DESCONOCIDOS4].PRC_ALTA_TURNO</w:t>
-      </w:r>
-    </w:p>
-    <w:p>
-      <w:pPr>
-        <w:rPr>
-          <w:rFonts w:ascii="Arial" w:hAnsi="Arial" w:cs="Arial"/>
-          <w:sz w:val="24"/>
-          <w:szCs w:val="24"/>
-        </w:rPr>
-      </w:pPr>
-      <w:r>
-        <w:rPr>
-          <w:rFonts w:ascii="Arial" w:hAnsi="Arial" w:cs="Arial"/>
-          <w:sz w:val="24"/>
-          <w:szCs w:val="24"/>
-        </w:rPr>
-        <w:t>[DESCONOCIDOS4].PRC_MODIFICACION_TURNO</w:t>
-      </w:r>
-    </w:p>
-    <w:p>
-      <w:pPr>
-        <w:rPr>
-          <w:rFonts w:ascii="Arial" w:hAnsi="Arial" w:cs="Arial"/>
-          <w:sz w:val="24"/>
-          <w:szCs w:val="24"/>
-        </w:rPr>
-      </w:pPr>
-      <w:r>
-        <w:rPr>
-          <w:rFonts w:ascii="Arial" w:hAnsi="Arial" w:cs="Arial"/>
-          <w:sz w:val="24"/>
-          <w:szCs w:val="24"/>
-        </w:rPr>
-        <w:t>[DESCONOCIDOS4].PRC_BAJA_TURNO</w:t>
-      </w:r>
-    </w:p>
-    <w:p>
-      <w:pPr>
-        <w:rPr>
-          <w:rFonts w:ascii="Arial" w:hAnsi="Arial" w:cs="Arial"/>
-          <w:sz w:val="24"/>
-          <w:szCs w:val="24"/>
-        </w:rPr>
-      </w:pPr>
-      <w:r>
-        <w:rPr>
-          <w:rFonts w:ascii="Arial" w:hAnsi="Arial" w:cs="Arial"/>
-          <w:sz w:val="24"/>
-          <w:szCs w:val="24"/>
-        </w:rPr>
-        <w:t>[DESCONOCIDOS4].PRC_LISTADO_TURNOS_DISPONIBLES</w:t>
-      </w:r>
-    </w:p>
-    <w:p>
-      <w:pPr>
-        <w:rPr>
-          <w:rFonts w:ascii="Arial" w:hAnsi="Arial" w:cs="Arial"/>
-          <w:sz w:val="24"/>
-          <w:szCs w:val="24"/>
-          <w:lang w:val="es-ES"/>
-        </w:rPr>
-      </w:pPr>
-      <w:r>
-        <w:rPr>
-          <w:rFonts w:ascii="Arial" w:hAnsi="Arial" w:cs="Arial"/>
-          <w:sz w:val="24"/>
-          <w:szCs w:val="24"/>
-          <w:lang w:val="es-ES"/>
-        </w:rPr>
-        <w:t>[DESCONOCIDOS4].PRC_ALTA_AUTOMOVIL_UNI_DISPO</w:t>
-      </w:r>
-    </w:p>
-    <w:p>
-      <w:pPr>
-        <w:rPr>
-          <w:rFonts w:ascii="Arial" w:hAnsi="Arial" w:cs="Arial"/>
-          <w:sz w:val="24"/>
-          <w:szCs w:val="24"/>
-          <w:lang w:val="es-ES"/>
-        </w:rPr>
-      </w:pPr>
-      <w:r>
-        <w:rPr>
-          <w:rFonts w:ascii="Arial" w:hAnsi="Arial" w:cs="Arial"/>
-          <w:sz w:val="24"/>
-          <w:szCs w:val="24"/>
-          <w:lang w:val="es-ES"/>
-        </w:rPr>
-        <w:t>[DESCONOCIDOS4].PRC_MODIFICACION_AUTO_DIS</w:t>
-      </w:r>
-    </w:p>
-    <w:p>
-      <w:pPr>
-        <w:rPr>
-          <w:rFonts w:ascii="Arial" w:hAnsi="Arial" w:cs="Arial"/>
-          <w:sz w:val="24"/>
-          <w:szCs w:val="24"/>
-          <w:lang w:val="es-ES"/>
-        </w:rPr>
-      </w:pPr>
-      <w:r>
-        <w:rPr>
-          <w:rFonts w:ascii="Arial" w:hAnsi="Arial" w:cs="Arial"/>
-          <w:sz w:val="24"/>
-          <w:szCs w:val="24"/>
-          <w:lang w:val="es-ES"/>
-        </w:rPr>
-        <w:t>[DESCONOCIDOS4].PRC_BAJA_AUTO_DIS</w:t>
-      </w:r>
-    </w:p>
-    <w:p>
-      <w:pPr>
-        <w:rPr>
-          <w:rFonts w:ascii="Arial" w:hAnsi="Arial" w:cs="Arial"/>
-          <w:sz w:val="24"/>
-          <w:szCs w:val="24"/>
-          <w:lang w:val="es-ES"/>
-        </w:rPr>
-      </w:pPr>
-      <w:r>
-        <w:rPr>
-          <w:rFonts w:ascii="Arial" w:hAnsi="Arial" w:cs="Arial"/>
-          <w:sz w:val="24"/>
-          <w:szCs w:val="24"/>
-          <w:lang w:val="es-ES"/>
-        </w:rPr>
-        <w:t>[DESCONOCIDOS4].PRC_LISTADO_AUTOS_DISPONIBLES</w:t>
-      </w:r>
-    </w:p>
-    <w:p>
-      <w:pPr>
-        <w:rPr>
-          <w:rFonts w:ascii="Arial" w:hAnsi="Arial" w:cs="Arial"/>
-          <w:sz w:val="24"/>
-          <w:szCs w:val="24"/>
-        </w:rPr>
-      </w:pPr>
-      <w:r>
-        <w:rPr>
-          <w:rFonts w:ascii="Arial" w:hAnsi="Arial" w:cs="Arial"/>
-          <w:sz w:val="24"/>
-          <w:szCs w:val="24"/>
-        </w:rPr>
-        <w:t>[DESCONOCIDOS4].PRC_LISTADO_UNI_DISPONIBLE</w:t>
-      </w:r>
-    </w:p>
-    <w:p>
-      <w:pPr>
-        <w:rPr>
-          <w:rFonts w:ascii="Arial" w:hAnsi="Arial" w:cs="Arial"/>
-          <w:sz w:val="24"/>
-          <w:szCs w:val="24"/>
-        </w:rPr>
-      </w:pPr>
-      <w:r>
-        <w:rPr>
-          <w:rFonts w:ascii="Arial" w:hAnsi="Arial" w:cs="Arial"/>
-          <w:sz w:val="24"/>
-          <w:szCs w:val="24"/>
-        </w:rPr>
-        <w:t>[DESCONOCIDOS4].PRC_VALIDAR_USUARIO</w:t>
-      </w:r>
-    </w:p>
-    <w:p>
-      <w:pPr>
-        <w:rPr>
-          <w:rFonts w:ascii="Arial" w:hAnsi="Arial" w:cs="Arial"/>
-          <w:sz w:val="24"/>
-          <w:szCs w:val="24"/>
-        </w:rPr>
-      </w:pPr>
-      <w:r>
-        <w:rPr>
-          <w:rFonts w:ascii="Arial" w:hAnsi="Arial" w:cs="Arial"/>
-          <w:sz w:val="24"/>
-          <w:szCs w:val="24"/>
-        </w:rPr>
-        <w:t>[DESCONOCIDOS4].PRC_OBTENER_MENU_X_ROL</w:t>
-      </w:r>
-    </w:p>
-    <w:p>
-      <w:pPr>
-        <w:rPr>
-          <w:rFonts w:ascii="Arial" w:hAnsi="Arial" w:cs="Arial"/>
-          <w:sz w:val="24"/>
-          <w:szCs w:val="24"/>
-        </w:rPr>
-      </w:pPr>
-      <w:r>
-        <w:rPr>
-          <w:rFonts w:ascii="Arial" w:hAnsi="Arial" w:cs="Arial"/>
-          <w:sz w:val="24"/>
-          <w:szCs w:val="24"/>
-        </w:rPr>
         <w:t>[DESCONOCIDOS4].CHOFERES_MAYOR_RECAUDACION</w:t>
       </w:r>
     </w:p>
@@ -8426,7 +8499,6 @@
           <w:sz w:val="24"/>
           <w:szCs w:val="24"/>
         </w:rPr>
-        <w:lastRenderedPageBreak/>
         <w:t>[DESCONOCIDOS4].CHOFERES_VIAJE_MAS_LARGO</w:t>
       </w:r>
     </w:p>
@@ -8745,7 +8817,7 @@
                 <w:bCs/>
                 <w:noProof/>
               </w:rPr>
-              <w:t>1</w:t>
+              <w:t>16</w:t>
             </w:r>
             <w:r>
               <w:rPr>
@@ -9740,7 +9812,7 @@
   <w:abstractNum w:abstractNumId="8">
     <w:nsid w:val="4C354208"/>
     <w:multiLevelType w:val="hybridMultilevel"/>
-    <w:tmpl w:val="B97416C2"/>
+    <w:tmpl w:val="54A48500"/>
     <w:lvl w:ilvl="0" w:tplc="0C0A0001">
       <w:start w:val="1"/>
       <w:numFmt w:val="bullet"/>
@@ -11860,7 +11932,7 @@
   <a:extraClrSchemeLst/>
   <a:extLst>
     <a:ext uri="{05A4C25C-085E-4340-85A3-A5531E510DB2}">
-      <thm15:themeFamily xmlns:thm15="http://schemas.microsoft.com/office/thememl/2012/main" xmlns="" name="Office Theme" id="{62F939B6-93AF-4DB8-9C6B-D6C7DFDC589F}" vid="{4A3C46E8-61CC-4603-A589-7422A47A8E4A}"/>
+      <thm15:themeFamily xmlns="" xmlns:thm15="http://schemas.microsoft.com/office/thememl/2012/main" name="Office Theme" id="{62F939B6-93AF-4DB8-9C6B-D6C7DFDC589F}" vid="{4A3C46E8-61CC-4603-A589-7422A47A8E4A}"/>
     </a:ext>
   </a:extLst>
 </a:theme>
@@ -11871,7 +11943,7 @@
 </file>
 
 <file path=customXml/itemProps1.xml><?xml version="1.0" encoding="utf-8"?>
-<ds:datastoreItem xmlns:ds="http://schemas.openxmlformats.org/officeDocument/2006/customXml" ds:itemID="{75113602-5E45-4014-9894-C1C3340EEB61}">
+<ds:datastoreItem xmlns:ds="http://schemas.openxmlformats.org/officeDocument/2006/customXml" ds:itemID="{5FC2909A-17E2-4DBE-AD47-E211C241C6A6}">
   <ds:schemaRefs>
     <ds:schemaRef ds:uri="http://schemas.openxmlformats.org/officeDocument/2006/bibliography"/>
   </ds:schemaRefs>

</xml_diff>

<commit_message>
Se actualiza descripcion creacion usuario
</commit_message>
<xml_diff>
--- a/Estrategia.docx
+++ b/Estrategia.docx
@@ -2030,8 +2030,40 @@
           <w:rFonts w:ascii="Arial" w:hAnsi="Arial" w:cs="Arial"/>
           <w:lang w:val="es-AR"/>
         </w:rPr>
-        <w:t xml:space="preserve"> estará dado por la concatenación de los primeros 4 caracteres del apellido con los primeros 3 del nombre.</w:t>
-      </w:r>
+        <w:t xml:space="preserve"> estará dado por la concatenación de los primeros 4 caracteres del apellido con los primeros 3 del nombre</w:t>
+      </w:r>
+      <w:r>
+        <w:rPr>
+          <w:rFonts w:ascii="Arial" w:hAnsi="Arial" w:cs="Arial"/>
+          <w:lang w:val="es-AR"/>
+        </w:rPr>
+        <w:t>, y el id de persona se correspondiese, todo en</w:t>
+      </w:r>
+      <w:bookmarkStart w:id="0" w:name="_GoBack"/>
+      <w:bookmarkEnd w:id="0"/>
+      <w:r>
+        <w:rPr>
+          <w:rFonts w:ascii="Arial" w:hAnsi="Arial" w:cs="Arial"/>
+          <w:lang w:val="es-AR"/>
+        </w:rPr>
+        <w:t xml:space="preserve"> </w:t>
+      </w:r>
+      <w:proofErr w:type="gramStart"/>
+      <w:r>
+        <w:rPr>
+          <w:rFonts w:ascii="Arial" w:hAnsi="Arial" w:cs="Arial"/>
+          <w:lang w:val="es-AR"/>
+        </w:rPr>
+        <w:t xml:space="preserve">mayúscula </w:t>
+      </w:r>
+      <w:r>
+        <w:rPr>
+          <w:rFonts w:ascii="Arial" w:hAnsi="Arial" w:cs="Arial"/>
+          <w:lang w:val="es-AR"/>
+        </w:rPr>
+        <w:t>.</w:t>
+      </w:r>
+      <w:proofErr w:type="gramEnd"/>
     </w:p>
     <w:p>
       <w:pPr>
@@ -2244,7 +2276,6 @@
           <w:szCs w:val="24"/>
           <w:lang w:val="es-AR"/>
         </w:rPr>
-        <w:lastRenderedPageBreak/>
         <w:t xml:space="preserve">Tabla </w:t>
       </w:r>
       <w:proofErr w:type="spellStart"/>
@@ -2922,6 +2953,7 @@
           <w:sz w:val="24"/>
           <w:szCs w:val="24"/>
         </w:rPr>
+        <w:lastRenderedPageBreak/>
         <w:t>Turno_Habilitado</w:t>
       </w:r>
       <w:proofErr w:type="spellEnd"/>
@@ -2970,7 +3002,6 @@
           <w:sz w:val="24"/>
           <w:szCs w:val="24"/>
         </w:rPr>
-        <w:lastRenderedPageBreak/>
         <w:t>Esta tabla se actualiza al insertar un automóvil</w:t>
       </w:r>
     </w:p>
@@ -3874,6 +3905,7 @@
           <w:sz w:val="24"/>
           <w:szCs w:val="24"/>
         </w:rPr>
+        <w:lastRenderedPageBreak/>
         <w:t>FACTURA_</w:t>
       </w:r>
       <w:proofErr w:type="gramStart"/>
@@ -3929,9 +3961,875 @@
           <w:sz w:val="24"/>
           <w:szCs w:val="24"/>
         </w:rPr>
+        <w:t>FUNCIONALIDAD</w:t>
+      </w:r>
+      <w:r>
+        <w:rPr>
+          <w:rFonts w:ascii="Arial" w:hAnsi="Arial" w:cs="Arial"/>
+          <w:b/>
+          <w:sz w:val="24"/>
+          <w:szCs w:val="24"/>
+        </w:rPr>
+        <w:t xml:space="preserve"> :</w:t>
+      </w:r>
+      <w:proofErr w:type="gramEnd"/>
+      <w:r>
+        <w:rPr>
+          <w:rFonts w:ascii="Arial" w:hAnsi="Arial" w:cs="Arial"/>
+          <w:sz w:val="24"/>
+          <w:szCs w:val="24"/>
+        </w:rPr>
+        <w:t xml:space="preserve"> Contiene las funcionalidades disponibles en la aplicación, posee un identificador </w:t>
+      </w:r>
+      <w:proofErr w:type="spellStart"/>
+      <w:r>
+        <w:rPr>
+          <w:rFonts w:ascii="Arial" w:hAnsi="Arial" w:cs="Arial"/>
+          <w:sz w:val="24"/>
+          <w:szCs w:val="24"/>
+        </w:rPr>
+        <w:t>autoincremental</w:t>
+      </w:r>
+      <w:proofErr w:type="spellEnd"/>
+      <w:r>
+        <w:rPr>
+          <w:rFonts w:ascii="Arial" w:hAnsi="Arial" w:cs="Arial"/>
+          <w:sz w:val="24"/>
+          <w:szCs w:val="24"/>
+        </w:rPr>
+        <w:t>.</w:t>
+      </w:r>
+    </w:p>
+    <w:p>
+      <w:pPr>
+        <w:rPr>
+          <w:rFonts w:ascii="Arial" w:hAnsi="Arial" w:cs="Arial"/>
+          <w:sz w:val="24"/>
+          <w:szCs w:val="24"/>
+        </w:rPr>
+      </w:pPr>
+      <w:r>
+        <w:rPr>
+          <w:rFonts w:ascii="Arial" w:hAnsi="Arial" w:cs="Arial"/>
+          <w:b/>
+          <w:sz w:val="24"/>
+          <w:szCs w:val="24"/>
+        </w:rPr>
+        <w:t>FUNCIONALIDADXROL</w:t>
+      </w:r>
+      <w:r>
+        <w:rPr>
+          <w:rFonts w:ascii="Arial" w:hAnsi="Arial" w:cs="Arial"/>
+          <w:b/>
+          <w:sz w:val="24"/>
+          <w:szCs w:val="24"/>
+        </w:rPr>
+        <w:t>:</w:t>
+      </w:r>
+      <w:r>
+        <w:rPr>
+          <w:rFonts w:ascii="Arial" w:hAnsi="Arial" w:cs="Arial"/>
+          <w:sz w:val="24"/>
+          <w:szCs w:val="24"/>
+        </w:rPr>
+        <w:t xml:space="preserve"> Contiene las funcionalidades agrupadas por rol.</w:t>
+      </w:r>
+    </w:p>
+    <w:p>
+      <w:pPr>
+        <w:rPr>
+          <w:rFonts w:ascii="Arial" w:hAnsi="Arial" w:cs="Arial"/>
+          <w:sz w:val="24"/>
+          <w:szCs w:val="24"/>
+        </w:rPr>
+      </w:pPr>
+      <w:r>
+        <w:rPr>
+          <w:rFonts w:ascii="Arial" w:hAnsi="Arial" w:cs="Arial"/>
+          <w:b/>
+          <w:sz w:val="24"/>
+          <w:szCs w:val="24"/>
+        </w:rPr>
+        <w:t>HOJA_MENU</w:t>
+      </w:r>
+      <w:r>
+        <w:rPr>
+          <w:rFonts w:ascii="Arial" w:hAnsi="Arial" w:cs="Arial"/>
+          <w:b/>
+          <w:sz w:val="24"/>
+          <w:szCs w:val="24"/>
+        </w:rPr>
+        <w:t>:</w:t>
+      </w:r>
+      <w:r>
+        <w:rPr>
+          <w:rFonts w:ascii="Arial" w:hAnsi="Arial" w:cs="Arial"/>
+          <w:sz w:val="24"/>
+          <w:szCs w:val="24"/>
+        </w:rPr>
+        <w:t xml:space="preserve"> Contiene los textos a mostrar en los </w:t>
+      </w:r>
+      <w:proofErr w:type="spellStart"/>
+      <w:r>
+        <w:rPr>
+          <w:rFonts w:ascii="Arial" w:hAnsi="Arial" w:cs="Arial"/>
+          <w:sz w:val="24"/>
+          <w:szCs w:val="24"/>
+        </w:rPr>
+        <w:t>menus</w:t>
+      </w:r>
+      <w:proofErr w:type="spellEnd"/>
+      <w:r>
+        <w:rPr>
+          <w:rFonts w:ascii="Arial" w:hAnsi="Arial" w:cs="Arial"/>
+          <w:sz w:val="24"/>
+          <w:szCs w:val="24"/>
+        </w:rPr>
+        <w:t xml:space="preserve"> </w:t>
+      </w:r>
+      <w:proofErr w:type="spellStart"/>
+      <w:r>
+        <w:rPr>
+          <w:rFonts w:ascii="Arial" w:hAnsi="Arial" w:cs="Arial"/>
+          <w:sz w:val="24"/>
+          <w:szCs w:val="24"/>
+        </w:rPr>
+        <w:t>desplegrables</w:t>
+      </w:r>
+      <w:proofErr w:type="spellEnd"/>
+      <w:r>
+        <w:rPr>
+          <w:rFonts w:ascii="Arial" w:hAnsi="Arial" w:cs="Arial"/>
+          <w:sz w:val="24"/>
+          <w:szCs w:val="24"/>
+        </w:rPr>
+        <w:t>.</w:t>
+      </w:r>
+    </w:p>
+    <w:p>
+      <w:pPr>
+        <w:rPr>
+          <w:rFonts w:ascii="Arial" w:hAnsi="Arial" w:cs="Arial"/>
+          <w:sz w:val="24"/>
+          <w:szCs w:val="24"/>
+        </w:rPr>
+      </w:pPr>
+      <w:r>
+        <w:rPr>
+          <w:rFonts w:ascii="Arial" w:hAnsi="Arial" w:cs="Arial"/>
+          <w:b/>
+          <w:sz w:val="24"/>
+          <w:szCs w:val="24"/>
+        </w:rPr>
+        <w:t>ITEM_FACTURA</w:t>
+      </w:r>
+      <w:proofErr w:type="gramStart"/>
+      <w:r>
+        <w:rPr>
+          <w:rFonts w:ascii="Arial" w:hAnsi="Arial" w:cs="Arial"/>
+          <w:b/>
+          <w:sz w:val="24"/>
+          <w:szCs w:val="24"/>
+        </w:rPr>
+        <w:t>:</w:t>
+      </w:r>
+      <w:r>
+        <w:rPr>
+          <w:rFonts w:ascii="Arial" w:hAnsi="Arial" w:cs="Arial"/>
+          <w:sz w:val="24"/>
+          <w:szCs w:val="24"/>
+        </w:rPr>
+        <w:t xml:space="preserve">  Contiene</w:t>
+      </w:r>
+      <w:proofErr w:type="gramEnd"/>
+      <w:r>
+        <w:rPr>
+          <w:rFonts w:ascii="Arial" w:hAnsi="Arial" w:cs="Arial"/>
+          <w:sz w:val="24"/>
+          <w:szCs w:val="24"/>
+        </w:rPr>
+        <w:t xml:space="preserve"> el cuerpo de la factura conformado por los ítems de la misma se relaciona con la cabecera mediante el número de factura.  Los ítems son una referencia directa a los viajes registrados. </w:t>
+      </w:r>
+    </w:p>
+    <w:p>
+      <w:pPr>
+        <w:rPr>
+          <w:rFonts w:ascii="Arial" w:hAnsi="Arial" w:cs="Arial"/>
+          <w:sz w:val="24"/>
+          <w:szCs w:val="24"/>
+        </w:rPr>
+      </w:pPr>
+      <w:r>
+        <w:rPr>
+          <w:rFonts w:ascii="Arial" w:hAnsi="Arial" w:cs="Arial"/>
+          <w:b/>
+          <w:sz w:val="24"/>
+          <w:szCs w:val="24"/>
+        </w:rPr>
+        <w:t>ITEM_RENDICION</w:t>
+      </w:r>
+      <w:r>
+        <w:rPr>
+          <w:rFonts w:ascii="Arial" w:hAnsi="Arial" w:cs="Arial"/>
+          <w:b/>
+          <w:sz w:val="24"/>
+          <w:szCs w:val="24"/>
+        </w:rPr>
+        <w:t>:</w:t>
+      </w:r>
+      <w:r>
+        <w:rPr>
+          <w:rFonts w:ascii="Arial" w:hAnsi="Arial" w:cs="Arial"/>
+          <w:sz w:val="24"/>
+          <w:szCs w:val="24"/>
+        </w:rPr>
+        <w:t xml:space="preserve"> Contiene el cuerpo de la rendición conformado por los ítems de la misma se relaciona con la cabecera mediante el número de rendición.  Los ítems son una referencia directa a los viajes registrados.</w:t>
+      </w:r>
+    </w:p>
+    <w:p>
+      <w:pPr>
+        <w:rPr>
+          <w:rFonts w:ascii="Arial" w:hAnsi="Arial" w:cs="Arial"/>
+          <w:sz w:val="24"/>
+          <w:szCs w:val="24"/>
+        </w:rPr>
+      </w:pPr>
+      <w:r>
+        <w:rPr>
+          <w:rFonts w:ascii="Arial" w:hAnsi="Arial" w:cs="Arial"/>
+          <w:b/>
+          <w:sz w:val="24"/>
+          <w:szCs w:val="24"/>
+        </w:rPr>
+        <w:t>MARCA</w:t>
+      </w:r>
+      <w:r>
+        <w:rPr>
+          <w:rFonts w:ascii="Arial" w:hAnsi="Arial" w:cs="Arial"/>
+          <w:b/>
+          <w:sz w:val="24"/>
+          <w:szCs w:val="24"/>
+        </w:rPr>
+        <w:t xml:space="preserve">: </w:t>
+      </w:r>
+      <w:r>
+        <w:rPr>
+          <w:rFonts w:ascii="Arial" w:hAnsi="Arial" w:cs="Arial"/>
+          <w:sz w:val="24"/>
+          <w:szCs w:val="24"/>
+        </w:rPr>
+        <w:t xml:space="preserve">Contiene un identificador  </w:t>
+      </w:r>
+      <w:proofErr w:type="spellStart"/>
+      <w:r>
+        <w:rPr>
+          <w:rFonts w:ascii="Arial" w:hAnsi="Arial" w:cs="Arial"/>
+          <w:sz w:val="24"/>
+          <w:szCs w:val="24"/>
+        </w:rPr>
+        <w:t>autoincremental</w:t>
+      </w:r>
+      <w:proofErr w:type="spellEnd"/>
+      <w:r>
+        <w:rPr>
+          <w:rFonts w:ascii="Arial" w:hAnsi="Arial" w:cs="Arial"/>
+          <w:sz w:val="24"/>
+          <w:szCs w:val="24"/>
+        </w:rPr>
+        <w:t xml:space="preserve">  y el detalle de la marca.</w:t>
+      </w:r>
+    </w:p>
+    <w:p>
+      <w:pPr>
+        <w:rPr>
+          <w:rFonts w:ascii="Arial" w:hAnsi="Arial" w:cs="Arial"/>
+          <w:sz w:val="24"/>
+          <w:szCs w:val="24"/>
+        </w:rPr>
+      </w:pPr>
+      <w:r>
+        <w:rPr>
+          <w:rFonts w:ascii="Arial" w:hAnsi="Arial" w:cs="Arial"/>
+          <w:b/>
+          <w:sz w:val="24"/>
+          <w:szCs w:val="24"/>
+        </w:rPr>
+        <w:t>MARCA_MODELO</w:t>
+      </w:r>
+      <w:r>
+        <w:rPr>
+          <w:rFonts w:ascii="Arial" w:hAnsi="Arial" w:cs="Arial"/>
+          <w:b/>
+          <w:sz w:val="24"/>
+          <w:szCs w:val="24"/>
+        </w:rPr>
+        <w:t>:</w:t>
+      </w:r>
+      <w:r>
+        <w:rPr>
+          <w:rFonts w:ascii="Arial" w:hAnsi="Arial" w:cs="Arial"/>
+          <w:sz w:val="24"/>
+          <w:szCs w:val="24"/>
+        </w:rPr>
+        <w:t xml:space="preserve"> Contiene a los modelos agrupados por marca.</w:t>
+      </w:r>
+    </w:p>
+    <w:p>
+      <w:pPr>
+        <w:rPr>
+          <w:rFonts w:ascii="Arial" w:hAnsi="Arial" w:cs="Arial"/>
+          <w:sz w:val="24"/>
+          <w:szCs w:val="24"/>
+        </w:rPr>
+      </w:pPr>
+      <w:r>
+        <w:rPr>
+          <w:rFonts w:ascii="Arial" w:hAnsi="Arial" w:cs="Arial"/>
+          <w:b/>
+          <w:sz w:val="24"/>
+          <w:szCs w:val="24"/>
+        </w:rPr>
+        <w:t>MODELO</w:t>
+      </w:r>
+      <w:r>
+        <w:rPr>
+          <w:rFonts w:ascii="Arial" w:hAnsi="Arial" w:cs="Arial"/>
+          <w:b/>
+          <w:sz w:val="24"/>
+          <w:szCs w:val="24"/>
+        </w:rPr>
+        <w:t xml:space="preserve">: </w:t>
+      </w:r>
+      <w:r>
+        <w:rPr>
+          <w:rFonts w:ascii="Arial" w:hAnsi="Arial" w:cs="Arial"/>
+          <w:sz w:val="24"/>
+          <w:szCs w:val="24"/>
+        </w:rPr>
+        <w:t xml:space="preserve">Contiene un identificador  </w:t>
+      </w:r>
+      <w:proofErr w:type="spellStart"/>
+      <w:r>
+        <w:rPr>
+          <w:rFonts w:ascii="Arial" w:hAnsi="Arial" w:cs="Arial"/>
+          <w:sz w:val="24"/>
+          <w:szCs w:val="24"/>
+        </w:rPr>
+        <w:t>autoincremental</w:t>
+      </w:r>
+      <w:proofErr w:type="spellEnd"/>
+      <w:r>
+        <w:rPr>
+          <w:rFonts w:ascii="Arial" w:hAnsi="Arial" w:cs="Arial"/>
+          <w:sz w:val="24"/>
+          <w:szCs w:val="24"/>
+        </w:rPr>
+        <w:t xml:space="preserve">  y el detalle del modelo.</w:t>
+      </w:r>
+    </w:p>
+    <w:p>
+      <w:pPr>
+        <w:rPr>
+          <w:rFonts w:ascii="Arial" w:hAnsi="Arial" w:cs="Arial"/>
+          <w:sz w:val="24"/>
+          <w:szCs w:val="24"/>
+        </w:rPr>
+      </w:pPr>
+      <w:r>
+        <w:rPr>
+          <w:rFonts w:ascii="Arial" w:hAnsi="Arial" w:cs="Arial"/>
+          <w:b/>
+          <w:sz w:val="24"/>
+          <w:szCs w:val="24"/>
+        </w:rPr>
+        <w:t>PERSONA</w:t>
+      </w:r>
+      <w:r>
+        <w:rPr>
+          <w:rFonts w:ascii="Arial" w:hAnsi="Arial" w:cs="Arial"/>
+          <w:b/>
+          <w:sz w:val="24"/>
+          <w:szCs w:val="24"/>
+        </w:rPr>
+        <w:t>:</w:t>
+      </w:r>
+      <w:r>
+        <w:rPr>
+          <w:rFonts w:ascii="Arial" w:hAnsi="Arial" w:cs="Arial"/>
+          <w:sz w:val="24"/>
+          <w:szCs w:val="24"/>
+        </w:rPr>
+        <w:t xml:space="preserve"> Contiene los datos personales  de los choferes y clientes. Tiene un identi</w:t>
+      </w:r>
+      <w:r>
+        <w:rPr>
+          <w:rFonts w:ascii="Arial" w:hAnsi="Arial" w:cs="Arial"/>
+          <w:sz w:val="24"/>
+          <w:szCs w:val="24"/>
+        </w:rPr>
+        <w:t>fi</w:t>
+      </w:r>
+      <w:r>
+        <w:rPr>
+          <w:rFonts w:ascii="Arial" w:hAnsi="Arial" w:cs="Arial"/>
+          <w:sz w:val="24"/>
+          <w:szCs w:val="24"/>
+        </w:rPr>
+        <w:t xml:space="preserve">cador </w:t>
+      </w:r>
+      <w:proofErr w:type="spellStart"/>
+      <w:r>
+        <w:rPr>
+          <w:rFonts w:ascii="Arial" w:hAnsi="Arial" w:cs="Arial"/>
+          <w:sz w:val="24"/>
+          <w:szCs w:val="24"/>
+        </w:rPr>
+        <w:t>autoincremental</w:t>
+      </w:r>
+      <w:proofErr w:type="spellEnd"/>
+      <w:r>
+        <w:rPr>
+          <w:rFonts w:ascii="Arial" w:hAnsi="Arial" w:cs="Arial"/>
+          <w:sz w:val="24"/>
+          <w:szCs w:val="24"/>
+        </w:rPr>
+        <w:t>.</w:t>
+      </w:r>
+    </w:p>
+    <w:p>
+      <w:pPr>
+        <w:rPr>
+          <w:rFonts w:ascii="Arial" w:hAnsi="Arial" w:cs="Arial"/>
+          <w:sz w:val="24"/>
+          <w:szCs w:val="24"/>
+        </w:rPr>
+      </w:pPr>
+      <w:r>
+        <w:rPr>
+          <w:rFonts w:ascii="Arial" w:hAnsi="Arial" w:cs="Arial"/>
+          <w:b/>
+          <w:sz w:val="24"/>
+          <w:szCs w:val="24"/>
+        </w:rPr>
+        <w:t>RAMA_MENU</w:t>
+      </w:r>
+      <w:r>
+        <w:rPr>
+          <w:rFonts w:ascii="Arial" w:hAnsi="Arial" w:cs="Arial"/>
+          <w:b/>
+          <w:sz w:val="24"/>
+          <w:szCs w:val="24"/>
+        </w:rPr>
+        <w:t>:</w:t>
+      </w:r>
+      <w:r>
+        <w:rPr>
+          <w:rFonts w:ascii="Arial" w:hAnsi="Arial" w:cs="Arial"/>
+          <w:sz w:val="24"/>
+          <w:szCs w:val="24"/>
+        </w:rPr>
+        <w:t xml:space="preserve"> Contiene los textos a mostrar en los </w:t>
+      </w:r>
+      <w:proofErr w:type="spellStart"/>
+      <w:r>
+        <w:rPr>
+          <w:rFonts w:ascii="Arial" w:hAnsi="Arial" w:cs="Arial"/>
+          <w:sz w:val="24"/>
+          <w:szCs w:val="24"/>
+        </w:rPr>
+        <w:t>menus</w:t>
+      </w:r>
+      <w:proofErr w:type="spellEnd"/>
+      <w:r>
+        <w:rPr>
+          <w:rFonts w:ascii="Arial" w:hAnsi="Arial" w:cs="Arial"/>
+          <w:sz w:val="24"/>
+          <w:szCs w:val="24"/>
+        </w:rPr>
+        <w:t xml:space="preserve"> </w:t>
+      </w:r>
+      <w:proofErr w:type="spellStart"/>
+      <w:r>
+        <w:rPr>
+          <w:rFonts w:ascii="Arial" w:hAnsi="Arial" w:cs="Arial"/>
+          <w:sz w:val="24"/>
+          <w:szCs w:val="24"/>
+        </w:rPr>
+        <w:t>desplegrables</w:t>
+      </w:r>
+      <w:proofErr w:type="spellEnd"/>
+      <w:r>
+        <w:rPr>
+          <w:rFonts w:ascii="Arial" w:hAnsi="Arial" w:cs="Arial"/>
+          <w:sz w:val="24"/>
+          <w:szCs w:val="24"/>
+        </w:rPr>
+        <w:t xml:space="preserve"> de tipo rama.</w:t>
+      </w:r>
+    </w:p>
+    <w:p>
+      <w:pPr>
+        <w:rPr>
+          <w:rFonts w:ascii="Arial" w:hAnsi="Arial" w:cs="Arial"/>
+          <w:sz w:val="24"/>
+          <w:szCs w:val="24"/>
+        </w:rPr>
+      </w:pPr>
+      <w:r>
+        <w:rPr>
+          <w:rFonts w:ascii="Arial" w:hAnsi="Arial" w:cs="Arial"/>
+          <w:b/>
+          <w:sz w:val="24"/>
+          <w:szCs w:val="24"/>
+        </w:rPr>
+        <w:t>RENDICION_REP</w:t>
+      </w:r>
+      <w:r>
+        <w:rPr>
+          <w:rFonts w:ascii="Arial" w:hAnsi="Arial" w:cs="Arial"/>
+          <w:b/>
+          <w:sz w:val="24"/>
+          <w:szCs w:val="24"/>
+        </w:rPr>
+        <w:t>:</w:t>
+      </w:r>
+      <w:r>
+        <w:rPr>
+          <w:rFonts w:ascii="Arial" w:hAnsi="Arial" w:cs="Arial"/>
+          <w:sz w:val="24"/>
+          <w:szCs w:val="24"/>
+        </w:rPr>
+        <w:t xml:space="preserve"> Esta estructura aloja a los registros calificados como rendiciones  considerados repetidos que se encontraron al momento de migrar la tabla maestra.</w:t>
+      </w:r>
+    </w:p>
+    <w:p>
+      <w:pPr>
+        <w:rPr>
+          <w:rFonts w:ascii="Arial" w:hAnsi="Arial" w:cs="Arial"/>
+          <w:sz w:val="24"/>
+          <w:szCs w:val="24"/>
+        </w:rPr>
+      </w:pPr>
+      <w:r>
+        <w:rPr>
+          <w:rFonts w:ascii="Arial" w:hAnsi="Arial" w:cs="Arial"/>
+          <w:b/>
+          <w:sz w:val="24"/>
+          <w:szCs w:val="24"/>
+        </w:rPr>
+        <w:t>ROL</w:t>
+      </w:r>
+      <w:r>
+        <w:rPr>
+          <w:rFonts w:ascii="Arial" w:hAnsi="Arial" w:cs="Arial"/>
+          <w:b/>
+          <w:sz w:val="24"/>
+          <w:szCs w:val="24"/>
+        </w:rPr>
+        <w:t>:</w:t>
+      </w:r>
+      <w:r>
+        <w:rPr>
+          <w:rFonts w:ascii="Arial" w:hAnsi="Arial" w:cs="Arial"/>
+          <w:sz w:val="24"/>
+          <w:szCs w:val="24"/>
+        </w:rPr>
+        <w:t xml:space="preserve"> Contiene un identificador </w:t>
+      </w:r>
+      <w:proofErr w:type="spellStart"/>
+      <w:r>
+        <w:rPr>
+          <w:rFonts w:ascii="Arial" w:hAnsi="Arial" w:cs="Arial"/>
+          <w:sz w:val="24"/>
+          <w:szCs w:val="24"/>
+        </w:rPr>
+        <w:t>autoincremental</w:t>
+      </w:r>
+      <w:proofErr w:type="spellEnd"/>
+      <w:r>
+        <w:rPr>
+          <w:rFonts w:ascii="Arial" w:hAnsi="Arial" w:cs="Arial"/>
+          <w:sz w:val="24"/>
+          <w:szCs w:val="24"/>
+        </w:rPr>
+        <w:t xml:space="preserve"> y el detalle de los roles disponibles para navegar la aplicación.</w:t>
+      </w:r>
+    </w:p>
+    <w:p>
+      <w:pPr>
+        <w:rPr>
+          <w:rFonts w:ascii="Arial" w:hAnsi="Arial" w:cs="Arial"/>
+          <w:sz w:val="24"/>
+          <w:szCs w:val="24"/>
+        </w:rPr>
+      </w:pPr>
+      <w:r>
+        <w:rPr>
+          <w:rFonts w:ascii="Arial" w:hAnsi="Arial" w:cs="Arial"/>
+          <w:b/>
+          <w:sz w:val="24"/>
+          <w:szCs w:val="24"/>
+        </w:rPr>
+        <w:t>TURNO</w:t>
+      </w:r>
+      <w:proofErr w:type="gramStart"/>
+      <w:r>
+        <w:rPr>
+          <w:rFonts w:ascii="Arial" w:hAnsi="Arial" w:cs="Arial"/>
+          <w:b/>
+          <w:sz w:val="24"/>
+          <w:szCs w:val="24"/>
+        </w:rPr>
+        <w:t>:</w:t>
+      </w:r>
+      <w:r>
+        <w:rPr>
+          <w:rFonts w:ascii="Arial" w:hAnsi="Arial" w:cs="Arial"/>
+          <w:sz w:val="24"/>
+          <w:szCs w:val="24"/>
+        </w:rPr>
+        <w:t xml:space="preserve"> </w:t>
+      </w:r>
+      <w:r>
+        <w:rPr>
+          <w:rFonts w:ascii="Arial" w:hAnsi="Arial" w:cs="Arial"/>
+          <w:sz w:val="24"/>
+          <w:szCs w:val="24"/>
+        </w:rPr>
+        <w:t xml:space="preserve"> Contiene</w:t>
+      </w:r>
+      <w:proofErr w:type="gramEnd"/>
+      <w:r>
+        <w:rPr>
+          <w:rFonts w:ascii="Arial" w:hAnsi="Arial" w:cs="Arial"/>
+          <w:sz w:val="24"/>
+          <w:szCs w:val="24"/>
+        </w:rPr>
+        <w:t xml:space="preserve"> la información referente a los turnos, su hora de inicio y fin, descripción,  precio base, valor </w:t>
+      </w:r>
+      <w:r>
+        <w:rPr>
+          <w:rFonts w:ascii="Arial" w:hAnsi="Arial" w:cs="Arial"/>
+          <w:sz w:val="24"/>
+          <w:szCs w:val="24"/>
+        </w:rPr>
+        <w:t>kilómetro</w:t>
+      </w:r>
+      <w:r>
+        <w:rPr>
+          <w:rFonts w:ascii="Arial" w:hAnsi="Arial" w:cs="Arial"/>
+          <w:sz w:val="24"/>
+          <w:szCs w:val="24"/>
+        </w:rPr>
+        <w:t xml:space="preserve">, posee un campo bit que indica que si el turno esta </w:t>
+      </w:r>
+      <w:proofErr w:type="spellStart"/>
+      <w:r>
+        <w:rPr>
+          <w:rFonts w:ascii="Arial" w:hAnsi="Arial" w:cs="Arial"/>
+          <w:sz w:val="24"/>
+          <w:szCs w:val="24"/>
+        </w:rPr>
+        <w:t>habiltiado</w:t>
+      </w:r>
+      <w:proofErr w:type="spellEnd"/>
+      <w:r>
+        <w:rPr>
+          <w:rFonts w:ascii="Arial" w:hAnsi="Arial" w:cs="Arial"/>
+          <w:sz w:val="24"/>
+          <w:szCs w:val="24"/>
+        </w:rPr>
+        <w:t xml:space="preserve"> cuando está en 1 y en 0 cuando no lo está.  Su identificador es </w:t>
+      </w:r>
+      <w:proofErr w:type="spellStart"/>
+      <w:r>
+        <w:rPr>
+          <w:rFonts w:ascii="Arial" w:hAnsi="Arial" w:cs="Arial"/>
+          <w:sz w:val="24"/>
+          <w:szCs w:val="24"/>
+        </w:rPr>
+        <w:t>autoincremental</w:t>
+      </w:r>
+      <w:proofErr w:type="spellEnd"/>
+      <w:r>
+        <w:rPr>
+          <w:rFonts w:ascii="Arial" w:hAnsi="Arial" w:cs="Arial"/>
+          <w:sz w:val="24"/>
+          <w:szCs w:val="24"/>
+        </w:rPr>
+        <w:t xml:space="preserve"> </w:t>
+      </w:r>
+    </w:p>
+    <w:p>
+      <w:pPr>
+        <w:rPr>
+          <w:rFonts w:ascii="Arial" w:hAnsi="Arial" w:cs="Arial"/>
+          <w:sz w:val="24"/>
+          <w:szCs w:val="24"/>
+        </w:rPr>
+      </w:pPr>
+      <w:r>
+        <w:rPr>
+          <w:rFonts w:ascii="Arial" w:hAnsi="Arial" w:cs="Arial"/>
+          <w:b/>
+          <w:sz w:val="24"/>
+          <w:szCs w:val="24"/>
+        </w:rPr>
+        <w:t>UNIDAD_</w:t>
+      </w:r>
+      <w:proofErr w:type="gramStart"/>
+      <w:r>
+        <w:rPr>
+          <w:rFonts w:ascii="Arial" w:hAnsi="Arial" w:cs="Arial"/>
+          <w:b/>
+          <w:sz w:val="24"/>
+          <w:szCs w:val="24"/>
+        </w:rPr>
+        <w:t>DISPONIBLE</w:t>
+      </w:r>
+      <w:r>
+        <w:rPr>
+          <w:rFonts w:ascii="Arial" w:hAnsi="Arial" w:cs="Arial"/>
+          <w:b/>
+          <w:sz w:val="24"/>
+          <w:szCs w:val="24"/>
+        </w:rPr>
+        <w:t xml:space="preserve"> :</w:t>
+      </w:r>
+      <w:proofErr w:type="gramEnd"/>
+      <w:r>
+        <w:rPr>
+          <w:rFonts w:ascii="Arial" w:hAnsi="Arial" w:cs="Arial"/>
+          <w:sz w:val="24"/>
+          <w:szCs w:val="24"/>
+        </w:rPr>
+        <w:t xml:space="preserve"> Contiene la combinación de auto, turno y chofer, que forman una unidad disponible entre </w:t>
+      </w:r>
+      <w:proofErr w:type="spellStart"/>
+      <w:r>
+        <w:rPr>
+          <w:rFonts w:ascii="Arial" w:hAnsi="Arial" w:cs="Arial"/>
+          <w:sz w:val="24"/>
+          <w:szCs w:val="24"/>
+        </w:rPr>
+        <w:t>si</w:t>
+      </w:r>
+      <w:proofErr w:type="spellEnd"/>
+      <w:r>
+        <w:rPr>
+          <w:rFonts w:ascii="Arial" w:hAnsi="Arial" w:cs="Arial"/>
+          <w:sz w:val="24"/>
+          <w:szCs w:val="24"/>
+        </w:rPr>
+        <w:t xml:space="preserve">. La combinación funciona como </w:t>
+      </w:r>
+      <w:proofErr w:type="gramStart"/>
+      <w:r>
+        <w:rPr>
+          <w:rFonts w:ascii="Arial" w:hAnsi="Arial" w:cs="Arial"/>
+          <w:sz w:val="24"/>
+          <w:szCs w:val="24"/>
+        </w:rPr>
+        <w:t>identificador</w:t>
+      </w:r>
+      <w:proofErr w:type="gramEnd"/>
+      <w:r>
+        <w:rPr>
+          <w:rFonts w:ascii="Arial" w:hAnsi="Arial" w:cs="Arial"/>
+          <w:sz w:val="24"/>
+          <w:szCs w:val="24"/>
+        </w:rPr>
+        <w:t>.</w:t>
+      </w:r>
+    </w:p>
+    <w:p>
+      <w:pPr>
+        <w:rPr>
+          <w:rFonts w:ascii="Arial" w:hAnsi="Arial" w:cs="Arial"/>
+          <w:sz w:val="24"/>
+          <w:szCs w:val="24"/>
+        </w:rPr>
+      </w:pPr>
+      <w:r>
+        <w:rPr>
+          <w:rFonts w:ascii="Arial" w:hAnsi="Arial" w:cs="Arial"/>
+          <w:b/>
+          <w:sz w:val="24"/>
+          <w:szCs w:val="24"/>
+        </w:rPr>
+        <w:t>USUARIO</w:t>
+      </w:r>
+      <w:r>
+        <w:rPr>
+          <w:rFonts w:ascii="Arial" w:hAnsi="Arial" w:cs="Arial"/>
+          <w:b/>
+          <w:sz w:val="24"/>
+          <w:szCs w:val="24"/>
+        </w:rPr>
+        <w:t>:</w:t>
+      </w:r>
+      <w:r>
+        <w:rPr>
+          <w:rFonts w:ascii="Arial" w:hAnsi="Arial" w:cs="Arial"/>
+          <w:sz w:val="24"/>
+          <w:szCs w:val="24"/>
+        </w:rPr>
+        <w:t xml:space="preserve"> Contiene los datos de usuario como su nombre, contraseña, cantidad de intentos fallidos, un campo que permite la  relación con la tabla persona, en el </w:t>
+      </w:r>
+      <w:r>
+        <w:rPr>
+          <w:rFonts w:ascii="Arial" w:hAnsi="Arial" w:cs="Arial"/>
+          <w:sz w:val="24"/>
+          <w:szCs w:val="24"/>
+        </w:rPr>
         <w:lastRenderedPageBreak/>
-        <w:t>FUNCIONALIDAD</w:t>
-      </w:r>
+        <w:t xml:space="preserve">caso de que el usuario sea una persona y no un usuario de servicio o </w:t>
+      </w:r>
+      <w:proofErr w:type="spellStart"/>
+      <w:r>
+        <w:rPr>
+          <w:rFonts w:ascii="Arial" w:hAnsi="Arial" w:cs="Arial"/>
+          <w:sz w:val="24"/>
+          <w:szCs w:val="24"/>
+        </w:rPr>
+        <w:t>admin</w:t>
+      </w:r>
+      <w:proofErr w:type="spellEnd"/>
+      <w:r>
+        <w:rPr>
+          <w:rFonts w:ascii="Arial" w:hAnsi="Arial" w:cs="Arial"/>
+          <w:sz w:val="24"/>
+          <w:szCs w:val="24"/>
+        </w:rPr>
+        <w:t xml:space="preserve">. Posee un identificador </w:t>
+      </w:r>
+      <w:proofErr w:type="spellStart"/>
+      <w:r>
+        <w:rPr>
+          <w:rFonts w:ascii="Arial" w:hAnsi="Arial" w:cs="Arial"/>
+          <w:sz w:val="24"/>
+          <w:szCs w:val="24"/>
+        </w:rPr>
+        <w:t>autoincremental</w:t>
+      </w:r>
+      <w:proofErr w:type="spellEnd"/>
+      <w:r>
+        <w:rPr>
+          <w:rFonts w:ascii="Arial" w:hAnsi="Arial" w:cs="Arial"/>
+          <w:sz w:val="24"/>
+          <w:szCs w:val="24"/>
+        </w:rPr>
+        <w:t>.</w:t>
+      </w:r>
+    </w:p>
+    <w:p>
+      <w:pPr>
+        <w:rPr>
+          <w:rFonts w:ascii="Arial" w:hAnsi="Arial" w:cs="Arial"/>
+          <w:sz w:val="24"/>
+          <w:szCs w:val="24"/>
+        </w:rPr>
+      </w:pPr>
       <w:r>
         <w:rPr>
           <w:rFonts w:ascii="Arial" w:hAnsi="Arial" w:cs="Arial"/>
@@ -3939,44 +4837,8 @@
           <w:sz w:val="24"/>
           <w:szCs w:val="24"/>
         </w:rPr>
-        <w:t xml:space="preserve"> :</w:t>
-      </w:r>
-      <w:proofErr w:type="gramEnd"/>
-      <w:r>
-        <w:rPr>
-          <w:rFonts w:ascii="Arial" w:hAnsi="Arial" w:cs="Arial"/>
-          <w:sz w:val="24"/>
-          <w:szCs w:val="24"/>
-        </w:rPr>
-        <w:t xml:space="preserve"> Contiene las funcionalidades disponibles en la aplicación, posee un identificador </w:t>
-      </w:r>
-      <w:proofErr w:type="spellStart"/>
-      <w:r>
-        <w:rPr>
-          <w:rFonts w:ascii="Arial" w:hAnsi="Arial" w:cs="Arial"/>
-          <w:sz w:val="24"/>
-          <w:szCs w:val="24"/>
-        </w:rPr>
-        <w:t>autoincremental</w:t>
-      </w:r>
-      <w:proofErr w:type="spellEnd"/>
-      <w:r>
-        <w:rPr>
-          <w:rFonts w:ascii="Arial" w:hAnsi="Arial" w:cs="Arial"/>
-          <w:sz w:val="24"/>
-          <w:szCs w:val="24"/>
-        </w:rPr>
-        <w:t>.</w:t>
-      </w:r>
-    </w:p>
-    <w:p>
-      <w:pPr>
-        <w:rPr>
-          <w:rFonts w:ascii="Arial" w:hAnsi="Arial" w:cs="Arial"/>
-          <w:sz w:val="24"/>
-          <w:szCs w:val="24"/>
-        </w:rPr>
-      </w:pPr>
+        <w:t>USUARIO_ROL</w:t>
+      </w:r>
       <w:r>
         <w:rPr>
           <w:rFonts w:ascii="Arial" w:hAnsi="Arial" w:cs="Arial"/>
@@ -3984,8 +4846,25 @@
           <w:sz w:val="24"/>
           <w:szCs w:val="24"/>
         </w:rPr>
-        <w:t>FUNCIONALIDADXROL</w:t>
-      </w:r>
+        <w:t>:</w:t>
+      </w:r>
+      <w:r>
+        <w:rPr>
+          <w:rFonts w:ascii="Arial" w:hAnsi="Arial" w:cs="Arial"/>
+          <w:sz w:val="24"/>
+          <w:szCs w:val="24"/>
+        </w:rPr>
+        <w:t xml:space="preserve"> Contiene los roles definidos para cada usuario.</w:t>
+      </w:r>
+    </w:p>
+    <w:p>
+      <w:pPr>
+        <w:rPr>
+          <w:rFonts w:ascii="Arial" w:hAnsi="Arial" w:cs="Arial"/>
+          <w:sz w:val="24"/>
+          <w:szCs w:val="24"/>
+        </w:rPr>
+      </w:pPr>
       <w:r>
         <w:rPr>
           <w:rFonts w:ascii="Arial" w:hAnsi="Arial" w:cs="Arial"/>
@@ -3993,846 +4872,6 @@
           <w:sz w:val="24"/>
           <w:szCs w:val="24"/>
         </w:rPr>
-        <w:t>:</w:t>
-      </w:r>
-      <w:r>
-        <w:rPr>
-          <w:rFonts w:ascii="Arial" w:hAnsi="Arial" w:cs="Arial"/>
-          <w:sz w:val="24"/>
-          <w:szCs w:val="24"/>
-        </w:rPr>
-        <w:t xml:space="preserve"> Contiene las funcionalidades agrupadas por rol.</w:t>
-      </w:r>
-    </w:p>
-    <w:p>
-      <w:pPr>
-        <w:rPr>
-          <w:rFonts w:ascii="Arial" w:hAnsi="Arial" w:cs="Arial"/>
-          <w:sz w:val="24"/>
-          <w:szCs w:val="24"/>
-        </w:rPr>
-      </w:pPr>
-      <w:r>
-        <w:rPr>
-          <w:rFonts w:ascii="Arial" w:hAnsi="Arial" w:cs="Arial"/>
-          <w:b/>
-          <w:sz w:val="24"/>
-          <w:szCs w:val="24"/>
-        </w:rPr>
-        <w:t>HOJA_MENU</w:t>
-      </w:r>
-      <w:r>
-        <w:rPr>
-          <w:rFonts w:ascii="Arial" w:hAnsi="Arial" w:cs="Arial"/>
-          <w:b/>
-          <w:sz w:val="24"/>
-          <w:szCs w:val="24"/>
-        </w:rPr>
-        <w:t>:</w:t>
-      </w:r>
-      <w:r>
-        <w:rPr>
-          <w:rFonts w:ascii="Arial" w:hAnsi="Arial" w:cs="Arial"/>
-          <w:sz w:val="24"/>
-          <w:szCs w:val="24"/>
-        </w:rPr>
-        <w:t xml:space="preserve"> Contiene los textos a mostrar en los </w:t>
-      </w:r>
-      <w:proofErr w:type="spellStart"/>
-      <w:r>
-        <w:rPr>
-          <w:rFonts w:ascii="Arial" w:hAnsi="Arial" w:cs="Arial"/>
-          <w:sz w:val="24"/>
-          <w:szCs w:val="24"/>
-        </w:rPr>
-        <w:t>menus</w:t>
-      </w:r>
-      <w:proofErr w:type="spellEnd"/>
-      <w:r>
-        <w:rPr>
-          <w:rFonts w:ascii="Arial" w:hAnsi="Arial" w:cs="Arial"/>
-          <w:sz w:val="24"/>
-          <w:szCs w:val="24"/>
-        </w:rPr>
-        <w:t xml:space="preserve"> </w:t>
-      </w:r>
-      <w:proofErr w:type="spellStart"/>
-      <w:r>
-        <w:rPr>
-          <w:rFonts w:ascii="Arial" w:hAnsi="Arial" w:cs="Arial"/>
-          <w:sz w:val="24"/>
-          <w:szCs w:val="24"/>
-        </w:rPr>
-        <w:t>desplegrables</w:t>
-      </w:r>
-      <w:proofErr w:type="spellEnd"/>
-      <w:r>
-        <w:rPr>
-          <w:rFonts w:ascii="Arial" w:hAnsi="Arial" w:cs="Arial"/>
-          <w:sz w:val="24"/>
-          <w:szCs w:val="24"/>
-        </w:rPr>
-        <w:t>.</w:t>
-      </w:r>
-    </w:p>
-    <w:p>
-      <w:pPr>
-        <w:rPr>
-          <w:rFonts w:ascii="Arial" w:hAnsi="Arial" w:cs="Arial"/>
-          <w:sz w:val="24"/>
-          <w:szCs w:val="24"/>
-        </w:rPr>
-      </w:pPr>
-      <w:r>
-        <w:rPr>
-          <w:rFonts w:ascii="Arial" w:hAnsi="Arial" w:cs="Arial"/>
-          <w:b/>
-          <w:sz w:val="24"/>
-          <w:szCs w:val="24"/>
-        </w:rPr>
-        <w:t>ITEM_FACTURA</w:t>
-      </w:r>
-      <w:proofErr w:type="gramStart"/>
-      <w:r>
-        <w:rPr>
-          <w:rFonts w:ascii="Arial" w:hAnsi="Arial" w:cs="Arial"/>
-          <w:b/>
-          <w:sz w:val="24"/>
-          <w:szCs w:val="24"/>
-        </w:rPr>
-        <w:t>:</w:t>
-      </w:r>
-      <w:r>
-        <w:rPr>
-          <w:rFonts w:ascii="Arial" w:hAnsi="Arial" w:cs="Arial"/>
-          <w:sz w:val="24"/>
-          <w:szCs w:val="24"/>
-        </w:rPr>
-        <w:t xml:space="preserve">  Contiene</w:t>
-      </w:r>
-      <w:proofErr w:type="gramEnd"/>
-      <w:r>
-        <w:rPr>
-          <w:rFonts w:ascii="Arial" w:hAnsi="Arial" w:cs="Arial"/>
-          <w:sz w:val="24"/>
-          <w:szCs w:val="24"/>
-        </w:rPr>
-        <w:t xml:space="preserve"> el cuerpo de la factura conformado por los ítems de la misma se relaciona con la cabecera mediante el número de factura.  Los ítems son una referencia directa a los viajes registrados. </w:t>
-      </w:r>
-    </w:p>
-    <w:p>
-      <w:pPr>
-        <w:rPr>
-          <w:rFonts w:ascii="Arial" w:hAnsi="Arial" w:cs="Arial"/>
-          <w:sz w:val="24"/>
-          <w:szCs w:val="24"/>
-        </w:rPr>
-      </w:pPr>
-      <w:r>
-        <w:rPr>
-          <w:rFonts w:ascii="Arial" w:hAnsi="Arial" w:cs="Arial"/>
-          <w:b/>
-          <w:sz w:val="24"/>
-          <w:szCs w:val="24"/>
-        </w:rPr>
-        <w:t>ITEM_RENDICION</w:t>
-      </w:r>
-      <w:r>
-        <w:rPr>
-          <w:rFonts w:ascii="Arial" w:hAnsi="Arial" w:cs="Arial"/>
-          <w:b/>
-          <w:sz w:val="24"/>
-          <w:szCs w:val="24"/>
-        </w:rPr>
-        <w:t>:</w:t>
-      </w:r>
-      <w:r>
-        <w:rPr>
-          <w:rFonts w:ascii="Arial" w:hAnsi="Arial" w:cs="Arial"/>
-          <w:sz w:val="24"/>
-          <w:szCs w:val="24"/>
-        </w:rPr>
-        <w:t xml:space="preserve"> Contiene el cuerpo de la rendición conformado por los ítems de la misma se relaciona con la cabecera mediante el número de rendición.  Los ítems son una referencia directa a los viajes registrados.</w:t>
-      </w:r>
-    </w:p>
-    <w:p>
-      <w:pPr>
-        <w:rPr>
-          <w:rFonts w:ascii="Arial" w:hAnsi="Arial" w:cs="Arial"/>
-          <w:sz w:val="24"/>
-          <w:szCs w:val="24"/>
-        </w:rPr>
-      </w:pPr>
-      <w:r>
-        <w:rPr>
-          <w:rFonts w:ascii="Arial" w:hAnsi="Arial" w:cs="Arial"/>
-          <w:b/>
-          <w:sz w:val="24"/>
-          <w:szCs w:val="24"/>
-        </w:rPr>
-        <w:t>MARCA</w:t>
-      </w:r>
-      <w:r>
-        <w:rPr>
-          <w:rFonts w:ascii="Arial" w:hAnsi="Arial" w:cs="Arial"/>
-          <w:b/>
-          <w:sz w:val="24"/>
-          <w:szCs w:val="24"/>
-        </w:rPr>
-        <w:t xml:space="preserve">: </w:t>
-      </w:r>
-      <w:r>
-        <w:rPr>
-          <w:rFonts w:ascii="Arial" w:hAnsi="Arial" w:cs="Arial"/>
-          <w:sz w:val="24"/>
-          <w:szCs w:val="24"/>
-        </w:rPr>
-        <w:t xml:space="preserve">Contiene un identificador  </w:t>
-      </w:r>
-      <w:proofErr w:type="spellStart"/>
-      <w:r>
-        <w:rPr>
-          <w:rFonts w:ascii="Arial" w:hAnsi="Arial" w:cs="Arial"/>
-          <w:sz w:val="24"/>
-          <w:szCs w:val="24"/>
-        </w:rPr>
-        <w:t>autoincremental</w:t>
-      </w:r>
-      <w:proofErr w:type="spellEnd"/>
-      <w:r>
-        <w:rPr>
-          <w:rFonts w:ascii="Arial" w:hAnsi="Arial" w:cs="Arial"/>
-          <w:sz w:val="24"/>
-          <w:szCs w:val="24"/>
-        </w:rPr>
-        <w:t xml:space="preserve">  y el detalle de la marca.</w:t>
-      </w:r>
-    </w:p>
-    <w:p>
-      <w:pPr>
-        <w:rPr>
-          <w:rFonts w:ascii="Arial" w:hAnsi="Arial" w:cs="Arial"/>
-          <w:sz w:val="24"/>
-          <w:szCs w:val="24"/>
-        </w:rPr>
-      </w:pPr>
-      <w:r>
-        <w:rPr>
-          <w:rFonts w:ascii="Arial" w:hAnsi="Arial" w:cs="Arial"/>
-          <w:b/>
-          <w:sz w:val="24"/>
-          <w:szCs w:val="24"/>
-        </w:rPr>
-        <w:t>MARCA_MODELO</w:t>
-      </w:r>
-      <w:r>
-        <w:rPr>
-          <w:rFonts w:ascii="Arial" w:hAnsi="Arial" w:cs="Arial"/>
-          <w:b/>
-          <w:sz w:val="24"/>
-          <w:szCs w:val="24"/>
-        </w:rPr>
-        <w:t>:</w:t>
-      </w:r>
-      <w:r>
-        <w:rPr>
-          <w:rFonts w:ascii="Arial" w:hAnsi="Arial" w:cs="Arial"/>
-          <w:sz w:val="24"/>
-          <w:szCs w:val="24"/>
-        </w:rPr>
-        <w:t xml:space="preserve"> Contiene a los modelos agrupados por marca.</w:t>
-      </w:r>
-    </w:p>
-    <w:p>
-      <w:pPr>
-        <w:rPr>
-          <w:rFonts w:ascii="Arial" w:hAnsi="Arial" w:cs="Arial"/>
-          <w:sz w:val="24"/>
-          <w:szCs w:val="24"/>
-        </w:rPr>
-      </w:pPr>
-      <w:r>
-        <w:rPr>
-          <w:rFonts w:ascii="Arial" w:hAnsi="Arial" w:cs="Arial"/>
-          <w:b/>
-          <w:sz w:val="24"/>
-          <w:szCs w:val="24"/>
-        </w:rPr>
-        <w:t>MODELO</w:t>
-      </w:r>
-      <w:r>
-        <w:rPr>
-          <w:rFonts w:ascii="Arial" w:hAnsi="Arial" w:cs="Arial"/>
-          <w:b/>
-          <w:sz w:val="24"/>
-          <w:szCs w:val="24"/>
-        </w:rPr>
-        <w:t xml:space="preserve">: </w:t>
-      </w:r>
-      <w:r>
-        <w:rPr>
-          <w:rFonts w:ascii="Arial" w:hAnsi="Arial" w:cs="Arial"/>
-          <w:sz w:val="24"/>
-          <w:szCs w:val="24"/>
-        </w:rPr>
-        <w:t xml:space="preserve">Contiene un identificador  </w:t>
-      </w:r>
-      <w:proofErr w:type="spellStart"/>
-      <w:r>
-        <w:rPr>
-          <w:rFonts w:ascii="Arial" w:hAnsi="Arial" w:cs="Arial"/>
-          <w:sz w:val="24"/>
-          <w:szCs w:val="24"/>
-        </w:rPr>
-        <w:t>autoincremental</w:t>
-      </w:r>
-      <w:proofErr w:type="spellEnd"/>
-      <w:r>
-        <w:rPr>
-          <w:rFonts w:ascii="Arial" w:hAnsi="Arial" w:cs="Arial"/>
-          <w:sz w:val="24"/>
-          <w:szCs w:val="24"/>
-        </w:rPr>
-        <w:t xml:space="preserve">  y el detalle del modelo.</w:t>
-      </w:r>
-    </w:p>
-    <w:p>
-      <w:pPr>
-        <w:rPr>
-          <w:rFonts w:ascii="Arial" w:hAnsi="Arial" w:cs="Arial"/>
-          <w:sz w:val="24"/>
-          <w:szCs w:val="24"/>
-        </w:rPr>
-      </w:pPr>
-      <w:r>
-        <w:rPr>
-          <w:rFonts w:ascii="Arial" w:hAnsi="Arial" w:cs="Arial"/>
-          <w:b/>
-          <w:sz w:val="24"/>
-          <w:szCs w:val="24"/>
-        </w:rPr>
-        <w:t>PERSONA</w:t>
-      </w:r>
-      <w:r>
-        <w:rPr>
-          <w:rFonts w:ascii="Arial" w:hAnsi="Arial" w:cs="Arial"/>
-          <w:b/>
-          <w:sz w:val="24"/>
-          <w:szCs w:val="24"/>
-        </w:rPr>
-        <w:t>:</w:t>
-      </w:r>
-      <w:r>
-        <w:rPr>
-          <w:rFonts w:ascii="Arial" w:hAnsi="Arial" w:cs="Arial"/>
-          <w:sz w:val="24"/>
-          <w:szCs w:val="24"/>
-        </w:rPr>
-        <w:t xml:space="preserve"> Contiene los datos personales  de los choferes y clientes. Tiene un identi</w:t>
-      </w:r>
-      <w:r>
-        <w:rPr>
-          <w:rFonts w:ascii="Arial" w:hAnsi="Arial" w:cs="Arial"/>
-          <w:sz w:val="24"/>
-          <w:szCs w:val="24"/>
-        </w:rPr>
-        <w:t>fi</w:t>
-      </w:r>
-      <w:r>
-        <w:rPr>
-          <w:rFonts w:ascii="Arial" w:hAnsi="Arial" w:cs="Arial"/>
-          <w:sz w:val="24"/>
-          <w:szCs w:val="24"/>
-        </w:rPr>
-        <w:t xml:space="preserve">cador </w:t>
-      </w:r>
-      <w:proofErr w:type="spellStart"/>
-      <w:r>
-        <w:rPr>
-          <w:rFonts w:ascii="Arial" w:hAnsi="Arial" w:cs="Arial"/>
-          <w:sz w:val="24"/>
-          <w:szCs w:val="24"/>
-        </w:rPr>
-        <w:t>autoincremental</w:t>
-      </w:r>
-      <w:proofErr w:type="spellEnd"/>
-      <w:r>
-        <w:rPr>
-          <w:rFonts w:ascii="Arial" w:hAnsi="Arial" w:cs="Arial"/>
-          <w:sz w:val="24"/>
-          <w:szCs w:val="24"/>
-        </w:rPr>
-        <w:t>.</w:t>
-      </w:r>
-    </w:p>
-    <w:p>
-      <w:pPr>
-        <w:rPr>
-          <w:rFonts w:ascii="Arial" w:hAnsi="Arial" w:cs="Arial"/>
-          <w:sz w:val="24"/>
-          <w:szCs w:val="24"/>
-        </w:rPr>
-      </w:pPr>
-      <w:r>
-        <w:rPr>
-          <w:rFonts w:ascii="Arial" w:hAnsi="Arial" w:cs="Arial"/>
-          <w:b/>
-          <w:sz w:val="24"/>
-          <w:szCs w:val="24"/>
-        </w:rPr>
-        <w:t>RAMA_MENU</w:t>
-      </w:r>
-      <w:r>
-        <w:rPr>
-          <w:rFonts w:ascii="Arial" w:hAnsi="Arial" w:cs="Arial"/>
-          <w:b/>
-          <w:sz w:val="24"/>
-          <w:szCs w:val="24"/>
-        </w:rPr>
-        <w:t>:</w:t>
-      </w:r>
-      <w:r>
-        <w:rPr>
-          <w:rFonts w:ascii="Arial" w:hAnsi="Arial" w:cs="Arial"/>
-          <w:sz w:val="24"/>
-          <w:szCs w:val="24"/>
-        </w:rPr>
-        <w:t xml:space="preserve"> Contiene los textos a mostrar en los </w:t>
-      </w:r>
-      <w:proofErr w:type="spellStart"/>
-      <w:r>
-        <w:rPr>
-          <w:rFonts w:ascii="Arial" w:hAnsi="Arial" w:cs="Arial"/>
-          <w:sz w:val="24"/>
-          <w:szCs w:val="24"/>
-        </w:rPr>
-        <w:t>menus</w:t>
-      </w:r>
-      <w:proofErr w:type="spellEnd"/>
-      <w:r>
-        <w:rPr>
-          <w:rFonts w:ascii="Arial" w:hAnsi="Arial" w:cs="Arial"/>
-          <w:sz w:val="24"/>
-          <w:szCs w:val="24"/>
-        </w:rPr>
-        <w:t xml:space="preserve"> </w:t>
-      </w:r>
-      <w:proofErr w:type="spellStart"/>
-      <w:r>
-        <w:rPr>
-          <w:rFonts w:ascii="Arial" w:hAnsi="Arial" w:cs="Arial"/>
-          <w:sz w:val="24"/>
-          <w:szCs w:val="24"/>
-        </w:rPr>
-        <w:t>desplegrables</w:t>
-      </w:r>
-      <w:proofErr w:type="spellEnd"/>
-      <w:r>
-        <w:rPr>
-          <w:rFonts w:ascii="Arial" w:hAnsi="Arial" w:cs="Arial"/>
-          <w:sz w:val="24"/>
-          <w:szCs w:val="24"/>
-        </w:rPr>
-        <w:t xml:space="preserve"> de tipo rama.</w:t>
-      </w:r>
-    </w:p>
-    <w:p>
-      <w:pPr>
-        <w:rPr>
-          <w:rFonts w:ascii="Arial" w:hAnsi="Arial" w:cs="Arial"/>
-          <w:sz w:val="24"/>
-          <w:szCs w:val="24"/>
-        </w:rPr>
-      </w:pPr>
-      <w:r>
-        <w:rPr>
-          <w:rFonts w:ascii="Arial" w:hAnsi="Arial" w:cs="Arial"/>
-          <w:b/>
-          <w:sz w:val="24"/>
-          <w:szCs w:val="24"/>
-        </w:rPr>
-        <w:t>RENDICION_REP</w:t>
-      </w:r>
-      <w:r>
-        <w:rPr>
-          <w:rFonts w:ascii="Arial" w:hAnsi="Arial" w:cs="Arial"/>
-          <w:b/>
-          <w:sz w:val="24"/>
-          <w:szCs w:val="24"/>
-        </w:rPr>
-        <w:t>:</w:t>
-      </w:r>
-      <w:r>
-        <w:rPr>
-          <w:rFonts w:ascii="Arial" w:hAnsi="Arial" w:cs="Arial"/>
-          <w:sz w:val="24"/>
-          <w:szCs w:val="24"/>
-        </w:rPr>
-        <w:t xml:space="preserve"> Esta estructura aloja a los registros calificados como rendiciones  considerados repetidos que se encontraron al momento de migrar la tabla maestra.</w:t>
-      </w:r>
-    </w:p>
-    <w:p>
-      <w:pPr>
-        <w:rPr>
-          <w:rFonts w:ascii="Arial" w:hAnsi="Arial" w:cs="Arial"/>
-          <w:sz w:val="24"/>
-          <w:szCs w:val="24"/>
-        </w:rPr>
-      </w:pPr>
-      <w:r>
-        <w:rPr>
-          <w:rFonts w:ascii="Arial" w:hAnsi="Arial" w:cs="Arial"/>
-          <w:b/>
-          <w:sz w:val="24"/>
-          <w:szCs w:val="24"/>
-        </w:rPr>
-        <w:t>ROL</w:t>
-      </w:r>
-      <w:r>
-        <w:rPr>
-          <w:rFonts w:ascii="Arial" w:hAnsi="Arial" w:cs="Arial"/>
-          <w:b/>
-          <w:sz w:val="24"/>
-          <w:szCs w:val="24"/>
-        </w:rPr>
-        <w:t>:</w:t>
-      </w:r>
-      <w:r>
-        <w:rPr>
-          <w:rFonts w:ascii="Arial" w:hAnsi="Arial" w:cs="Arial"/>
-          <w:sz w:val="24"/>
-          <w:szCs w:val="24"/>
-        </w:rPr>
-        <w:t xml:space="preserve"> Contiene un identificador </w:t>
-      </w:r>
-      <w:proofErr w:type="spellStart"/>
-      <w:r>
-        <w:rPr>
-          <w:rFonts w:ascii="Arial" w:hAnsi="Arial" w:cs="Arial"/>
-          <w:sz w:val="24"/>
-          <w:szCs w:val="24"/>
-        </w:rPr>
-        <w:t>autoincremental</w:t>
-      </w:r>
-      <w:proofErr w:type="spellEnd"/>
-      <w:r>
-        <w:rPr>
-          <w:rFonts w:ascii="Arial" w:hAnsi="Arial" w:cs="Arial"/>
-          <w:sz w:val="24"/>
-          <w:szCs w:val="24"/>
-        </w:rPr>
-        <w:t xml:space="preserve"> y el detalle de los roles disponibles para navegar la aplicación.</w:t>
-      </w:r>
-    </w:p>
-    <w:p>
-      <w:pPr>
-        <w:rPr>
-          <w:rFonts w:ascii="Arial" w:hAnsi="Arial" w:cs="Arial"/>
-          <w:sz w:val="24"/>
-          <w:szCs w:val="24"/>
-        </w:rPr>
-      </w:pPr>
-      <w:r>
-        <w:rPr>
-          <w:rFonts w:ascii="Arial" w:hAnsi="Arial" w:cs="Arial"/>
-          <w:b/>
-          <w:sz w:val="24"/>
-          <w:szCs w:val="24"/>
-        </w:rPr>
-        <w:t>TURNO</w:t>
-      </w:r>
-      <w:proofErr w:type="gramStart"/>
-      <w:r>
-        <w:rPr>
-          <w:rFonts w:ascii="Arial" w:hAnsi="Arial" w:cs="Arial"/>
-          <w:b/>
-          <w:sz w:val="24"/>
-          <w:szCs w:val="24"/>
-        </w:rPr>
-        <w:t>:</w:t>
-      </w:r>
-      <w:r>
-        <w:rPr>
-          <w:rFonts w:ascii="Arial" w:hAnsi="Arial" w:cs="Arial"/>
-          <w:sz w:val="24"/>
-          <w:szCs w:val="24"/>
-        </w:rPr>
-        <w:t xml:space="preserve"> </w:t>
-      </w:r>
-      <w:r>
-        <w:rPr>
-          <w:rFonts w:ascii="Arial" w:hAnsi="Arial" w:cs="Arial"/>
-          <w:sz w:val="24"/>
-          <w:szCs w:val="24"/>
-        </w:rPr>
-        <w:t xml:space="preserve"> Contiene</w:t>
-      </w:r>
-      <w:proofErr w:type="gramEnd"/>
-      <w:r>
-        <w:rPr>
-          <w:rFonts w:ascii="Arial" w:hAnsi="Arial" w:cs="Arial"/>
-          <w:sz w:val="24"/>
-          <w:szCs w:val="24"/>
-        </w:rPr>
-        <w:t xml:space="preserve"> la información referente a los turnos, su hora de inicio y fin, descripción,  precio base, valor </w:t>
-      </w:r>
-      <w:r>
-        <w:rPr>
-          <w:rFonts w:ascii="Arial" w:hAnsi="Arial" w:cs="Arial"/>
-          <w:sz w:val="24"/>
-          <w:szCs w:val="24"/>
-        </w:rPr>
-        <w:t>kilómetro</w:t>
-      </w:r>
-      <w:r>
-        <w:rPr>
-          <w:rFonts w:ascii="Arial" w:hAnsi="Arial" w:cs="Arial"/>
-          <w:sz w:val="24"/>
-          <w:szCs w:val="24"/>
-        </w:rPr>
-        <w:t xml:space="preserve">, posee un campo bit que indica que si el turno esta </w:t>
-      </w:r>
-      <w:proofErr w:type="spellStart"/>
-      <w:r>
-        <w:rPr>
-          <w:rFonts w:ascii="Arial" w:hAnsi="Arial" w:cs="Arial"/>
-          <w:sz w:val="24"/>
-          <w:szCs w:val="24"/>
-        </w:rPr>
-        <w:t>habiltiado</w:t>
-      </w:r>
-      <w:proofErr w:type="spellEnd"/>
-      <w:r>
-        <w:rPr>
-          <w:rFonts w:ascii="Arial" w:hAnsi="Arial" w:cs="Arial"/>
-          <w:sz w:val="24"/>
-          <w:szCs w:val="24"/>
-        </w:rPr>
-        <w:t xml:space="preserve"> cuando está en 1 y en 0 cuando no lo está.  Su identificador es </w:t>
-      </w:r>
-      <w:proofErr w:type="spellStart"/>
-      <w:r>
-        <w:rPr>
-          <w:rFonts w:ascii="Arial" w:hAnsi="Arial" w:cs="Arial"/>
-          <w:sz w:val="24"/>
-          <w:szCs w:val="24"/>
-        </w:rPr>
-        <w:t>autoincremental</w:t>
-      </w:r>
-      <w:proofErr w:type="spellEnd"/>
-      <w:r>
-        <w:rPr>
-          <w:rFonts w:ascii="Arial" w:hAnsi="Arial" w:cs="Arial"/>
-          <w:sz w:val="24"/>
-          <w:szCs w:val="24"/>
-        </w:rPr>
-        <w:t xml:space="preserve"> </w:t>
-      </w:r>
-    </w:p>
-    <w:p>
-      <w:pPr>
-        <w:rPr>
-          <w:rFonts w:ascii="Arial" w:hAnsi="Arial" w:cs="Arial"/>
-          <w:sz w:val="24"/>
-          <w:szCs w:val="24"/>
-        </w:rPr>
-      </w:pPr>
-      <w:r>
-        <w:rPr>
-          <w:rFonts w:ascii="Arial" w:hAnsi="Arial" w:cs="Arial"/>
-          <w:b/>
-          <w:sz w:val="24"/>
-          <w:szCs w:val="24"/>
-        </w:rPr>
-        <w:t>UNIDAD_</w:t>
-      </w:r>
-      <w:proofErr w:type="gramStart"/>
-      <w:r>
-        <w:rPr>
-          <w:rFonts w:ascii="Arial" w:hAnsi="Arial" w:cs="Arial"/>
-          <w:b/>
-          <w:sz w:val="24"/>
-          <w:szCs w:val="24"/>
-        </w:rPr>
-        <w:t>DISPONIBLE</w:t>
-      </w:r>
-      <w:r>
-        <w:rPr>
-          <w:rFonts w:ascii="Arial" w:hAnsi="Arial" w:cs="Arial"/>
-          <w:b/>
-          <w:sz w:val="24"/>
-          <w:szCs w:val="24"/>
-        </w:rPr>
-        <w:t xml:space="preserve"> :</w:t>
-      </w:r>
-      <w:proofErr w:type="gramEnd"/>
-      <w:r>
-        <w:rPr>
-          <w:rFonts w:ascii="Arial" w:hAnsi="Arial" w:cs="Arial"/>
-          <w:sz w:val="24"/>
-          <w:szCs w:val="24"/>
-        </w:rPr>
-        <w:t xml:space="preserve"> Contiene la combinación de auto, turno y chofer, que forman una unidad disponible entre </w:t>
-      </w:r>
-      <w:proofErr w:type="spellStart"/>
-      <w:r>
-        <w:rPr>
-          <w:rFonts w:ascii="Arial" w:hAnsi="Arial" w:cs="Arial"/>
-          <w:sz w:val="24"/>
-          <w:szCs w:val="24"/>
-        </w:rPr>
-        <w:t>si</w:t>
-      </w:r>
-      <w:proofErr w:type="spellEnd"/>
-      <w:r>
-        <w:rPr>
-          <w:rFonts w:ascii="Arial" w:hAnsi="Arial" w:cs="Arial"/>
-          <w:sz w:val="24"/>
-          <w:szCs w:val="24"/>
-        </w:rPr>
-        <w:t xml:space="preserve">. La combinación funciona como </w:t>
-      </w:r>
-      <w:proofErr w:type="gramStart"/>
-      <w:r>
-        <w:rPr>
-          <w:rFonts w:ascii="Arial" w:hAnsi="Arial" w:cs="Arial"/>
-          <w:sz w:val="24"/>
-          <w:szCs w:val="24"/>
-        </w:rPr>
-        <w:t>identificador</w:t>
-      </w:r>
-      <w:proofErr w:type="gramEnd"/>
-      <w:r>
-        <w:rPr>
-          <w:rFonts w:ascii="Arial" w:hAnsi="Arial" w:cs="Arial"/>
-          <w:sz w:val="24"/>
-          <w:szCs w:val="24"/>
-        </w:rPr>
-        <w:t>.</w:t>
-      </w:r>
-    </w:p>
-    <w:p>
-      <w:pPr>
-        <w:rPr>
-          <w:rFonts w:ascii="Arial" w:hAnsi="Arial" w:cs="Arial"/>
-          <w:sz w:val="24"/>
-          <w:szCs w:val="24"/>
-        </w:rPr>
-      </w:pPr>
-      <w:r>
-        <w:rPr>
-          <w:rFonts w:ascii="Arial" w:hAnsi="Arial" w:cs="Arial"/>
-          <w:b/>
-          <w:sz w:val="24"/>
-          <w:szCs w:val="24"/>
-        </w:rPr>
-        <w:t>USUARIO</w:t>
-      </w:r>
-      <w:r>
-        <w:rPr>
-          <w:rFonts w:ascii="Arial" w:hAnsi="Arial" w:cs="Arial"/>
-          <w:b/>
-          <w:sz w:val="24"/>
-          <w:szCs w:val="24"/>
-        </w:rPr>
-        <w:t>:</w:t>
-      </w:r>
-      <w:r>
-        <w:rPr>
-          <w:rFonts w:ascii="Arial" w:hAnsi="Arial" w:cs="Arial"/>
-          <w:sz w:val="24"/>
-          <w:szCs w:val="24"/>
-        </w:rPr>
-        <w:t xml:space="preserve"> Contiene los datos de usuario como su nombre, contraseña, cantidad de intentos fallidos, un campo que permite la  relación con la tabla persona, en el caso de que el usuario sea una persona y no un usuario de servicio o </w:t>
-      </w:r>
-      <w:proofErr w:type="spellStart"/>
-      <w:r>
-        <w:rPr>
-          <w:rFonts w:ascii="Arial" w:hAnsi="Arial" w:cs="Arial"/>
-          <w:sz w:val="24"/>
-          <w:szCs w:val="24"/>
-        </w:rPr>
-        <w:t>admin</w:t>
-      </w:r>
-      <w:proofErr w:type="spellEnd"/>
-      <w:r>
-        <w:rPr>
-          <w:rFonts w:ascii="Arial" w:hAnsi="Arial" w:cs="Arial"/>
-          <w:sz w:val="24"/>
-          <w:szCs w:val="24"/>
-        </w:rPr>
-        <w:t xml:space="preserve">. Posee un identificador </w:t>
-      </w:r>
-      <w:proofErr w:type="spellStart"/>
-      <w:r>
-        <w:rPr>
-          <w:rFonts w:ascii="Arial" w:hAnsi="Arial" w:cs="Arial"/>
-          <w:sz w:val="24"/>
-          <w:szCs w:val="24"/>
-        </w:rPr>
-        <w:t>autoincremental</w:t>
-      </w:r>
-      <w:proofErr w:type="spellEnd"/>
-      <w:r>
-        <w:rPr>
-          <w:rFonts w:ascii="Arial" w:hAnsi="Arial" w:cs="Arial"/>
-          <w:sz w:val="24"/>
-          <w:szCs w:val="24"/>
-        </w:rPr>
-        <w:t>.</w:t>
-      </w:r>
-    </w:p>
-    <w:p>
-      <w:pPr>
-        <w:rPr>
-          <w:rFonts w:ascii="Arial" w:hAnsi="Arial" w:cs="Arial"/>
-          <w:sz w:val="24"/>
-          <w:szCs w:val="24"/>
-        </w:rPr>
-      </w:pPr>
-      <w:r>
-        <w:rPr>
-          <w:rFonts w:ascii="Arial" w:hAnsi="Arial" w:cs="Arial"/>
-          <w:b/>
-          <w:sz w:val="24"/>
-          <w:szCs w:val="24"/>
-        </w:rPr>
-        <w:t>USUARIO_ROL</w:t>
-      </w:r>
-      <w:r>
-        <w:rPr>
-          <w:rFonts w:ascii="Arial" w:hAnsi="Arial" w:cs="Arial"/>
-          <w:b/>
-          <w:sz w:val="24"/>
-          <w:szCs w:val="24"/>
-        </w:rPr>
-        <w:t>:</w:t>
-      </w:r>
-      <w:r>
-        <w:rPr>
-          <w:rFonts w:ascii="Arial" w:hAnsi="Arial" w:cs="Arial"/>
-          <w:sz w:val="24"/>
-          <w:szCs w:val="24"/>
-        </w:rPr>
-        <w:t xml:space="preserve"> Contiene los roles definidos para cada usuario.</w:t>
-      </w:r>
-    </w:p>
-    <w:p>
-      <w:pPr>
-        <w:rPr>
-          <w:rFonts w:ascii="Arial" w:hAnsi="Arial" w:cs="Arial"/>
-          <w:sz w:val="24"/>
-          <w:szCs w:val="24"/>
-        </w:rPr>
-      </w:pPr>
-      <w:r>
-        <w:rPr>
-          <w:rFonts w:ascii="Arial" w:hAnsi="Arial" w:cs="Arial"/>
-          <w:b/>
-          <w:sz w:val="24"/>
-          <w:szCs w:val="24"/>
-        </w:rPr>
-        <w:lastRenderedPageBreak/>
         <w:t>VIAJE</w:t>
       </w:r>
       <w:r>
@@ -7339,8 +7378,6 @@
         </w:rPr>
         <w:t>Recibe una cadena y la devuelve sin tildes.</w:t>
       </w:r>
-      <w:bookmarkStart w:id="0" w:name="_GoBack"/>
-      <w:bookmarkEnd w:id="0"/>
     </w:p>
     <w:p>
       <w:pPr>
@@ -8817,7 +8854,7 @@
                 <w:bCs/>
                 <w:noProof/>
               </w:rPr>
-              <w:t>16</w:t>
+              <w:t>8</w:t>
             </w:r>
             <w:r>
               <w:rPr>
@@ -11932,7 +11969,7 @@
   <a:extraClrSchemeLst/>
   <a:extLst>
     <a:ext uri="{05A4C25C-085E-4340-85A3-A5531E510DB2}">
-      <thm15:themeFamily xmlns="" xmlns:thm15="http://schemas.microsoft.com/office/thememl/2012/main" name="Office Theme" id="{62F939B6-93AF-4DB8-9C6B-D6C7DFDC589F}" vid="{4A3C46E8-61CC-4603-A589-7422A47A8E4A}"/>
+      <thm15:themeFamily xmlns:thm15="http://schemas.microsoft.com/office/thememl/2012/main" xmlns="" name="Office Theme" id="{62F939B6-93AF-4DB8-9C6B-D6C7DFDC589F}" vid="{4A3C46E8-61CC-4603-A589-7422A47A8E4A}"/>
     </a:ext>
   </a:extLst>
 </a:theme>
@@ -11943,7 +11980,7 @@
 </file>
 
 <file path=customXml/itemProps1.xml><?xml version="1.0" encoding="utf-8"?>
-<ds:datastoreItem xmlns:ds="http://schemas.openxmlformats.org/officeDocument/2006/customXml" ds:itemID="{5FC2909A-17E2-4DBE-AD47-E211C241C6A6}">
+<ds:datastoreItem xmlns:ds="http://schemas.openxmlformats.org/officeDocument/2006/customXml" ds:itemID="{EFF9B02B-141F-45CD-9AD5-240CFCB4EE7B}">
   <ds:schemaRefs>
     <ds:schemaRef ds:uri="http://schemas.openxmlformats.org/officeDocument/2006/bibliography"/>
   </ds:schemaRefs>

</xml_diff>

<commit_message>
Se agrega al listado de sp
[DESCONOCIDOS4].PRC_LISTADO_AUTOS_SIN_CONDI
</commit_message>
<xml_diff>
--- a/Estrategia.docx
+++ b/Estrategia.docx
@@ -2037,16 +2037,7 @@
           <w:rFonts w:ascii="Arial" w:hAnsi="Arial" w:cs="Arial"/>
           <w:lang w:val="es-AR"/>
         </w:rPr>
-        <w:t>, y el id de persona se correspondiese, todo en</w:t>
-      </w:r>
-      <w:bookmarkStart w:id="0" w:name="_GoBack"/>
-      <w:bookmarkEnd w:id="0"/>
-      <w:r>
-        <w:rPr>
-          <w:rFonts w:ascii="Arial" w:hAnsi="Arial" w:cs="Arial"/>
-          <w:lang w:val="es-AR"/>
-        </w:rPr>
-        <w:t xml:space="preserve"> </w:t>
+        <w:t xml:space="preserve">, y el id de persona se correspondiese, todo en </w:t>
       </w:r>
       <w:proofErr w:type="gramStart"/>
       <w:r>
@@ -8725,6 +8716,25 @@
         </w:rPr>
         <w:t xml:space="preserve"> [DESCONOCIDOS4].PRC_LISTADO_AUTOS_DISPONIBLES</w:t>
       </w:r>
+    </w:p>
+    <w:p>
+      <w:pPr>
+        <w:rPr>
+          <w:rFonts w:ascii="Arial" w:hAnsi="Arial" w:cs="Arial"/>
+          <w:sz w:val="24"/>
+          <w:szCs w:val="24"/>
+        </w:rPr>
+      </w:pPr>
+      <w:r>
+        <w:rPr>
+          <w:rFonts w:ascii="Arial" w:hAnsi="Arial" w:cs="Arial"/>
+          <w:sz w:val="24"/>
+          <w:szCs w:val="24"/>
+        </w:rPr>
+        <w:t>[DESCONOCIDOS4].PRC_LISTADO_AUTOS_SIN_CONDI</w:t>
+      </w:r>
+      <w:bookmarkStart w:id="0" w:name="_GoBack"/>
+      <w:bookmarkEnd w:id="0"/>
     </w:p>
     <w:p>
       <w:pPr>
@@ -8854,7 +8864,7 @@
                 <w:bCs/>
                 <w:noProof/>
               </w:rPr>
-              <w:t>8</w:t>
+              <w:t>19</w:t>
             </w:r>
             <w:r>
               <w:rPr>
@@ -11969,7 +11979,7 @@
   <a:extraClrSchemeLst/>
   <a:extLst>
     <a:ext uri="{05A4C25C-085E-4340-85A3-A5531E510DB2}">
-      <thm15:themeFamily xmlns:thm15="http://schemas.microsoft.com/office/thememl/2012/main" xmlns="" name="Office Theme" id="{62F939B6-93AF-4DB8-9C6B-D6C7DFDC589F}" vid="{4A3C46E8-61CC-4603-A589-7422A47A8E4A}"/>
+      <thm15:themeFamily xmlns="" xmlns:thm15="http://schemas.microsoft.com/office/thememl/2012/main" name="Office Theme" id="{62F939B6-93AF-4DB8-9C6B-D6C7DFDC589F}" vid="{4A3C46E8-61CC-4603-A589-7422A47A8E4A}"/>
     </a:ext>
   </a:extLst>
 </a:theme>
@@ -11980,7 +11990,7 @@
 </file>
 
 <file path=customXml/itemProps1.xml><?xml version="1.0" encoding="utf-8"?>
-<ds:datastoreItem xmlns:ds="http://schemas.openxmlformats.org/officeDocument/2006/customXml" ds:itemID="{EFF9B02B-141F-45CD-9AD5-240CFCB4EE7B}">
+<ds:datastoreItem xmlns:ds="http://schemas.openxmlformats.org/officeDocument/2006/customXml" ds:itemID="{9AABFA62-29E4-4B3B-84F9-1BD2D673497E}">
   <ds:schemaRefs>
     <ds:schemaRef ds:uri="http://schemas.openxmlformats.org/officeDocument/2006/bibliography"/>
   </ds:schemaRefs>

</xml_diff>

<commit_message>
se agregan consideraciones en altas turno auto
Se aclara que todos los turnos y autos dados de alta estan por defecto habilitados
</commit_message>
<xml_diff>
--- a/Estrategia.docx
+++ b/Estrategia.docx
@@ -3211,6 +3211,27 @@
     <w:p>
       <w:pPr>
         <w:pStyle w:val="Default"/>
+        <w:numPr>
+          <w:ilvl w:val="0"/>
+          <w:numId w:val="6"/>
+        </w:numPr>
+        <w:spacing w:line="360" w:lineRule="auto"/>
+        <w:rPr>
+          <w:rFonts w:ascii="Arial" w:hAnsi="Arial" w:cs="Arial"/>
+          <w:lang w:val="es-AR"/>
+        </w:rPr>
+      </w:pPr>
+      <w:r>
+        <w:rPr>
+          <w:rFonts w:ascii="Arial" w:hAnsi="Arial" w:cs="Arial"/>
+          <w:lang w:val="es-AR"/>
+        </w:rPr>
+        <w:t>Por defecto cualquier turno dado de alta está habilitado</w:t>
+      </w:r>
+    </w:p>
+    <w:p>
+      <w:pPr>
+        <w:pStyle w:val="Default"/>
         <w:spacing w:line="360" w:lineRule="auto"/>
         <w:rPr>
           <w:rFonts w:ascii="Arial" w:hAnsi="Arial" w:cs="Arial"/>
@@ -3677,7 +3698,41 @@
           <w:sz w:val="24"/>
           <w:szCs w:val="24"/>
         </w:rPr>
-        <w:t xml:space="preserve"> y la patente tiene una restricción UNIQUE, la cual controla que no existan autos mellizos, también posee un cambo de tipo BIT el cual cuando está en 1 indica que el automóvil esta habilitado.</w:t>
+        <w:t xml:space="preserve"> y la patente tiene una restricción UNIQUE, la cual controla que no existan autos mellizos, también posee un cambo de tipo BIT el cual cuando está en 1 indica que el automóvil </w:t>
+      </w:r>
+      <w:proofErr w:type="spellStart"/>
+      <w:r>
+        <w:rPr>
+          <w:rFonts w:ascii="Arial" w:hAnsi="Arial" w:cs="Arial"/>
+          <w:sz w:val="24"/>
+          <w:szCs w:val="24"/>
+        </w:rPr>
+        <w:t>esta</w:t>
+      </w:r>
+      <w:proofErr w:type="spellEnd"/>
+      <w:r>
+        <w:rPr>
+          <w:rFonts w:ascii="Arial" w:hAnsi="Arial" w:cs="Arial"/>
+          <w:sz w:val="24"/>
+          <w:szCs w:val="24"/>
+        </w:rPr>
+        <w:t xml:space="preserve"> habilitado</w:t>
+      </w:r>
+      <w:r>
+        <w:rPr>
+          <w:rFonts w:ascii="Arial" w:hAnsi="Arial" w:cs="Arial"/>
+          <w:sz w:val="24"/>
+          <w:szCs w:val="24"/>
+        </w:rPr>
+        <w:t>, por defecto cualquier auto dado de alta está habilitado</w:t>
+      </w:r>
+      <w:r>
+        <w:rPr>
+          <w:rFonts w:ascii="Arial" w:hAnsi="Arial" w:cs="Arial"/>
+          <w:sz w:val="24"/>
+          <w:szCs w:val="24"/>
+        </w:rPr>
+        <w:t>.</w:t>
       </w:r>
     </w:p>
     <w:p>
@@ -3860,6 +3915,7 @@
           <w:sz w:val="24"/>
           <w:szCs w:val="24"/>
         </w:rPr>
+        <w:lastRenderedPageBreak/>
         <w:t>CLIENTE</w:t>
       </w:r>
       <w:r>
@@ -3896,10 +3952,870 @@
           <w:sz w:val="24"/>
           <w:szCs w:val="24"/>
         </w:rPr>
+        <w:t>FACTURA_</w:t>
+      </w:r>
+      <w:proofErr w:type="gramStart"/>
+      <w:r>
+        <w:rPr>
+          <w:rFonts w:ascii="Arial" w:hAnsi="Arial" w:cs="Arial"/>
+          <w:b/>
+          <w:sz w:val="24"/>
+          <w:szCs w:val="24"/>
+        </w:rPr>
+        <w:t>REP</w:t>
+      </w:r>
+      <w:r>
+        <w:rPr>
+          <w:rFonts w:ascii="Arial" w:hAnsi="Arial" w:cs="Arial"/>
+          <w:b/>
+          <w:sz w:val="24"/>
+          <w:szCs w:val="24"/>
+        </w:rPr>
+        <w:t xml:space="preserve"> :</w:t>
+      </w:r>
+      <w:proofErr w:type="gramEnd"/>
+      <w:r>
+        <w:rPr>
+          <w:rFonts w:ascii="Arial" w:hAnsi="Arial" w:cs="Arial"/>
+          <w:sz w:val="24"/>
+          <w:szCs w:val="24"/>
+        </w:rPr>
+        <w:t xml:space="preserve"> Esta estructura aloja a los registros calificados como facturas  considerados repetidos que se encontraron al momento de migrar la tabla maestra</w:t>
+      </w:r>
+      <w:r>
+        <w:rPr>
+          <w:rFonts w:ascii="Arial" w:hAnsi="Arial" w:cs="Arial"/>
+          <w:sz w:val="24"/>
+          <w:szCs w:val="24"/>
+        </w:rPr>
+        <w:t>.</w:t>
+      </w:r>
+    </w:p>
+    <w:p>
+      <w:pPr>
+        <w:rPr>
+          <w:rFonts w:ascii="Arial" w:hAnsi="Arial" w:cs="Arial"/>
+          <w:sz w:val="24"/>
+          <w:szCs w:val="24"/>
+        </w:rPr>
+      </w:pPr>
+      <w:proofErr w:type="gramStart"/>
+      <w:r>
+        <w:rPr>
+          <w:rFonts w:ascii="Arial" w:hAnsi="Arial" w:cs="Arial"/>
+          <w:b/>
+          <w:sz w:val="24"/>
+          <w:szCs w:val="24"/>
+        </w:rPr>
+        <w:t>FUNCIONALIDAD</w:t>
+      </w:r>
+      <w:r>
+        <w:rPr>
+          <w:rFonts w:ascii="Arial" w:hAnsi="Arial" w:cs="Arial"/>
+          <w:b/>
+          <w:sz w:val="24"/>
+          <w:szCs w:val="24"/>
+        </w:rPr>
+        <w:t xml:space="preserve"> :</w:t>
+      </w:r>
+      <w:proofErr w:type="gramEnd"/>
+      <w:r>
+        <w:rPr>
+          <w:rFonts w:ascii="Arial" w:hAnsi="Arial" w:cs="Arial"/>
+          <w:sz w:val="24"/>
+          <w:szCs w:val="24"/>
+        </w:rPr>
+        <w:t xml:space="preserve"> Contiene las funcionalidades disponibles en la aplicación, posee un identificador </w:t>
+      </w:r>
+      <w:proofErr w:type="spellStart"/>
+      <w:r>
+        <w:rPr>
+          <w:rFonts w:ascii="Arial" w:hAnsi="Arial" w:cs="Arial"/>
+          <w:sz w:val="24"/>
+          <w:szCs w:val="24"/>
+        </w:rPr>
+        <w:t>autoincremental</w:t>
+      </w:r>
+      <w:proofErr w:type="spellEnd"/>
+      <w:r>
+        <w:rPr>
+          <w:rFonts w:ascii="Arial" w:hAnsi="Arial" w:cs="Arial"/>
+          <w:sz w:val="24"/>
+          <w:szCs w:val="24"/>
+        </w:rPr>
+        <w:t>.</w:t>
+      </w:r>
+    </w:p>
+    <w:p>
+      <w:pPr>
+        <w:rPr>
+          <w:rFonts w:ascii="Arial" w:hAnsi="Arial" w:cs="Arial"/>
+          <w:sz w:val="24"/>
+          <w:szCs w:val="24"/>
+        </w:rPr>
+      </w:pPr>
+      <w:r>
+        <w:rPr>
+          <w:rFonts w:ascii="Arial" w:hAnsi="Arial" w:cs="Arial"/>
+          <w:b/>
+          <w:sz w:val="24"/>
+          <w:szCs w:val="24"/>
+        </w:rPr>
+        <w:t>FUNCIONALIDADXROL</w:t>
+      </w:r>
+      <w:r>
+        <w:rPr>
+          <w:rFonts w:ascii="Arial" w:hAnsi="Arial" w:cs="Arial"/>
+          <w:b/>
+          <w:sz w:val="24"/>
+          <w:szCs w:val="24"/>
+        </w:rPr>
+        <w:t>:</w:t>
+      </w:r>
+      <w:r>
+        <w:rPr>
+          <w:rFonts w:ascii="Arial" w:hAnsi="Arial" w:cs="Arial"/>
+          <w:sz w:val="24"/>
+          <w:szCs w:val="24"/>
+        </w:rPr>
+        <w:t xml:space="preserve"> Contiene las funcionalidades agrupadas por rol.</w:t>
+      </w:r>
+    </w:p>
+    <w:p>
+      <w:pPr>
+        <w:rPr>
+          <w:rFonts w:ascii="Arial" w:hAnsi="Arial" w:cs="Arial"/>
+          <w:sz w:val="24"/>
+          <w:szCs w:val="24"/>
+        </w:rPr>
+      </w:pPr>
+      <w:r>
+        <w:rPr>
+          <w:rFonts w:ascii="Arial" w:hAnsi="Arial" w:cs="Arial"/>
+          <w:b/>
+          <w:sz w:val="24"/>
+          <w:szCs w:val="24"/>
+        </w:rPr>
+        <w:t>HOJA_MENU</w:t>
+      </w:r>
+      <w:r>
+        <w:rPr>
+          <w:rFonts w:ascii="Arial" w:hAnsi="Arial" w:cs="Arial"/>
+          <w:b/>
+          <w:sz w:val="24"/>
+          <w:szCs w:val="24"/>
+        </w:rPr>
+        <w:t>:</w:t>
+      </w:r>
+      <w:r>
+        <w:rPr>
+          <w:rFonts w:ascii="Arial" w:hAnsi="Arial" w:cs="Arial"/>
+          <w:sz w:val="24"/>
+          <w:szCs w:val="24"/>
+        </w:rPr>
+        <w:t xml:space="preserve"> Contiene los textos a mostrar en los </w:t>
+      </w:r>
+      <w:proofErr w:type="spellStart"/>
+      <w:r>
+        <w:rPr>
+          <w:rFonts w:ascii="Arial" w:hAnsi="Arial" w:cs="Arial"/>
+          <w:sz w:val="24"/>
+          <w:szCs w:val="24"/>
+        </w:rPr>
+        <w:t>menus</w:t>
+      </w:r>
+      <w:proofErr w:type="spellEnd"/>
+      <w:r>
+        <w:rPr>
+          <w:rFonts w:ascii="Arial" w:hAnsi="Arial" w:cs="Arial"/>
+          <w:sz w:val="24"/>
+          <w:szCs w:val="24"/>
+        </w:rPr>
+        <w:t xml:space="preserve"> </w:t>
+      </w:r>
+      <w:proofErr w:type="spellStart"/>
+      <w:r>
+        <w:rPr>
+          <w:rFonts w:ascii="Arial" w:hAnsi="Arial" w:cs="Arial"/>
+          <w:sz w:val="24"/>
+          <w:szCs w:val="24"/>
+        </w:rPr>
+        <w:t>desplegrables</w:t>
+      </w:r>
+      <w:proofErr w:type="spellEnd"/>
+      <w:r>
+        <w:rPr>
+          <w:rFonts w:ascii="Arial" w:hAnsi="Arial" w:cs="Arial"/>
+          <w:sz w:val="24"/>
+          <w:szCs w:val="24"/>
+        </w:rPr>
+        <w:t>.</w:t>
+      </w:r>
+    </w:p>
+    <w:p>
+      <w:pPr>
+        <w:rPr>
+          <w:rFonts w:ascii="Arial" w:hAnsi="Arial" w:cs="Arial"/>
+          <w:sz w:val="24"/>
+          <w:szCs w:val="24"/>
+        </w:rPr>
+      </w:pPr>
+      <w:r>
+        <w:rPr>
+          <w:rFonts w:ascii="Arial" w:hAnsi="Arial" w:cs="Arial"/>
+          <w:b/>
+          <w:sz w:val="24"/>
+          <w:szCs w:val="24"/>
+        </w:rPr>
+        <w:t>ITEM_FACTURA</w:t>
+      </w:r>
+      <w:proofErr w:type="gramStart"/>
+      <w:r>
+        <w:rPr>
+          <w:rFonts w:ascii="Arial" w:hAnsi="Arial" w:cs="Arial"/>
+          <w:b/>
+          <w:sz w:val="24"/>
+          <w:szCs w:val="24"/>
+        </w:rPr>
+        <w:t>:</w:t>
+      </w:r>
+      <w:r>
+        <w:rPr>
+          <w:rFonts w:ascii="Arial" w:hAnsi="Arial" w:cs="Arial"/>
+          <w:sz w:val="24"/>
+          <w:szCs w:val="24"/>
+        </w:rPr>
+        <w:t xml:space="preserve">  Contiene</w:t>
+      </w:r>
+      <w:proofErr w:type="gramEnd"/>
+      <w:r>
+        <w:rPr>
+          <w:rFonts w:ascii="Arial" w:hAnsi="Arial" w:cs="Arial"/>
+          <w:sz w:val="24"/>
+          <w:szCs w:val="24"/>
+        </w:rPr>
+        <w:t xml:space="preserve"> el cuerpo de la factura conformado por los ítems de la misma se relaciona con la cabecera mediante el número de factura.  Los ítems son una referencia directa a los viajes registrados. </w:t>
+      </w:r>
+    </w:p>
+    <w:p>
+      <w:pPr>
+        <w:rPr>
+          <w:rFonts w:ascii="Arial" w:hAnsi="Arial" w:cs="Arial"/>
+          <w:sz w:val="24"/>
+          <w:szCs w:val="24"/>
+        </w:rPr>
+      </w:pPr>
+      <w:r>
+        <w:rPr>
+          <w:rFonts w:ascii="Arial" w:hAnsi="Arial" w:cs="Arial"/>
+          <w:b/>
+          <w:sz w:val="24"/>
+          <w:szCs w:val="24"/>
+        </w:rPr>
+        <w:t>ITEM_RENDICION</w:t>
+      </w:r>
+      <w:r>
+        <w:rPr>
+          <w:rFonts w:ascii="Arial" w:hAnsi="Arial" w:cs="Arial"/>
+          <w:b/>
+          <w:sz w:val="24"/>
+          <w:szCs w:val="24"/>
+        </w:rPr>
+        <w:t>:</w:t>
+      </w:r>
+      <w:r>
+        <w:rPr>
+          <w:rFonts w:ascii="Arial" w:hAnsi="Arial" w:cs="Arial"/>
+          <w:sz w:val="24"/>
+          <w:szCs w:val="24"/>
+        </w:rPr>
+        <w:t xml:space="preserve"> Contiene el cuerpo de la rendición conformado por los ítems de la misma se relaciona con la cabecera mediante el número de rendición.  Los ítems son una referencia directa a los viajes registrados.</w:t>
+      </w:r>
+    </w:p>
+    <w:p>
+      <w:pPr>
+        <w:rPr>
+          <w:rFonts w:ascii="Arial" w:hAnsi="Arial" w:cs="Arial"/>
+          <w:sz w:val="24"/>
+          <w:szCs w:val="24"/>
+        </w:rPr>
+      </w:pPr>
+      <w:r>
+        <w:rPr>
+          <w:rFonts w:ascii="Arial" w:hAnsi="Arial" w:cs="Arial"/>
+          <w:b/>
+          <w:sz w:val="24"/>
+          <w:szCs w:val="24"/>
+        </w:rPr>
+        <w:t>MARCA</w:t>
+      </w:r>
+      <w:r>
+        <w:rPr>
+          <w:rFonts w:ascii="Arial" w:hAnsi="Arial" w:cs="Arial"/>
+          <w:b/>
+          <w:sz w:val="24"/>
+          <w:szCs w:val="24"/>
+        </w:rPr>
+        <w:t xml:space="preserve">: </w:t>
+      </w:r>
+      <w:r>
+        <w:rPr>
+          <w:rFonts w:ascii="Arial" w:hAnsi="Arial" w:cs="Arial"/>
+          <w:sz w:val="24"/>
+          <w:szCs w:val="24"/>
+        </w:rPr>
+        <w:t xml:space="preserve">Contiene un identificador  </w:t>
+      </w:r>
+      <w:proofErr w:type="spellStart"/>
+      <w:r>
+        <w:rPr>
+          <w:rFonts w:ascii="Arial" w:hAnsi="Arial" w:cs="Arial"/>
+          <w:sz w:val="24"/>
+          <w:szCs w:val="24"/>
+        </w:rPr>
+        <w:t>autoincremental</w:t>
+      </w:r>
+      <w:proofErr w:type="spellEnd"/>
+      <w:r>
+        <w:rPr>
+          <w:rFonts w:ascii="Arial" w:hAnsi="Arial" w:cs="Arial"/>
+          <w:sz w:val="24"/>
+          <w:szCs w:val="24"/>
+        </w:rPr>
+        <w:t xml:space="preserve">  y el detalle de la marca.</w:t>
+      </w:r>
+    </w:p>
+    <w:p>
+      <w:pPr>
+        <w:rPr>
+          <w:rFonts w:ascii="Arial" w:hAnsi="Arial" w:cs="Arial"/>
+          <w:sz w:val="24"/>
+          <w:szCs w:val="24"/>
+        </w:rPr>
+      </w:pPr>
+      <w:r>
+        <w:rPr>
+          <w:rFonts w:ascii="Arial" w:hAnsi="Arial" w:cs="Arial"/>
+          <w:b/>
+          <w:sz w:val="24"/>
+          <w:szCs w:val="24"/>
+        </w:rPr>
+        <w:t>MARCA_MODELO</w:t>
+      </w:r>
+      <w:r>
+        <w:rPr>
+          <w:rFonts w:ascii="Arial" w:hAnsi="Arial" w:cs="Arial"/>
+          <w:b/>
+          <w:sz w:val="24"/>
+          <w:szCs w:val="24"/>
+        </w:rPr>
+        <w:t>:</w:t>
+      </w:r>
+      <w:r>
+        <w:rPr>
+          <w:rFonts w:ascii="Arial" w:hAnsi="Arial" w:cs="Arial"/>
+          <w:sz w:val="24"/>
+          <w:szCs w:val="24"/>
+        </w:rPr>
+        <w:t xml:space="preserve"> Contiene a los modelos agrupados por marca.</w:t>
+      </w:r>
+    </w:p>
+    <w:p>
+      <w:pPr>
+        <w:rPr>
+          <w:rFonts w:ascii="Arial" w:hAnsi="Arial" w:cs="Arial"/>
+          <w:sz w:val="24"/>
+          <w:szCs w:val="24"/>
+        </w:rPr>
+      </w:pPr>
+      <w:r>
+        <w:rPr>
+          <w:rFonts w:ascii="Arial" w:hAnsi="Arial" w:cs="Arial"/>
+          <w:b/>
+          <w:sz w:val="24"/>
+          <w:szCs w:val="24"/>
+        </w:rPr>
+        <w:t>MODELO</w:t>
+      </w:r>
+      <w:r>
+        <w:rPr>
+          <w:rFonts w:ascii="Arial" w:hAnsi="Arial" w:cs="Arial"/>
+          <w:b/>
+          <w:sz w:val="24"/>
+          <w:szCs w:val="24"/>
+        </w:rPr>
+        <w:t xml:space="preserve">: </w:t>
+      </w:r>
+      <w:r>
+        <w:rPr>
+          <w:rFonts w:ascii="Arial" w:hAnsi="Arial" w:cs="Arial"/>
+          <w:sz w:val="24"/>
+          <w:szCs w:val="24"/>
+        </w:rPr>
+        <w:t xml:space="preserve">Contiene un identificador  </w:t>
+      </w:r>
+      <w:proofErr w:type="spellStart"/>
+      <w:r>
+        <w:rPr>
+          <w:rFonts w:ascii="Arial" w:hAnsi="Arial" w:cs="Arial"/>
+          <w:sz w:val="24"/>
+          <w:szCs w:val="24"/>
+        </w:rPr>
+        <w:t>autoincremental</w:t>
+      </w:r>
+      <w:proofErr w:type="spellEnd"/>
+      <w:r>
+        <w:rPr>
+          <w:rFonts w:ascii="Arial" w:hAnsi="Arial" w:cs="Arial"/>
+          <w:sz w:val="24"/>
+          <w:szCs w:val="24"/>
+        </w:rPr>
+        <w:t xml:space="preserve">  y el detalle del modelo.</w:t>
+      </w:r>
+    </w:p>
+    <w:p>
+      <w:pPr>
+        <w:rPr>
+          <w:rFonts w:ascii="Arial" w:hAnsi="Arial" w:cs="Arial"/>
+          <w:sz w:val="24"/>
+          <w:szCs w:val="24"/>
+        </w:rPr>
+      </w:pPr>
+      <w:r>
+        <w:rPr>
+          <w:rFonts w:ascii="Arial" w:hAnsi="Arial" w:cs="Arial"/>
+          <w:b/>
+          <w:sz w:val="24"/>
+          <w:szCs w:val="24"/>
+        </w:rPr>
+        <w:t>PERSONA</w:t>
+      </w:r>
+      <w:r>
+        <w:rPr>
+          <w:rFonts w:ascii="Arial" w:hAnsi="Arial" w:cs="Arial"/>
+          <w:b/>
+          <w:sz w:val="24"/>
+          <w:szCs w:val="24"/>
+        </w:rPr>
+        <w:t>:</w:t>
+      </w:r>
+      <w:r>
+        <w:rPr>
+          <w:rFonts w:ascii="Arial" w:hAnsi="Arial" w:cs="Arial"/>
+          <w:sz w:val="24"/>
+          <w:szCs w:val="24"/>
+        </w:rPr>
+        <w:t xml:space="preserve"> Contiene los datos personales  de los choferes y clientes. Tiene un identi</w:t>
+      </w:r>
+      <w:r>
+        <w:rPr>
+          <w:rFonts w:ascii="Arial" w:hAnsi="Arial" w:cs="Arial"/>
+          <w:sz w:val="24"/>
+          <w:szCs w:val="24"/>
+        </w:rPr>
+        <w:t>fi</w:t>
+      </w:r>
+      <w:r>
+        <w:rPr>
+          <w:rFonts w:ascii="Arial" w:hAnsi="Arial" w:cs="Arial"/>
+          <w:sz w:val="24"/>
+          <w:szCs w:val="24"/>
+        </w:rPr>
+        <w:t xml:space="preserve">cador </w:t>
+      </w:r>
+      <w:proofErr w:type="spellStart"/>
+      <w:r>
+        <w:rPr>
+          <w:rFonts w:ascii="Arial" w:hAnsi="Arial" w:cs="Arial"/>
+          <w:sz w:val="24"/>
+          <w:szCs w:val="24"/>
+        </w:rPr>
+        <w:t>autoincremental</w:t>
+      </w:r>
+      <w:proofErr w:type="spellEnd"/>
+      <w:r>
+        <w:rPr>
+          <w:rFonts w:ascii="Arial" w:hAnsi="Arial" w:cs="Arial"/>
+          <w:sz w:val="24"/>
+          <w:szCs w:val="24"/>
+        </w:rPr>
+        <w:t>.</w:t>
+      </w:r>
+    </w:p>
+    <w:p>
+      <w:pPr>
+        <w:rPr>
+          <w:rFonts w:ascii="Arial" w:hAnsi="Arial" w:cs="Arial"/>
+          <w:sz w:val="24"/>
+          <w:szCs w:val="24"/>
+        </w:rPr>
+      </w:pPr>
+      <w:r>
+        <w:rPr>
+          <w:rFonts w:ascii="Arial" w:hAnsi="Arial" w:cs="Arial"/>
+          <w:b/>
+          <w:sz w:val="24"/>
+          <w:szCs w:val="24"/>
+        </w:rPr>
+        <w:t>RAMA_MENU</w:t>
+      </w:r>
+      <w:r>
+        <w:rPr>
+          <w:rFonts w:ascii="Arial" w:hAnsi="Arial" w:cs="Arial"/>
+          <w:b/>
+          <w:sz w:val="24"/>
+          <w:szCs w:val="24"/>
+        </w:rPr>
+        <w:t>:</w:t>
+      </w:r>
+      <w:r>
+        <w:rPr>
+          <w:rFonts w:ascii="Arial" w:hAnsi="Arial" w:cs="Arial"/>
+          <w:sz w:val="24"/>
+          <w:szCs w:val="24"/>
+        </w:rPr>
+        <w:t xml:space="preserve"> Contiene los textos a mostrar en los </w:t>
+      </w:r>
+      <w:proofErr w:type="spellStart"/>
+      <w:r>
+        <w:rPr>
+          <w:rFonts w:ascii="Arial" w:hAnsi="Arial" w:cs="Arial"/>
+          <w:sz w:val="24"/>
+          <w:szCs w:val="24"/>
+        </w:rPr>
+        <w:t>menus</w:t>
+      </w:r>
+      <w:proofErr w:type="spellEnd"/>
+      <w:r>
+        <w:rPr>
+          <w:rFonts w:ascii="Arial" w:hAnsi="Arial" w:cs="Arial"/>
+          <w:sz w:val="24"/>
+          <w:szCs w:val="24"/>
+        </w:rPr>
+        <w:t xml:space="preserve"> </w:t>
+      </w:r>
+      <w:proofErr w:type="spellStart"/>
+      <w:r>
+        <w:rPr>
+          <w:rFonts w:ascii="Arial" w:hAnsi="Arial" w:cs="Arial"/>
+          <w:sz w:val="24"/>
+          <w:szCs w:val="24"/>
+        </w:rPr>
+        <w:t>desplegrables</w:t>
+      </w:r>
+      <w:proofErr w:type="spellEnd"/>
+      <w:r>
+        <w:rPr>
+          <w:rFonts w:ascii="Arial" w:hAnsi="Arial" w:cs="Arial"/>
+          <w:sz w:val="24"/>
+          <w:szCs w:val="24"/>
+        </w:rPr>
+        <w:t xml:space="preserve"> de tipo rama.</w:t>
+      </w:r>
+    </w:p>
+    <w:p>
+      <w:pPr>
+        <w:rPr>
+          <w:rFonts w:ascii="Arial" w:hAnsi="Arial" w:cs="Arial"/>
+          <w:sz w:val="24"/>
+          <w:szCs w:val="24"/>
+        </w:rPr>
+      </w:pPr>
+      <w:r>
+        <w:rPr>
+          <w:rFonts w:ascii="Arial" w:hAnsi="Arial" w:cs="Arial"/>
+          <w:b/>
+          <w:sz w:val="24"/>
+          <w:szCs w:val="24"/>
+        </w:rPr>
+        <w:t>RENDICION_REP</w:t>
+      </w:r>
+      <w:r>
+        <w:rPr>
+          <w:rFonts w:ascii="Arial" w:hAnsi="Arial" w:cs="Arial"/>
+          <w:b/>
+          <w:sz w:val="24"/>
+          <w:szCs w:val="24"/>
+        </w:rPr>
+        <w:t>:</w:t>
+      </w:r>
+      <w:r>
+        <w:rPr>
+          <w:rFonts w:ascii="Arial" w:hAnsi="Arial" w:cs="Arial"/>
+          <w:sz w:val="24"/>
+          <w:szCs w:val="24"/>
+        </w:rPr>
+        <w:t xml:space="preserve"> Esta estructura aloja a los registros calificados como rendiciones  considerados repetidos que se encontraron al momento de migrar la tabla maestra.</w:t>
+      </w:r>
+    </w:p>
+    <w:p>
+      <w:pPr>
+        <w:rPr>
+          <w:rFonts w:ascii="Arial" w:hAnsi="Arial" w:cs="Arial"/>
+          <w:sz w:val="24"/>
+          <w:szCs w:val="24"/>
+        </w:rPr>
+      </w:pPr>
+      <w:r>
+        <w:rPr>
+          <w:rFonts w:ascii="Arial" w:hAnsi="Arial" w:cs="Arial"/>
+          <w:b/>
+          <w:sz w:val="24"/>
+          <w:szCs w:val="24"/>
+        </w:rPr>
+        <w:t>ROL</w:t>
+      </w:r>
+      <w:r>
+        <w:rPr>
+          <w:rFonts w:ascii="Arial" w:hAnsi="Arial" w:cs="Arial"/>
+          <w:b/>
+          <w:sz w:val="24"/>
+          <w:szCs w:val="24"/>
+        </w:rPr>
+        <w:t>:</w:t>
+      </w:r>
+      <w:r>
+        <w:rPr>
+          <w:rFonts w:ascii="Arial" w:hAnsi="Arial" w:cs="Arial"/>
+          <w:sz w:val="24"/>
+          <w:szCs w:val="24"/>
+        </w:rPr>
+        <w:t xml:space="preserve"> Contiene un identificador </w:t>
+      </w:r>
+      <w:proofErr w:type="spellStart"/>
+      <w:r>
+        <w:rPr>
+          <w:rFonts w:ascii="Arial" w:hAnsi="Arial" w:cs="Arial"/>
+          <w:sz w:val="24"/>
+          <w:szCs w:val="24"/>
+        </w:rPr>
+        <w:t>autoincremental</w:t>
+      </w:r>
+      <w:proofErr w:type="spellEnd"/>
+      <w:r>
+        <w:rPr>
+          <w:rFonts w:ascii="Arial" w:hAnsi="Arial" w:cs="Arial"/>
+          <w:sz w:val="24"/>
+          <w:szCs w:val="24"/>
+        </w:rPr>
+        <w:t xml:space="preserve"> y el detalle de los roles disponibles para navegar la aplicación.</w:t>
+      </w:r>
+    </w:p>
+    <w:p>
+      <w:pPr>
+        <w:rPr>
+          <w:rFonts w:ascii="Arial" w:hAnsi="Arial" w:cs="Arial"/>
+          <w:sz w:val="24"/>
+          <w:szCs w:val="24"/>
+        </w:rPr>
+      </w:pPr>
+      <w:r>
+        <w:rPr>
+          <w:rFonts w:ascii="Arial" w:hAnsi="Arial" w:cs="Arial"/>
+          <w:b/>
+          <w:sz w:val="24"/>
+          <w:szCs w:val="24"/>
+        </w:rPr>
+        <w:t>TURNO</w:t>
+      </w:r>
+      <w:proofErr w:type="gramStart"/>
+      <w:r>
+        <w:rPr>
+          <w:rFonts w:ascii="Arial" w:hAnsi="Arial" w:cs="Arial"/>
+          <w:b/>
+          <w:sz w:val="24"/>
+          <w:szCs w:val="24"/>
+        </w:rPr>
+        <w:t>:</w:t>
+      </w:r>
+      <w:r>
+        <w:rPr>
+          <w:rFonts w:ascii="Arial" w:hAnsi="Arial" w:cs="Arial"/>
+          <w:sz w:val="24"/>
+          <w:szCs w:val="24"/>
+        </w:rPr>
+        <w:t xml:space="preserve"> </w:t>
+      </w:r>
+      <w:r>
+        <w:rPr>
+          <w:rFonts w:ascii="Arial" w:hAnsi="Arial" w:cs="Arial"/>
+          <w:sz w:val="24"/>
+          <w:szCs w:val="24"/>
+        </w:rPr>
+        <w:t xml:space="preserve"> Contiene</w:t>
+      </w:r>
+      <w:proofErr w:type="gramEnd"/>
+      <w:r>
+        <w:rPr>
+          <w:rFonts w:ascii="Arial" w:hAnsi="Arial" w:cs="Arial"/>
+          <w:sz w:val="24"/>
+          <w:szCs w:val="24"/>
+        </w:rPr>
+        <w:t xml:space="preserve"> la información referente a los turnos, su hora de inicio y fin, descripción,  precio base, valor </w:t>
+      </w:r>
+      <w:r>
+        <w:rPr>
+          <w:rFonts w:ascii="Arial" w:hAnsi="Arial" w:cs="Arial"/>
+          <w:sz w:val="24"/>
+          <w:szCs w:val="24"/>
+        </w:rPr>
+        <w:t>kilómetro</w:t>
+      </w:r>
+      <w:r>
+        <w:rPr>
+          <w:rFonts w:ascii="Arial" w:hAnsi="Arial" w:cs="Arial"/>
+          <w:sz w:val="24"/>
+          <w:szCs w:val="24"/>
+        </w:rPr>
+        <w:t xml:space="preserve">, posee un campo bit que indica que si el turno esta </w:t>
+      </w:r>
+      <w:proofErr w:type="spellStart"/>
+      <w:r>
+        <w:rPr>
+          <w:rFonts w:ascii="Arial" w:hAnsi="Arial" w:cs="Arial"/>
+          <w:sz w:val="24"/>
+          <w:szCs w:val="24"/>
+        </w:rPr>
+        <w:t>habiltiado</w:t>
+      </w:r>
+      <w:proofErr w:type="spellEnd"/>
+      <w:r>
+        <w:rPr>
+          <w:rFonts w:ascii="Arial" w:hAnsi="Arial" w:cs="Arial"/>
+          <w:sz w:val="24"/>
+          <w:szCs w:val="24"/>
+        </w:rPr>
+        <w:t xml:space="preserve"> cuando está en 1 y en 0 cuando no lo está.  Su i</w:t>
+      </w:r>
+      <w:r>
+        <w:rPr>
+          <w:rFonts w:ascii="Arial" w:hAnsi="Arial" w:cs="Arial"/>
+          <w:sz w:val="24"/>
+          <w:szCs w:val="24"/>
+        </w:rPr>
+        <w:t xml:space="preserve">dentificador es </w:t>
+      </w:r>
+      <w:proofErr w:type="spellStart"/>
+      <w:r>
+        <w:rPr>
+          <w:rFonts w:ascii="Arial" w:hAnsi="Arial" w:cs="Arial"/>
+          <w:sz w:val="24"/>
+          <w:szCs w:val="24"/>
+        </w:rPr>
+        <w:t>autoincremental</w:t>
+      </w:r>
+      <w:proofErr w:type="spellEnd"/>
+      <w:r>
+        <w:rPr>
+          <w:rFonts w:ascii="Arial" w:hAnsi="Arial" w:cs="Arial"/>
+          <w:sz w:val="24"/>
+          <w:szCs w:val="24"/>
+        </w:rPr>
+        <w:t>, por defecto cualquier turno dado de alta está habilitado.</w:t>
+      </w:r>
+      <w:bookmarkStart w:id="0" w:name="_GoBack"/>
+      <w:bookmarkEnd w:id="0"/>
+    </w:p>
+    <w:p>
+      <w:pPr>
+        <w:rPr>
+          <w:rFonts w:ascii="Arial" w:hAnsi="Arial" w:cs="Arial"/>
+          <w:sz w:val="24"/>
+          <w:szCs w:val="24"/>
+        </w:rPr>
+      </w:pPr>
+      <w:r>
+        <w:rPr>
+          <w:rFonts w:ascii="Arial" w:hAnsi="Arial" w:cs="Arial"/>
+          <w:b/>
+          <w:sz w:val="24"/>
+          <w:szCs w:val="24"/>
+        </w:rPr>
+        <w:t>UNIDAD_</w:t>
+      </w:r>
+      <w:proofErr w:type="gramStart"/>
+      <w:r>
+        <w:rPr>
+          <w:rFonts w:ascii="Arial" w:hAnsi="Arial" w:cs="Arial"/>
+          <w:b/>
+          <w:sz w:val="24"/>
+          <w:szCs w:val="24"/>
+        </w:rPr>
+        <w:t>DISPONIBLE</w:t>
+      </w:r>
+      <w:r>
+        <w:rPr>
+          <w:rFonts w:ascii="Arial" w:hAnsi="Arial" w:cs="Arial"/>
+          <w:b/>
+          <w:sz w:val="24"/>
+          <w:szCs w:val="24"/>
+        </w:rPr>
+        <w:t xml:space="preserve"> :</w:t>
+      </w:r>
+      <w:proofErr w:type="gramEnd"/>
+      <w:r>
+        <w:rPr>
+          <w:rFonts w:ascii="Arial" w:hAnsi="Arial" w:cs="Arial"/>
+          <w:sz w:val="24"/>
+          <w:szCs w:val="24"/>
+        </w:rPr>
+        <w:t xml:space="preserve"> Contiene la combinación de auto, turno y chofer, que forman una unidad disponible entre </w:t>
+      </w:r>
+      <w:proofErr w:type="spellStart"/>
+      <w:r>
+        <w:rPr>
+          <w:rFonts w:ascii="Arial" w:hAnsi="Arial" w:cs="Arial"/>
+          <w:sz w:val="24"/>
+          <w:szCs w:val="24"/>
+        </w:rPr>
+        <w:t>si</w:t>
+      </w:r>
+      <w:proofErr w:type="spellEnd"/>
+      <w:r>
+        <w:rPr>
+          <w:rFonts w:ascii="Arial" w:hAnsi="Arial" w:cs="Arial"/>
+          <w:sz w:val="24"/>
+          <w:szCs w:val="24"/>
+        </w:rPr>
+        <w:t xml:space="preserve">. La combinación funciona como </w:t>
+      </w:r>
+      <w:proofErr w:type="gramStart"/>
+      <w:r>
+        <w:rPr>
+          <w:rFonts w:ascii="Arial" w:hAnsi="Arial" w:cs="Arial"/>
+          <w:sz w:val="24"/>
+          <w:szCs w:val="24"/>
+        </w:rPr>
+        <w:t>identificador</w:t>
+      </w:r>
+      <w:proofErr w:type="gramEnd"/>
+      <w:r>
+        <w:rPr>
+          <w:rFonts w:ascii="Arial" w:hAnsi="Arial" w:cs="Arial"/>
+          <w:sz w:val="24"/>
+          <w:szCs w:val="24"/>
+        </w:rPr>
+        <w:t>.</w:t>
+      </w:r>
+    </w:p>
+    <w:p>
+      <w:pPr>
+        <w:rPr>
+          <w:rFonts w:ascii="Arial" w:hAnsi="Arial" w:cs="Arial"/>
+          <w:sz w:val="24"/>
+          <w:szCs w:val="24"/>
+        </w:rPr>
+      </w:pPr>
+      <w:r>
+        <w:rPr>
+          <w:rFonts w:ascii="Arial" w:hAnsi="Arial" w:cs="Arial"/>
+          <w:b/>
+          <w:sz w:val="24"/>
+          <w:szCs w:val="24"/>
+        </w:rPr>
         <w:lastRenderedPageBreak/>
-        <w:t>FACTURA_</w:t>
-      </w:r>
-      <w:proofErr w:type="gramStart"/>
+        <w:t>USUARIO</w:t>
+      </w:r>
       <w:r>
         <w:rPr>
           <w:rFonts w:ascii="Arial" w:hAnsi="Arial" w:cs="Arial"/>
@@ -3907,114 +4823,6 @@
           <w:sz w:val="24"/>
           <w:szCs w:val="24"/>
         </w:rPr>
-        <w:t>REP</w:t>
-      </w:r>
-      <w:r>
-        <w:rPr>
-          <w:rFonts w:ascii="Arial" w:hAnsi="Arial" w:cs="Arial"/>
-          <w:b/>
-          <w:sz w:val="24"/>
-          <w:szCs w:val="24"/>
-        </w:rPr>
-        <w:t xml:space="preserve"> :</w:t>
-      </w:r>
-      <w:proofErr w:type="gramEnd"/>
-      <w:r>
-        <w:rPr>
-          <w:rFonts w:ascii="Arial" w:hAnsi="Arial" w:cs="Arial"/>
-          <w:sz w:val="24"/>
-          <w:szCs w:val="24"/>
-        </w:rPr>
-        <w:t xml:space="preserve"> Esta estructura aloja a los registros calificados como facturas  considerados repetidos que se encontraron al momento de migrar la tabla maestra</w:t>
-      </w:r>
-      <w:r>
-        <w:rPr>
-          <w:rFonts w:ascii="Arial" w:hAnsi="Arial" w:cs="Arial"/>
-          <w:sz w:val="24"/>
-          <w:szCs w:val="24"/>
-        </w:rPr>
-        <w:t>.</w:t>
-      </w:r>
-    </w:p>
-    <w:p>
-      <w:pPr>
-        <w:rPr>
-          <w:rFonts w:ascii="Arial" w:hAnsi="Arial" w:cs="Arial"/>
-          <w:sz w:val="24"/>
-          <w:szCs w:val="24"/>
-        </w:rPr>
-      </w:pPr>
-      <w:proofErr w:type="gramStart"/>
-      <w:r>
-        <w:rPr>
-          <w:rFonts w:ascii="Arial" w:hAnsi="Arial" w:cs="Arial"/>
-          <w:b/>
-          <w:sz w:val="24"/>
-          <w:szCs w:val="24"/>
-        </w:rPr>
-        <w:t>FUNCIONALIDAD</w:t>
-      </w:r>
-      <w:r>
-        <w:rPr>
-          <w:rFonts w:ascii="Arial" w:hAnsi="Arial" w:cs="Arial"/>
-          <w:b/>
-          <w:sz w:val="24"/>
-          <w:szCs w:val="24"/>
-        </w:rPr>
-        <w:t xml:space="preserve"> :</w:t>
-      </w:r>
-      <w:proofErr w:type="gramEnd"/>
-      <w:r>
-        <w:rPr>
-          <w:rFonts w:ascii="Arial" w:hAnsi="Arial" w:cs="Arial"/>
-          <w:sz w:val="24"/>
-          <w:szCs w:val="24"/>
-        </w:rPr>
-        <w:t xml:space="preserve"> Contiene las funcionalidades disponibles en la aplicación, posee un identificador </w:t>
-      </w:r>
-      <w:proofErr w:type="spellStart"/>
-      <w:r>
-        <w:rPr>
-          <w:rFonts w:ascii="Arial" w:hAnsi="Arial" w:cs="Arial"/>
-          <w:sz w:val="24"/>
-          <w:szCs w:val="24"/>
-        </w:rPr>
-        <w:t>autoincremental</w:t>
-      </w:r>
-      <w:proofErr w:type="spellEnd"/>
-      <w:r>
-        <w:rPr>
-          <w:rFonts w:ascii="Arial" w:hAnsi="Arial" w:cs="Arial"/>
-          <w:sz w:val="24"/>
-          <w:szCs w:val="24"/>
-        </w:rPr>
-        <w:t>.</w:t>
-      </w:r>
-    </w:p>
-    <w:p>
-      <w:pPr>
-        <w:rPr>
-          <w:rFonts w:ascii="Arial" w:hAnsi="Arial" w:cs="Arial"/>
-          <w:sz w:val="24"/>
-          <w:szCs w:val="24"/>
-        </w:rPr>
-      </w:pPr>
-      <w:r>
-        <w:rPr>
-          <w:rFonts w:ascii="Arial" w:hAnsi="Arial" w:cs="Arial"/>
-          <w:b/>
-          <w:sz w:val="24"/>
-          <w:szCs w:val="24"/>
-        </w:rPr>
-        <w:t>FUNCIONALIDADXROL</w:t>
-      </w:r>
-      <w:r>
-        <w:rPr>
-          <w:rFonts w:ascii="Arial" w:hAnsi="Arial" w:cs="Arial"/>
-          <w:b/>
-          <w:sz w:val="24"/>
-          <w:szCs w:val="24"/>
-        </w:rPr>
         <w:t>:</w:t>
       </w:r>
       <w:r>
@@ -4023,758 +4831,7 @@
           <w:sz w:val="24"/>
           <w:szCs w:val="24"/>
         </w:rPr>
-        <w:t xml:space="preserve"> Contiene las funcionalidades agrupadas por rol.</w:t>
-      </w:r>
-    </w:p>
-    <w:p>
-      <w:pPr>
-        <w:rPr>
-          <w:rFonts w:ascii="Arial" w:hAnsi="Arial" w:cs="Arial"/>
-          <w:sz w:val="24"/>
-          <w:szCs w:val="24"/>
-        </w:rPr>
-      </w:pPr>
-      <w:r>
-        <w:rPr>
-          <w:rFonts w:ascii="Arial" w:hAnsi="Arial" w:cs="Arial"/>
-          <w:b/>
-          <w:sz w:val="24"/>
-          <w:szCs w:val="24"/>
-        </w:rPr>
-        <w:t>HOJA_MENU</w:t>
-      </w:r>
-      <w:r>
-        <w:rPr>
-          <w:rFonts w:ascii="Arial" w:hAnsi="Arial" w:cs="Arial"/>
-          <w:b/>
-          <w:sz w:val="24"/>
-          <w:szCs w:val="24"/>
-        </w:rPr>
-        <w:t>:</w:t>
-      </w:r>
-      <w:r>
-        <w:rPr>
-          <w:rFonts w:ascii="Arial" w:hAnsi="Arial" w:cs="Arial"/>
-          <w:sz w:val="24"/>
-          <w:szCs w:val="24"/>
-        </w:rPr>
-        <w:t xml:space="preserve"> Contiene los textos a mostrar en los </w:t>
-      </w:r>
-      <w:proofErr w:type="spellStart"/>
-      <w:r>
-        <w:rPr>
-          <w:rFonts w:ascii="Arial" w:hAnsi="Arial" w:cs="Arial"/>
-          <w:sz w:val="24"/>
-          <w:szCs w:val="24"/>
-        </w:rPr>
-        <w:t>menus</w:t>
-      </w:r>
-      <w:proofErr w:type="spellEnd"/>
-      <w:r>
-        <w:rPr>
-          <w:rFonts w:ascii="Arial" w:hAnsi="Arial" w:cs="Arial"/>
-          <w:sz w:val="24"/>
-          <w:szCs w:val="24"/>
-        </w:rPr>
-        <w:t xml:space="preserve"> </w:t>
-      </w:r>
-      <w:proofErr w:type="spellStart"/>
-      <w:r>
-        <w:rPr>
-          <w:rFonts w:ascii="Arial" w:hAnsi="Arial" w:cs="Arial"/>
-          <w:sz w:val="24"/>
-          <w:szCs w:val="24"/>
-        </w:rPr>
-        <w:t>desplegrables</w:t>
-      </w:r>
-      <w:proofErr w:type="spellEnd"/>
-      <w:r>
-        <w:rPr>
-          <w:rFonts w:ascii="Arial" w:hAnsi="Arial" w:cs="Arial"/>
-          <w:sz w:val="24"/>
-          <w:szCs w:val="24"/>
-        </w:rPr>
-        <w:t>.</w:t>
-      </w:r>
-    </w:p>
-    <w:p>
-      <w:pPr>
-        <w:rPr>
-          <w:rFonts w:ascii="Arial" w:hAnsi="Arial" w:cs="Arial"/>
-          <w:sz w:val="24"/>
-          <w:szCs w:val="24"/>
-        </w:rPr>
-      </w:pPr>
-      <w:r>
-        <w:rPr>
-          <w:rFonts w:ascii="Arial" w:hAnsi="Arial" w:cs="Arial"/>
-          <w:b/>
-          <w:sz w:val="24"/>
-          <w:szCs w:val="24"/>
-        </w:rPr>
-        <w:t>ITEM_FACTURA</w:t>
-      </w:r>
-      <w:proofErr w:type="gramStart"/>
-      <w:r>
-        <w:rPr>
-          <w:rFonts w:ascii="Arial" w:hAnsi="Arial" w:cs="Arial"/>
-          <w:b/>
-          <w:sz w:val="24"/>
-          <w:szCs w:val="24"/>
-        </w:rPr>
-        <w:t>:</w:t>
-      </w:r>
-      <w:r>
-        <w:rPr>
-          <w:rFonts w:ascii="Arial" w:hAnsi="Arial" w:cs="Arial"/>
-          <w:sz w:val="24"/>
-          <w:szCs w:val="24"/>
-        </w:rPr>
-        <w:t xml:space="preserve">  Contiene</w:t>
-      </w:r>
-      <w:proofErr w:type="gramEnd"/>
-      <w:r>
-        <w:rPr>
-          <w:rFonts w:ascii="Arial" w:hAnsi="Arial" w:cs="Arial"/>
-          <w:sz w:val="24"/>
-          <w:szCs w:val="24"/>
-        </w:rPr>
-        <w:t xml:space="preserve"> el cuerpo de la factura conformado por los ítems de la misma se relaciona con la cabecera mediante el número de factura.  Los ítems son una referencia directa a los viajes registrados. </w:t>
-      </w:r>
-    </w:p>
-    <w:p>
-      <w:pPr>
-        <w:rPr>
-          <w:rFonts w:ascii="Arial" w:hAnsi="Arial" w:cs="Arial"/>
-          <w:sz w:val="24"/>
-          <w:szCs w:val="24"/>
-        </w:rPr>
-      </w:pPr>
-      <w:r>
-        <w:rPr>
-          <w:rFonts w:ascii="Arial" w:hAnsi="Arial" w:cs="Arial"/>
-          <w:b/>
-          <w:sz w:val="24"/>
-          <w:szCs w:val="24"/>
-        </w:rPr>
-        <w:t>ITEM_RENDICION</w:t>
-      </w:r>
-      <w:r>
-        <w:rPr>
-          <w:rFonts w:ascii="Arial" w:hAnsi="Arial" w:cs="Arial"/>
-          <w:b/>
-          <w:sz w:val="24"/>
-          <w:szCs w:val="24"/>
-        </w:rPr>
-        <w:t>:</w:t>
-      </w:r>
-      <w:r>
-        <w:rPr>
-          <w:rFonts w:ascii="Arial" w:hAnsi="Arial" w:cs="Arial"/>
-          <w:sz w:val="24"/>
-          <w:szCs w:val="24"/>
-        </w:rPr>
-        <w:t xml:space="preserve"> Contiene el cuerpo de la rendición conformado por los ítems de la misma se relaciona con la cabecera mediante el número de rendición.  Los ítems son una referencia directa a los viajes registrados.</w:t>
-      </w:r>
-    </w:p>
-    <w:p>
-      <w:pPr>
-        <w:rPr>
-          <w:rFonts w:ascii="Arial" w:hAnsi="Arial" w:cs="Arial"/>
-          <w:sz w:val="24"/>
-          <w:szCs w:val="24"/>
-        </w:rPr>
-      </w:pPr>
-      <w:r>
-        <w:rPr>
-          <w:rFonts w:ascii="Arial" w:hAnsi="Arial" w:cs="Arial"/>
-          <w:b/>
-          <w:sz w:val="24"/>
-          <w:szCs w:val="24"/>
-        </w:rPr>
-        <w:t>MARCA</w:t>
-      </w:r>
-      <w:r>
-        <w:rPr>
-          <w:rFonts w:ascii="Arial" w:hAnsi="Arial" w:cs="Arial"/>
-          <w:b/>
-          <w:sz w:val="24"/>
-          <w:szCs w:val="24"/>
-        </w:rPr>
-        <w:t xml:space="preserve">: </w:t>
-      </w:r>
-      <w:r>
-        <w:rPr>
-          <w:rFonts w:ascii="Arial" w:hAnsi="Arial" w:cs="Arial"/>
-          <w:sz w:val="24"/>
-          <w:szCs w:val="24"/>
-        </w:rPr>
-        <w:t xml:space="preserve">Contiene un identificador  </w:t>
-      </w:r>
-      <w:proofErr w:type="spellStart"/>
-      <w:r>
-        <w:rPr>
-          <w:rFonts w:ascii="Arial" w:hAnsi="Arial" w:cs="Arial"/>
-          <w:sz w:val="24"/>
-          <w:szCs w:val="24"/>
-        </w:rPr>
-        <w:t>autoincremental</w:t>
-      </w:r>
-      <w:proofErr w:type="spellEnd"/>
-      <w:r>
-        <w:rPr>
-          <w:rFonts w:ascii="Arial" w:hAnsi="Arial" w:cs="Arial"/>
-          <w:sz w:val="24"/>
-          <w:szCs w:val="24"/>
-        </w:rPr>
-        <w:t xml:space="preserve">  y el detalle de la marca.</w:t>
-      </w:r>
-    </w:p>
-    <w:p>
-      <w:pPr>
-        <w:rPr>
-          <w:rFonts w:ascii="Arial" w:hAnsi="Arial" w:cs="Arial"/>
-          <w:sz w:val="24"/>
-          <w:szCs w:val="24"/>
-        </w:rPr>
-      </w:pPr>
-      <w:r>
-        <w:rPr>
-          <w:rFonts w:ascii="Arial" w:hAnsi="Arial" w:cs="Arial"/>
-          <w:b/>
-          <w:sz w:val="24"/>
-          <w:szCs w:val="24"/>
-        </w:rPr>
-        <w:t>MARCA_MODELO</w:t>
-      </w:r>
-      <w:r>
-        <w:rPr>
-          <w:rFonts w:ascii="Arial" w:hAnsi="Arial" w:cs="Arial"/>
-          <w:b/>
-          <w:sz w:val="24"/>
-          <w:szCs w:val="24"/>
-        </w:rPr>
-        <w:t>:</w:t>
-      </w:r>
-      <w:r>
-        <w:rPr>
-          <w:rFonts w:ascii="Arial" w:hAnsi="Arial" w:cs="Arial"/>
-          <w:sz w:val="24"/>
-          <w:szCs w:val="24"/>
-        </w:rPr>
-        <w:t xml:space="preserve"> Contiene a los modelos agrupados por marca.</w:t>
-      </w:r>
-    </w:p>
-    <w:p>
-      <w:pPr>
-        <w:rPr>
-          <w:rFonts w:ascii="Arial" w:hAnsi="Arial" w:cs="Arial"/>
-          <w:sz w:val="24"/>
-          <w:szCs w:val="24"/>
-        </w:rPr>
-      </w:pPr>
-      <w:r>
-        <w:rPr>
-          <w:rFonts w:ascii="Arial" w:hAnsi="Arial" w:cs="Arial"/>
-          <w:b/>
-          <w:sz w:val="24"/>
-          <w:szCs w:val="24"/>
-        </w:rPr>
-        <w:t>MODELO</w:t>
-      </w:r>
-      <w:r>
-        <w:rPr>
-          <w:rFonts w:ascii="Arial" w:hAnsi="Arial" w:cs="Arial"/>
-          <w:b/>
-          <w:sz w:val="24"/>
-          <w:szCs w:val="24"/>
-        </w:rPr>
-        <w:t xml:space="preserve">: </w:t>
-      </w:r>
-      <w:r>
-        <w:rPr>
-          <w:rFonts w:ascii="Arial" w:hAnsi="Arial" w:cs="Arial"/>
-          <w:sz w:val="24"/>
-          <w:szCs w:val="24"/>
-        </w:rPr>
-        <w:t xml:space="preserve">Contiene un identificador  </w:t>
-      </w:r>
-      <w:proofErr w:type="spellStart"/>
-      <w:r>
-        <w:rPr>
-          <w:rFonts w:ascii="Arial" w:hAnsi="Arial" w:cs="Arial"/>
-          <w:sz w:val="24"/>
-          <w:szCs w:val="24"/>
-        </w:rPr>
-        <w:t>autoincremental</w:t>
-      </w:r>
-      <w:proofErr w:type="spellEnd"/>
-      <w:r>
-        <w:rPr>
-          <w:rFonts w:ascii="Arial" w:hAnsi="Arial" w:cs="Arial"/>
-          <w:sz w:val="24"/>
-          <w:szCs w:val="24"/>
-        </w:rPr>
-        <w:t xml:space="preserve">  y el detalle del modelo.</w:t>
-      </w:r>
-    </w:p>
-    <w:p>
-      <w:pPr>
-        <w:rPr>
-          <w:rFonts w:ascii="Arial" w:hAnsi="Arial" w:cs="Arial"/>
-          <w:sz w:val="24"/>
-          <w:szCs w:val="24"/>
-        </w:rPr>
-      </w:pPr>
-      <w:r>
-        <w:rPr>
-          <w:rFonts w:ascii="Arial" w:hAnsi="Arial" w:cs="Arial"/>
-          <w:b/>
-          <w:sz w:val="24"/>
-          <w:szCs w:val="24"/>
-        </w:rPr>
-        <w:t>PERSONA</w:t>
-      </w:r>
-      <w:r>
-        <w:rPr>
-          <w:rFonts w:ascii="Arial" w:hAnsi="Arial" w:cs="Arial"/>
-          <w:b/>
-          <w:sz w:val="24"/>
-          <w:szCs w:val="24"/>
-        </w:rPr>
-        <w:t>:</w:t>
-      </w:r>
-      <w:r>
-        <w:rPr>
-          <w:rFonts w:ascii="Arial" w:hAnsi="Arial" w:cs="Arial"/>
-          <w:sz w:val="24"/>
-          <w:szCs w:val="24"/>
-        </w:rPr>
-        <w:t xml:space="preserve"> Contiene los datos personales  de los choferes y clientes. Tiene un identi</w:t>
-      </w:r>
-      <w:r>
-        <w:rPr>
-          <w:rFonts w:ascii="Arial" w:hAnsi="Arial" w:cs="Arial"/>
-          <w:sz w:val="24"/>
-          <w:szCs w:val="24"/>
-        </w:rPr>
-        <w:t>fi</w:t>
-      </w:r>
-      <w:r>
-        <w:rPr>
-          <w:rFonts w:ascii="Arial" w:hAnsi="Arial" w:cs="Arial"/>
-          <w:sz w:val="24"/>
-          <w:szCs w:val="24"/>
-        </w:rPr>
-        <w:t xml:space="preserve">cador </w:t>
-      </w:r>
-      <w:proofErr w:type="spellStart"/>
-      <w:r>
-        <w:rPr>
-          <w:rFonts w:ascii="Arial" w:hAnsi="Arial" w:cs="Arial"/>
-          <w:sz w:val="24"/>
-          <w:szCs w:val="24"/>
-        </w:rPr>
-        <w:t>autoincremental</w:t>
-      </w:r>
-      <w:proofErr w:type="spellEnd"/>
-      <w:r>
-        <w:rPr>
-          <w:rFonts w:ascii="Arial" w:hAnsi="Arial" w:cs="Arial"/>
-          <w:sz w:val="24"/>
-          <w:szCs w:val="24"/>
-        </w:rPr>
-        <w:t>.</w:t>
-      </w:r>
-    </w:p>
-    <w:p>
-      <w:pPr>
-        <w:rPr>
-          <w:rFonts w:ascii="Arial" w:hAnsi="Arial" w:cs="Arial"/>
-          <w:sz w:val="24"/>
-          <w:szCs w:val="24"/>
-        </w:rPr>
-      </w:pPr>
-      <w:r>
-        <w:rPr>
-          <w:rFonts w:ascii="Arial" w:hAnsi="Arial" w:cs="Arial"/>
-          <w:b/>
-          <w:sz w:val="24"/>
-          <w:szCs w:val="24"/>
-        </w:rPr>
-        <w:t>RAMA_MENU</w:t>
-      </w:r>
-      <w:r>
-        <w:rPr>
-          <w:rFonts w:ascii="Arial" w:hAnsi="Arial" w:cs="Arial"/>
-          <w:b/>
-          <w:sz w:val="24"/>
-          <w:szCs w:val="24"/>
-        </w:rPr>
-        <w:t>:</w:t>
-      </w:r>
-      <w:r>
-        <w:rPr>
-          <w:rFonts w:ascii="Arial" w:hAnsi="Arial" w:cs="Arial"/>
-          <w:sz w:val="24"/>
-          <w:szCs w:val="24"/>
-        </w:rPr>
-        <w:t xml:space="preserve"> Contiene los textos a mostrar en los </w:t>
-      </w:r>
-      <w:proofErr w:type="spellStart"/>
-      <w:r>
-        <w:rPr>
-          <w:rFonts w:ascii="Arial" w:hAnsi="Arial" w:cs="Arial"/>
-          <w:sz w:val="24"/>
-          <w:szCs w:val="24"/>
-        </w:rPr>
-        <w:t>menus</w:t>
-      </w:r>
-      <w:proofErr w:type="spellEnd"/>
-      <w:r>
-        <w:rPr>
-          <w:rFonts w:ascii="Arial" w:hAnsi="Arial" w:cs="Arial"/>
-          <w:sz w:val="24"/>
-          <w:szCs w:val="24"/>
-        </w:rPr>
-        <w:t xml:space="preserve"> </w:t>
-      </w:r>
-      <w:proofErr w:type="spellStart"/>
-      <w:r>
-        <w:rPr>
-          <w:rFonts w:ascii="Arial" w:hAnsi="Arial" w:cs="Arial"/>
-          <w:sz w:val="24"/>
-          <w:szCs w:val="24"/>
-        </w:rPr>
-        <w:t>desplegrables</w:t>
-      </w:r>
-      <w:proofErr w:type="spellEnd"/>
-      <w:r>
-        <w:rPr>
-          <w:rFonts w:ascii="Arial" w:hAnsi="Arial" w:cs="Arial"/>
-          <w:sz w:val="24"/>
-          <w:szCs w:val="24"/>
-        </w:rPr>
-        <w:t xml:space="preserve"> de tipo rama.</w:t>
-      </w:r>
-    </w:p>
-    <w:p>
-      <w:pPr>
-        <w:rPr>
-          <w:rFonts w:ascii="Arial" w:hAnsi="Arial" w:cs="Arial"/>
-          <w:sz w:val="24"/>
-          <w:szCs w:val="24"/>
-        </w:rPr>
-      </w:pPr>
-      <w:r>
-        <w:rPr>
-          <w:rFonts w:ascii="Arial" w:hAnsi="Arial" w:cs="Arial"/>
-          <w:b/>
-          <w:sz w:val="24"/>
-          <w:szCs w:val="24"/>
-        </w:rPr>
-        <w:t>RENDICION_REP</w:t>
-      </w:r>
-      <w:r>
-        <w:rPr>
-          <w:rFonts w:ascii="Arial" w:hAnsi="Arial" w:cs="Arial"/>
-          <w:b/>
-          <w:sz w:val="24"/>
-          <w:szCs w:val="24"/>
-        </w:rPr>
-        <w:t>:</w:t>
-      </w:r>
-      <w:r>
-        <w:rPr>
-          <w:rFonts w:ascii="Arial" w:hAnsi="Arial" w:cs="Arial"/>
-          <w:sz w:val="24"/>
-          <w:szCs w:val="24"/>
-        </w:rPr>
-        <w:t xml:space="preserve"> Esta estructura aloja a los registros calificados como rendiciones  considerados repetidos que se encontraron al momento de migrar la tabla maestra.</w:t>
-      </w:r>
-    </w:p>
-    <w:p>
-      <w:pPr>
-        <w:rPr>
-          <w:rFonts w:ascii="Arial" w:hAnsi="Arial" w:cs="Arial"/>
-          <w:sz w:val="24"/>
-          <w:szCs w:val="24"/>
-        </w:rPr>
-      </w:pPr>
-      <w:r>
-        <w:rPr>
-          <w:rFonts w:ascii="Arial" w:hAnsi="Arial" w:cs="Arial"/>
-          <w:b/>
-          <w:sz w:val="24"/>
-          <w:szCs w:val="24"/>
-        </w:rPr>
-        <w:t>ROL</w:t>
-      </w:r>
-      <w:r>
-        <w:rPr>
-          <w:rFonts w:ascii="Arial" w:hAnsi="Arial" w:cs="Arial"/>
-          <w:b/>
-          <w:sz w:val="24"/>
-          <w:szCs w:val="24"/>
-        </w:rPr>
-        <w:t>:</w:t>
-      </w:r>
-      <w:r>
-        <w:rPr>
-          <w:rFonts w:ascii="Arial" w:hAnsi="Arial" w:cs="Arial"/>
-          <w:sz w:val="24"/>
-          <w:szCs w:val="24"/>
-        </w:rPr>
-        <w:t xml:space="preserve"> Contiene un identificador </w:t>
-      </w:r>
-      <w:proofErr w:type="spellStart"/>
-      <w:r>
-        <w:rPr>
-          <w:rFonts w:ascii="Arial" w:hAnsi="Arial" w:cs="Arial"/>
-          <w:sz w:val="24"/>
-          <w:szCs w:val="24"/>
-        </w:rPr>
-        <w:t>autoincremental</w:t>
-      </w:r>
-      <w:proofErr w:type="spellEnd"/>
-      <w:r>
-        <w:rPr>
-          <w:rFonts w:ascii="Arial" w:hAnsi="Arial" w:cs="Arial"/>
-          <w:sz w:val="24"/>
-          <w:szCs w:val="24"/>
-        </w:rPr>
-        <w:t xml:space="preserve"> y el detalle de los roles disponibles para navegar la aplicación.</w:t>
-      </w:r>
-    </w:p>
-    <w:p>
-      <w:pPr>
-        <w:rPr>
-          <w:rFonts w:ascii="Arial" w:hAnsi="Arial" w:cs="Arial"/>
-          <w:sz w:val="24"/>
-          <w:szCs w:val="24"/>
-        </w:rPr>
-      </w:pPr>
-      <w:r>
-        <w:rPr>
-          <w:rFonts w:ascii="Arial" w:hAnsi="Arial" w:cs="Arial"/>
-          <w:b/>
-          <w:sz w:val="24"/>
-          <w:szCs w:val="24"/>
-        </w:rPr>
-        <w:t>TURNO</w:t>
-      </w:r>
-      <w:proofErr w:type="gramStart"/>
-      <w:r>
-        <w:rPr>
-          <w:rFonts w:ascii="Arial" w:hAnsi="Arial" w:cs="Arial"/>
-          <w:b/>
-          <w:sz w:val="24"/>
-          <w:szCs w:val="24"/>
-        </w:rPr>
-        <w:t>:</w:t>
-      </w:r>
-      <w:r>
-        <w:rPr>
-          <w:rFonts w:ascii="Arial" w:hAnsi="Arial" w:cs="Arial"/>
-          <w:sz w:val="24"/>
-          <w:szCs w:val="24"/>
-        </w:rPr>
-        <w:t xml:space="preserve"> </w:t>
-      </w:r>
-      <w:r>
-        <w:rPr>
-          <w:rFonts w:ascii="Arial" w:hAnsi="Arial" w:cs="Arial"/>
-          <w:sz w:val="24"/>
-          <w:szCs w:val="24"/>
-        </w:rPr>
-        <w:t xml:space="preserve"> Contiene</w:t>
-      </w:r>
-      <w:proofErr w:type="gramEnd"/>
-      <w:r>
-        <w:rPr>
-          <w:rFonts w:ascii="Arial" w:hAnsi="Arial" w:cs="Arial"/>
-          <w:sz w:val="24"/>
-          <w:szCs w:val="24"/>
-        </w:rPr>
-        <w:t xml:space="preserve"> la información referente a los turnos, su hora de inicio y fin, descripción,  precio base, valor </w:t>
-      </w:r>
-      <w:r>
-        <w:rPr>
-          <w:rFonts w:ascii="Arial" w:hAnsi="Arial" w:cs="Arial"/>
-          <w:sz w:val="24"/>
-          <w:szCs w:val="24"/>
-        </w:rPr>
-        <w:t>kilómetro</w:t>
-      </w:r>
-      <w:r>
-        <w:rPr>
-          <w:rFonts w:ascii="Arial" w:hAnsi="Arial" w:cs="Arial"/>
-          <w:sz w:val="24"/>
-          <w:szCs w:val="24"/>
-        </w:rPr>
-        <w:t xml:space="preserve">, posee un campo bit que indica que si el turno esta </w:t>
-      </w:r>
-      <w:proofErr w:type="spellStart"/>
-      <w:r>
-        <w:rPr>
-          <w:rFonts w:ascii="Arial" w:hAnsi="Arial" w:cs="Arial"/>
-          <w:sz w:val="24"/>
-          <w:szCs w:val="24"/>
-        </w:rPr>
-        <w:t>habiltiado</w:t>
-      </w:r>
-      <w:proofErr w:type="spellEnd"/>
-      <w:r>
-        <w:rPr>
-          <w:rFonts w:ascii="Arial" w:hAnsi="Arial" w:cs="Arial"/>
-          <w:sz w:val="24"/>
-          <w:szCs w:val="24"/>
-        </w:rPr>
-        <w:t xml:space="preserve"> cuando está en 1 y en 0 cuando no lo está.  Su identificador es </w:t>
-      </w:r>
-      <w:proofErr w:type="spellStart"/>
-      <w:r>
-        <w:rPr>
-          <w:rFonts w:ascii="Arial" w:hAnsi="Arial" w:cs="Arial"/>
-          <w:sz w:val="24"/>
-          <w:szCs w:val="24"/>
-        </w:rPr>
-        <w:t>autoincremental</w:t>
-      </w:r>
-      <w:proofErr w:type="spellEnd"/>
-      <w:r>
-        <w:rPr>
-          <w:rFonts w:ascii="Arial" w:hAnsi="Arial" w:cs="Arial"/>
-          <w:sz w:val="24"/>
-          <w:szCs w:val="24"/>
-        </w:rPr>
-        <w:t xml:space="preserve"> </w:t>
-      </w:r>
-    </w:p>
-    <w:p>
-      <w:pPr>
-        <w:rPr>
-          <w:rFonts w:ascii="Arial" w:hAnsi="Arial" w:cs="Arial"/>
-          <w:sz w:val="24"/>
-          <w:szCs w:val="24"/>
-        </w:rPr>
-      </w:pPr>
-      <w:r>
-        <w:rPr>
-          <w:rFonts w:ascii="Arial" w:hAnsi="Arial" w:cs="Arial"/>
-          <w:b/>
-          <w:sz w:val="24"/>
-          <w:szCs w:val="24"/>
-        </w:rPr>
-        <w:t>UNIDAD_</w:t>
-      </w:r>
-      <w:proofErr w:type="gramStart"/>
-      <w:r>
-        <w:rPr>
-          <w:rFonts w:ascii="Arial" w:hAnsi="Arial" w:cs="Arial"/>
-          <w:b/>
-          <w:sz w:val="24"/>
-          <w:szCs w:val="24"/>
-        </w:rPr>
-        <w:t>DISPONIBLE</w:t>
-      </w:r>
-      <w:r>
-        <w:rPr>
-          <w:rFonts w:ascii="Arial" w:hAnsi="Arial" w:cs="Arial"/>
-          <w:b/>
-          <w:sz w:val="24"/>
-          <w:szCs w:val="24"/>
-        </w:rPr>
-        <w:t xml:space="preserve"> :</w:t>
-      </w:r>
-      <w:proofErr w:type="gramEnd"/>
-      <w:r>
-        <w:rPr>
-          <w:rFonts w:ascii="Arial" w:hAnsi="Arial" w:cs="Arial"/>
-          <w:sz w:val="24"/>
-          <w:szCs w:val="24"/>
-        </w:rPr>
-        <w:t xml:space="preserve"> Contiene la combinación de auto, turno y chofer, que forman una unidad disponible entre </w:t>
-      </w:r>
-      <w:proofErr w:type="spellStart"/>
-      <w:r>
-        <w:rPr>
-          <w:rFonts w:ascii="Arial" w:hAnsi="Arial" w:cs="Arial"/>
-          <w:sz w:val="24"/>
-          <w:szCs w:val="24"/>
-        </w:rPr>
-        <w:t>si</w:t>
-      </w:r>
-      <w:proofErr w:type="spellEnd"/>
-      <w:r>
-        <w:rPr>
-          <w:rFonts w:ascii="Arial" w:hAnsi="Arial" w:cs="Arial"/>
-          <w:sz w:val="24"/>
-          <w:szCs w:val="24"/>
-        </w:rPr>
-        <w:t xml:space="preserve">. La combinación funciona como </w:t>
-      </w:r>
-      <w:proofErr w:type="gramStart"/>
-      <w:r>
-        <w:rPr>
-          <w:rFonts w:ascii="Arial" w:hAnsi="Arial" w:cs="Arial"/>
-          <w:sz w:val="24"/>
-          <w:szCs w:val="24"/>
-        </w:rPr>
-        <w:t>identificador</w:t>
-      </w:r>
-      <w:proofErr w:type="gramEnd"/>
-      <w:r>
-        <w:rPr>
-          <w:rFonts w:ascii="Arial" w:hAnsi="Arial" w:cs="Arial"/>
-          <w:sz w:val="24"/>
-          <w:szCs w:val="24"/>
-        </w:rPr>
-        <w:t>.</w:t>
-      </w:r>
-    </w:p>
-    <w:p>
-      <w:pPr>
-        <w:rPr>
-          <w:rFonts w:ascii="Arial" w:hAnsi="Arial" w:cs="Arial"/>
-          <w:sz w:val="24"/>
-          <w:szCs w:val="24"/>
-        </w:rPr>
-      </w:pPr>
-      <w:r>
-        <w:rPr>
-          <w:rFonts w:ascii="Arial" w:hAnsi="Arial" w:cs="Arial"/>
-          <w:b/>
-          <w:sz w:val="24"/>
-          <w:szCs w:val="24"/>
-        </w:rPr>
-        <w:t>USUARIO</w:t>
-      </w:r>
-      <w:r>
-        <w:rPr>
-          <w:rFonts w:ascii="Arial" w:hAnsi="Arial" w:cs="Arial"/>
-          <w:b/>
-          <w:sz w:val="24"/>
-          <w:szCs w:val="24"/>
-        </w:rPr>
-        <w:t>:</w:t>
-      </w:r>
-      <w:r>
-        <w:rPr>
-          <w:rFonts w:ascii="Arial" w:hAnsi="Arial" w:cs="Arial"/>
-          <w:sz w:val="24"/>
-          <w:szCs w:val="24"/>
-        </w:rPr>
-        <w:t xml:space="preserve"> Contiene los datos de usuario como su nombre, contraseña, cantidad de intentos fallidos, un campo que permite la  relación con la tabla persona, en el </w:t>
-      </w:r>
-      <w:r>
-        <w:rPr>
-          <w:rFonts w:ascii="Arial" w:hAnsi="Arial" w:cs="Arial"/>
-          <w:sz w:val="24"/>
-          <w:szCs w:val="24"/>
-        </w:rPr>
-        <w:lastRenderedPageBreak/>
-        <w:t xml:space="preserve">caso de que el usuario sea una persona y no un usuario de servicio o </w:t>
+        <w:t xml:space="preserve"> Contiene los datos de usuario como su nombre, contraseña, cantidad de intentos fallidos, un campo que permite la  relación con la tabla persona, en el caso de que el usuario sea una persona y no un usuario de servicio o </w:t>
       </w:r>
       <w:proofErr w:type="spellStart"/>
       <w:r>
@@ -8733,8 +8790,40 @@
         </w:rPr>
         <w:t>[DESCONOCIDOS4].PRC_LISTADO_AUTOS_SIN_CONDI</w:t>
       </w:r>
-      <w:bookmarkStart w:id="0" w:name="_GoBack"/>
-      <w:bookmarkEnd w:id="0"/>
+    </w:p>
+    <w:p>
+      <w:pPr>
+        <w:rPr>
+          <w:rFonts w:ascii="Arial" w:hAnsi="Arial" w:cs="Arial"/>
+          <w:sz w:val="24"/>
+          <w:szCs w:val="24"/>
+        </w:rPr>
+      </w:pPr>
+      <w:r>
+        <w:rPr>
+          <w:rFonts w:ascii="Arial" w:hAnsi="Arial" w:cs="Arial"/>
+          <w:sz w:val="24"/>
+          <w:szCs w:val="24"/>
+        </w:rPr>
+        <w:t>[DESCONOCIDOS4].PRC_LISTA_MARCA_MODELO</w:t>
+      </w:r>
+    </w:p>
+    <w:p>
+      <w:pPr>
+        <w:rPr>
+          <w:rFonts w:ascii="Arial" w:hAnsi="Arial" w:cs="Arial"/>
+          <w:sz w:val="24"/>
+          <w:szCs w:val="24"/>
+        </w:rPr>
+      </w:pPr>
+      <w:r>
+        <w:rPr>
+          <w:rFonts w:ascii="Arial" w:hAnsi="Arial" w:cs="Arial"/>
+          <w:sz w:val="24"/>
+          <w:szCs w:val="24"/>
+        </w:rPr>
+        <w:t>[DESCONOCIDOS4].PRC_LISTADO_TURNOS_COMPLETO</w:t>
+      </w:r>
     </w:p>
     <w:p>
       <w:pPr>
@@ -8864,7 +8953,7 @@
                 <w:bCs/>
                 <w:noProof/>
               </w:rPr>
-              <w:t>19</w:t>
+              <w:t>12</w:t>
             </w:r>
             <w:r>
               <w:rPr>
@@ -11979,7 +12068,7 @@
   <a:extraClrSchemeLst/>
   <a:extLst>
     <a:ext uri="{05A4C25C-085E-4340-85A3-A5531E510DB2}">
-      <thm15:themeFamily xmlns="" xmlns:thm15="http://schemas.microsoft.com/office/thememl/2012/main" name="Office Theme" id="{62F939B6-93AF-4DB8-9C6B-D6C7DFDC589F}" vid="{4A3C46E8-61CC-4603-A589-7422A47A8E4A}"/>
+      <thm15:themeFamily xmlns:thm15="http://schemas.microsoft.com/office/thememl/2012/main" xmlns="" name="Office Theme" id="{62F939B6-93AF-4DB8-9C6B-D6C7DFDC589F}" vid="{4A3C46E8-61CC-4603-A589-7422A47A8E4A}"/>
     </a:ext>
   </a:extLst>
 </a:theme>
@@ -11990,7 +12079,7 @@
 </file>
 
 <file path=customXml/itemProps1.xml><?xml version="1.0" encoding="utf-8"?>
-<ds:datastoreItem xmlns:ds="http://schemas.openxmlformats.org/officeDocument/2006/customXml" ds:itemID="{9AABFA62-29E4-4B3B-84F9-1BD2D673497E}">
+<ds:datastoreItem xmlns:ds="http://schemas.openxmlformats.org/officeDocument/2006/customXml" ds:itemID="{B5881FDE-B7EC-41F5-A38E-EBE32E1C9882}">
   <ds:schemaRefs>
     <ds:schemaRef ds:uri="http://schemas.openxmlformats.org/officeDocument/2006/bibliography"/>
   </ds:schemaRefs>

</xml_diff>

<commit_message>
Se agregan sp y funciones a la estrategia
</commit_message>
<xml_diff>
--- a/Estrategia.docx
+++ b/Estrategia.docx
@@ -6835,14 +6835,138 @@
     </w:p>
     <w:p>
       <w:pPr>
-        <w:ind w:left="360"/>
-        <w:rPr>
-          <w:rFonts w:ascii="Arial" w:hAnsi="Arial" w:cs="Arial"/>
-          <w:sz w:val="24"/>
-          <w:szCs w:val="24"/>
-          <w:lang w:val="es-ES"/>
-        </w:rPr>
-      </w:pPr>
+        <w:rPr>
+          <w:rFonts w:ascii="Arial" w:hAnsi="Arial" w:cs="Arial"/>
+          <w:sz w:val="24"/>
+          <w:szCs w:val="24"/>
+          <w:lang w:val="es-ES"/>
+        </w:rPr>
+      </w:pPr>
+      <w:r>
+        <w:rPr>
+          <w:rFonts w:ascii="Arial" w:hAnsi="Arial" w:cs="Arial"/>
+          <w:sz w:val="24"/>
+          <w:szCs w:val="24"/>
+          <w:lang w:val="es-ES"/>
+        </w:rPr>
+        <w:t xml:space="preserve">[DESCONOCIDOS4].FN_EXISTE_PANTENTE(@PATENTE </w:t>
+      </w:r>
+      <w:proofErr w:type="gramStart"/>
+      <w:r>
+        <w:rPr>
+          <w:rFonts w:ascii="Arial" w:hAnsi="Arial" w:cs="Arial"/>
+          <w:sz w:val="24"/>
+          <w:szCs w:val="24"/>
+          <w:lang w:val="es-ES"/>
+        </w:rPr>
+        <w:t>VARCHAR(</w:t>
+      </w:r>
+      <w:proofErr w:type="gramEnd"/>
+      <w:r>
+        <w:rPr>
+          <w:rFonts w:ascii="Arial" w:hAnsi="Arial" w:cs="Arial"/>
+          <w:sz w:val="24"/>
+          <w:szCs w:val="24"/>
+          <w:lang w:val="es-ES"/>
+        </w:rPr>
+        <w:t>10))</w:t>
+      </w:r>
+    </w:p>
+    <w:p>
+      <w:pPr>
+        <w:pStyle w:val="ListParagraph"/>
+        <w:numPr>
+          <w:ilvl w:val="0"/>
+          <w:numId w:val="10"/>
+        </w:numPr>
+        <w:rPr>
+          <w:rFonts w:ascii="Arial" w:hAnsi="Arial" w:cs="Arial"/>
+          <w:sz w:val="24"/>
+          <w:szCs w:val="24"/>
+          <w:lang w:val="es-ES"/>
+        </w:rPr>
+      </w:pPr>
+      <w:r>
+        <w:rPr>
+          <w:rFonts w:ascii="Arial" w:hAnsi="Arial" w:cs="Arial"/>
+          <w:sz w:val="24"/>
+          <w:szCs w:val="24"/>
+          <w:lang w:val="es-ES"/>
+        </w:rPr>
+        <w:t>Recibe una patente y devuelve 1 si existe y 0 por el contrario</w:t>
+      </w:r>
+    </w:p>
+    <w:p>
+      <w:pPr>
+        <w:rPr>
+          <w:rFonts w:ascii="Arial" w:hAnsi="Arial" w:cs="Arial"/>
+          <w:sz w:val="24"/>
+          <w:szCs w:val="24"/>
+          <w:lang w:val="en-US"/>
+        </w:rPr>
+      </w:pPr>
+      <w:r>
+        <w:rPr>
+          <w:rFonts w:ascii="Arial" w:hAnsi="Arial" w:cs="Arial"/>
+          <w:sz w:val="24"/>
+          <w:szCs w:val="24"/>
+          <w:lang w:val="en-US"/>
+        </w:rPr>
+        <w:t>[DESCONOCIDOS4].FN_EXISTE_</w:t>
+      </w:r>
+      <w:proofErr w:type="gramStart"/>
+      <w:r>
+        <w:rPr>
+          <w:rFonts w:ascii="Arial" w:hAnsi="Arial" w:cs="Arial"/>
+          <w:sz w:val="24"/>
+          <w:szCs w:val="24"/>
+          <w:lang w:val="en-US"/>
+        </w:rPr>
+        <w:t>DNI(</w:t>
+      </w:r>
+      <w:proofErr w:type="gramEnd"/>
+      <w:r>
+        <w:rPr>
+          <w:rFonts w:ascii="Arial" w:hAnsi="Arial" w:cs="Arial"/>
+          <w:sz w:val="24"/>
+          <w:szCs w:val="24"/>
+          <w:lang w:val="en-US"/>
+        </w:rPr>
+        <w:t>@DNI NUMERIC(18))</w:t>
+      </w:r>
+    </w:p>
+    <w:p>
+      <w:pPr>
+        <w:pStyle w:val="ListParagraph"/>
+        <w:numPr>
+          <w:ilvl w:val="0"/>
+          <w:numId w:val="10"/>
+        </w:numPr>
+        <w:rPr>
+          <w:rFonts w:ascii="Arial" w:hAnsi="Arial" w:cs="Arial"/>
+          <w:sz w:val="24"/>
+          <w:szCs w:val="24"/>
+          <w:lang w:val="es-ES"/>
+        </w:rPr>
+      </w:pPr>
+      <w:r>
+        <w:rPr>
+          <w:rFonts w:ascii="Arial" w:hAnsi="Arial" w:cs="Arial"/>
+          <w:sz w:val="24"/>
+          <w:szCs w:val="24"/>
+          <w:lang w:val="es-ES"/>
+        </w:rPr>
+        <w:t xml:space="preserve">Recibe un DNI </w:t>
+      </w:r>
+      <w:r>
+        <w:rPr>
+          <w:rFonts w:ascii="Arial" w:hAnsi="Arial" w:cs="Arial"/>
+          <w:sz w:val="24"/>
+          <w:szCs w:val="24"/>
+          <w:lang w:val="es-ES"/>
+        </w:rPr>
+        <w:t>y devuelve 1 si existe y 0 por el contrario</w:t>
+      </w:r>
     </w:p>
     <w:p>
       <w:pPr>
@@ -7008,6 +7132,7 @@
           <w:szCs w:val="24"/>
           <w:lang w:val="es-ES"/>
         </w:rPr>
+        <w:lastRenderedPageBreak/>
         <w:t>[DESCONOCIDOS4].TR_INSERTAR_ITEMS</w:t>
       </w:r>
     </w:p>
@@ -7028,6 +7153,62 @@
           <w:lang w:val="es-ES"/>
         </w:rPr>
         <w:t>[DESCONOCIDOS4].TR_INSERTAR_ITEMS_REND</w:t>
+      </w:r>
+    </w:p>
+    <w:p>
+      <w:pPr>
+        <w:rPr>
+          <w:rFonts w:ascii="Arial" w:hAnsi="Arial" w:cs="Arial"/>
+          <w:sz w:val="24"/>
+          <w:szCs w:val="24"/>
+          <w:lang w:val="es-ES"/>
+        </w:rPr>
+      </w:pPr>
+      <w:r>
+        <w:rPr>
+          <w:rFonts w:ascii="Arial" w:hAnsi="Arial" w:cs="Arial"/>
+          <w:sz w:val="24"/>
+          <w:szCs w:val="24"/>
+          <w:lang w:val="es-ES"/>
+        </w:rPr>
+        <w:t>[DESCONOCIDOS4].</w:t>
+      </w:r>
+      <w:r>
+        <w:rPr>
+          <w:rFonts w:ascii="Arial" w:hAnsi="Arial" w:cs="Arial"/>
+          <w:sz w:val="24"/>
+          <w:szCs w:val="24"/>
+          <w:lang w:val="es-ES"/>
+        </w:rPr>
+        <w:t>TR_INSERTA_ROL_CHOFER</w:t>
+      </w:r>
+    </w:p>
+    <w:p>
+      <w:pPr>
+        <w:rPr>
+          <w:rFonts w:ascii="Arial" w:hAnsi="Arial" w:cs="Arial"/>
+          <w:sz w:val="24"/>
+          <w:szCs w:val="24"/>
+          <w:lang w:val="es-ES"/>
+        </w:rPr>
+      </w:pPr>
+      <w:r>
+        <w:rPr>
+          <w:rFonts w:ascii="Arial" w:hAnsi="Arial" w:cs="Arial"/>
+          <w:sz w:val="24"/>
+          <w:szCs w:val="24"/>
+          <w:lang w:val="es-ES"/>
+        </w:rPr>
+        <w:t>[DESCONOCIDOS4].TR_INSERTA_ROL_</w:t>
+      </w:r>
+      <w:r>
+        <w:rPr>
+          <w:rFonts w:ascii="Arial" w:hAnsi="Arial" w:cs="Arial"/>
+          <w:sz w:val="24"/>
+          <w:szCs w:val="24"/>
+          <w:lang w:val="es-ES"/>
+        </w:rPr>
+        <w:t>CLIENTE</w:t>
       </w:r>
     </w:p>
     <w:p>
@@ -7402,6 +7583,7 @@
           <w:sz w:val="24"/>
           <w:szCs w:val="24"/>
         </w:rPr>
+        <w:lastRenderedPageBreak/>
         <w:t>[DESCONOCIDOS4].PRC_MIGRA_ITEM_FACTURA</w:t>
       </w:r>
     </w:p>
@@ -7487,365 +7669,643 @@
           <w:sz w:val="24"/>
           <w:szCs w:val="24"/>
         </w:rPr>
+        <w:t xml:space="preserve">[DESCONOCIDOS4].PRC_CARGAR_FUNCIONALIDADXROL </w:t>
+      </w:r>
+    </w:p>
+    <w:p>
+      <w:pPr>
+        <w:rPr>
+          <w:rFonts w:ascii="Arial" w:hAnsi="Arial" w:cs="Arial"/>
+          <w:sz w:val="24"/>
+          <w:szCs w:val="24"/>
+        </w:rPr>
+      </w:pPr>
+      <w:r>
+        <w:rPr>
+          <w:rFonts w:ascii="Arial" w:hAnsi="Arial" w:cs="Arial"/>
+          <w:sz w:val="24"/>
+          <w:szCs w:val="24"/>
+        </w:rPr>
+        <w:t>[DESCONOCIDOS4].PRC_CARGAR_USUARIO_ROL</w:t>
+      </w:r>
+    </w:p>
+    <w:p>
+      <w:pPr>
+        <w:rPr>
+          <w:rFonts w:ascii="Arial" w:hAnsi="Arial" w:cs="Arial"/>
+          <w:sz w:val="24"/>
+          <w:szCs w:val="24"/>
+        </w:rPr>
+      </w:pPr>
+      <w:r>
+        <w:rPr>
+          <w:rFonts w:ascii="Arial" w:hAnsi="Arial" w:cs="Arial"/>
+          <w:sz w:val="24"/>
+          <w:szCs w:val="24"/>
+        </w:rPr>
+        <w:t>[DESCONOCIDOS4].PRC_ACTUALIZAR_TOTAL_FACTURA</w:t>
+      </w:r>
+    </w:p>
+    <w:p>
+      <w:pPr>
+        <w:rPr>
+          <w:rFonts w:ascii="Arial" w:hAnsi="Arial" w:cs="Arial"/>
+          <w:sz w:val="24"/>
+          <w:szCs w:val="24"/>
+        </w:rPr>
+      </w:pPr>
+      <w:r>
+        <w:rPr>
+          <w:rFonts w:ascii="Arial" w:hAnsi="Arial" w:cs="Arial"/>
+          <w:sz w:val="24"/>
+          <w:szCs w:val="24"/>
+        </w:rPr>
+        <w:t>[DESCONOCIDOS4].PRC_CARGAR_RAMA_MENU</w:t>
+      </w:r>
+    </w:p>
+    <w:p>
+      <w:pPr>
+        <w:rPr>
+          <w:rFonts w:ascii="Arial" w:hAnsi="Arial" w:cs="Arial"/>
+          <w:sz w:val="24"/>
+          <w:szCs w:val="24"/>
+        </w:rPr>
+      </w:pPr>
+      <w:r>
+        <w:rPr>
+          <w:rFonts w:ascii="Arial" w:hAnsi="Arial" w:cs="Arial"/>
+          <w:sz w:val="24"/>
+          <w:szCs w:val="24"/>
+        </w:rPr>
+        <w:t>[DESCONOCIDOS4].PRC_CARGAR_HOJA_MENU</w:t>
+      </w:r>
+    </w:p>
+    <w:p>
+      <w:pPr>
+        <w:rPr>
+          <w:rFonts w:ascii="Arial" w:hAnsi="Arial" w:cs="Arial"/>
+          <w:sz w:val="24"/>
+          <w:szCs w:val="24"/>
+        </w:rPr>
+      </w:pPr>
+      <w:r>
+        <w:rPr>
+          <w:rFonts w:ascii="Arial" w:hAnsi="Arial" w:cs="Arial"/>
+          <w:sz w:val="24"/>
+          <w:szCs w:val="24"/>
+        </w:rPr>
+        <w:t>[DESCONOCIDOS4].PRC_ACTUALIZAR_TOTAL_RENDICION</w:t>
+      </w:r>
+    </w:p>
+    <w:p>
+      <w:pPr>
+        <w:rPr>
+          <w:rFonts w:ascii="Arial" w:hAnsi="Arial" w:cs="Arial"/>
+          <w:sz w:val="24"/>
+          <w:szCs w:val="24"/>
+        </w:rPr>
+      </w:pPr>
+      <w:r>
+        <w:rPr>
+          <w:rFonts w:ascii="Arial" w:hAnsi="Arial" w:cs="Arial"/>
+          <w:sz w:val="24"/>
+          <w:szCs w:val="24"/>
+        </w:rPr>
+        <w:t>[DESCONOCIDOS4].PRC_ALTA_CLIENTE</w:t>
+      </w:r>
+    </w:p>
+    <w:p>
+      <w:pPr>
+        <w:rPr>
+          <w:rFonts w:ascii="Arial" w:hAnsi="Arial" w:cs="Arial"/>
+          <w:sz w:val="24"/>
+          <w:szCs w:val="24"/>
+        </w:rPr>
+      </w:pPr>
+      <w:r>
+        <w:rPr>
+          <w:rFonts w:ascii="Arial" w:hAnsi="Arial" w:cs="Arial"/>
+          <w:sz w:val="24"/>
+          <w:szCs w:val="24"/>
+        </w:rPr>
+        <w:t>[DESCONOCIDOS4].PRC_BAJA_CLIENTE</w:t>
+      </w:r>
+    </w:p>
+    <w:p>
+      <w:pPr>
+        <w:rPr>
+          <w:rFonts w:ascii="Arial" w:hAnsi="Arial" w:cs="Arial"/>
+          <w:sz w:val="24"/>
+          <w:szCs w:val="24"/>
+        </w:rPr>
+      </w:pPr>
+      <w:r>
+        <w:rPr>
+          <w:rFonts w:ascii="Arial" w:hAnsi="Arial" w:cs="Arial"/>
+          <w:sz w:val="24"/>
+          <w:szCs w:val="24"/>
+        </w:rPr>
+        <w:t>[DESCONOCIDOS4].PRC_MODIFICACION_CLIENTE</w:t>
+      </w:r>
+    </w:p>
+    <w:p>
+      <w:pPr>
+        <w:rPr>
+          <w:rFonts w:ascii="Arial" w:hAnsi="Arial" w:cs="Arial"/>
+          <w:sz w:val="24"/>
+          <w:szCs w:val="24"/>
+        </w:rPr>
+      </w:pPr>
+      <w:r>
+        <w:rPr>
+          <w:rFonts w:ascii="Arial" w:hAnsi="Arial" w:cs="Arial"/>
+          <w:sz w:val="24"/>
+          <w:szCs w:val="24"/>
+        </w:rPr>
+        <w:t>[DESCONOCIDOS4].PRC_BUSCAR_CLIENTES</w:t>
+      </w:r>
+    </w:p>
+    <w:p>
+      <w:pPr>
+        <w:rPr>
+          <w:rFonts w:ascii="Arial" w:hAnsi="Arial" w:cs="Arial"/>
+          <w:sz w:val="24"/>
+          <w:szCs w:val="24"/>
+        </w:rPr>
+      </w:pPr>
+      <w:r>
+        <w:rPr>
+          <w:rFonts w:ascii="Arial" w:hAnsi="Arial" w:cs="Arial"/>
+          <w:sz w:val="24"/>
+          <w:szCs w:val="24"/>
+        </w:rPr>
+        <w:t>[DESCONOCIDOS4].PRC_ALTA_CLI_DESDE_CHOFER</w:t>
+      </w:r>
+    </w:p>
+    <w:p>
+      <w:pPr>
+        <w:rPr>
+          <w:rFonts w:ascii="Arial" w:hAnsi="Arial" w:cs="Arial"/>
+          <w:sz w:val="24"/>
+          <w:szCs w:val="24"/>
+        </w:rPr>
+      </w:pPr>
+      <w:r>
+        <w:rPr>
+          <w:rFonts w:ascii="Arial" w:hAnsi="Arial" w:cs="Arial"/>
+          <w:sz w:val="24"/>
+          <w:szCs w:val="24"/>
+        </w:rPr>
+        <w:t>[DESCONOCIDOS4].PRC_ALTA_CHOFER</w:t>
+      </w:r>
+    </w:p>
+    <w:p>
+      <w:pPr>
+        <w:rPr>
+          <w:rFonts w:ascii="Arial" w:hAnsi="Arial" w:cs="Arial"/>
+          <w:sz w:val="24"/>
+          <w:szCs w:val="24"/>
+        </w:rPr>
+      </w:pPr>
+      <w:r>
+        <w:rPr>
+          <w:rFonts w:ascii="Arial" w:hAnsi="Arial" w:cs="Arial"/>
+          <w:sz w:val="24"/>
+          <w:szCs w:val="24"/>
+        </w:rPr>
+        <w:t>[DESCONOCIDOS4].PRC_BAJA_CHOFER</w:t>
+      </w:r>
+    </w:p>
+    <w:p>
+      <w:pPr>
+        <w:rPr>
+          <w:rFonts w:ascii="Arial" w:hAnsi="Arial" w:cs="Arial"/>
+          <w:sz w:val="24"/>
+          <w:szCs w:val="24"/>
+        </w:rPr>
+      </w:pPr>
+      <w:r>
+        <w:rPr>
+          <w:rFonts w:ascii="Arial" w:hAnsi="Arial" w:cs="Arial"/>
+          <w:sz w:val="24"/>
+          <w:szCs w:val="24"/>
+        </w:rPr>
+        <w:t>[DESCONOCIDOS4].PRC_MODIFICACION_CHOFER</w:t>
+      </w:r>
+    </w:p>
+    <w:p>
+      <w:pPr>
+        <w:rPr>
+          <w:rFonts w:ascii="Arial" w:hAnsi="Arial" w:cs="Arial"/>
+          <w:sz w:val="24"/>
+          <w:szCs w:val="24"/>
+        </w:rPr>
+      </w:pPr>
+      <w:r>
+        <w:rPr>
+          <w:rFonts w:ascii="Arial" w:hAnsi="Arial" w:cs="Arial"/>
+          <w:sz w:val="24"/>
+          <w:szCs w:val="24"/>
+        </w:rPr>
+        <w:t>[DESCONOCIDOS4].PRC_BUSCAR_CHOFER</w:t>
+      </w:r>
+    </w:p>
+    <w:p>
+      <w:pPr>
+        <w:rPr>
+          <w:rFonts w:ascii="Arial" w:hAnsi="Arial" w:cs="Arial"/>
+          <w:sz w:val="24"/>
+          <w:szCs w:val="24"/>
+        </w:rPr>
+      </w:pPr>
+      <w:r>
+        <w:rPr>
+          <w:rFonts w:ascii="Arial" w:hAnsi="Arial" w:cs="Arial"/>
+          <w:sz w:val="24"/>
+          <w:szCs w:val="24"/>
+        </w:rPr>
+        <w:t>[DESCONOCIDOS4].PRC_ALTA_CHOFER_DESDE_CLI</w:t>
+      </w:r>
+    </w:p>
+    <w:p>
+      <w:pPr>
+        <w:rPr>
+          <w:rFonts w:ascii="Arial" w:hAnsi="Arial" w:cs="Arial"/>
+          <w:sz w:val="24"/>
+          <w:szCs w:val="24"/>
+        </w:rPr>
+      </w:pPr>
+      <w:r>
+        <w:rPr>
+          <w:rFonts w:ascii="Arial" w:hAnsi="Arial" w:cs="Arial"/>
+          <w:sz w:val="24"/>
+          <w:szCs w:val="24"/>
+        </w:rPr>
+        <w:t>[DESCONOCIDOS4].PRC_REGISTRO_VIAJE</w:t>
+      </w:r>
+    </w:p>
+    <w:p>
+      <w:pPr>
+        <w:rPr>
+          <w:rFonts w:ascii="Arial" w:hAnsi="Arial" w:cs="Arial"/>
+          <w:sz w:val="24"/>
+          <w:szCs w:val="24"/>
+        </w:rPr>
+      </w:pPr>
+      <w:r>
+        <w:rPr>
+          <w:rFonts w:ascii="Arial" w:hAnsi="Arial" w:cs="Arial"/>
+          <w:sz w:val="24"/>
+          <w:szCs w:val="24"/>
+        </w:rPr>
+        <w:t>[DESCONOCIDOS4].PRC_ALTA_TURNO</w:t>
+      </w:r>
+    </w:p>
+    <w:p>
+      <w:pPr>
+        <w:rPr>
+          <w:rFonts w:ascii="Arial" w:hAnsi="Arial" w:cs="Arial"/>
+          <w:sz w:val="24"/>
+          <w:szCs w:val="24"/>
+        </w:rPr>
+      </w:pPr>
+      <w:r>
+        <w:rPr>
+          <w:rFonts w:ascii="Arial" w:hAnsi="Arial" w:cs="Arial"/>
+          <w:sz w:val="24"/>
+          <w:szCs w:val="24"/>
+        </w:rPr>
+        <w:t>[DESCONOCIDOS4].PRC_MODIFICACION_TURNO</w:t>
+      </w:r>
+    </w:p>
+    <w:p>
+      <w:pPr>
+        <w:rPr>
+          <w:rFonts w:ascii="Arial" w:hAnsi="Arial" w:cs="Arial"/>
+          <w:sz w:val="24"/>
+          <w:szCs w:val="24"/>
+        </w:rPr>
+      </w:pPr>
+      <w:r>
+        <w:rPr>
+          <w:rFonts w:ascii="Arial" w:hAnsi="Arial" w:cs="Arial"/>
+          <w:sz w:val="24"/>
+          <w:szCs w:val="24"/>
+        </w:rPr>
+        <w:t>[DESCONOCIDOS4].PRC_BAJA_TURNO</w:t>
+      </w:r>
+    </w:p>
+    <w:p>
+      <w:pPr>
+        <w:rPr>
+          <w:rFonts w:ascii="Arial" w:hAnsi="Arial" w:cs="Arial"/>
+          <w:sz w:val="24"/>
+          <w:szCs w:val="24"/>
+        </w:rPr>
+      </w:pPr>
+      <w:r>
+        <w:rPr>
+          <w:rFonts w:ascii="Arial" w:hAnsi="Arial" w:cs="Arial"/>
+          <w:sz w:val="24"/>
+          <w:szCs w:val="24"/>
+        </w:rPr>
+        <w:t>[DESCONOCIDOS4].PRC_LISTADO_TURNOS_DISPONIBLES</w:t>
+      </w:r>
+    </w:p>
+    <w:p>
+      <w:pPr>
+        <w:rPr>
+          <w:rFonts w:ascii="Arial" w:hAnsi="Arial" w:cs="Arial"/>
+          <w:sz w:val="24"/>
+          <w:szCs w:val="24"/>
+          <w:lang w:val="es-ES"/>
+        </w:rPr>
+      </w:pPr>
+      <w:r>
+        <w:rPr>
+          <w:rFonts w:ascii="Arial" w:hAnsi="Arial" w:cs="Arial"/>
+          <w:sz w:val="24"/>
+          <w:szCs w:val="24"/>
+          <w:lang w:val="es-ES"/>
+        </w:rPr>
+        <w:t>[DESCONOCIDOS4].PRC_ALTA_AUTOMOVIL_UNI_DISPO</w:t>
+      </w:r>
+    </w:p>
+    <w:p>
+      <w:pPr>
+        <w:rPr>
+          <w:rFonts w:ascii="Arial" w:hAnsi="Arial" w:cs="Arial"/>
+          <w:sz w:val="24"/>
+          <w:szCs w:val="24"/>
+          <w:lang w:val="es-ES"/>
+        </w:rPr>
+      </w:pPr>
+      <w:r>
+        <w:rPr>
+          <w:rFonts w:ascii="Arial" w:hAnsi="Arial" w:cs="Arial"/>
+          <w:sz w:val="24"/>
+          <w:szCs w:val="24"/>
+          <w:lang w:val="es-ES"/>
+        </w:rPr>
+        <w:t>[DESCONOCIDOS4].PRC_MODIFICACION_AUTO_DIS</w:t>
+      </w:r>
+    </w:p>
+    <w:p>
+      <w:pPr>
+        <w:rPr>
+          <w:rFonts w:ascii="Arial" w:hAnsi="Arial" w:cs="Arial"/>
+          <w:sz w:val="24"/>
+          <w:szCs w:val="24"/>
+          <w:lang w:val="es-ES"/>
+        </w:rPr>
+      </w:pPr>
+      <w:r>
+        <w:rPr>
+          <w:rFonts w:ascii="Arial" w:hAnsi="Arial" w:cs="Arial"/>
+          <w:sz w:val="24"/>
+          <w:szCs w:val="24"/>
+          <w:lang w:val="es-ES"/>
+        </w:rPr>
         <w:lastRenderedPageBreak/>
-        <w:t xml:space="preserve">[DESCONOCIDOS4].PRC_CARGAR_FUNCIONALIDADXROL </w:t>
-      </w:r>
-    </w:p>
-    <w:p>
-      <w:pPr>
-        <w:rPr>
-          <w:rFonts w:ascii="Arial" w:hAnsi="Arial" w:cs="Arial"/>
-          <w:sz w:val="24"/>
-          <w:szCs w:val="24"/>
-        </w:rPr>
-      </w:pPr>
-      <w:r>
-        <w:rPr>
-          <w:rFonts w:ascii="Arial" w:hAnsi="Arial" w:cs="Arial"/>
-          <w:sz w:val="24"/>
-          <w:szCs w:val="24"/>
-        </w:rPr>
-        <w:t>[DESCONOCIDOS4].PRC_CARGAR_USUARIO_ROL</w:t>
-      </w:r>
-    </w:p>
-    <w:p>
-      <w:pPr>
-        <w:rPr>
-          <w:rFonts w:ascii="Arial" w:hAnsi="Arial" w:cs="Arial"/>
-          <w:sz w:val="24"/>
-          <w:szCs w:val="24"/>
-        </w:rPr>
-      </w:pPr>
-      <w:r>
-        <w:rPr>
-          <w:rFonts w:ascii="Arial" w:hAnsi="Arial" w:cs="Arial"/>
-          <w:sz w:val="24"/>
-          <w:szCs w:val="24"/>
-        </w:rPr>
-        <w:t>[DESCONOCIDOS4].PRC_ACTUALIZAR_TOTAL_FACTURA</w:t>
-      </w:r>
-    </w:p>
-    <w:p>
-      <w:pPr>
-        <w:rPr>
-          <w:rFonts w:ascii="Arial" w:hAnsi="Arial" w:cs="Arial"/>
-          <w:sz w:val="24"/>
-          <w:szCs w:val="24"/>
-        </w:rPr>
-      </w:pPr>
-      <w:r>
-        <w:rPr>
-          <w:rFonts w:ascii="Arial" w:hAnsi="Arial" w:cs="Arial"/>
-          <w:sz w:val="24"/>
-          <w:szCs w:val="24"/>
-        </w:rPr>
-        <w:t>[DESCONOCIDOS4].PRC_CARGAR_RAMA_MENU</w:t>
-      </w:r>
-    </w:p>
-    <w:p>
-      <w:pPr>
-        <w:rPr>
-          <w:rFonts w:ascii="Arial" w:hAnsi="Arial" w:cs="Arial"/>
-          <w:sz w:val="24"/>
-          <w:szCs w:val="24"/>
-        </w:rPr>
-      </w:pPr>
-      <w:r>
-        <w:rPr>
-          <w:rFonts w:ascii="Arial" w:hAnsi="Arial" w:cs="Arial"/>
-          <w:sz w:val="24"/>
-          <w:szCs w:val="24"/>
-        </w:rPr>
-        <w:t>[DESCONOCIDOS4].PRC_CARGAR_HOJA_MENU</w:t>
-      </w:r>
-    </w:p>
-    <w:p>
-      <w:pPr>
-        <w:rPr>
-          <w:rFonts w:ascii="Arial" w:hAnsi="Arial" w:cs="Arial"/>
-          <w:sz w:val="24"/>
-          <w:szCs w:val="24"/>
-        </w:rPr>
-      </w:pPr>
-      <w:r>
-        <w:rPr>
-          <w:rFonts w:ascii="Arial" w:hAnsi="Arial" w:cs="Arial"/>
-          <w:sz w:val="24"/>
-          <w:szCs w:val="24"/>
-        </w:rPr>
-        <w:t>[DESCONOCIDOS4].PRC_ACTUALIZAR_TOTAL_RENDICION</w:t>
-      </w:r>
-    </w:p>
-    <w:p>
-      <w:pPr>
-        <w:rPr>
-          <w:rFonts w:ascii="Arial" w:hAnsi="Arial" w:cs="Arial"/>
-          <w:sz w:val="24"/>
-          <w:szCs w:val="24"/>
-        </w:rPr>
-      </w:pPr>
-      <w:r>
-        <w:rPr>
-          <w:rFonts w:ascii="Arial" w:hAnsi="Arial" w:cs="Arial"/>
-          <w:sz w:val="24"/>
-          <w:szCs w:val="24"/>
-        </w:rPr>
-        <w:t>[DESCONOCIDOS4].PRC_ALTA_CLIENTE</w:t>
-      </w:r>
-    </w:p>
-    <w:p>
-      <w:pPr>
-        <w:rPr>
-          <w:rFonts w:ascii="Arial" w:hAnsi="Arial" w:cs="Arial"/>
-          <w:sz w:val="24"/>
-          <w:szCs w:val="24"/>
-        </w:rPr>
-      </w:pPr>
-      <w:r>
-        <w:rPr>
-          <w:rFonts w:ascii="Arial" w:hAnsi="Arial" w:cs="Arial"/>
-          <w:sz w:val="24"/>
-          <w:szCs w:val="24"/>
-        </w:rPr>
-        <w:t>[DESCONOCIDOS4].PRC_BAJA_CLIENTE</w:t>
-      </w:r>
-    </w:p>
-    <w:p>
-      <w:pPr>
-        <w:rPr>
-          <w:rFonts w:ascii="Arial" w:hAnsi="Arial" w:cs="Arial"/>
-          <w:sz w:val="24"/>
-          <w:szCs w:val="24"/>
-        </w:rPr>
-      </w:pPr>
-      <w:r>
-        <w:rPr>
-          <w:rFonts w:ascii="Arial" w:hAnsi="Arial" w:cs="Arial"/>
-          <w:sz w:val="24"/>
-          <w:szCs w:val="24"/>
-        </w:rPr>
-        <w:t>[DESCONOCIDOS4].PRC_MODIFICACION_CLIENTE</w:t>
-      </w:r>
-    </w:p>
-    <w:p>
-      <w:pPr>
-        <w:rPr>
-          <w:rFonts w:ascii="Arial" w:hAnsi="Arial" w:cs="Arial"/>
-          <w:sz w:val="24"/>
-          <w:szCs w:val="24"/>
-        </w:rPr>
-      </w:pPr>
-      <w:r>
-        <w:rPr>
-          <w:rFonts w:ascii="Arial" w:hAnsi="Arial" w:cs="Arial"/>
-          <w:sz w:val="24"/>
-          <w:szCs w:val="24"/>
-        </w:rPr>
-        <w:t>[DESCONOCIDOS4].PRC_BUSCAR_CLIENTES</w:t>
-      </w:r>
-    </w:p>
-    <w:p>
-      <w:pPr>
-        <w:rPr>
-          <w:rFonts w:ascii="Arial" w:hAnsi="Arial" w:cs="Arial"/>
-          <w:sz w:val="24"/>
-          <w:szCs w:val="24"/>
-        </w:rPr>
-      </w:pPr>
-      <w:r>
-        <w:rPr>
-          <w:rFonts w:ascii="Arial" w:hAnsi="Arial" w:cs="Arial"/>
-          <w:sz w:val="24"/>
-          <w:szCs w:val="24"/>
-        </w:rPr>
-        <w:t>[DESCONOCIDOS4].PRC_ALTA_CLI_DESDE_CHOFER</w:t>
-      </w:r>
-    </w:p>
-    <w:p>
-      <w:pPr>
-        <w:rPr>
-          <w:rFonts w:ascii="Arial" w:hAnsi="Arial" w:cs="Arial"/>
-          <w:sz w:val="24"/>
-          <w:szCs w:val="24"/>
-        </w:rPr>
-      </w:pPr>
-      <w:r>
-        <w:rPr>
-          <w:rFonts w:ascii="Arial" w:hAnsi="Arial" w:cs="Arial"/>
-          <w:sz w:val="24"/>
-          <w:szCs w:val="24"/>
-        </w:rPr>
-        <w:t>[DESCONOCIDOS4].PRC_ALTA_CHOFER</w:t>
-      </w:r>
-    </w:p>
-    <w:p>
-      <w:pPr>
-        <w:rPr>
-          <w:rFonts w:ascii="Arial" w:hAnsi="Arial" w:cs="Arial"/>
-          <w:sz w:val="24"/>
-          <w:szCs w:val="24"/>
-        </w:rPr>
-      </w:pPr>
-      <w:r>
-        <w:rPr>
-          <w:rFonts w:ascii="Arial" w:hAnsi="Arial" w:cs="Arial"/>
-          <w:sz w:val="24"/>
-          <w:szCs w:val="24"/>
-        </w:rPr>
-        <w:t>[DESCONOCIDOS4].PRC_BAJA_CHOFER</w:t>
-      </w:r>
-    </w:p>
-    <w:p>
-      <w:pPr>
-        <w:rPr>
-          <w:rFonts w:ascii="Arial" w:hAnsi="Arial" w:cs="Arial"/>
-          <w:sz w:val="24"/>
-          <w:szCs w:val="24"/>
-        </w:rPr>
-      </w:pPr>
-      <w:r>
-        <w:rPr>
-          <w:rFonts w:ascii="Arial" w:hAnsi="Arial" w:cs="Arial"/>
-          <w:sz w:val="24"/>
-          <w:szCs w:val="24"/>
-        </w:rPr>
-        <w:t>[DESCONOCIDOS4].PRC_MODIFICACION_CHOFER</w:t>
-      </w:r>
-    </w:p>
-    <w:p>
-      <w:pPr>
-        <w:rPr>
-          <w:rFonts w:ascii="Arial" w:hAnsi="Arial" w:cs="Arial"/>
-          <w:sz w:val="24"/>
-          <w:szCs w:val="24"/>
-        </w:rPr>
-      </w:pPr>
-      <w:r>
-        <w:rPr>
-          <w:rFonts w:ascii="Arial" w:hAnsi="Arial" w:cs="Arial"/>
-          <w:sz w:val="24"/>
-          <w:szCs w:val="24"/>
-        </w:rPr>
-        <w:t>[DESCONOCIDOS4].PRC_BUSCAR_CHOFER</w:t>
-      </w:r>
-    </w:p>
-    <w:p>
-      <w:pPr>
-        <w:rPr>
-          <w:rFonts w:ascii="Arial" w:hAnsi="Arial" w:cs="Arial"/>
-          <w:sz w:val="24"/>
-          <w:szCs w:val="24"/>
-        </w:rPr>
-      </w:pPr>
-      <w:r>
-        <w:rPr>
-          <w:rFonts w:ascii="Arial" w:hAnsi="Arial" w:cs="Arial"/>
-          <w:sz w:val="24"/>
-          <w:szCs w:val="24"/>
-        </w:rPr>
-        <w:t>[DESCONOCIDOS4].PRC_ALTA_CHOFER_DESDE_CLI</w:t>
-      </w:r>
-    </w:p>
-    <w:p>
-      <w:pPr>
-        <w:rPr>
-          <w:rFonts w:ascii="Arial" w:hAnsi="Arial" w:cs="Arial"/>
-          <w:sz w:val="24"/>
-          <w:szCs w:val="24"/>
-        </w:rPr>
-      </w:pPr>
-      <w:r>
-        <w:rPr>
-          <w:rFonts w:ascii="Arial" w:hAnsi="Arial" w:cs="Arial"/>
-          <w:sz w:val="24"/>
-          <w:szCs w:val="24"/>
-        </w:rPr>
-        <w:t>[DESCONOCIDOS4].PRC_REGISTRO_VIAJE</w:t>
-      </w:r>
-    </w:p>
-    <w:p>
-      <w:pPr>
-        <w:rPr>
-          <w:rFonts w:ascii="Arial" w:hAnsi="Arial" w:cs="Arial"/>
-          <w:sz w:val="24"/>
-          <w:szCs w:val="24"/>
-        </w:rPr>
-      </w:pPr>
-      <w:r>
-        <w:rPr>
-          <w:rFonts w:ascii="Arial" w:hAnsi="Arial" w:cs="Arial"/>
-          <w:sz w:val="24"/>
-          <w:szCs w:val="24"/>
-        </w:rPr>
-        <w:t>[DESCONOCIDOS4].PRC_ALTA_TURNO</w:t>
-      </w:r>
-    </w:p>
-    <w:p>
-      <w:pPr>
-        <w:rPr>
-          <w:rFonts w:ascii="Arial" w:hAnsi="Arial" w:cs="Arial"/>
-          <w:sz w:val="24"/>
-          <w:szCs w:val="24"/>
-        </w:rPr>
-      </w:pPr>
-      <w:r>
-        <w:rPr>
-          <w:rFonts w:ascii="Arial" w:hAnsi="Arial" w:cs="Arial"/>
-          <w:sz w:val="24"/>
-          <w:szCs w:val="24"/>
-        </w:rPr>
-        <w:t>[DESCONOCIDOS4].PRC_MODIFICACION_TURNO</w:t>
-      </w:r>
-    </w:p>
-    <w:p>
-      <w:pPr>
-        <w:rPr>
-          <w:rFonts w:ascii="Arial" w:hAnsi="Arial" w:cs="Arial"/>
-          <w:sz w:val="24"/>
-          <w:szCs w:val="24"/>
-        </w:rPr>
-      </w:pPr>
-      <w:r>
-        <w:rPr>
-          <w:rFonts w:ascii="Arial" w:hAnsi="Arial" w:cs="Arial"/>
-          <w:sz w:val="24"/>
-          <w:szCs w:val="24"/>
-        </w:rPr>
-        <w:t>[DESCONOCIDOS4].PRC_BAJA_TURNO</w:t>
-      </w:r>
-    </w:p>
-    <w:p>
-      <w:pPr>
-        <w:rPr>
-          <w:rFonts w:ascii="Arial" w:hAnsi="Arial" w:cs="Arial"/>
-          <w:sz w:val="24"/>
-          <w:szCs w:val="24"/>
-        </w:rPr>
-      </w:pPr>
-      <w:r>
-        <w:rPr>
-          <w:rFonts w:ascii="Arial" w:hAnsi="Arial" w:cs="Arial"/>
-          <w:sz w:val="24"/>
-          <w:szCs w:val="24"/>
-        </w:rPr>
-        <w:t>[DESCONOCIDOS4].PRC_LISTADO_TURNOS_DISPONIBLES</w:t>
-      </w:r>
-    </w:p>
-    <w:p>
-      <w:pPr>
-        <w:rPr>
-          <w:rFonts w:ascii="Arial" w:hAnsi="Arial" w:cs="Arial"/>
-          <w:sz w:val="24"/>
-          <w:szCs w:val="24"/>
-          <w:lang w:val="es-ES"/>
-        </w:rPr>
-      </w:pPr>
-      <w:r>
-        <w:rPr>
-          <w:rFonts w:ascii="Arial" w:hAnsi="Arial" w:cs="Arial"/>
-          <w:sz w:val="24"/>
-          <w:szCs w:val="24"/>
-          <w:lang w:val="es-ES"/>
+        <w:t>[DESCONOCIDOS4].PRC_BAJA_AUTO_DIS</w:t>
+      </w:r>
+    </w:p>
+    <w:p>
+      <w:pPr>
+        <w:rPr>
+          <w:rFonts w:ascii="Arial" w:hAnsi="Arial" w:cs="Arial"/>
+          <w:sz w:val="24"/>
+          <w:szCs w:val="24"/>
+          <w:lang w:val="es-ES"/>
+        </w:rPr>
+      </w:pPr>
+      <w:r>
+        <w:rPr>
+          <w:rFonts w:ascii="Arial" w:hAnsi="Arial" w:cs="Arial"/>
+          <w:sz w:val="24"/>
+          <w:szCs w:val="24"/>
+          <w:lang w:val="es-ES"/>
+        </w:rPr>
+        <w:t>[DESCONOCIDOS4].PRC_LISTADO_AUTOS_DISPONIBLES</w:t>
+      </w:r>
+    </w:p>
+    <w:p>
+      <w:pPr>
+        <w:rPr>
+          <w:rFonts w:ascii="Arial" w:hAnsi="Arial" w:cs="Arial"/>
+          <w:sz w:val="24"/>
+          <w:szCs w:val="24"/>
+        </w:rPr>
+      </w:pPr>
+      <w:r>
+        <w:rPr>
+          <w:rFonts w:ascii="Arial" w:hAnsi="Arial" w:cs="Arial"/>
+          <w:sz w:val="24"/>
+          <w:szCs w:val="24"/>
+        </w:rPr>
+        <w:t>[DESCONOCIDOS4].PRC_LISTADO_UNI_DISPONIBLE</w:t>
+      </w:r>
+    </w:p>
+    <w:p>
+      <w:pPr>
+        <w:rPr>
+          <w:rFonts w:ascii="Arial" w:hAnsi="Arial" w:cs="Arial"/>
+          <w:sz w:val="24"/>
+          <w:szCs w:val="24"/>
+        </w:rPr>
+      </w:pPr>
+      <w:r>
+        <w:rPr>
+          <w:rFonts w:ascii="Arial" w:hAnsi="Arial" w:cs="Arial"/>
+          <w:sz w:val="24"/>
+          <w:szCs w:val="24"/>
+        </w:rPr>
+        <w:t>[DESCONOCIDOS4].PRC_VALIDAR_USUARIO</w:t>
+      </w:r>
+    </w:p>
+    <w:p>
+      <w:pPr>
+        <w:rPr>
+          <w:rFonts w:ascii="Arial" w:hAnsi="Arial" w:cs="Arial"/>
+          <w:sz w:val="24"/>
+          <w:szCs w:val="24"/>
+        </w:rPr>
+      </w:pPr>
+      <w:r>
+        <w:rPr>
+          <w:rFonts w:ascii="Arial" w:hAnsi="Arial" w:cs="Arial"/>
+          <w:sz w:val="24"/>
+          <w:szCs w:val="24"/>
+        </w:rPr>
+        <w:t>[DESCONOCIDOS4].PRC_OBTENER_MENU_X_ROL</w:t>
+      </w:r>
+    </w:p>
+    <w:p>
+      <w:pPr>
+        <w:rPr>
+          <w:rFonts w:ascii="Arial" w:hAnsi="Arial" w:cs="Arial"/>
+          <w:sz w:val="24"/>
+          <w:szCs w:val="24"/>
+        </w:rPr>
+      </w:pPr>
+      <w:r>
+        <w:rPr>
+          <w:rFonts w:ascii="Arial" w:hAnsi="Arial" w:cs="Arial"/>
+          <w:sz w:val="24"/>
+          <w:szCs w:val="24"/>
+        </w:rPr>
+        <w:t>[DESCONOCIDOS4].CHOFERES_MAYOR_RECAUDACION</w:t>
+      </w:r>
+    </w:p>
+    <w:p>
+      <w:pPr>
+        <w:rPr>
+          <w:rFonts w:ascii="Arial" w:hAnsi="Arial" w:cs="Arial"/>
+          <w:sz w:val="24"/>
+          <w:szCs w:val="24"/>
+        </w:rPr>
+      </w:pPr>
+      <w:r>
+        <w:rPr>
+          <w:rFonts w:ascii="Arial" w:hAnsi="Arial" w:cs="Arial"/>
+          <w:sz w:val="24"/>
+          <w:szCs w:val="24"/>
+        </w:rPr>
+        <w:t>[DESCONOCIDOS4].CHOFERES_VIAJE_MAS_LARGO</w:t>
+      </w:r>
+    </w:p>
+    <w:p>
+      <w:pPr>
+        <w:rPr>
+          <w:rFonts w:ascii="Arial" w:hAnsi="Arial" w:cs="Arial"/>
+          <w:sz w:val="24"/>
+          <w:szCs w:val="24"/>
+        </w:rPr>
+      </w:pPr>
+      <w:r>
+        <w:rPr>
+          <w:rFonts w:ascii="Arial" w:hAnsi="Arial" w:cs="Arial"/>
+          <w:sz w:val="24"/>
+          <w:szCs w:val="24"/>
+        </w:rPr>
+        <w:t>[DESCONOCIDOS4].CLIENTES_MAYOR_CONSUMO</w:t>
+      </w:r>
+    </w:p>
+    <w:p>
+      <w:pPr>
+        <w:rPr>
+          <w:rFonts w:ascii="Arial" w:hAnsi="Arial" w:cs="Arial"/>
+          <w:sz w:val="24"/>
+          <w:szCs w:val="24"/>
+        </w:rPr>
+      </w:pPr>
+      <w:r>
+        <w:rPr>
+          <w:rFonts w:ascii="Arial" w:hAnsi="Arial" w:cs="Arial"/>
+          <w:sz w:val="24"/>
+          <w:szCs w:val="24"/>
+        </w:rPr>
+        <w:t>[DESCONOCIDOS4].CLIENTES_MAS_VECES_MISMO_AUTO</w:t>
+      </w:r>
+    </w:p>
+    <w:p>
+      <w:pPr>
+        <w:rPr>
+          <w:rFonts w:ascii="Arial" w:hAnsi="Arial" w:cs="Arial"/>
+          <w:sz w:val="24"/>
+          <w:szCs w:val="24"/>
+        </w:rPr>
+      </w:pPr>
+      <w:r>
+        <w:rPr>
+          <w:rFonts w:ascii="Arial" w:hAnsi="Arial" w:cs="Arial"/>
+          <w:sz w:val="24"/>
+          <w:szCs w:val="24"/>
+        </w:rPr>
+        <w:t>[DESCONOCIDOS4].PRC_FACTURAR_A_CLIENTE</w:t>
+      </w:r>
+    </w:p>
+    <w:p>
+      <w:pPr>
+        <w:rPr>
+          <w:rFonts w:ascii="Arial" w:hAnsi="Arial" w:cs="Arial"/>
+          <w:sz w:val="24"/>
+          <w:szCs w:val="24"/>
+        </w:rPr>
+      </w:pPr>
+      <w:r>
+        <w:rPr>
+          <w:rFonts w:ascii="Arial" w:hAnsi="Arial" w:cs="Arial"/>
+          <w:sz w:val="24"/>
+          <w:szCs w:val="24"/>
+        </w:rPr>
+        <w:t>[DESCONOCIDOS4].PRC_INSERTAR_FACTURA</w:t>
+      </w:r>
+    </w:p>
+    <w:p>
+      <w:pPr>
+        <w:rPr>
+          <w:rFonts w:ascii="Arial" w:hAnsi="Arial" w:cs="Arial"/>
+          <w:sz w:val="24"/>
+          <w:szCs w:val="24"/>
+        </w:rPr>
+      </w:pPr>
+      <w:r>
+        <w:rPr>
+          <w:rFonts w:ascii="Arial" w:hAnsi="Arial" w:cs="Arial"/>
+          <w:sz w:val="24"/>
+          <w:szCs w:val="24"/>
+        </w:rPr>
+        <w:t>[DESCONOCIDOS4].PRC_RENDICION</w:t>
+      </w:r>
+    </w:p>
+    <w:p>
+      <w:pPr>
+        <w:rPr>
+          <w:rFonts w:ascii="Arial" w:hAnsi="Arial" w:cs="Arial"/>
+          <w:sz w:val="24"/>
+          <w:szCs w:val="24"/>
+        </w:rPr>
+      </w:pPr>
+      <w:r>
+        <w:rPr>
+          <w:rFonts w:ascii="Arial" w:hAnsi="Arial" w:cs="Arial"/>
+          <w:sz w:val="24"/>
+          <w:szCs w:val="24"/>
+        </w:rPr>
+        <w:t>[DESCONOCIDOS4].PRC_INSERTAR_RENDICION</w:t>
+      </w:r>
+    </w:p>
+    <w:p>
+      <w:pPr>
+        <w:rPr>
+          <w:rFonts w:ascii="Arial" w:hAnsi="Arial" w:cs="Arial"/>
+          <w:sz w:val="24"/>
+          <w:szCs w:val="24"/>
+        </w:rPr>
+      </w:pPr>
+      <w:r>
+        <w:rPr>
+          <w:rFonts w:ascii="Arial" w:hAnsi="Arial" w:cs="Arial"/>
+          <w:sz w:val="24"/>
+          <w:szCs w:val="24"/>
+        </w:rPr>
+        <w:t>[DESCONOCIDOS4].PRC_OBTENER_DATOS_USUARIOS</w:t>
+      </w:r>
+    </w:p>
+    <w:p>
+      <w:pPr>
+        <w:rPr>
+          <w:rFonts w:ascii="Arial" w:hAnsi="Arial" w:cs="Arial"/>
+          <w:sz w:val="24"/>
+          <w:szCs w:val="24"/>
+        </w:rPr>
+      </w:pPr>
+      <w:r>
+        <w:rPr>
+          <w:rFonts w:ascii="Arial" w:hAnsi="Arial" w:cs="Arial"/>
+          <w:sz w:val="24"/>
+          <w:szCs w:val="24"/>
         </w:rPr>
         <w:t>[DESCONOCIDOS4].PRC_ALTA_AUTOMOVIL_UNI_DISPO</w:t>
       </w:r>
@@ -7856,15 +8316,13 @@
           <w:rFonts w:ascii="Arial" w:hAnsi="Arial" w:cs="Arial"/>
           <w:sz w:val="24"/>
           <w:szCs w:val="24"/>
-          <w:lang w:val="es-ES"/>
-        </w:rPr>
-      </w:pPr>
-      <w:r>
-        <w:rPr>
-          <w:rFonts w:ascii="Arial" w:hAnsi="Arial" w:cs="Arial"/>
-          <w:sz w:val="24"/>
-          <w:szCs w:val="24"/>
-          <w:lang w:val="es-ES"/>
+        </w:rPr>
+      </w:pPr>
+      <w:r>
+        <w:rPr>
+          <w:rFonts w:ascii="Arial" w:hAnsi="Arial" w:cs="Arial"/>
+          <w:sz w:val="24"/>
+          <w:szCs w:val="24"/>
         </w:rPr>
         <w:t>[DESCONOCIDOS4].PRC_MODIFICACION_AUTO_DIS</w:t>
       </w:r>
@@ -7875,15 +8333,13 @@
           <w:rFonts w:ascii="Arial" w:hAnsi="Arial" w:cs="Arial"/>
           <w:sz w:val="24"/>
           <w:szCs w:val="24"/>
-          <w:lang w:val="es-ES"/>
-        </w:rPr>
-      </w:pPr>
-      <w:r>
-        <w:rPr>
-          <w:rFonts w:ascii="Arial" w:hAnsi="Arial" w:cs="Arial"/>
-          <w:sz w:val="24"/>
-          <w:szCs w:val="24"/>
-          <w:lang w:val="es-ES"/>
+        </w:rPr>
+      </w:pPr>
+      <w:r>
+        <w:rPr>
+          <w:rFonts w:ascii="Arial" w:hAnsi="Arial" w:cs="Arial"/>
+          <w:sz w:val="24"/>
+          <w:szCs w:val="24"/>
         </w:rPr>
         <w:t>[DESCONOCIDOS4].PRC_BAJA_AUTO_DIS</w:t>
       </w:r>
@@ -7894,68 +8350,185 @@
           <w:rFonts w:ascii="Arial" w:hAnsi="Arial" w:cs="Arial"/>
           <w:sz w:val="24"/>
           <w:szCs w:val="24"/>
-          <w:lang w:val="es-ES"/>
-        </w:rPr>
-      </w:pPr>
-      <w:r>
-        <w:rPr>
-          <w:rFonts w:ascii="Arial" w:hAnsi="Arial" w:cs="Arial"/>
-          <w:sz w:val="24"/>
-          <w:szCs w:val="24"/>
-          <w:lang w:val="es-ES"/>
-        </w:rPr>
-        <w:t>[DESCONOCIDOS4].PRC_LISTADO_AUTOS_DISPONIBLES</w:t>
-      </w:r>
-    </w:p>
-    <w:p>
-      <w:pPr>
-        <w:rPr>
-          <w:rFonts w:ascii="Arial" w:hAnsi="Arial" w:cs="Arial"/>
-          <w:sz w:val="24"/>
-          <w:szCs w:val="24"/>
-        </w:rPr>
-      </w:pPr>
-      <w:r>
-        <w:rPr>
-          <w:rFonts w:ascii="Arial" w:hAnsi="Arial" w:cs="Arial"/>
-          <w:sz w:val="24"/>
-          <w:szCs w:val="24"/>
-        </w:rPr>
-        <w:t>[DESCONOCIDOS4].PRC_LISTADO_UNI_DISPONIBLE</w:t>
-      </w:r>
-    </w:p>
-    <w:p>
-      <w:pPr>
-        <w:rPr>
-          <w:rFonts w:ascii="Arial" w:hAnsi="Arial" w:cs="Arial"/>
-          <w:sz w:val="24"/>
-          <w:szCs w:val="24"/>
-        </w:rPr>
-      </w:pPr>
-      <w:r>
-        <w:rPr>
-          <w:rFonts w:ascii="Arial" w:hAnsi="Arial" w:cs="Arial"/>
-          <w:sz w:val="24"/>
-          <w:szCs w:val="24"/>
-        </w:rPr>
-        <w:t>[DESCONOCIDOS4].PRC_VALIDAR_USUARIO</w:t>
-      </w:r>
-    </w:p>
-    <w:p>
-      <w:pPr>
-        <w:rPr>
-          <w:rFonts w:ascii="Arial" w:hAnsi="Arial" w:cs="Arial"/>
-          <w:sz w:val="24"/>
-          <w:szCs w:val="24"/>
-        </w:rPr>
-      </w:pPr>
-      <w:r>
-        <w:rPr>
-          <w:rFonts w:ascii="Arial" w:hAnsi="Arial" w:cs="Arial"/>
-          <w:sz w:val="24"/>
-          <w:szCs w:val="24"/>
-        </w:rPr>
-        <w:t>[DESCONOCIDOS4].PRC_OBTENER_MENU_X_ROL</w:t>
+        </w:rPr>
+      </w:pPr>
+      <w:r>
+        <w:rPr>
+          <w:rFonts w:ascii="Arial" w:hAnsi="Arial" w:cs="Arial"/>
+          <w:sz w:val="24"/>
+          <w:szCs w:val="24"/>
+        </w:rPr>
+        <w:t xml:space="preserve"> [DESCONOCIDOS4].PRC_LISTADO_AUTOS_DISPONIBLES</w:t>
+      </w:r>
+    </w:p>
+    <w:p>
+      <w:pPr>
+        <w:rPr>
+          <w:rFonts w:ascii="Arial" w:hAnsi="Arial" w:cs="Arial"/>
+          <w:sz w:val="24"/>
+          <w:szCs w:val="24"/>
+        </w:rPr>
+      </w:pPr>
+      <w:r>
+        <w:rPr>
+          <w:rFonts w:ascii="Arial" w:hAnsi="Arial" w:cs="Arial"/>
+          <w:sz w:val="24"/>
+          <w:szCs w:val="24"/>
+        </w:rPr>
+        <w:t>[DESCONOCIDOS4].PRC_LISTADO_AUTOS_SIN_CONDI</w:t>
+      </w:r>
+    </w:p>
+    <w:p>
+      <w:pPr>
+        <w:rPr>
+          <w:rFonts w:ascii="Arial" w:hAnsi="Arial" w:cs="Arial"/>
+          <w:sz w:val="24"/>
+          <w:szCs w:val="24"/>
+        </w:rPr>
+      </w:pPr>
+      <w:r>
+        <w:rPr>
+          <w:rFonts w:ascii="Arial" w:hAnsi="Arial" w:cs="Arial"/>
+          <w:sz w:val="24"/>
+          <w:szCs w:val="24"/>
+        </w:rPr>
+        <w:t>[DESCONOCIDOS4].PRC_LISTA_MARCA_MODELO</w:t>
+      </w:r>
+    </w:p>
+    <w:p>
+      <w:pPr>
+        <w:rPr>
+          <w:rFonts w:ascii="Arial" w:hAnsi="Arial" w:cs="Arial"/>
+          <w:sz w:val="24"/>
+          <w:szCs w:val="24"/>
+        </w:rPr>
+      </w:pPr>
+      <w:r>
+        <w:rPr>
+          <w:rFonts w:ascii="Arial" w:hAnsi="Arial" w:cs="Arial"/>
+          <w:sz w:val="24"/>
+          <w:szCs w:val="24"/>
+        </w:rPr>
+        <w:t>[DESCONOCIDOS4].PRC_LISTADO_TURNOS_COMPLETO</w:t>
+      </w:r>
+    </w:p>
+    <w:p>
+      <w:pPr>
+        <w:rPr>
+          <w:rFonts w:ascii="Arial" w:hAnsi="Arial" w:cs="Arial"/>
+          <w:sz w:val="24"/>
+          <w:szCs w:val="24"/>
+        </w:rPr>
+      </w:pPr>
+      <w:r>
+        <w:rPr>
+          <w:rFonts w:ascii="Arial" w:hAnsi="Arial" w:cs="Arial"/>
+          <w:sz w:val="24"/>
+          <w:szCs w:val="24"/>
+        </w:rPr>
+        <w:t>[DESCONOCIDOS4].PRC_LISTA_MARCA</w:t>
+      </w:r>
+    </w:p>
+    <w:p>
+      <w:pPr>
+        <w:rPr>
+          <w:rFonts w:ascii="Arial" w:hAnsi="Arial" w:cs="Arial"/>
+          <w:sz w:val="24"/>
+          <w:szCs w:val="24"/>
+        </w:rPr>
+      </w:pPr>
+      <w:r>
+        <w:rPr>
+          <w:rFonts w:ascii="Arial" w:hAnsi="Arial" w:cs="Arial"/>
+          <w:sz w:val="24"/>
+          <w:szCs w:val="24"/>
+        </w:rPr>
+        <w:t>[DESCONOCIDOS4].PRC_LISTA_MODELO_X_MARCA</w:t>
+      </w:r>
+    </w:p>
+    <w:p>
+      <w:pPr>
+        <w:rPr>
+          <w:rFonts w:ascii="Arial" w:hAnsi="Arial" w:cs="Arial"/>
+          <w:sz w:val="24"/>
+          <w:szCs w:val="24"/>
+        </w:rPr>
+      </w:pPr>
+      <w:r>
+        <w:rPr>
+          <w:rFonts w:ascii="Arial" w:hAnsi="Arial" w:cs="Arial"/>
+          <w:sz w:val="24"/>
+          <w:szCs w:val="24"/>
+        </w:rPr>
+        <w:t>[DESCONOCIDOS4].PRC_BUSCAR_MIS_DATOS_CLI</w:t>
+      </w:r>
+    </w:p>
+    <w:p>
+      <w:pPr>
+        <w:rPr>
+          <w:rFonts w:ascii="Arial" w:hAnsi="Arial" w:cs="Arial"/>
+          <w:sz w:val="24"/>
+          <w:szCs w:val="24"/>
+        </w:rPr>
+      </w:pPr>
+      <w:r>
+        <w:rPr>
+          <w:rFonts w:ascii="Arial" w:hAnsi="Arial" w:cs="Arial"/>
+          <w:sz w:val="24"/>
+          <w:szCs w:val="24"/>
+        </w:rPr>
+        <w:t>[DESCONOCIDOS4].PRC_BUSCAR_CLIENTE_HABILITADO</w:t>
+      </w:r>
+    </w:p>
+    <w:p>
+      <w:pPr>
+        <w:rPr>
+          <w:rFonts w:ascii="Arial" w:hAnsi="Arial" w:cs="Arial"/>
+          <w:sz w:val="24"/>
+          <w:szCs w:val="24"/>
+        </w:rPr>
+      </w:pPr>
+      <w:r>
+        <w:rPr>
+          <w:rFonts w:ascii="Arial" w:hAnsi="Arial" w:cs="Arial"/>
+          <w:sz w:val="24"/>
+          <w:szCs w:val="24"/>
+        </w:rPr>
+        <w:t>[DESCONOCIDOS4].PRC_LISTA_CHOFER_X_TURNO</w:t>
+      </w:r>
+    </w:p>
+    <w:p>
+      <w:pPr>
+        <w:rPr>
+          <w:rFonts w:ascii="Arial" w:hAnsi="Arial" w:cs="Arial"/>
+          <w:sz w:val="24"/>
+          <w:szCs w:val="24"/>
+        </w:rPr>
+      </w:pPr>
+      <w:r>
+        <w:rPr>
+          <w:rFonts w:ascii="Arial" w:hAnsi="Arial" w:cs="Arial"/>
+          <w:sz w:val="24"/>
+          <w:szCs w:val="24"/>
+        </w:rPr>
+        <w:t>[DESCONOCIDOS4].PRC_LISTA_CHOFERES_NO_ASIG</w:t>
+      </w:r>
+    </w:p>
+    <w:p>
+      <w:pPr>
+        <w:rPr>
+          <w:rFonts w:ascii="Arial" w:hAnsi="Arial" w:cs="Arial"/>
+          <w:sz w:val="24"/>
+          <w:szCs w:val="24"/>
+        </w:rPr>
+      </w:pPr>
+      <w:r>
+        <w:rPr>
+          <w:rFonts w:ascii="Arial" w:hAnsi="Arial" w:cs="Arial"/>
+          <w:sz w:val="24"/>
+          <w:szCs w:val="24"/>
+        </w:rPr>
+        <w:t>[DESCONOCIDOS4].PRC_BUSCAR_MIS_DATOS_CHO</w:t>
       </w:r>
     </w:p>
     <w:p>
@@ -7973,307 +8546,10 @@
           <w:szCs w:val="24"/>
         </w:rPr>
         <w:lastRenderedPageBreak/>
-        <w:t>[DESCONOCIDOS4].CHOFERES_MAYOR_RECAUDACION</w:t>
-      </w:r>
-    </w:p>
-    <w:p>
-      <w:pPr>
-        <w:rPr>
-          <w:rFonts w:ascii="Arial" w:hAnsi="Arial" w:cs="Arial"/>
-          <w:sz w:val="24"/>
-          <w:szCs w:val="24"/>
-        </w:rPr>
-      </w:pPr>
-      <w:r>
-        <w:rPr>
-          <w:rFonts w:ascii="Arial" w:hAnsi="Arial" w:cs="Arial"/>
-          <w:sz w:val="24"/>
-          <w:szCs w:val="24"/>
-        </w:rPr>
-        <w:t>[DESCONOCIDOS4].CHOFERES_VIAJE_MAS_LARGO</w:t>
-      </w:r>
-    </w:p>
-    <w:p>
-      <w:pPr>
-        <w:rPr>
-          <w:rFonts w:ascii="Arial" w:hAnsi="Arial" w:cs="Arial"/>
-          <w:sz w:val="24"/>
-          <w:szCs w:val="24"/>
-        </w:rPr>
-      </w:pPr>
-      <w:r>
-        <w:rPr>
-          <w:rFonts w:ascii="Arial" w:hAnsi="Arial" w:cs="Arial"/>
-          <w:sz w:val="24"/>
-          <w:szCs w:val="24"/>
-        </w:rPr>
-        <w:t>[DESCONOCIDOS4].CLIENTES_MAYOR_CONSUMO</w:t>
-      </w:r>
-    </w:p>
-    <w:p>
-      <w:pPr>
-        <w:rPr>
-          <w:rFonts w:ascii="Arial" w:hAnsi="Arial" w:cs="Arial"/>
-          <w:sz w:val="24"/>
-          <w:szCs w:val="24"/>
-        </w:rPr>
-      </w:pPr>
-      <w:r>
-        <w:rPr>
-          <w:rFonts w:ascii="Arial" w:hAnsi="Arial" w:cs="Arial"/>
-          <w:sz w:val="24"/>
-          <w:szCs w:val="24"/>
-        </w:rPr>
-        <w:t>[DESCONOCIDOS4].CLIENTES_MAS_VECES_MISMO_AUTO</w:t>
-      </w:r>
-    </w:p>
-    <w:p>
-      <w:pPr>
-        <w:rPr>
-          <w:rFonts w:ascii="Arial" w:hAnsi="Arial" w:cs="Arial"/>
-          <w:sz w:val="24"/>
-          <w:szCs w:val="24"/>
-        </w:rPr>
-      </w:pPr>
-      <w:r>
-        <w:rPr>
-          <w:rFonts w:ascii="Arial" w:hAnsi="Arial" w:cs="Arial"/>
-          <w:sz w:val="24"/>
-          <w:szCs w:val="24"/>
-        </w:rPr>
-        <w:t>[DESCONOCIDOS4].PRC_FACTURAR_A_CLIENTE</w:t>
-      </w:r>
-    </w:p>
-    <w:p>
-      <w:pPr>
-        <w:rPr>
-          <w:rFonts w:ascii="Arial" w:hAnsi="Arial" w:cs="Arial"/>
-          <w:sz w:val="24"/>
-          <w:szCs w:val="24"/>
-        </w:rPr>
-      </w:pPr>
-      <w:r>
-        <w:rPr>
-          <w:rFonts w:ascii="Arial" w:hAnsi="Arial" w:cs="Arial"/>
-          <w:sz w:val="24"/>
-          <w:szCs w:val="24"/>
-        </w:rPr>
-        <w:t>[DESCONOCIDOS4].PRC_INSERTAR_FACTURA</w:t>
-      </w:r>
-    </w:p>
-    <w:p>
-      <w:pPr>
-        <w:rPr>
-          <w:rFonts w:ascii="Arial" w:hAnsi="Arial" w:cs="Arial"/>
-          <w:sz w:val="24"/>
-          <w:szCs w:val="24"/>
-        </w:rPr>
-      </w:pPr>
-      <w:r>
-        <w:rPr>
-          <w:rFonts w:ascii="Arial" w:hAnsi="Arial" w:cs="Arial"/>
-          <w:sz w:val="24"/>
-          <w:szCs w:val="24"/>
-        </w:rPr>
-        <w:t>[DESCONOCIDOS4].PRC_RENDICION</w:t>
-      </w:r>
-    </w:p>
-    <w:p>
-      <w:pPr>
-        <w:rPr>
-          <w:rFonts w:ascii="Arial" w:hAnsi="Arial" w:cs="Arial"/>
-          <w:sz w:val="24"/>
-          <w:szCs w:val="24"/>
-        </w:rPr>
-      </w:pPr>
-      <w:r>
-        <w:rPr>
-          <w:rFonts w:ascii="Arial" w:hAnsi="Arial" w:cs="Arial"/>
-          <w:sz w:val="24"/>
-          <w:szCs w:val="24"/>
-        </w:rPr>
-        <w:t>[DESCONOCIDOS4].PRC_INSERTAR_RENDICION</w:t>
-      </w:r>
-    </w:p>
-    <w:p>
-      <w:pPr>
-        <w:rPr>
-          <w:rFonts w:ascii="Arial" w:hAnsi="Arial" w:cs="Arial"/>
-          <w:sz w:val="24"/>
-          <w:szCs w:val="24"/>
-        </w:rPr>
-      </w:pPr>
-      <w:r>
-        <w:rPr>
-          <w:rFonts w:ascii="Arial" w:hAnsi="Arial" w:cs="Arial"/>
-          <w:sz w:val="24"/>
-          <w:szCs w:val="24"/>
-        </w:rPr>
-        <w:t>[DESCONOCIDOS4].PRC_OBTENER_DATOS_USUARIOS</w:t>
-      </w:r>
-    </w:p>
-    <w:p>
-      <w:pPr>
-        <w:rPr>
-          <w:rFonts w:ascii="Arial" w:hAnsi="Arial" w:cs="Arial"/>
-          <w:sz w:val="24"/>
-          <w:szCs w:val="24"/>
-        </w:rPr>
-      </w:pPr>
-      <w:r>
-        <w:rPr>
-          <w:rFonts w:ascii="Arial" w:hAnsi="Arial" w:cs="Arial"/>
-          <w:sz w:val="24"/>
-          <w:szCs w:val="24"/>
-        </w:rPr>
-        <w:t>[DESCONOCIDOS4].PRC_ALTA_AUTOMOVIL_UNI_DISPO</w:t>
-      </w:r>
-    </w:p>
-    <w:p>
-      <w:pPr>
-        <w:rPr>
-          <w:rFonts w:ascii="Arial" w:hAnsi="Arial" w:cs="Arial"/>
-          <w:sz w:val="24"/>
-          <w:szCs w:val="24"/>
-        </w:rPr>
-      </w:pPr>
-      <w:r>
-        <w:rPr>
-          <w:rFonts w:ascii="Arial" w:hAnsi="Arial" w:cs="Arial"/>
-          <w:sz w:val="24"/>
-          <w:szCs w:val="24"/>
-        </w:rPr>
-        <w:t>[DESCONOCIDOS4].PRC_MODIFICACION_AUTO_DIS</w:t>
-      </w:r>
-    </w:p>
-    <w:p>
-      <w:pPr>
-        <w:rPr>
-          <w:rFonts w:ascii="Arial" w:hAnsi="Arial" w:cs="Arial"/>
-          <w:sz w:val="24"/>
-          <w:szCs w:val="24"/>
-        </w:rPr>
-      </w:pPr>
-      <w:r>
-        <w:rPr>
-          <w:rFonts w:ascii="Arial" w:hAnsi="Arial" w:cs="Arial"/>
-          <w:sz w:val="24"/>
-          <w:szCs w:val="24"/>
-        </w:rPr>
-        <w:t>[DESCONOCIDOS4].PRC_BAJA_AUTO_DIS</w:t>
-      </w:r>
-    </w:p>
-    <w:p>
-      <w:pPr>
-        <w:rPr>
-          <w:rFonts w:ascii="Arial" w:hAnsi="Arial" w:cs="Arial"/>
-          <w:sz w:val="24"/>
-          <w:szCs w:val="24"/>
-        </w:rPr>
-      </w:pPr>
-      <w:r>
-        <w:rPr>
-          <w:rFonts w:ascii="Arial" w:hAnsi="Arial" w:cs="Arial"/>
-          <w:sz w:val="24"/>
-          <w:szCs w:val="24"/>
-        </w:rPr>
-        <w:t xml:space="preserve"> [DESCONOCIDOS4].PRC_LISTADO_AUTOS_DISPONIBLES</w:t>
-      </w:r>
-    </w:p>
-    <w:p>
-      <w:pPr>
-        <w:rPr>
-          <w:rFonts w:ascii="Arial" w:hAnsi="Arial" w:cs="Arial"/>
-          <w:sz w:val="24"/>
-          <w:szCs w:val="24"/>
-        </w:rPr>
-      </w:pPr>
-      <w:r>
-        <w:rPr>
-          <w:rFonts w:ascii="Arial" w:hAnsi="Arial" w:cs="Arial"/>
-          <w:sz w:val="24"/>
-          <w:szCs w:val="24"/>
-        </w:rPr>
-        <w:t>[DESCONOCIDOS4].PRC_LISTADO_AUTOS_S</w:t>
+        <w:t>[DESCONOCIDOS4].PRC_BUSCAR_CHOFER_HABILITADO</w:t>
       </w:r>
       <w:bookmarkStart w:id="0" w:name="_GoBack"/>
       <w:bookmarkEnd w:id="0"/>
-      <w:r>
-        <w:rPr>
-          <w:rFonts w:ascii="Arial" w:hAnsi="Arial" w:cs="Arial"/>
-          <w:sz w:val="24"/>
-          <w:szCs w:val="24"/>
-        </w:rPr>
-        <w:t>IN_CONDI</w:t>
-      </w:r>
-    </w:p>
-    <w:p>
-      <w:pPr>
-        <w:rPr>
-          <w:rFonts w:ascii="Arial" w:hAnsi="Arial" w:cs="Arial"/>
-          <w:sz w:val="24"/>
-          <w:szCs w:val="24"/>
-        </w:rPr>
-      </w:pPr>
-      <w:r>
-        <w:rPr>
-          <w:rFonts w:ascii="Arial" w:hAnsi="Arial" w:cs="Arial"/>
-          <w:sz w:val="24"/>
-          <w:szCs w:val="24"/>
-        </w:rPr>
-        <w:t>[DESCONOCIDOS4].PRC_LISTA_MARCA_MODELO</w:t>
-      </w:r>
-    </w:p>
-    <w:p>
-      <w:pPr>
-        <w:rPr>
-          <w:rFonts w:ascii="Arial" w:hAnsi="Arial" w:cs="Arial"/>
-          <w:sz w:val="24"/>
-          <w:szCs w:val="24"/>
-        </w:rPr>
-      </w:pPr>
-      <w:r>
-        <w:rPr>
-          <w:rFonts w:ascii="Arial" w:hAnsi="Arial" w:cs="Arial"/>
-          <w:sz w:val="24"/>
-          <w:szCs w:val="24"/>
-        </w:rPr>
-        <w:t>[DESCONOCIDOS4].PRC_LISTADO_TURNOS_COMPLETO</w:t>
-      </w:r>
-    </w:p>
-    <w:p>
-      <w:pPr>
-        <w:rPr>
-          <w:rFonts w:ascii="Arial" w:hAnsi="Arial" w:cs="Arial"/>
-          <w:sz w:val="24"/>
-          <w:szCs w:val="24"/>
-        </w:rPr>
-      </w:pPr>
-      <w:r>
-        <w:rPr>
-          <w:rFonts w:ascii="Arial" w:hAnsi="Arial" w:cs="Arial"/>
-          <w:sz w:val="24"/>
-          <w:szCs w:val="24"/>
-        </w:rPr>
-        <w:t>[DESCONOCIDOS4].PRC_LISTA_MARCA</w:t>
-      </w:r>
-    </w:p>
-    <w:p>
-      <w:pPr>
-        <w:rPr>
-          <w:rFonts w:ascii="Arial" w:hAnsi="Arial" w:cs="Arial"/>
-          <w:sz w:val="24"/>
-          <w:szCs w:val="24"/>
-        </w:rPr>
-      </w:pPr>
-      <w:r>
-        <w:rPr>
-          <w:rFonts w:ascii="Arial" w:hAnsi="Arial" w:cs="Arial"/>
-          <w:sz w:val="24"/>
-          <w:szCs w:val="24"/>
-        </w:rPr>
-        <w:t>[DESCONOCIDOS4].PRC_LISTA_MODELO_X_MARCA</w:t>
-      </w:r>
     </w:p>
     <w:p>
       <w:pPr>
@@ -8394,7 +8670,7 @@
                 <w:bCs/>
                 <w:noProof/>
               </w:rPr>
-              <w:t>19</w:t>
+              <w:t>20</w:t>
             </w:r>
             <w:r>
               <w:rPr>
@@ -8439,7 +8715,7 @@
                 <w:bCs/>
                 <w:noProof/>
               </w:rPr>
-              <w:t>19</w:t>
+              <w:t>20</w:t>
             </w:r>
             <w:r>
               <w:rPr>
@@ -9389,7 +9665,7 @@
   <w:abstractNum w:abstractNumId="8">
     <w:nsid w:val="4C354208"/>
     <w:multiLevelType w:val="hybridMultilevel"/>
-    <w:tmpl w:val="54A48500"/>
+    <w:tmpl w:val="CBC846C4"/>
     <w:lvl w:ilvl="0" w:tplc="0C0A0001">
       <w:start w:val="1"/>
       <w:numFmt w:val="bullet"/>
@@ -11509,7 +11785,7 @@
   <a:extraClrSchemeLst/>
   <a:extLst>
     <a:ext uri="{05A4C25C-085E-4340-85A3-A5531E510DB2}">
-      <thm15:themeFamily xmlns="" xmlns:thm15="http://schemas.microsoft.com/office/thememl/2012/main" name="Office Theme" id="{62F939B6-93AF-4DB8-9C6B-D6C7DFDC589F}" vid="{4A3C46E8-61CC-4603-A589-7422A47A8E4A}"/>
+      <thm15:themeFamily xmlns:thm15="http://schemas.microsoft.com/office/thememl/2012/main" xmlns="" name="Office Theme" id="{62F939B6-93AF-4DB8-9C6B-D6C7DFDC589F}" vid="{4A3C46E8-61CC-4603-A589-7422A47A8E4A}"/>
     </a:ext>
   </a:extLst>
 </a:theme>
@@ -11520,7 +11796,7 @@
 </file>
 
 <file path=customXml/itemProps1.xml><?xml version="1.0" encoding="utf-8"?>
-<ds:datastoreItem xmlns:ds="http://schemas.openxmlformats.org/officeDocument/2006/customXml" ds:itemID="{4354CACE-D9C0-403E-9799-2129FE3CD94F}">
+<ds:datastoreItem xmlns:ds="http://schemas.openxmlformats.org/officeDocument/2006/customXml" ds:itemID="{3D89C337-915D-4F47-98C5-79E51759137E}">
   <ds:schemaRefs>
     <ds:schemaRef ds:uri="http://schemas.openxmlformats.org/officeDocument/2006/bibliography"/>
   </ds:schemaRefs>

</xml_diff>

<commit_message>
Se agrega SP modificacion de rol
</commit_message>
<xml_diff>
--- a/Estrategia.docx
+++ b/Estrategia.docx
@@ -6970,6 +6970,71 @@
     </w:p>
     <w:p>
       <w:pPr>
+        <w:rPr>
+          <w:rFonts w:ascii="Arial" w:hAnsi="Arial" w:cs="Arial"/>
+          <w:sz w:val="24"/>
+          <w:szCs w:val="24"/>
+          <w:lang w:val="es-ES"/>
+        </w:rPr>
+      </w:pPr>
+      <w:r>
+        <w:rPr>
+          <w:rFonts w:ascii="Arial" w:hAnsi="Arial" w:cs="Arial"/>
+          <w:sz w:val="24"/>
+          <w:szCs w:val="24"/>
+          <w:lang w:val="es-ES"/>
+        </w:rPr>
+        <w:t xml:space="preserve">[DESCONOCIDOS4].LISTA_A_INT (@LISTA </w:t>
+      </w:r>
+      <w:proofErr w:type="gramStart"/>
+      <w:r>
+        <w:rPr>
+          <w:rFonts w:ascii="Arial" w:hAnsi="Arial" w:cs="Arial"/>
+          <w:sz w:val="24"/>
+          <w:szCs w:val="24"/>
+          <w:lang w:val="es-ES"/>
+        </w:rPr>
+        <w:t>VARCHAR(</w:t>
+      </w:r>
+      <w:proofErr w:type="gramEnd"/>
+      <w:r>
+        <w:rPr>
+          <w:rFonts w:ascii="Arial" w:hAnsi="Arial" w:cs="Arial"/>
+          <w:sz w:val="24"/>
+          <w:szCs w:val="24"/>
+          <w:lang w:val="es-ES"/>
+        </w:rPr>
+        <w:t>255))</w:t>
+      </w:r>
+    </w:p>
+    <w:p>
+      <w:pPr>
+        <w:pStyle w:val="ListParagraph"/>
+        <w:numPr>
+          <w:ilvl w:val="0"/>
+          <w:numId w:val="10"/>
+        </w:numPr>
+        <w:rPr>
+          <w:rFonts w:ascii="Arial" w:hAnsi="Arial" w:cs="Arial"/>
+          <w:sz w:val="24"/>
+          <w:szCs w:val="24"/>
+          <w:lang w:val="es-ES"/>
+        </w:rPr>
+      </w:pPr>
+      <w:r>
+        <w:rPr>
+          <w:rFonts w:ascii="Arial" w:hAnsi="Arial" w:cs="Arial"/>
+          <w:sz w:val="24"/>
+          <w:szCs w:val="24"/>
+          <w:lang w:val="es-ES"/>
+        </w:rPr>
+        <w:t>Recibe una cadena y devuelve una tabla con los ítems en entero</w:t>
+      </w:r>
+      <w:bookmarkStart w:id="0" w:name="_GoBack"/>
+      <w:bookmarkEnd w:id="0"/>
+    </w:p>
+    <w:p>
+      <w:pPr>
         <w:pStyle w:val="Heading1"/>
         <w:spacing w:line="360" w:lineRule="auto"/>
         <w:jc w:val="center"/>
@@ -7085,6 +7150,7 @@
         </w:rPr>
       </w:pPr>
       <w:r>
+        <w:lastRenderedPageBreak/>
         <w:t>[</w:t>
       </w:r>
       <w:r>
@@ -7132,7 +7198,6 @@
           <w:szCs w:val="24"/>
           <w:lang w:val="es-ES"/>
         </w:rPr>
-        <w:lastRenderedPageBreak/>
         <w:t>[DESCONOCIDOS4].TR_INSERTAR_ITEMS</w:t>
       </w:r>
     </w:p>
@@ -7549,6 +7614,7 @@
           <w:sz w:val="24"/>
           <w:szCs w:val="24"/>
         </w:rPr>
+        <w:lastRenderedPageBreak/>
         <w:t>[DESCONOCIDOS4].PRC_MIGRA_RENDICION_REP</w:t>
       </w:r>
     </w:p>
@@ -7583,451 +7649,451 @@
           <w:sz w:val="24"/>
           <w:szCs w:val="24"/>
         </w:rPr>
+        <w:t>[DESCONOCIDOS4].PRC_MIGRA_ITEM_FACTURA</w:t>
+      </w:r>
+    </w:p>
+    <w:p>
+      <w:pPr>
+        <w:rPr>
+          <w:rFonts w:ascii="Arial" w:hAnsi="Arial" w:cs="Arial"/>
+          <w:sz w:val="24"/>
+          <w:szCs w:val="24"/>
+        </w:rPr>
+      </w:pPr>
+      <w:r>
+        <w:rPr>
+          <w:rFonts w:ascii="Arial" w:hAnsi="Arial" w:cs="Arial"/>
+          <w:sz w:val="24"/>
+          <w:szCs w:val="24"/>
+        </w:rPr>
+        <w:t>[DESCONOCIDOS4].PRC_MIGRA_CAB_RENDICION</w:t>
+      </w:r>
+    </w:p>
+    <w:p>
+      <w:pPr>
+        <w:rPr>
+          <w:rFonts w:ascii="Arial" w:hAnsi="Arial" w:cs="Arial"/>
+          <w:sz w:val="24"/>
+          <w:szCs w:val="24"/>
+        </w:rPr>
+      </w:pPr>
+      <w:r>
+        <w:rPr>
+          <w:rFonts w:ascii="Arial" w:hAnsi="Arial" w:cs="Arial"/>
+          <w:sz w:val="24"/>
+          <w:szCs w:val="24"/>
+        </w:rPr>
+        <w:t>[DESCONOCIDOS4].PRC_MIGRA_ITEM_RENDICION</w:t>
+      </w:r>
+    </w:p>
+    <w:p>
+      <w:pPr>
+        <w:rPr>
+          <w:rFonts w:ascii="Arial" w:hAnsi="Arial" w:cs="Arial"/>
+          <w:sz w:val="24"/>
+          <w:szCs w:val="24"/>
+        </w:rPr>
+      </w:pPr>
+      <w:r>
+        <w:rPr>
+          <w:rFonts w:ascii="Arial" w:hAnsi="Arial" w:cs="Arial"/>
+          <w:sz w:val="24"/>
+          <w:szCs w:val="24"/>
+        </w:rPr>
+        <w:t>[DESCONOCIDOS4].PRC_CARGAR_ROLES</w:t>
+      </w:r>
+    </w:p>
+    <w:p>
+      <w:pPr>
+        <w:rPr>
+          <w:rFonts w:ascii="Arial" w:hAnsi="Arial" w:cs="Arial"/>
+          <w:sz w:val="24"/>
+          <w:szCs w:val="24"/>
+        </w:rPr>
+      </w:pPr>
+      <w:r>
+        <w:rPr>
+          <w:rFonts w:ascii="Arial" w:hAnsi="Arial" w:cs="Arial"/>
+          <w:sz w:val="24"/>
+          <w:szCs w:val="24"/>
+        </w:rPr>
+        <w:t xml:space="preserve">[DESCONOCIDOS4].PRC_CARGAR_FUNCIONALIDADES </w:t>
+      </w:r>
+    </w:p>
+    <w:p>
+      <w:pPr>
+        <w:rPr>
+          <w:rFonts w:ascii="Arial" w:hAnsi="Arial" w:cs="Arial"/>
+          <w:sz w:val="24"/>
+          <w:szCs w:val="24"/>
+        </w:rPr>
+      </w:pPr>
+      <w:r>
+        <w:rPr>
+          <w:rFonts w:ascii="Arial" w:hAnsi="Arial" w:cs="Arial"/>
+          <w:sz w:val="24"/>
+          <w:szCs w:val="24"/>
+        </w:rPr>
+        <w:t xml:space="preserve">[DESCONOCIDOS4].PRC_CARGAR_FUNCIONALIDADXROL </w:t>
+      </w:r>
+    </w:p>
+    <w:p>
+      <w:pPr>
+        <w:rPr>
+          <w:rFonts w:ascii="Arial" w:hAnsi="Arial" w:cs="Arial"/>
+          <w:sz w:val="24"/>
+          <w:szCs w:val="24"/>
+        </w:rPr>
+      </w:pPr>
+      <w:r>
+        <w:rPr>
+          <w:rFonts w:ascii="Arial" w:hAnsi="Arial" w:cs="Arial"/>
+          <w:sz w:val="24"/>
+          <w:szCs w:val="24"/>
+        </w:rPr>
+        <w:t>[DESCONOCIDOS4].PRC_CARGAR_USUARIO_ROL</w:t>
+      </w:r>
+    </w:p>
+    <w:p>
+      <w:pPr>
+        <w:rPr>
+          <w:rFonts w:ascii="Arial" w:hAnsi="Arial" w:cs="Arial"/>
+          <w:sz w:val="24"/>
+          <w:szCs w:val="24"/>
+        </w:rPr>
+      </w:pPr>
+      <w:r>
+        <w:rPr>
+          <w:rFonts w:ascii="Arial" w:hAnsi="Arial" w:cs="Arial"/>
+          <w:sz w:val="24"/>
+          <w:szCs w:val="24"/>
+        </w:rPr>
+        <w:t>[DESCONOCIDOS4].PRC_ACTUALIZAR_TOTAL_FACTURA</w:t>
+      </w:r>
+    </w:p>
+    <w:p>
+      <w:pPr>
+        <w:rPr>
+          <w:rFonts w:ascii="Arial" w:hAnsi="Arial" w:cs="Arial"/>
+          <w:sz w:val="24"/>
+          <w:szCs w:val="24"/>
+        </w:rPr>
+      </w:pPr>
+      <w:r>
+        <w:rPr>
+          <w:rFonts w:ascii="Arial" w:hAnsi="Arial" w:cs="Arial"/>
+          <w:sz w:val="24"/>
+          <w:szCs w:val="24"/>
+        </w:rPr>
+        <w:t>[DESCONOCIDOS4].PRC_CARGAR_RAMA_MENU</w:t>
+      </w:r>
+    </w:p>
+    <w:p>
+      <w:pPr>
+        <w:rPr>
+          <w:rFonts w:ascii="Arial" w:hAnsi="Arial" w:cs="Arial"/>
+          <w:sz w:val="24"/>
+          <w:szCs w:val="24"/>
+        </w:rPr>
+      </w:pPr>
+      <w:r>
+        <w:rPr>
+          <w:rFonts w:ascii="Arial" w:hAnsi="Arial" w:cs="Arial"/>
+          <w:sz w:val="24"/>
+          <w:szCs w:val="24"/>
+        </w:rPr>
+        <w:t>[DESCONOCIDOS4].PRC_CARGAR_HOJA_MENU</w:t>
+      </w:r>
+    </w:p>
+    <w:p>
+      <w:pPr>
+        <w:rPr>
+          <w:rFonts w:ascii="Arial" w:hAnsi="Arial" w:cs="Arial"/>
+          <w:sz w:val="24"/>
+          <w:szCs w:val="24"/>
+        </w:rPr>
+      </w:pPr>
+      <w:r>
+        <w:rPr>
+          <w:rFonts w:ascii="Arial" w:hAnsi="Arial" w:cs="Arial"/>
+          <w:sz w:val="24"/>
+          <w:szCs w:val="24"/>
+        </w:rPr>
+        <w:t>[DESCONOCIDOS4].PRC_ACTUALIZAR_TOTAL_RENDICION</w:t>
+      </w:r>
+    </w:p>
+    <w:p>
+      <w:pPr>
+        <w:rPr>
+          <w:rFonts w:ascii="Arial" w:hAnsi="Arial" w:cs="Arial"/>
+          <w:sz w:val="24"/>
+          <w:szCs w:val="24"/>
+        </w:rPr>
+      </w:pPr>
+      <w:r>
+        <w:rPr>
+          <w:rFonts w:ascii="Arial" w:hAnsi="Arial" w:cs="Arial"/>
+          <w:sz w:val="24"/>
+          <w:szCs w:val="24"/>
+        </w:rPr>
+        <w:t>[DESCONOCIDOS4].PRC_ALTA_CLIENTE</w:t>
+      </w:r>
+    </w:p>
+    <w:p>
+      <w:pPr>
+        <w:rPr>
+          <w:rFonts w:ascii="Arial" w:hAnsi="Arial" w:cs="Arial"/>
+          <w:sz w:val="24"/>
+          <w:szCs w:val="24"/>
+        </w:rPr>
+      </w:pPr>
+      <w:r>
+        <w:rPr>
+          <w:rFonts w:ascii="Arial" w:hAnsi="Arial" w:cs="Arial"/>
+          <w:sz w:val="24"/>
+          <w:szCs w:val="24"/>
+        </w:rPr>
+        <w:t>[DESCONOCIDOS4].PRC_BAJA_CLIENTE</w:t>
+      </w:r>
+    </w:p>
+    <w:p>
+      <w:pPr>
+        <w:rPr>
+          <w:rFonts w:ascii="Arial" w:hAnsi="Arial" w:cs="Arial"/>
+          <w:sz w:val="24"/>
+          <w:szCs w:val="24"/>
+        </w:rPr>
+      </w:pPr>
+      <w:r>
+        <w:rPr>
+          <w:rFonts w:ascii="Arial" w:hAnsi="Arial" w:cs="Arial"/>
+          <w:sz w:val="24"/>
+          <w:szCs w:val="24"/>
+        </w:rPr>
+        <w:t>[DESCONOCIDOS4].PRC_MODIFICACION_CLIENTE</w:t>
+      </w:r>
+    </w:p>
+    <w:p>
+      <w:pPr>
+        <w:rPr>
+          <w:rFonts w:ascii="Arial" w:hAnsi="Arial" w:cs="Arial"/>
+          <w:sz w:val="24"/>
+          <w:szCs w:val="24"/>
+        </w:rPr>
+      </w:pPr>
+      <w:r>
+        <w:rPr>
+          <w:rFonts w:ascii="Arial" w:hAnsi="Arial" w:cs="Arial"/>
+          <w:sz w:val="24"/>
+          <w:szCs w:val="24"/>
+        </w:rPr>
+        <w:t>[DESCONOCIDOS4].PRC_BUSCAR_CLIENTES</w:t>
+      </w:r>
+    </w:p>
+    <w:p>
+      <w:pPr>
+        <w:rPr>
+          <w:rFonts w:ascii="Arial" w:hAnsi="Arial" w:cs="Arial"/>
+          <w:sz w:val="24"/>
+          <w:szCs w:val="24"/>
+        </w:rPr>
+      </w:pPr>
+      <w:r>
+        <w:rPr>
+          <w:rFonts w:ascii="Arial" w:hAnsi="Arial" w:cs="Arial"/>
+          <w:sz w:val="24"/>
+          <w:szCs w:val="24"/>
+        </w:rPr>
+        <w:t>[DESCONOCIDOS4].PRC_ALTA_CLI_DESDE_CHOFER</w:t>
+      </w:r>
+    </w:p>
+    <w:p>
+      <w:pPr>
+        <w:rPr>
+          <w:rFonts w:ascii="Arial" w:hAnsi="Arial" w:cs="Arial"/>
+          <w:sz w:val="24"/>
+          <w:szCs w:val="24"/>
+        </w:rPr>
+      </w:pPr>
+      <w:r>
+        <w:rPr>
+          <w:rFonts w:ascii="Arial" w:hAnsi="Arial" w:cs="Arial"/>
+          <w:sz w:val="24"/>
+          <w:szCs w:val="24"/>
+        </w:rPr>
+        <w:t>[DESCONOCIDOS4].PRC_ALTA_CHOFER</w:t>
+      </w:r>
+    </w:p>
+    <w:p>
+      <w:pPr>
+        <w:rPr>
+          <w:rFonts w:ascii="Arial" w:hAnsi="Arial" w:cs="Arial"/>
+          <w:sz w:val="24"/>
+          <w:szCs w:val="24"/>
+        </w:rPr>
+      </w:pPr>
+      <w:r>
+        <w:rPr>
+          <w:rFonts w:ascii="Arial" w:hAnsi="Arial" w:cs="Arial"/>
+          <w:sz w:val="24"/>
+          <w:szCs w:val="24"/>
+        </w:rPr>
+        <w:t>[DESCONOCIDOS4].PRC_BAJA_CHOFER</w:t>
+      </w:r>
+    </w:p>
+    <w:p>
+      <w:pPr>
+        <w:rPr>
+          <w:rFonts w:ascii="Arial" w:hAnsi="Arial" w:cs="Arial"/>
+          <w:sz w:val="24"/>
+          <w:szCs w:val="24"/>
+        </w:rPr>
+      </w:pPr>
+      <w:r>
+        <w:rPr>
+          <w:rFonts w:ascii="Arial" w:hAnsi="Arial" w:cs="Arial"/>
+          <w:sz w:val="24"/>
+          <w:szCs w:val="24"/>
+        </w:rPr>
+        <w:t>[DESCONOCIDOS4].PRC_MODIFICACION_CHOFER</w:t>
+      </w:r>
+    </w:p>
+    <w:p>
+      <w:pPr>
+        <w:rPr>
+          <w:rFonts w:ascii="Arial" w:hAnsi="Arial" w:cs="Arial"/>
+          <w:sz w:val="24"/>
+          <w:szCs w:val="24"/>
+        </w:rPr>
+      </w:pPr>
+      <w:r>
+        <w:rPr>
+          <w:rFonts w:ascii="Arial" w:hAnsi="Arial" w:cs="Arial"/>
+          <w:sz w:val="24"/>
+          <w:szCs w:val="24"/>
+        </w:rPr>
+        <w:t>[DESCONOCIDOS4].PRC_BUSCAR_CHOFER</w:t>
+      </w:r>
+    </w:p>
+    <w:p>
+      <w:pPr>
+        <w:rPr>
+          <w:rFonts w:ascii="Arial" w:hAnsi="Arial" w:cs="Arial"/>
+          <w:sz w:val="24"/>
+          <w:szCs w:val="24"/>
+        </w:rPr>
+      </w:pPr>
+      <w:r>
+        <w:rPr>
+          <w:rFonts w:ascii="Arial" w:hAnsi="Arial" w:cs="Arial"/>
+          <w:sz w:val="24"/>
+          <w:szCs w:val="24"/>
+        </w:rPr>
+        <w:t>[DESCONOCIDOS4].PRC_ALTA_CHOFER_DESDE_CLI</w:t>
+      </w:r>
+    </w:p>
+    <w:p>
+      <w:pPr>
+        <w:rPr>
+          <w:rFonts w:ascii="Arial" w:hAnsi="Arial" w:cs="Arial"/>
+          <w:sz w:val="24"/>
+          <w:szCs w:val="24"/>
+        </w:rPr>
+      </w:pPr>
+      <w:r>
+        <w:rPr>
+          <w:rFonts w:ascii="Arial" w:hAnsi="Arial" w:cs="Arial"/>
+          <w:sz w:val="24"/>
+          <w:szCs w:val="24"/>
+        </w:rPr>
+        <w:t>[DESCONOCIDOS4].PRC_REGISTRO_VIAJE</w:t>
+      </w:r>
+    </w:p>
+    <w:p>
+      <w:pPr>
+        <w:rPr>
+          <w:rFonts w:ascii="Arial" w:hAnsi="Arial" w:cs="Arial"/>
+          <w:sz w:val="24"/>
+          <w:szCs w:val="24"/>
+        </w:rPr>
+      </w:pPr>
+      <w:r>
+        <w:rPr>
+          <w:rFonts w:ascii="Arial" w:hAnsi="Arial" w:cs="Arial"/>
+          <w:sz w:val="24"/>
+          <w:szCs w:val="24"/>
+        </w:rPr>
+        <w:t>[DESCONOCIDOS4].PRC_ALTA_TURNO</w:t>
+      </w:r>
+    </w:p>
+    <w:p>
+      <w:pPr>
+        <w:rPr>
+          <w:rFonts w:ascii="Arial" w:hAnsi="Arial" w:cs="Arial"/>
+          <w:sz w:val="24"/>
+          <w:szCs w:val="24"/>
+        </w:rPr>
+      </w:pPr>
+      <w:r>
+        <w:rPr>
+          <w:rFonts w:ascii="Arial" w:hAnsi="Arial" w:cs="Arial"/>
+          <w:sz w:val="24"/>
+          <w:szCs w:val="24"/>
+        </w:rPr>
+        <w:t>[DESCONOCIDOS4].PRC_MODIFICACION_TURNO</w:t>
+      </w:r>
+    </w:p>
+    <w:p>
+      <w:pPr>
+        <w:rPr>
+          <w:rFonts w:ascii="Arial" w:hAnsi="Arial" w:cs="Arial"/>
+          <w:sz w:val="24"/>
+          <w:szCs w:val="24"/>
+        </w:rPr>
+      </w:pPr>
+      <w:r>
+        <w:rPr>
+          <w:rFonts w:ascii="Arial" w:hAnsi="Arial" w:cs="Arial"/>
+          <w:sz w:val="24"/>
+          <w:szCs w:val="24"/>
+        </w:rPr>
+        <w:t>[DESCONOCIDOS4].PRC_BAJA_TURNO</w:t>
+      </w:r>
+    </w:p>
+    <w:p>
+      <w:pPr>
+        <w:rPr>
+          <w:rFonts w:ascii="Arial" w:hAnsi="Arial" w:cs="Arial"/>
+          <w:sz w:val="24"/>
+          <w:szCs w:val="24"/>
+        </w:rPr>
+      </w:pPr>
+      <w:r>
+        <w:rPr>
+          <w:rFonts w:ascii="Arial" w:hAnsi="Arial" w:cs="Arial"/>
+          <w:sz w:val="24"/>
+          <w:szCs w:val="24"/>
+        </w:rPr>
+        <w:t>[DESCONOCIDOS4].PRC_LISTADO_TURNOS_DISPONIBLES</w:t>
+      </w:r>
+    </w:p>
+    <w:p>
+      <w:pPr>
+        <w:rPr>
+          <w:rFonts w:ascii="Arial" w:hAnsi="Arial" w:cs="Arial"/>
+          <w:sz w:val="24"/>
+          <w:szCs w:val="24"/>
+          <w:lang w:val="es-ES"/>
+        </w:rPr>
+      </w:pPr>
+      <w:r>
+        <w:rPr>
+          <w:rFonts w:ascii="Arial" w:hAnsi="Arial" w:cs="Arial"/>
+          <w:sz w:val="24"/>
+          <w:szCs w:val="24"/>
+          <w:lang w:val="es-ES"/>
+        </w:rPr>
         <w:lastRenderedPageBreak/>
-        <w:t>[DESCONOCIDOS4].PRC_MIGRA_ITEM_FACTURA</w:t>
-      </w:r>
-    </w:p>
-    <w:p>
-      <w:pPr>
-        <w:rPr>
-          <w:rFonts w:ascii="Arial" w:hAnsi="Arial" w:cs="Arial"/>
-          <w:sz w:val="24"/>
-          <w:szCs w:val="24"/>
-        </w:rPr>
-      </w:pPr>
-      <w:r>
-        <w:rPr>
-          <w:rFonts w:ascii="Arial" w:hAnsi="Arial" w:cs="Arial"/>
-          <w:sz w:val="24"/>
-          <w:szCs w:val="24"/>
-        </w:rPr>
-        <w:t>[DESCONOCIDOS4].PRC_MIGRA_CAB_RENDICION</w:t>
-      </w:r>
-    </w:p>
-    <w:p>
-      <w:pPr>
-        <w:rPr>
-          <w:rFonts w:ascii="Arial" w:hAnsi="Arial" w:cs="Arial"/>
-          <w:sz w:val="24"/>
-          <w:szCs w:val="24"/>
-        </w:rPr>
-      </w:pPr>
-      <w:r>
-        <w:rPr>
-          <w:rFonts w:ascii="Arial" w:hAnsi="Arial" w:cs="Arial"/>
-          <w:sz w:val="24"/>
-          <w:szCs w:val="24"/>
-        </w:rPr>
-        <w:t>[DESCONOCIDOS4].PRC_MIGRA_ITEM_RENDICION</w:t>
-      </w:r>
-    </w:p>
-    <w:p>
-      <w:pPr>
-        <w:rPr>
-          <w:rFonts w:ascii="Arial" w:hAnsi="Arial" w:cs="Arial"/>
-          <w:sz w:val="24"/>
-          <w:szCs w:val="24"/>
-        </w:rPr>
-      </w:pPr>
-      <w:r>
-        <w:rPr>
-          <w:rFonts w:ascii="Arial" w:hAnsi="Arial" w:cs="Arial"/>
-          <w:sz w:val="24"/>
-          <w:szCs w:val="24"/>
-        </w:rPr>
-        <w:t>[DESCONOCIDOS4].PRC_CARGAR_ROLES</w:t>
-      </w:r>
-    </w:p>
-    <w:p>
-      <w:pPr>
-        <w:rPr>
-          <w:rFonts w:ascii="Arial" w:hAnsi="Arial" w:cs="Arial"/>
-          <w:sz w:val="24"/>
-          <w:szCs w:val="24"/>
-        </w:rPr>
-      </w:pPr>
-      <w:r>
-        <w:rPr>
-          <w:rFonts w:ascii="Arial" w:hAnsi="Arial" w:cs="Arial"/>
-          <w:sz w:val="24"/>
-          <w:szCs w:val="24"/>
-        </w:rPr>
-        <w:t xml:space="preserve">[DESCONOCIDOS4].PRC_CARGAR_FUNCIONALIDADES </w:t>
-      </w:r>
-    </w:p>
-    <w:p>
-      <w:pPr>
-        <w:rPr>
-          <w:rFonts w:ascii="Arial" w:hAnsi="Arial" w:cs="Arial"/>
-          <w:sz w:val="24"/>
-          <w:szCs w:val="24"/>
-        </w:rPr>
-      </w:pPr>
-      <w:r>
-        <w:rPr>
-          <w:rFonts w:ascii="Arial" w:hAnsi="Arial" w:cs="Arial"/>
-          <w:sz w:val="24"/>
-          <w:szCs w:val="24"/>
-        </w:rPr>
-        <w:t xml:space="preserve">[DESCONOCIDOS4].PRC_CARGAR_FUNCIONALIDADXROL </w:t>
-      </w:r>
-    </w:p>
-    <w:p>
-      <w:pPr>
-        <w:rPr>
-          <w:rFonts w:ascii="Arial" w:hAnsi="Arial" w:cs="Arial"/>
-          <w:sz w:val="24"/>
-          <w:szCs w:val="24"/>
-        </w:rPr>
-      </w:pPr>
-      <w:r>
-        <w:rPr>
-          <w:rFonts w:ascii="Arial" w:hAnsi="Arial" w:cs="Arial"/>
-          <w:sz w:val="24"/>
-          <w:szCs w:val="24"/>
-        </w:rPr>
-        <w:t>[DESCONOCIDOS4].PRC_CARGAR_USUARIO_ROL</w:t>
-      </w:r>
-    </w:p>
-    <w:p>
-      <w:pPr>
-        <w:rPr>
-          <w:rFonts w:ascii="Arial" w:hAnsi="Arial" w:cs="Arial"/>
-          <w:sz w:val="24"/>
-          <w:szCs w:val="24"/>
-        </w:rPr>
-      </w:pPr>
-      <w:r>
-        <w:rPr>
-          <w:rFonts w:ascii="Arial" w:hAnsi="Arial" w:cs="Arial"/>
-          <w:sz w:val="24"/>
-          <w:szCs w:val="24"/>
-        </w:rPr>
-        <w:t>[DESCONOCIDOS4].PRC_ACTUALIZAR_TOTAL_FACTURA</w:t>
-      </w:r>
-    </w:p>
-    <w:p>
-      <w:pPr>
-        <w:rPr>
-          <w:rFonts w:ascii="Arial" w:hAnsi="Arial" w:cs="Arial"/>
-          <w:sz w:val="24"/>
-          <w:szCs w:val="24"/>
-        </w:rPr>
-      </w:pPr>
-      <w:r>
-        <w:rPr>
-          <w:rFonts w:ascii="Arial" w:hAnsi="Arial" w:cs="Arial"/>
-          <w:sz w:val="24"/>
-          <w:szCs w:val="24"/>
-        </w:rPr>
-        <w:t>[DESCONOCIDOS4].PRC_CARGAR_RAMA_MENU</w:t>
-      </w:r>
-    </w:p>
-    <w:p>
-      <w:pPr>
-        <w:rPr>
-          <w:rFonts w:ascii="Arial" w:hAnsi="Arial" w:cs="Arial"/>
-          <w:sz w:val="24"/>
-          <w:szCs w:val="24"/>
-        </w:rPr>
-      </w:pPr>
-      <w:r>
-        <w:rPr>
-          <w:rFonts w:ascii="Arial" w:hAnsi="Arial" w:cs="Arial"/>
-          <w:sz w:val="24"/>
-          <w:szCs w:val="24"/>
-        </w:rPr>
-        <w:t>[DESCONOCIDOS4].PRC_CARGAR_HOJA_MENU</w:t>
-      </w:r>
-    </w:p>
-    <w:p>
-      <w:pPr>
-        <w:rPr>
-          <w:rFonts w:ascii="Arial" w:hAnsi="Arial" w:cs="Arial"/>
-          <w:sz w:val="24"/>
-          <w:szCs w:val="24"/>
-        </w:rPr>
-      </w:pPr>
-      <w:r>
-        <w:rPr>
-          <w:rFonts w:ascii="Arial" w:hAnsi="Arial" w:cs="Arial"/>
-          <w:sz w:val="24"/>
-          <w:szCs w:val="24"/>
-        </w:rPr>
-        <w:t>[DESCONOCIDOS4].PRC_ACTUALIZAR_TOTAL_RENDICION</w:t>
-      </w:r>
-    </w:p>
-    <w:p>
-      <w:pPr>
-        <w:rPr>
-          <w:rFonts w:ascii="Arial" w:hAnsi="Arial" w:cs="Arial"/>
-          <w:sz w:val="24"/>
-          <w:szCs w:val="24"/>
-        </w:rPr>
-      </w:pPr>
-      <w:r>
-        <w:rPr>
-          <w:rFonts w:ascii="Arial" w:hAnsi="Arial" w:cs="Arial"/>
-          <w:sz w:val="24"/>
-          <w:szCs w:val="24"/>
-        </w:rPr>
-        <w:t>[DESCONOCIDOS4].PRC_ALTA_CLIENTE</w:t>
-      </w:r>
-    </w:p>
-    <w:p>
-      <w:pPr>
-        <w:rPr>
-          <w:rFonts w:ascii="Arial" w:hAnsi="Arial" w:cs="Arial"/>
-          <w:sz w:val="24"/>
-          <w:szCs w:val="24"/>
-        </w:rPr>
-      </w:pPr>
-      <w:r>
-        <w:rPr>
-          <w:rFonts w:ascii="Arial" w:hAnsi="Arial" w:cs="Arial"/>
-          <w:sz w:val="24"/>
-          <w:szCs w:val="24"/>
-        </w:rPr>
-        <w:t>[DESCONOCIDOS4].PRC_BAJA_CLIENTE</w:t>
-      </w:r>
-    </w:p>
-    <w:p>
-      <w:pPr>
-        <w:rPr>
-          <w:rFonts w:ascii="Arial" w:hAnsi="Arial" w:cs="Arial"/>
-          <w:sz w:val="24"/>
-          <w:szCs w:val="24"/>
-        </w:rPr>
-      </w:pPr>
-      <w:r>
-        <w:rPr>
-          <w:rFonts w:ascii="Arial" w:hAnsi="Arial" w:cs="Arial"/>
-          <w:sz w:val="24"/>
-          <w:szCs w:val="24"/>
-        </w:rPr>
-        <w:t>[DESCONOCIDOS4].PRC_MODIFICACION_CLIENTE</w:t>
-      </w:r>
-    </w:p>
-    <w:p>
-      <w:pPr>
-        <w:rPr>
-          <w:rFonts w:ascii="Arial" w:hAnsi="Arial" w:cs="Arial"/>
-          <w:sz w:val="24"/>
-          <w:szCs w:val="24"/>
-        </w:rPr>
-      </w:pPr>
-      <w:r>
-        <w:rPr>
-          <w:rFonts w:ascii="Arial" w:hAnsi="Arial" w:cs="Arial"/>
-          <w:sz w:val="24"/>
-          <w:szCs w:val="24"/>
-        </w:rPr>
-        <w:t>[DESCONOCIDOS4].PRC_BUSCAR_CLIENTES</w:t>
-      </w:r>
-    </w:p>
-    <w:p>
-      <w:pPr>
-        <w:rPr>
-          <w:rFonts w:ascii="Arial" w:hAnsi="Arial" w:cs="Arial"/>
-          <w:sz w:val="24"/>
-          <w:szCs w:val="24"/>
-        </w:rPr>
-      </w:pPr>
-      <w:r>
-        <w:rPr>
-          <w:rFonts w:ascii="Arial" w:hAnsi="Arial" w:cs="Arial"/>
-          <w:sz w:val="24"/>
-          <w:szCs w:val="24"/>
-        </w:rPr>
-        <w:t>[DESCONOCIDOS4].PRC_ALTA_CLI_DESDE_CHOFER</w:t>
-      </w:r>
-    </w:p>
-    <w:p>
-      <w:pPr>
-        <w:rPr>
-          <w:rFonts w:ascii="Arial" w:hAnsi="Arial" w:cs="Arial"/>
-          <w:sz w:val="24"/>
-          <w:szCs w:val="24"/>
-        </w:rPr>
-      </w:pPr>
-      <w:r>
-        <w:rPr>
-          <w:rFonts w:ascii="Arial" w:hAnsi="Arial" w:cs="Arial"/>
-          <w:sz w:val="24"/>
-          <w:szCs w:val="24"/>
-        </w:rPr>
-        <w:t>[DESCONOCIDOS4].PRC_ALTA_CHOFER</w:t>
-      </w:r>
-    </w:p>
-    <w:p>
-      <w:pPr>
-        <w:rPr>
-          <w:rFonts w:ascii="Arial" w:hAnsi="Arial" w:cs="Arial"/>
-          <w:sz w:val="24"/>
-          <w:szCs w:val="24"/>
-        </w:rPr>
-      </w:pPr>
-      <w:r>
-        <w:rPr>
-          <w:rFonts w:ascii="Arial" w:hAnsi="Arial" w:cs="Arial"/>
-          <w:sz w:val="24"/>
-          <w:szCs w:val="24"/>
-        </w:rPr>
-        <w:t>[DESCONOCIDOS4].PRC_BAJA_CHOFER</w:t>
-      </w:r>
-    </w:p>
-    <w:p>
-      <w:pPr>
-        <w:rPr>
-          <w:rFonts w:ascii="Arial" w:hAnsi="Arial" w:cs="Arial"/>
-          <w:sz w:val="24"/>
-          <w:szCs w:val="24"/>
-        </w:rPr>
-      </w:pPr>
-      <w:r>
-        <w:rPr>
-          <w:rFonts w:ascii="Arial" w:hAnsi="Arial" w:cs="Arial"/>
-          <w:sz w:val="24"/>
-          <w:szCs w:val="24"/>
-        </w:rPr>
-        <w:t>[DESCONOCIDOS4].PRC_MODIFICACION_CHOFER</w:t>
-      </w:r>
-    </w:p>
-    <w:p>
-      <w:pPr>
-        <w:rPr>
-          <w:rFonts w:ascii="Arial" w:hAnsi="Arial" w:cs="Arial"/>
-          <w:sz w:val="24"/>
-          <w:szCs w:val="24"/>
-        </w:rPr>
-      </w:pPr>
-      <w:r>
-        <w:rPr>
-          <w:rFonts w:ascii="Arial" w:hAnsi="Arial" w:cs="Arial"/>
-          <w:sz w:val="24"/>
-          <w:szCs w:val="24"/>
-        </w:rPr>
-        <w:t>[DESCONOCIDOS4].PRC_BUSCAR_CHOFER</w:t>
-      </w:r>
-    </w:p>
-    <w:p>
-      <w:pPr>
-        <w:rPr>
-          <w:rFonts w:ascii="Arial" w:hAnsi="Arial" w:cs="Arial"/>
-          <w:sz w:val="24"/>
-          <w:szCs w:val="24"/>
-        </w:rPr>
-      </w:pPr>
-      <w:r>
-        <w:rPr>
-          <w:rFonts w:ascii="Arial" w:hAnsi="Arial" w:cs="Arial"/>
-          <w:sz w:val="24"/>
-          <w:szCs w:val="24"/>
-        </w:rPr>
-        <w:t>[DESCONOCIDOS4].PRC_ALTA_CHOFER_DESDE_CLI</w:t>
-      </w:r>
-    </w:p>
-    <w:p>
-      <w:pPr>
-        <w:rPr>
-          <w:rFonts w:ascii="Arial" w:hAnsi="Arial" w:cs="Arial"/>
-          <w:sz w:val="24"/>
-          <w:szCs w:val="24"/>
-        </w:rPr>
-      </w:pPr>
-      <w:r>
-        <w:rPr>
-          <w:rFonts w:ascii="Arial" w:hAnsi="Arial" w:cs="Arial"/>
-          <w:sz w:val="24"/>
-          <w:szCs w:val="24"/>
-        </w:rPr>
-        <w:t>[DESCONOCIDOS4].PRC_REGISTRO_VIAJE</w:t>
-      </w:r>
-    </w:p>
-    <w:p>
-      <w:pPr>
-        <w:rPr>
-          <w:rFonts w:ascii="Arial" w:hAnsi="Arial" w:cs="Arial"/>
-          <w:sz w:val="24"/>
-          <w:szCs w:val="24"/>
-        </w:rPr>
-      </w:pPr>
-      <w:r>
-        <w:rPr>
-          <w:rFonts w:ascii="Arial" w:hAnsi="Arial" w:cs="Arial"/>
-          <w:sz w:val="24"/>
-          <w:szCs w:val="24"/>
-        </w:rPr>
-        <w:t>[DESCONOCIDOS4].PRC_ALTA_TURNO</w:t>
-      </w:r>
-    </w:p>
-    <w:p>
-      <w:pPr>
-        <w:rPr>
-          <w:rFonts w:ascii="Arial" w:hAnsi="Arial" w:cs="Arial"/>
-          <w:sz w:val="24"/>
-          <w:szCs w:val="24"/>
-        </w:rPr>
-      </w:pPr>
-      <w:r>
-        <w:rPr>
-          <w:rFonts w:ascii="Arial" w:hAnsi="Arial" w:cs="Arial"/>
-          <w:sz w:val="24"/>
-          <w:szCs w:val="24"/>
-        </w:rPr>
-        <w:t>[DESCONOCIDOS4].PRC_MODIFICACION_TURNO</w:t>
-      </w:r>
-    </w:p>
-    <w:p>
-      <w:pPr>
-        <w:rPr>
-          <w:rFonts w:ascii="Arial" w:hAnsi="Arial" w:cs="Arial"/>
-          <w:sz w:val="24"/>
-          <w:szCs w:val="24"/>
-        </w:rPr>
-      </w:pPr>
-      <w:r>
-        <w:rPr>
-          <w:rFonts w:ascii="Arial" w:hAnsi="Arial" w:cs="Arial"/>
-          <w:sz w:val="24"/>
-          <w:szCs w:val="24"/>
-        </w:rPr>
-        <w:t>[DESCONOCIDOS4].PRC_BAJA_TURNO</w:t>
-      </w:r>
-    </w:p>
-    <w:p>
-      <w:pPr>
-        <w:rPr>
-          <w:rFonts w:ascii="Arial" w:hAnsi="Arial" w:cs="Arial"/>
-          <w:sz w:val="24"/>
-          <w:szCs w:val="24"/>
-        </w:rPr>
-      </w:pPr>
-      <w:r>
-        <w:rPr>
-          <w:rFonts w:ascii="Arial" w:hAnsi="Arial" w:cs="Arial"/>
-          <w:sz w:val="24"/>
-          <w:szCs w:val="24"/>
-        </w:rPr>
-        <w:t>[DESCONOCIDOS4].PRC_LISTADO_TURNOS_DISPONIBLES</w:t>
-      </w:r>
-    </w:p>
-    <w:p>
-      <w:pPr>
-        <w:rPr>
-          <w:rFonts w:ascii="Arial" w:hAnsi="Arial" w:cs="Arial"/>
-          <w:sz w:val="24"/>
-          <w:szCs w:val="24"/>
-          <w:lang w:val="es-ES"/>
-        </w:rPr>
-      </w:pPr>
-      <w:r>
-        <w:rPr>
-          <w:rFonts w:ascii="Arial" w:hAnsi="Arial" w:cs="Arial"/>
-          <w:sz w:val="24"/>
-          <w:szCs w:val="24"/>
-          <w:lang w:val="es-ES"/>
-        </w:rPr>
         <w:t>[DESCONOCIDOS4].PRC_ALTA_AUTOMOVIL_UNI_DISPO</w:t>
       </w:r>
     </w:p>
@@ -8066,451 +8132,451 @@
           <w:szCs w:val="24"/>
           <w:lang w:val="es-ES"/>
         </w:rPr>
+        <w:t>[DESCONOCIDOS4].PRC_BAJA_AUTO_DIS</w:t>
+      </w:r>
+    </w:p>
+    <w:p>
+      <w:pPr>
+        <w:rPr>
+          <w:rFonts w:ascii="Arial" w:hAnsi="Arial" w:cs="Arial"/>
+          <w:sz w:val="24"/>
+          <w:szCs w:val="24"/>
+          <w:lang w:val="es-ES"/>
+        </w:rPr>
+      </w:pPr>
+      <w:r>
+        <w:rPr>
+          <w:rFonts w:ascii="Arial" w:hAnsi="Arial" w:cs="Arial"/>
+          <w:sz w:val="24"/>
+          <w:szCs w:val="24"/>
+          <w:lang w:val="es-ES"/>
+        </w:rPr>
+        <w:t>[DESCONOCIDOS4].PRC_LISTADO_AUTOS_DISPONIBLES</w:t>
+      </w:r>
+    </w:p>
+    <w:p>
+      <w:pPr>
+        <w:rPr>
+          <w:rFonts w:ascii="Arial" w:hAnsi="Arial" w:cs="Arial"/>
+          <w:sz w:val="24"/>
+          <w:szCs w:val="24"/>
+        </w:rPr>
+      </w:pPr>
+      <w:r>
+        <w:rPr>
+          <w:rFonts w:ascii="Arial" w:hAnsi="Arial" w:cs="Arial"/>
+          <w:sz w:val="24"/>
+          <w:szCs w:val="24"/>
+        </w:rPr>
+        <w:t>[DESCONOCIDOS4].PRC_LISTADO_UNI_DISPONIBLE</w:t>
+      </w:r>
+    </w:p>
+    <w:p>
+      <w:pPr>
+        <w:rPr>
+          <w:rFonts w:ascii="Arial" w:hAnsi="Arial" w:cs="Arial"/>
+          <w:sz w:val="24"/>
+          <w:szCs w:val="24"/>
+        </w:rPr>
+      </w:pPr>
+      <w:r>
+        <w:rPr>
+          <w:rFonts w:ascii="Arial" w:hAnsi="Arial" w:cs="Arial"/>
+          <w:sz w:val="24"/>
+          <w:szCs w:val="24"/>
+        </w:rPr>
+        <w:t>[DESCONOCIDOS4].PRC_VALIDAR_USUARIO</w:t>
+      </w:r>
+    </w:p>
+    <w:p>
+      <w:pPr>
+        <w:rPr>
+          <w:rFonts w:ascii="Arial" w:hAnsi="Arial" w:cs="Arial"/>
+          <w:sz w:val="24"/>
+          <w:szCs w:val="24"/>
+        </w:rPr>
+      </w:pPr>
+      <w:r>
+        <w:rPr>
+          <w:rFonts w:ascii="Arial" w:hAnsi="Arial" w:cs="Arial"/>
+          <w:sz w:val="24"/>
+          <w:szCs w:val="24"/>
+        </w:rPr>
+        <w:t>[DESCONOCIDOS4].PRC_OBTENER_MENU_X_ROL</w:t>
+      </w:r>
+    </w:p>
+    <w:p>
+      <w:pPr>
+        <w:rPr>
+          <w:rFonts w:ascii="Arial" w:hAnsi="Arial" w:cs="Arial"/>
+          <w:sz w:val="24"/>
+          <w:szCs w:val="24"/>
+        </w:rPr>
+      </w:pPr>
+      <w:r>
+        <w:rPr>
+          <w:rFonts w:ascii="Arial" w:hAnsi="Arial" w:cs="Arial"/>
+          <w:sz w:val="24"/>
+          <w:szCs w:val="24"/>
+        </w:rPr>
+        <w:t>[DESCONOCIDOS4].CHOFERES_MAYOR_RECAUDACION</w:t>
+      </w:r>
+    </w:p>
+    <w:p>
+      <w:pPr>
+        <w:rPr>
+          <w:rFonts w:ascii="Arial" w:hAnsi="Arial" w:cs="Arial"/>
+          <w:sz w:val="24"/>
+          <w:szCs w:val="24"/>
+        </w:rPr>
+      </w:pPr>
+      <w:r>
+        <w:rPr>
+          <w:rFonts w:ascii="Arial" w:hAnsi="Arial" w:cs="Arial"/>
+          <w:sz w:val="24"/>
+          <w:szCs w:val="24"/>
+        </w:rPr>
+        <w:t>[DESCONOCIDOS4].CHOFERES_VIAJE_MAS_LARGO</w:t>
+      </w:r>
+    </w:p>
+    <w:p>
+      <w:pPr>
+        <w:rPr>
+          <w:rFonts w:ascii="Arial" w:hAnsi="Arial" w:cs="Arial"/>
+          <w:sz w:val="24"/>
+          <w:szCs w:val="24"/>
+        </w:rPr>
+      </w:pPr>
+      <w:r>
+        <w:rPr>
+          <w:rFonts w:ascii="Arial" w:hAnsi="Arial" w:cs="Arial"/>
+          <w:sz w:val="24"/>
+          <w:szCs w:val="24"/>
+        </w:rPr>
+        <w:t>[DESCONOCIDOS4].CLIENTES_MAYOR_CONSUMO</w:t>
+      </w:r>
+    </w:p>
+    <w:p>
+      <w:pPr>
+        <w:rPr>
+          <w:rFonts w:ascii="Arial" w:hAnsi="Arial" w:cs="Arial"/>
+          <w:sz w:val="24"/>
+          <w:szCs w:val="24"/>
+        </w:rPr>
+      </w:pPr>
+      <w:r>
+        <w:rPr>
+          <w:rFonts w:ascii="Arial" w:hAnsi="Arial" w:cs="Arial"/>
+          <w:sz w:val="24"/>
+          <w:szCs w:val="24"/>
+        </w:rPr>
+        <w:t>[DESCONOCIDOS4].CLIENTES_MAS_VECES_MISMO_AUTO</w:t>
+      </w:r>
+    </w:p>
+    <w:p>
+      <w:pPr>
+        <w:rPr>
+          <w:rFonts w:ascii="Arial" w:hAnsi="Arial" w:cs="Arial"/>
+          <w:sz w:val="24"/>
+          <w:szCs w:val="24"/>
+        </w:rPr>
+      </w:pPr>
+      <w:r>
+        <w:rPr>
+          <w:rFonts w:ascii="Arial" w:hAnsi="Arial" w:cs="Arial"/>
+          <w:sz w:val="24"/>
+          <w:szCs w:val="24"/>
+        </w:rPr>
+        <w:t>[DESCONOCIDOS4].PRC_FACTURAR_A_CLIENTE</w:t>
+      </w:r>
+    </w:p>
+    <w:p>
+      <w:pPr>
+        <w:rPr>
+          <w:rFonts w:ascii="Arial" w:hAnsi="Arial" w:cs="Arial"/>
+          <w:sz w:val="24"/>
+          <w:szCs w:val="24"/>
+        </w:rPr>
+      </w:pPr>
+      <w:r>
+        <w:rPr>
+          <w:rFonts w:ascii="Arial" w:hAnsi="Arial" w:cs="Arial"/>
+          <w:sz w:val="24"/>
+          <w:szCs w:val="24"/>
+        </w:rPr>
+        <w:t>[DESCONOCIDOS4].PRC_INSERTAR_FACTURA</w:t>
+      </w:r>
+    </w:p>
+    <w:p>
+      <w:pPr>
+        <w:rPr>
+          <w:rFonts w:ascii="Arial" w:hAnsi="Arial" w:cs="Arial"/>
+          <w:sz w:val="24"/>
+          <w:szCs w:val="24"/>
+        </w:rPr>
+      </w:pPr>
+      <w:r>
+        <w:rPr>
+          <w:rFonts w:ascii="Arial" w:hAnsi="Arial" w:cs="Arial"/>
+          <w:sz w:val="24"/>
+          <w:szCs w:val="24"/>
+        </w:rPr>
+        <w:t>[DESCONOCIDOS4].PRC_RENDICION</w:t>
+      </w:r>
+    </w:p>
+    <w:p>
+      <w:pPr>
+        <w:rPr>
+          <w:rFonts w:ascii="Arial" w:hAnsi="Arial" w:cs="Arial"/>
+          <w:sz w:val="24"/>
+          <w:szCs w:val="24"/>
+        </w:rPr>
+      </w:pPr>
+      <w:r>
+        <w:rPr>
+          <w:rFonts w:ascii="Arial" w:hAnsi="Arial" w:cs="Arial"/>
+          <w:sz w:val="24"/>
+          <w:szCs w:val="24"/>
+        </w:rPr>
+        <w:t>[DESCONOCIDOS4].PRC_INSERTAR_RENDICION</w:t>
+      </w:r>
+    </w:p>
+    <w:p>
+      <w:pPr>
+        <w:rPr>
+          <w:rFonts w:ascii="Arial" w:hAnsi="Arial" w:cs="Arial"/>
+          <w:sz w:val="24"/>
+          <w:szCs w:val="24"/>
+        </w:rPr>
+      </w:pPr>
+      <w:r>
+        <w:rPr>
+          <w:rFonts w:ascii="Arial" w:hAnsi="Arial" w:cs="Arial"/>
+          <w:sz w:val="24"/>
+          <w:szCs w:val="24"/>
+        </w:rPr>
+        <w:t>[DESCONOCIDOS4].PRC_OBTENER_DATOS_USUARIOS</w:t>
+      </w:r>
+    </w:p>
+    <w:p>
+      <w:pPr>
+        <w:rPr>
+          <w:rFonts w:ascii="Arial" w:hAnsi="Arial" w:cs="Arial"/>
+          <w:sz w:val="24"/>
+          <w:szCs w:val="24"/>
+        </w:rPr>
+      </w:pPr>
+      <w:r>
+        <w:rPr>
+          <w:rFonts w:ascii="Arial" w:hAnsi="Arial" w:cs="Arial"/>
+          <w:sz w:val="24"/>
+          <w:szCs w:val="24"/>
+        </w:rPr>
+        <w:t>[DESCONOCIDOS4].PRC_ALTA_AUTOMOVIL_UNI_DISPO</w:t>
+      </w:r>
+    </w:p>
+    <w:p>
+      <w:pPr>
+        <w:rPr>
+          <w:rFonts w:ascii="Arial" w:hAnsi="Arial" w:cs="Arial"/>
+          <w:sz w:val="24"/>
+          <w:szCs w:val="24"/>
+        </w:rPr>
+      </w:pPr>
+      <w:r>
+        <w:rPr>
+          <w:rFonts w:ascii="Arial" w:hAnsi="Arial" w:cs="Arial"/>
+          <w:sz w:val="24"/>
+          <w:szCs w:val="24"/>
+        </w:rPr>
+        <w:t>[DESCONOCIDOS4].PRC_MODIFICACION_AUTO_DIS</w:t>
+      </w:r>
+    </w:p>
+    <w:p>
+      <w:pPr>
+        <w:rPr>
+          <w:rFonts w:ascii="Arial" w:hAnsi="Arial" w:cs="Arial"/>
+          <w:sz w:val="24"/>
+          <w:szCs w:val="24"/>
+        </w:rPr>
+      </w:pPr>
+      <w:r>
+        <w:rPr>
+          <w:rFonts w:ascii="Arial" w:hAnsi="Arial" w:cs="Arial"/>
+          <w:sz w:val="24"/>
+          <w:szCs w:val="24"/>
+        </w:rPr>
+        <w:t>[DESCONOCIDOS4].PRC_BAJA_AUTO_DIS</w:t>
+      </w:r>
+    </w:p>
+    <w:p>
+      <w:pPr>
+        <w:rPr>
+          <w:rFonts w:ascii="Arial" w:hAnsi="Arial" w:cs="Arial"/>
+          <w:sz w:val="24"/>
+          <w:szCs w:val="24"/>
+        </w:rPr>
+      </w:pPr>
+      <w:r>
+        <w:rPr>
+          <w:rFonts w:ascii="Arial" w:hAnsi="Arial" w:cs="Arial"/>
+          <w:sz w:val="24"/>
+          <w:szCs w:val="24"/>
+        </w:rPr>
+        <w:t xml:space="preserve"> [DESCONOCIDOS4].PRC_LISTADO_AUTOS_DISPONIBLES</w:t>
+      </w:r>
+    </w:p>
+    <w:p>
+      <w:pPr>
+        <w:rPr>
+          <w:rFonts w:ascii="Arial" w:hAnsi="Arial" w:cs="Arial"/>
+          <w:sz w:val="24"/>
+          <w:szCs w:val="24"/>
+        </w:rPr>
+      </w:pPr>
+      <w:r>
+        <w:rPr>
+          <w:rFonts w:ascii="Arial" w:hAnsi="Arial" w:cs="Arial"/>
+          <w:sz w:val="24"/>
+          <w:szCs w:val="24"/>
+        </w:rPr>
+        <w:t>[DESCONOCIDOS4].PRC_LISTADO_AUTOS_SIN_CONDI</w:t>
+      </w:r>
+    </w:p>
+    <w:p>
+      <w:pPr>
+        <w:rPr>
+          <w:rFonts w:ascii="Arial" w:hAnsi="Arial" w:cs="Arial"/>
+          <w:sz w:val="24"/>
+          <w:szCs w:val="24"/>
+        </w:rPr>
+      </w:pPr>
+      <w:r>
+        <w:rPr>
+          <w:rFonts w:ascii="Arial" w:hAnsi="Arial" w:cs="Arial"/>
+          <w:sz w:val="24"/>
+          <w:szCs w:val="24"/>
+        </w:rPr>
+        <w:t>[DESCONOCIDOS4].PRC_LISTA_MARCA_MODELO</w:t>
+      </w:r>
+    </w:p>
+    <w:p>
+      <w:pPr>
+        <w:rPr>
+          <w:rFonts w:ascii="Arial" w:hAnsi="Arial" w:cs="Arial"/>
+          <w:sz w:val="24"/>
+          <w:szCs w:val="24"/>
+        </w:rPr>
+      </w:pPr>
+      <w:r>
+        <w:rPr>
+          <w:rFonts w:ascii="Arial" w:hAnsi="Arial" w:cs="Arial"/>
+          <w:sz w:val="24"/>
+          <w:szCs w:val="24"/>
+        </w:rPr>
+        <w:t>[DESCONOCIDOS4].PRC_LISTADO_TURNOS_COMPLETO</w:t>
+      </w:r>
+    </w:p>
+    <w:p>
+      <w:pPr>
+        <w:rPr>
+          <w:rFonts w:ascii="Arial" w:hAnsi="Arial" w:cs="Arial"/>
+          <w:sz w:val="24"/>
+          <w:szCs w:val="24"/>
+        </w:rPr>
+      </w:pPr>
+      <w:r>
+        <w:rPr>
+          <w:rFonts w:ascii="Arial" w:hAnsi="Arial" w:cs="Arial"/>
+          <w:sz w:val="24"/>
+          <w:szCs w:val="24"/>
+        </w:rPr>
+        <w:t>[DESCONOCIDOS4].PRC_LISTA_MARCA</w:t>
+      </w:r>
+    </w:p>
+    <w:p>
+      <w:pPr>
+        <w:rPr>
+          <w:rFonts w:ascii="Arial" w:hAnsi="Arial" w:cs="Arial"/>
+          <w:sz w:val="24"/>
+          <w:szCs w:val="24"/>
+        </w:rPr>
+      </w:pPr>
+      <w:r>
+        <w:rPr>
+          <w:rFonts w:ascii="Arial" w:hAnsi="Arial" w:cs="Arial"/>
+          <w:sz w:val="24"/>
+          <w:szCs w:val="24"/>
+        </w:rPr>
+        <w:t>[DESCONOCIDOS4].PRC_LISTA_MODELO_X_MARCA</w:t>
+      </w:r>
+    </w:p>
+    <w:p>
+      <w:pPr>
+        <w:rPr>
+          <w:rFonts w:ascii="Arial" w:hAnsi="Arial" w:cs="Arial"/>
+          <w:sz w:val="24"/>
+          <w:szCs w:val="24"/>
+        </w:rPr>
+      </w:pPr>
+      <w:r>
+        <w:rPr>
+          <w:rFonts w:ascii="Arial" w:hAnsi="Arial" w:cs="Arial"/>
+          <w:sz w:val="24"/>
+          <w:szCs w:val="24"/>
+        </w:rPr>
+        <w:t>[DESCONOCIDOS4].PRC_BUSCAR_MIS_DATOS_CLI</w:t>
+      </w:r>
+    </w:p>
+    <w:p>
+      <w:pPr>
+        <w:rPr>
+          <w:rFonts w:ascii="Arial" w:hAnsi="Arial" w:cs="Arial"/>
+          <w:sz w:val="24"/>
+          <w:szCs w:val="24"/>
+        </w:rPr>
+      </w:pPr>
+      <w:r>
+        <w:rPr>
+          <w:rFonts w:ascii="Arial" w:hAnsi="Arial" w:cs="Arial"/>
+          <w:sz w:val="24"/>
+          <w:szCs w:val="24"/>
+        </w:rPr>
+        <w:t>[DESCONOCIDOS4].PRC_BUSCAR_CLIENTE_HABILITADO</w:t>
+      </w:r>
+    </w:p>
+    <w:p>
+      <w:pPr>
+        <w:rPr>
+          <w:rFonts w:ascii="Arial" w:hAnsi="Arial" w:cs="Arial"/>
+          <w:sz w:val="24"/>
+          <w:szCs w:val="24"/>
+        </w:rPr>
+      </w:pPr>
+      <w:r>
+        <w:rPr>
+          <w:rFonts w:ascii="Arial" w:hAnsi="Arial" w:cs="Arial"/>
+          <w:sz w:val="24"/>
+          <w:szCs w:val="24"/>
+        </w:rPr>
+        <w:t>[DESCONOCIDOS4].PRC_LISTA_CHOFER_X_TURNO</w:t>
+      </w:r>
+    </w:p>
+    <w:p>
+      <w:pPr>
+        <w:rPr>
+          <w:rFonts w:ascii="Arial" w:hAnsi="Arial" w:cs="Arial"/>
+          <w:sz w:val="24"/>
+          <w:szCs w:val="24"/>
+        </w:rPr>
+      </w:pPr>
+      <w:r>
+        <w:rPr>
+          <w:rFonts w:ascii="Arial" w:hAnsi="Arial" w:cs="Arial"/>
+          <w:sz w:val="24"/>
+          <w:szCs w:val="24"/>
+        </w:rPr>
         <w:lastRenderedPageBreak/>
-        <w:t>[DESCONOCIDOS4].PRC_BAJA_AUTO_DIS</w:t>
-      </w:r>
-    </w:p>
-    <w:p>
-      <w:pPr>
-        <w:rPr>
-          <w:rFonts w:ascii="Arial" w:hAnsi="Arial" w:cs="Arial"/>
-          <w:sz w:val="24"/>
-          <w:szCs w:val="24"/>
-          <w:lang w:val="es-ES"/>
-        </w:rPr>
-      </w:pPr>
-      <w:r>
-        <w:rPr>
-          <w:rFonts w:ascii="Arial" w:hAnsi="Arial" w:cs="Arial"/>
-          <w:sz w:val="24"/>
-          <w:szCs w:val="24"/>
-          <w:lang w:val="es-ES"/>
-        </w:rPr>
-        <w:t>[DESCONOCIDOS4].PRC_LISTADO_AUTOS_DISPONIBLES</w:t>
-      </w:r>
-    </w:p>
-    <w:p>
-      <w:pPr>
-        <w:rPr>
-          <w:rFonts w:ascii="Arial" w:hAnsi="Arial" w:cs="Arial"/>
-          <w:sz w:val="24"/>
-          <w:szCs w:val="24"/>
-        </w:rPr>
-      </w:pPr>
-      <w:r>
-        <w:rPr>
-          <w:rFonts w:ascii="Arial" w:hAnsi="Arial" w:cs="Arial"/>
-          <w:sz w:val="24"/>
-          <w:szCs w:val="24"/>
-        </w:rPr>
-        <w:t>[DESCONOCIDOS4].PRC_LISTADO_UNI_DISPONIBLE</w:t>
-      </w:r>
-    </w:p>
-    <w:p>
-      <w:pPr>
-        <w:rPr>
-          <w:rFonts w:ascii="Arial" w:hAnsi="Arial" w:cs="Arial"/>
-          <w:sz w:val="24"/>
-          <w:szCs w:val="24"/>
-        </w:rPr>
-      </w:pPr>
-      <w:r>
-        <w:rPr>
-          <w:rFonts w:ascii="Arial" w:hAnsi="Arial" w:cs="Arial"/>
-          <w:sz w:val="24"/>
-          <w:szCs w:val="24"/>
-        </w:rPr>
-        <w:t>[DESCONOCIDOS4].PRC_VALIDAR_USUARIO</w:t>
-      </w:r>
-    </w:p>
-    <w:p>
-      <w:pPr>
-        <w:rPr>
-          <w:rFonts w:ascii="Arial" w:hAnsi="Arial" w:cs="Arial"/>
-          <w:sz w:val="24"/>
-          <w:szCs w:val="24"/>
-        </w:rPr>
-      </w:pPr>
-      <w:r>
-        <w:rPr>
-          <w:rFonts w:ascii="Arial" w:hAnsi="Arial" w:cs="Arial"/>
-          <w:sz w:val="24"/>
-          <w:szCs w:val="24"/>
-        </w:rPr>
-        <w:t>[DESCONOCIDOS4].PRC_OBTENER_MENU_X_ROL</w:t>
-      </w:r>
-    </w:p>
-    <w:p>
-      <w:pPr>
-        <w:rPr>
-          <w:rFonts w:ascii="Arial" w:hAnsi="Arial" w:cs="Arial"/>
-          <w:sz w:val="24"/>
-          <w:szCs w:val="24"/>
-        </w:rPr>
-      </w:pPr>
-      <w:r>
-        <w:rPr>
-          <w:rFonts w:ascii="Arial" w:hAnsi="Arial" w:cs="Arial"/>
-          <w:sz w:val="24"/>
-          <w:szCs w:val="24"/>
-        </w:rPr>
-        <w:t>[DESCONOCIDOS4].CHOFERES_MAYOR_RECAUDACION</w:t>
-      </w:r>
-    </w:p>
-    <w:p>
-      <w:pPr>
-        <w:rPr>
-          <w:rFonts w:ascii="Arial" w:hAnsi="Arial" w:cs="Arial"/>
-          <w:sz w:val="24"/>
-          <w:szCs w:val="24"/>
-        </w:rPr>
-      </w:pPr>
-      <w:r>
-        <w:rPr>
-          <w:rFonts w:ascii="Arial" w:hAnsi="Arial" w:cs="Arial"/>
-          <w:sz w:val="24"/>
-          <w:szCs w:val="24"/>
-        </w:rPr>
-        <w:t>[DESCONOCIDOS4].CHOFERES_VIAJE_MAS_LARGO</w:t>
-      </w:r>
-    </w:p>
-    <w:p>
-      <w:pPr>
-        <w:rPr>
-          <w:rFonts w:ascii="Arial" w:hAnsi="Arial" w:cs="Arial"/>
-          <w:sz w:val="24"/>
-          <w:szCs w:val="24"/>
-        </w:rPr>
-      </w:pPr>
-      <w:r>
-        <w:rPr>
-          <w:rFonts w:ascii="Arial" w:hAnsi="Arial" w:cs="Arial"/>
-          <w:sz w:val="24"/>
-          <w:szCs w:val="24"/>
-        </w:rPr>
-        <w:t>[DESCONOCIDOS4].CLIENTES_MAYOR_CONSUMO</w:t>
-      </w:r>
-    </w:p>
-    <w:p>
-      <w:pPr>
-        <w:rPr>
-          <w:rFonts w:ascii="Arial" w:hAnsi="Arial" w:cs="Arial"/>
-          <w:sz w:val="24"/>
-          <w:szCs w:val="24"/>
-        </w:rPr>
-      </w:pPr>
-      <w:r>
-        <w:rPr>
-          <w:rFonts w:ascii="Arial" w:hAnsi="Arial" w:cs="Arial"/>
-          <w:sz w:val="24"/>
-          <w:szCs w:val="24"/>
-        </w:rPr>
-        <w:t>[DESCONOCIDOS4].CLIENTES_MAS_VECES_MISMO_AUTO</w:t>
-      </w:r>
-    </w:p>
-    <w:p>
-      <w:pPr>
-        <w:rPr>
-          <w:rFonts w:ascii="Arial" w:hAnsi="Arial" w:cs="Arial"/>
-          <w:sz w:val="24"/>
-          <w:szCs w:val="24"/>
-        </w:rPr>
-      </w:pPr>
-      <w:r>
-        <w:rPr>
-          <w:rFonts w:ascii="Arial" w:hAnsi="Arial" w:cs="Arial"/>
-          <w:sz w:val="24"/>
-          <w:szCs w:val="24"/>
-        </w:rPr>
-        <w:t>[DESCONOCIDOS4].PRC_FACTURAR_A_CLIENTE</w:t>
-      </w:r>
-    </w:p>
-    <w:p>
-      <w:pPr>
-        <w:rPr>
-          <w:rFonts w:ascii="Arial" w:hAnsi="Arial" w:cs="Arial"/>
-          <w:sz w:val="24"/>
-          <w:szCs w:val="24"/>
-        </w:rPr>
-      </w:pPr>
-      <w:r>
-        <w:rPr>
-          <w:rFonts w:ascii="Arial" w:hAnsi="Arial" w:cs="Arial"/>
-          <w:sz w:val="24"/>
-          <w:szCs w:val="24"/>
-        </w:rPr>
-        <w:t>[DESCONOCIDOS4].PRC_INSERTAR_FACTURA</w:t>
-      </w:r>
-    </w:p>
-    <w:p>
-      <w:pPr>
-        <w:rPr>
-          <w:rFonts w:ascii="Arial" w:hAnsi="Arial" w:cs="Arial"/>
-          <w:sz w:val="24"/>
-          <w:szCs w:val="24"/>
-        </w:rPr>
-      </w:pPr>
-      <w:r>
-        <w:rPr>
-          <w:rFonts w:ascii="Arial" w:hAnsi="Arial" w:cs="Arial"/>
-          <w:sz w:val="24"/>
-          <w:szCs w:val="24"/>
-        </w:rPr>
-        <w:t>[DESCONOCIDOS4].PRC_RENDICION</w:t>
-      </w:r>
-    </w:p>
-    <w:p>
-      <w:pPr>
-        <w:rPr>
-          <w:rFonts w:ascii="Arial" w:hAnsi="Arial" w:cs="Arial"/>
-          <w:sz w:val="24"/>
-          <w:szCs w:val="24"/>
-        </w:rPr>
-      </w:pPr>
-      <w:r>
-        <w:rPr>
-          <w:rFonts w:ascii="Arial" w:hAnsi="Arial" w:cs="Arial"/>
-          <w:sz w:val="24"/>
-          <w:szCs w:val="24"/>
-        </w:rPr>
-        <w:t>[DESCONOCIDOS4].PRC_INSERTAR_RENDICION</w:t>
-      </w:r>
-    </w:p>
-    <w:p>
-      <w:pPr>
-        <w:rPr>
-          <w:rFonts w:ascii="Arial" w:hAnsi="Arial" w:cs="Arial"/>
-          <w:sz w:val="24"/>
-          <w:szCs w:val="24"/>
-        </w:rPr>
-      </w:pPr>
-      <w:r>
-        <w:rPr>
-          <w:rFonts w:ascii="Arial" w:hAnsi="Arial" w:cs="Arial"/>
-          <w:sz w:val="24"/>
-          <w:szCs w:val="24"/>
-        </w:rPr>
-        <w:t>[DESCONOCIDOS4].PRC_OBTENER_DATOS_USUARIOS</w:t>
-      </w:r>
-    </w:p>
-    <w:p>
-      <w:pPr>
-        <w:rPr>
-          <w:rFonts w:ascii="Arial" w:hAnsi="Arial" w:cs="Arial"/>
-          <w:sz w:val="24"/>
-          <w:szCs w:val="24"/>
-        </w:rPr>
-      </w:pPr>
-      <w:r>
-        <w:rPr>
-          <w:rFonts w:ascii="Arial" w:hAnsi="Arial" w:cs="Arial"/>
-          <w:sz w:val="24"/>
-          <w:szCs w:val="24"/>
-        </w:rPr>
-        <w:t>[DESCONOCIDOS4].PRC_ALTA_AUTOMOVIL_UNI_DISPO</w:t>
-      </w:r>
-    </w:p>
-    <w:p>
-      <w:pPr>
-        <w:rPr>
-          <w:rFonts w:ascii="Arial" w:hAnsi="Arial" w:cs="Arial"/>
-          <w:sz w:val="24"/>
-          <w:szCs w:val="24"/>
-        </w:rPr>
-      </w:pPr>
-      <w:r>
-        <w:rPr>
-          <w:rFonts w:ascii="Arial" w:hAnsi="Arial" w:cs="Arial"/>
-          <w:sz w:val="24"/>
-          <w:szCs w:val="24"/>
-        </w:rPr>
-        <w:t>[DESCONOCIDOS4].PRC_MODIFICACION_AUTO_DIS</w:t>
-      </w:r>
-    </w:p>
-    <w:p>
-      <w:pPr>
-        <w:rPr>
-          <w:rFonts w:ascii="Arial" w:hAnsi="Arial" w:cs="Arial"/>
-          <w:sz w:val="24"/>
-          <w:szCs w:val="24"/>
-        </w:rPr>
-      </w:pPr>
-      <w:r>
-        <w:rPr>
-          <w:rFonts w:ascii="Arial" w:hAnsi="Arial" w:cs="Arial"/>
-          <w:sz w:val="24"/>
-          <w:szCs w:val="24"/>
-        </w:rPr>
-        <w:t>[DESCONOCIDOS4].PRC_BAJA_AUTO_DIS</w:t>
-      </w:r>
-    </w:p>
-    <w:p>
-      <w:pPr>
-        <w:rPr>
-          <w:rFonts w:ascii="Arial" w:hAnsi="Arial" w:cs="Arial"/>
-          <w:sz w:val="24"/>
-          <w:szCs w:val="24"/>
-        </w:rPr>
-      </w:pPr>
-      <w:r>
-        <w:rPr>
-          <w:rFonts w:ascii="Arial" w:hAnsi="Arial" w:cs="Arial"/>
-          <w:sz w:val="24"/>
-          <w:szCs w:val="24"/>
-        </w:rPr>
-        <w:t xml:space="preserve"> [DESCONOCIDOS4].PRC_LISTADO_AUTOS_DISPONIBLES</w:t>
-      </w:r>
-    </w:p>
-    <w:p>
-      <w:pPr>
-        <w:rPr>
-          <w:rFonts w:ascii="Arial" w:hAnsi="Arial" w:cs="Arial"/>
-          <w:sz w:val="24"/>
-          <w:szCs w:val="24"/>
-        </w:rPr>
-      </w:pPr>
-      <w:r>
-        <w:rPr>
-          <w:rFonts w:ascii="Arial" w:hAnsi="Arial" w:cs="Arial"/>
-          <w:sz w:val="24"/>
-          <w:szCs w:val="24"/>
-        </w:rPr>
-        <w:t>[DESCONOCIDOS4].PRC_LISTADO_AUTOS_SIN_CONDI</w:t>
-      </w:r>
-    </w:p>
-    <w:p>
-      <w:pPr>
-        <w:rPr>
-          <w:rFonts w:ascii="Arial" w:hAnsi="Arial" w:cs="Arial"/>
-          <w:sz w:val="24"/>
-          <w:szCs w:val="24"/>
-        </w:rPr>
-      </w:pPr>
-      <w:r>
-        <w:rPr>
-          <w:rFonts w:ascii="Arial" w:hAnsi="Arial" w:cs="Arial"/>
-          <w:sz w:val="24"/>
-          <w:szCs w:val="24"/>
-        </w:rPr>
-        <w:t>[DESCONOCIDOS4].PRC_LISTA_MARCA_MODELO</w:t>
-      </w:r>
-    </w:p>
-    <w:p>
-      <w:pPr>
-        <w:rPr>
-          <w:rFonts w:ascii="Arial" w:hAnsi="Arial" w:cs="Arial"/>
-          <w:sz w:val="24"/>
-          <w:szCs w:val="24"/>
-        </w:rPr>
-      </w:pPr>
-      <w:r>
-        <w:rPr>
-          <w:rFonts w:ascii="Arial" w:hAnsi="Arial" w:cs="Arial"/>
-          <w:sz w:val="24"/>
-          <w:szCs w:val="24"/>
-        </w:rPr>
-        <w:t>[DESCONOCIDOS4].PRC_LISTADO_TURNOS_COMPLETO</w:t>
-      </w:r>
-    </w:p>
-    <w:p>
-      <w:pPr>
-        <w:rPr>
-          <w:rFonts w:ascii="Arial" w:hAnsi="Arial" w:cs="Arial"/>
-          <w:sz w:val="24"/>
-          <w:szCs w:val="24"/>
-        </w:rPr>
-      </w:pPr>
-      <w:r>
-        <w:rPr>
-          <w:rFonts w:ascii="Arial" w:hAnsi="Arial" w:cs="Arial"/>
-          <w:sz w:val="24"/>
-          <w:szCs w:val="24"/>
-        </w:rPr>
-        <w:t>[DESCONOCIDOS4].PRC_LISTA_MARCA</w:t>
-      </w:r>
-    </w:p>
-    <w:p>
-      <w:pPr>
-        <w:rPr>
-          <w:rFonts w:ascii="Arial" w:hAnsi="Arial" w:cs="Arial"/>
-          <w:sz w:val="24"/>
-          <w:szCs w:val="24"/>
-        </w:rPr>
-      </w:pPr>
-      <w:r>
-        <w:rPr>
-          <w:rFonts w:ascii="Arial" w:hAnsi="Arial" w:cs="Arial"/>
-          <w:sz w:val="24"/>
-          <w:szCs w:val="24"/>
-        </w:rPr>
-        <w:t>[DESCONOCIDOS4].PRC_LISTA_MODELO_X_MARCA</w:t>
-      </w:r>
-    </w:p>
-    <w:p>
-      <w:pPr>
-        <w:rPr>
-          <w:rFonts w:ascii="Arial" w:hAnsi="Arial" w:cs="Arial"/>
-          <w:sz w:val="24"/>
-          <w:szCs w:val="24"/>
-        </w:rPr>
-      </w:pPr>
-      <w:r>
-        <w:rPr>
-          <w:rFonts w:ascii="Arial" w:hAnsi="Arial" w:cs="Arial"/>
-          <w:sz w:val="24"/>
-          <w:szCs w:val="24"/>
-        </w:rPr>
-        <w:t>[DESCONOCIDOS4].PRC_BUSCAR_MIS_DATOS_CLI</w:t>
-      </w:r>
-    </w:p>
-    <w:p>
-      <w:pPr>
-        <w:rPr>
-          <w:rFonts w:ascii="Arial" w:hAnsi="Arial" w:cs="Arial"/>
-          <w:sz w:val="24"/>
-          <w:szCs w:val="24"/>
-        </w:rPr>
-      </w:pPr>
-      <w:r>
-        <w:rPr>
-          <w:rFonts w:ascii="Arial" w:hAnsi="Arial" w:cs="Arial"/>
-          <w:sz w:val="24"/>
-          <w:szCs w:val="24"/>
-        </w:rPr>
-        <w:t>[DESCONOCIDOS4].PRC_BUSCAR_CLIENTE_HABILITADO</w:t>
-      </w:r>
-    </w:p>
-    <w:p>
-      <w:pPr>
-        <w:rPr>
-          <w:rFonts w:ascii="Arial" w:hAnsi="Arial" w:cs="Arial"/>
-          <w:sz w:val="24"/>
-          <w:szCs w:val="24"/>
-        </w:rPr>
-      </w:pPr>
-      <w:r>
-        <w:rPr>
-          <w:rFonts w:ascii="Arial" w:hAnsi="Arial" w:cs="Arial"/>
-          <w:sz w:val="24"/>
-          <w:szCs w:val="24"/>
-        </w:rPr>
-        <w:t>[DESCONOCIDOS4].PRC_LISTA_CHOFER_X_TURNO</w:t>
-      </w:r>
-    </w:p>
-    <w:p>
-      <w:pPr>
-        <w:rPr>
-          <w:rFonts w:ascii="Arial" w:hAnsi="Arial" w:cs="Arial"/>
-          <w:sz w:val="24"/>
-          <w:szCs w:val="24"/>
-        </w:rPr>
-      </w:pPr>
-      <w:r>
-        <w:rPr>
-          <w:rFonts w:ascii="Arial" w:hAnsi="Arial" w:cs="Arial"/>
-          <w:sz w:val="24"/>
-          <w:szCs w:val="24"/>
-        </w:rPr>
         <w:t>[DESCONOCIDOS4].PRC_LISTA_CHOFERES_NO_ASIG</w:t>
       </w:r>
     </w:p>
@@ -8545,11 +8611,110 @@
           <w:sz w:val="24"/>
           <w:szCs w:val="24"/>
         </w:rPr>
-        <w:lastRenderedPageBreak/>
         <w:t>[DESCONOCIDOS4].PRC_BUSCAR_CHOFER_HABILITADO</w:t>
       </w:r>
-      <w:bookmarkStart w:id="0" w:name="_GoBack"/>
-      <w:bookmarkEnd w:id="0"/>
+    </w:p>
+    <w:p>
+      <w:pPr>
+        <w:rPr>
+          <w:rFonts w:ascii="Arial" w:hAnsi="Arial" w:cs="Arial"/>
+          <w:sz w:val="24"/>
+          <w:szCs w:val="24"/>
+        </w:rPr>
+      </w:pPr>
+      <w:r>
+        <w:rPr>
+          <w:rFonts w:ascii="Arial" w:hAnsi="Arial" w:cs="Arial"/>
+          <w:sz w:val="24"/>
+          <w:szCs w:val="24"/>
+        </w:rPr>
+        <w:t>[DESCONOCIDOS4].LISTAR_FUNCIONALIDADES</w:t>
+      </w:r>
+    </w:p>
+    <w:p>
+      <w:pPr>
+        <w:rPr>
+          <w:rFonts w:ascii="Arial" w:hAnsi="Arial" w:cs="Arial"/>
+          <w:sz w:val="24"/>
+          <w:szCs w:val="24"/>
+        </w:rPr>
+      </w:pPr>
+      <w:r>
+        <w:rPr>
+          <w:rFonts w:ascii="Arial" w:hAnsi="Arial" w:cs="Arial"/>
+          <w:sz w:val="24"/>
+          <w:szCs w:val="24"/>
+        </w:rPr>
+        <w:t>[DESCONOCIDOS4].LISTAR_FUNC_X_ROL_HABI</w:t>
+      </w:r>
+    </w:p>
+    <w:p>
+      <w:pPr>
+        <w:rPr>
+          <w:rFonts w:ascii="Arial" w:hAnsi="Arial" w:cs="Arial"/>
+          <w:sz w:val="24"/>
+          <w:szCs w:val="24"/>
+        </w:rPr>
+      </w:pPr>
+      <w:r>
+        <w:rPr>
+          <w:rFonts w:ascii="Arial" w:hAnsi="Arial" w:cs="Arial"/>
+          <w:sz w:val="24"/>
+          <w:szCs w:val="24"/>
+        </w:rPr>
+        <w:t>[DESCONOCIDOS4].LISTAR_ROLES_HABI</w:t>
+      </w:r>
+    </w:p>
+    <w:p>
+      <w:pPr>
+        <w:rPr>
+          <w:rFonts w:ascii="Arial" w:hAnsi="Arial" w:cs="Arial"/>
+          <w:sz w:val="24"/>
+          <w:szCs w:val="24"/>
+        </w:rPr>
+      </w:pPr>
+      <w:r>
+        <w:rPr>
+          <w:rFonts w:ascii="Arial" w:hAnsi="Arial" w:cs="Arial"/>
+          <w:sz w:val="24"/>
+          <w:szCs w:val="24"/>
+        </w:rPr>
+        <w:t>[DESCONOCIDOS4].LISTAR_ROLES_SIN_CONDI</w:t>
+      </w:r>
+    </w:p>
+    <w:p>
+      <w:pPr>
+        <w:rPr>
+          <w:rFonts w:ascii="Arial" w:hAnsi="Arial" w:cs="Arial"/>
+          <w:sz w:val="24"/>
+          <w:szCs w:val="24"/>
+        </w:rPr>
+      </w:pPr>
+      <w:r>
+        <w:rPr>
+          <w:rFonts w:ascii="Arial" w:hAnsi="Arial" w:cs="Arial"/>
+          <w:sz w:val="24"/>
+          <w:szCs w:val="24"/>
+        </w:rPr>
+        <w:t>[DESCONOCIDOS4].PRC_ALTA_ROL</w:t>
+      </w:r>
+    </w:p>
+    <w:p>
+      <w:pPr>
+        <w:rPr>
+          <w:rFonts w:ascii="Arial" w:hAnsi="Arial" w:cs="Arial"/>
+          <w:sz w:val="24"/>
+          <w:szCs w:val="24"/>
+        </w:rPr>
+      </w:pPr>
+      <w:r>
+        <w:rPr>
+          <w:rFonts w:ascii="Arial" w:hAnsi="Arial" w:cs="Arial"/>
+          <w:sz w:val="24"/>
+          <w:szCs w:val="24"/>
+        </w:rPr>
+        <w:t>[DESCONOCIDOS4].PRC_MODIFICA_ROL</w:t>
+      </w:r>
     </w:p>
     <w:p>
       <w:pPr>
@@ -8670,7 +8835,7 @@
                 <w:bCs/>
                 <w:noProof/>
               </w:rPr>
-              <w:t>20</w:t>
+              <w:t>16</w:t>
             </w:r>
             <w:r>
               <w:rPr>
@@ -9665,7 +9830,7 @@
   <w:abstractNum w:abstractNumId="8">
     <w:nsid w:val="4C354208"/>
     <w:multiLevelType w:val="hybridMultilevel"/>
-    <w:tmpl w:val="CBC846C4"/>
+    <w:tmpl w:val="F82EB5EE"/>
     <w:lvl w:ilvl="0" w:tplc="0C0A0001">
       <w:start w:val="1"/>
       <w:numFmt w:val="bullet"/>
@@ -11785,7 +11950,7 @@
   <a:extraClrSchemeLst/>
   <a:extLst>
     <a:ext uri="{05A4C25C-085E-4340-85A3-A5531E510DB2}">
-      <thm15:themeFamily xmlns:thm15="http://schemas.microsoft.com/office/thememl/2012/main" xmlns="" name="Office Theme" id="{62F939B6-93AF-4DB8-9C6B-D6C7DFDC589F}" vid="{4A3C46E8-61CC-4603-A589-7422A47A8E4A}"/>
+      <thm15:themeFamily xmlns="" xmlns:thm15="http://schemas.microsoft.com/office/thememl/2012/main" name="Office Theme" id="{62F939B6-93AF-4DB8-9C6B-D6C7DFDC589F}" vid="{4A3C46E8-61CC-4603-A589-7422A47A8E4A}"/>
     </a:ext>
   </a:extLst>
 </a:theme>
@@ -11796,7 +11961,7 @@
 </file>
 
 <file path=customXml/itemProps1.xml><?xml version="1.0" encoding="utf-8"?>
-<ds:datastoreItem xmlns:ds="http://schemas.openxmlformats.org/officeDocument/2006/customXml" ds:itemID="{3D89C337-915D-4F47-98C5-79E51759137E}">
+<ds:datastoreItem xmlns:ds="http://schemas.openxmlformats.org/officeDocument/2006/customXml" ds:itemID="{DCBBD17F-8D33-4088-87DE-8BB5D37DF64B}">
   <ds:schemaRefs>
     <ds:schemaRef ds:uri="http://schemas.openxmlformats.org/officeDocument/2006/bibliography"/>
   </ds:schemaRefs>

</xml_diff>

<commit_message>
Se reemplaza el DER por uno mas visible
</commit_message>
<xml_diff>
--- a/Estrategia.docx
+++ b/Estrategia.docx
@@ -705,14 +705,14 @@
         <w:rPr>
           <w:noProof/>
         </w:rPr>
-        <w:t>Centro del diagrama</w:t>
+        <w:t>Objetivo</w:t>
       </w:r>
       <w:r>
         <w:rPr>
           <w:noProof/>
         </w:rPr>
         <w:tab/>
-        <w:t>5</w:t>
+        <w:t>6</w:t>
       </w:r>
     </w:p>
     <w:p>
@@ -729,7 +729,7 @@
         <w:rPr>
           <w:noProof/>
         </w:rPr>
-        <w:t>Diagrama login y seguridad</w:t>
+        <w:t>Consideraciones del grupo</w:t>
       </w:r>
       <w:r>
         <w:rPr>
@@ -753,14 +753,14 @@
         <w:rPr>
           <w:noProof/>
         </w:rPr>
-        <w:t>Estructuras de entidades repetidas</w:t>
+        <w:t>Descripción de tablas</w:t>
       </w:r>
       <w:r>
         <w:rPr>
           <w:noProof/>
         </w:rPr>
         <w:tab/>
-        <w:t>7</w:t>
+        <w:t>9</w:t>
       </w:r>
     </w:p>
     <w:p>
@@ -776,15 +776,16 @@
       <w:r>
         <w:rPr>
           <w:noProof/>
-        </w:rPr>
-        <w:t>Objetivo</w:t>
+          <w:lang w:val="en-US"/>
+        </w:rPr>
+        <w:t>Formularios</w:t>
       </w:r>
       <w:r>
         <w:rPr>
           <w:noProof/>
         </w:rPr>
         <w:tab/>
-        <w:t>8</w:t>
+        <w:t>11</w:t>
       </w:r>
     </w:p>
     <w:p>
@@ -800,15 +801,16 @@
       <w:r>
         <w:rPr>
           <w:noProof/>
-        </w:rPr>
-        <w:t>Consideraciones del grupo</w:t>
+          <w:lang w:val="en-US"/>
+        </w:rPr>
+        <w:t>Funciones</w:t>
       </w:r>
       <w:r>
         <w:rPr>
           <w:noProof/>
         </w:rPr>
         <w:tab/>
-        <w:t>8</w:t>
+        <w:t>12</w:t>
       </w:r>
     </w:p>
     <w:p>
@@ -825,86 +827,14 @@
         <w:rPr>
           <w:noProof/>
         </w:rPr>
-        <w:t>Descripción de tablas</w:t>
+        <w:t>Triggers</w:t>
       </w:r>
       <w:r>
         <w:rPr>
           <w:noProof/>
         </w:rPr>
         <w:tab/>
-        <w:t>11</w:t>
-      </w:r>
-    </w:p>
-    <w:p>
-      <w:pPr>
-        <w:pStyle w:val="Index1"/>
-        <w:tabs>
-          <w:tab w:val="right" w:leader="dot" w:pos="8828"/>
-        </w:tabs>
-        <w:rPr>
-          <w:noProof/>
-        </w:rPr>
-      </w:pPr>
-      <w:r>
-        <w:rPr>
-          <w:noProof/>
-        </w:rPr>
-        <w:t>Formularios</w:t>
-      </w:r>
-      <w:r>
-        <w:rPr>
-          <w:noProof/>
-        </w:rPr>
-        <w:tab/>
-        <w:t>12</w:t>
-      </w:r>
-    </w:p>
-    <w:p>
-      <w:pPr>
-        <w:pStyle w:val="Index1"/>
-        <w:tabs>
-          <w:tab w:val="right" w:leader="dot" w:pos="8828"/>
-        </w:tabs>
-        <w:rPr>
-          <w:noProof/>
-        </w:rPr>
-      </w:pPr>
-      <w:r>
-        <w:rPr>
-          <w:noProof/>
-        </w:rPr>
-        <w:t>Funciones</w:t>
-      </w:r>
-      <w:r>
-        <w:rPr>
-          <w:noProof/>
-        </w:rPr>
-        <w:tab/>
-        <w:t>13</w:t>
-      </w:r>
-    </w:p>
-    <w:p>
-      <w:pPr>
-        <w:pStyle w:val="Index1"/>
-        <w:tabs>
-          <w:tab w:val="right" w:leader="dot" w:pos="8828"/>
-        </w:tabs>
-        <w:rPr>
-          <w:noProof/>
-        </w:rPr>
-      </w:pPr>
-      <w:r>
-        <w:rPr>
-          <w:noProof/>
-        </w:rPr>
-        <w:t>Triggers</w:t>
-      </w:r>
-      <w:r>
-        <w:rPr>
-          <w:noProof/>
-        </w:rPr>
-        <w:tab/>
-        <w:t>15</w:t>
+        <w:t>14</w:t>
       </w:r>
     </w:p>
     <w:p>
@@ -1229,18 +1159,23 @@
           <w:sz w:val="24"/>
           <w:szCs w:val="24"/>
         </w:rPr>
-        <w:t xml:space="preserve"> COMPLETO</w:t>
-      </w:r>
+        <w:t xml:space="preserve"> </w:t>
+      </w:r>
+    </w:p>
+    <w:p>
+      <w:pPr>
+        <w:jc w:val="center"/>
+      </w:pPr>
       <w:r>
         <w:rPr>
           <w:noProof/>
           <w:lang w:val="es-ES" w:eastAsia="es-ES"/>
         </w:rPr>
         <w:drawing>
-          <wp:inline distT="0" distB="0" distL="0" distR="0" wp14:anchorId="24F4EC89" wp14:editId="632317D6">
-            <wp:extent cx="9462977" cy="6188149"/>
-            <wp:effectExtent l="0" t="0" r="5080" b="3175"/>
-            <wp:docPr id="1" name="Picture 1"/>
+          <wp:inline distT="0" distB="0" distL="0" distR="0" wp14:anchorId="085B5EF0" wp14:editId="3455C593">
+            <wp:extent cx="6927624" cy="6248400"/>
+            <wp:effectExtent l="0" t="0" r="6985" b="0"/>
+            <wp:docPr id="5" name="Picture 5"/>
             <wp:cNvGraphicFramePr>
               <a:graphicFrameLocks xmlns:a="http://schemas.openxmlformats.org/drawingml/2006/main" noChangeAspect="1"/>
             </wp:cNvGraphicFramePr>
@@ -1248,10 +1183,8 @@
               <a:graphicData uri="http://schemas.openxmlformats.org/drawingml/2006/picture">
                 <pic:pic xmlns:pic="http://schemas.openxmlformats.org/drawingml/2006/picture">
                   <pic:nvPicPr>
-                    <pic:cNvPr id="0" name="Picture 2"/>
-                    <pic:cNvPicPr>
-                      <a:picLocks noChangeAspect="1" noChangeArrowheads="1"/>
-                    </pic:cNvPicPr>
+                    <pic:cNvPr id="0" name="DER_UBER_GDD_1C2017_ENTREGAR (1).png"/>
+                    <pic:cNvPicPr/>
                   </pic:nvPicPr>
                   <pic:blipFill>
                     <a:blip r:embed="rId11">
@@ -1261,23 +1194,18 @@
                         </a:ext>
                       </a:extLst>
                     </a:blip>
-                    <a:srcRect/>
                     <a:stretch>
                       <a:fillRect/>
                     </a:stretch>
                   </pic:blipFill>
-                  <pic:spPr bwMode="auto">
+                  <pic:spPr>
                     <a:xfrm>
                       <a:off x="0" y="0"/>
-                      <a:ext cx="9462977" cy="6188149"/>
+                      <a:ext cx="6927624" cy="6248400"/>
                     </a:xfrm>
                     <a:prstGeom prst="rect">
                       <a:avLst/>
                     </a:prstGeom>
-                    <a:noFill/>
-                    <a:ln>
-                      <a:noFill/>
-                    </a:ln>
                   </pic:spPr>
                 </pic:pic>
               </a:graphicData>
@@ -1285,190 +1213,8 @@
           </wp:inline>
         </w:drawing>
       </w:r>
-    </w:p>
-    <w:p>
-      <w:pPr>
-        <w:jc w:val="center"/>
-      </w:pPr>
-      <w:r>
-        <w:lastRenderedPageBreak/>
-        <w:fldChar w:fldCharType="begin"/>
-      </w:r>
-      <w:r>
-        <w:instrText xml:space="preserve"> XE "</w:instrText>
-      </w:r>
-      <w:r>
-        <w:rPr>
-          <w:lang w:val="es-ES"/>
-        </w:rPr>
-        <w:instrText>Centro del diagrama</w:instrText>
-      </w:r>
-      <w:r>
-        <w:rPr>
-          <w:lang w:val="es-ES"/>
-        </w:rPr>
-        <w:instrText>;03</w:instrText>
-      </w:r>
-      <w:r>
-        <w:instrText xml:space="preserve">" </w:instrText>
-      </w:r>
-      <w:r>
-        <w:fldChar w:fldCharType="end"/>
-      </w:r>
-      <w:r>
-        <w:t>CENTRO DEL DIAGRAMA</w:t>
-      </w:r>
-    </w:p>
-    <w:p>
-      <w:r>
-        <w:rPr>
-          <w:noProof/>
-          <w:lang w:val="es-ES" w:eastAsia="es-ES"/>
-        </w:rPr>
-        <w:drawing>
-          <wp:inline distT="0" distB="0" distL="0" distR="0" wp14:anchorId="5456654D" wp14:editId="11791EC8">
-            <wp:extent cx="9165264" cy="5699051"/>
-            <wp:effectExtent l="0" t="0" r="0" b="0"/>
-            <wp:docPr id="2" name="Picture 2"/>
-            <wp:cNvGraphicFramePr>
-              <a:graphicFrameLocks xmlns:a="http://schemas.openxmlformats.org/drawingml/2006/main" noChangeAspect="1"/>
-            </wp:cNvGraphicFramePr>
-            <a:graphic xmlns:a="http://schemas.openxmlformats.org/drawingml/2006/main">
-              <a:graphicData uri="http://schemas.openxmlformats.org/drawingml/2006/picture">
-                <pic:pic xmlns:pic="http://schemas.openxmlformats.org/drawingml/2006/picture">
-                  <pic:nvPicPr>
-                    <pic:cNvPr id="0" name="Picture 2"/>
-                    <pic:cNvPicPr>
-                      <a:picLocks noChangeAspect="1" noChangeArrowheads="1"/>
-                    </pic:cNvPicPr>
-                  </pic:nvPicPr>
-                  <pic:blipFill>
-                    <a:blip r:embed="rId12">
-                      <a:extLst>
-                        <a:ext uri="{28A0092B-C50C-407E-A947-70E740481C1C}">
-                          <a14:useLocalDpi xmlns:a14="http://schemas.microsoft.com/office/drawing/2010/main" val="0"/>
-                        </a:ext>
-                      </a:extLst>
-                    </a:blip>
-                    <a:srcRect/>
-                    <a:stretch>
-                      <a:fillRect/>
-                    </a:stretch>
-                  </pic:blipFill>
-                  <pic:spPr bwMode="auto">
-                    <a:xfrm>
-                      <a:off x="0" y="0"/>
-                      <a:ext cx="9165477" cy="5699183"/>
-                    </a:xfrm>
-                    <a:prstGeom prst="rect">
-                      <a:avLst/>
-                    </a:prstGeom>
-                    <a:noFill/>
-                    <a:ln>
-                      <a:noFill/>
-                    </a:ln>
-                  </pic:spPr>
-                </pic:pic>
-              </a:graphicData>
-            </a:graphic>
-          </wp:inline>
-        </w:drawing>
-      </w:r>
-      <w:r>
-        <w:br w:type="page"/>
-      </w:r>
-    </w:p>
-    <w:p>
-      <w:pPr>
-        <w:jc w:val="center"/>
-      </w:pPr>
-      <w:r>
-        <w:lastRenderedPageBreak/>
-        <w:fldChar w:fldCharType="begin"/>
-      </w:r>
-      <w:r>
-        <w:instrText xml:space="preserve"> XE "</w:instrText>
-      </w:r>
-      <w:r>
-        <w:rPr>
-          <w:lang w:val="es-ES"/>
-        </w:rPr>
-        <w:instrText>Diagrama login y seguridad</w:instrText>
-      </w:r>
-      <w:r>
-        <w:rPr>
-          <w:lang w:val="es-ES"/>
-        </w:rPr>
-        <w:instrText>;04</w:instrText>
-      </w:r>
-      <w:r>
-        <w:instrText xml:space="preserve">" </w:instrText>
-      </w:r>
-      <w:r>
-        <w:fldChar w:fldCharType="end"/>
-      </w:r>
-      <w:r>
-        <w:t>LOGIN Y SEGURIDAD</w:t>
-      </w:r>
-    </w:p>
-    <w:p>
-      <w:pPr>
-        <w:jc w:val="center"/>
-      </w:pPr>
-      <w:r>
-        <w:rPr>
-          <w:noProof/>
-          <w:lang w:val="es-ES" w:eastAsia="es-ES"/>
-        </w:rPr>
-        <w:drawing>
-          <wp:inline distT="0" distB="0" distL="0" distR="0" wp14:anchorId="6E9E9008" wp14:editId="540877A5">
-            <wp:extent cx="8229600" cy="2562225"/>
-            <wp:effectExtent l="0" t="0" r="0" b="9525"/>
-            <wp:docPr id="3" name="Picture 3"/>
-            <wp:cNvGraphicFramePr>
-              <a:graphicFrameLocks xmlns:a="http://schemas.openxmlformats.org/drawingml/2006/main" noChangeAspect="1"/>
-            </wp:cNvGraphicFramePr>
-            <a:graphic xmlns:a="http://schemas.openxmlformats.org/drawingml/2006/main">
-              <a:graphicData uri="http://schemas.openxmlformats.org/drawingml/2006/picture">
-                <pic:pic xmlns:pic="http://schemas.openxmlformats.org/drawingml/2006/picture">
-                  <pic:nvPicPr>
-                    <pic:cNvPr id="0" name="Picture 3"/>
-                    <pic:cNvPicPr>
-                      <a:picLocks noChangeAspect="1" noChangeArrowheads="1"/>
-                    </pic:cNvPicPr>
-                  </pic:nvPicPr>
-                  <pic:blipFill>
-                    <a:blip r:embed="rId13">
-                      <a:extLst>
-                        <a:ext uri="{28A0092B-C50C-407E-A947-70E740481C1C}">
-                          <a14:useLocalDpi xmlns:a14="http://schemas.microsoft.com/office/drawing/2010/main" val="0"/>
-                        </a:ext>
-                      </a:extLst>
-                    </a:blip>
-                    <a:srcRect/>
-                    <a:stretch>
-                      <a:fillRect/>
-                    </a:stretch>
-                  </pic:blipFill>
-                  <pic:spPr bwMode="auto">
-                    <a:xfrm>
-                      <a:off x="0" y="0"/>
-                      <a:ext cx="8229600" cy="2562225"/>
-                    </a:xfrm>
-                    <a:prstGeom prst="rect">
-                      <a:avLst/>
-                    </a:prstGeom>
-                    <a:noFill/>
-                    <a:ln>
-                      <a:noFill/>
-                    </a:ln>
-                  </pic:spPr>
-                </pic:pic>
-              </a:graphicData>
-            </a:graphic>
-          </wp:inline>
-        </w:drawing>
-      </w:r>
+      <w:bookmarkStart w:id="0" w:name="_GoBack"/>
+      <w:bookmarkEnd w:id="0"/>
     </w:p>
     <w:p>
       <w:pPr>
@@ -1476,9 +1222,6 @@
           <w:tab w:val="left" w:pos="7665"/>
         </w:tabs>
       </w:pPr>
-      <w:r>
-        <w:tab/>
-      </w:r>
     </w:p>
     <w:p>
       <w:pPr>
@@ -1543,124 +1286,6 @@
         </w:tabs>
       </w:pPr>
     </w:p>
-    <w:p>
-      <w:pPr>
-        <w:tabs>
-          <w:tab w:val="left" w:pos="7665"/>
-        </w:tabs>
-      </w:pPr>
-    </w:p>
-    <w:p>
-      <w:pPr>
-        <w:tabs>
-          <w:tab w:val="left" w:pos="7665"/>
-        </w:tabs>
-      </w:pPr>
-    </w:p>
-    <w:p>
-      <w:pPr>
-        <w:tabs>
-          <w:tab w:val="left" w:pos="7665"/>
-        </w:tabs>
-      </w:pPr>
-    </w:p>
-    <w:p>
-      <w:pPr>
-        <w:tabs>
-          <w:tab w:val="left" w:pos="7665"/>
-        </w:tabs>
-        <w:jc w:val="center"/>
-      </w:pPr>
-      <w:r>
-        <w:fldChar w:fldCharType="begin"/>
-      </w:r>
-      <w:r>
-        <w:instrText xml:space="preserve"> XE "</w:instrText>
-      </w:r>
-      <w:r>
-        <w:rPr>
-          <w:lang w:val="es-ES"/>
-        </w:rPr>
-        <w:instrText>Estructuras de entidades repetidas</w:instrText>
-      </w:r>
-      <w:r>
-        <w:rPr>
-          <w:lang w:val="es-ES"/>
-        </w:rPr>
-        <w:instrText>;05</w:instrText>
-      </w:r>
-      <w:r>
-        <w:instrText xml:space="preserve">" </w:instrText>
-      </w:r>
-      <w:r>
-        <w:fldChar w:fldCharType="end"/>
-      </w:r>
-      <w:r>
-        <w:t>ESTRUCTURAS DE ENTIDADES REPETIDAS</w:t>
-      </w:r>
-    </w:p>
-    <w:p>
-      <w:pPr>
-        <w:tabs>
-          <w:tab w:val="left" w:pos="7665"/>
-        </w:tabs>
-      </w:pPr>
-      <w:r>
-        <w:rPr>
-          <w:noProof/>
-          <w:lang w:val="es-ES" w:eastAsia="es-ES"/>
-        </w:rPr>
-        <w:drawing>
-          <wp:inline distT="0" distB="0" distL="0" distR="0" wp14:anchorId="63E2CEC7" wp14:editId="0F23A055">
-            <wp:extent cx="8105775" cy="4467225"/>
-            <wp:effectExtent l="0" t="0" r="9525" b="9525"/>
-            <wp:docPr id="4" name="Picture 4"/>
-            <wp:cNvGraphicFramePr>
-              <a:graphicFrameLocks xmlns:a="http://schemas.openxmlformats.org/drawingml/2006/main" noChangeAspect="1"/>
-            </wp:cNvGraphicFramePr>
-            <a:graphic xmlns:a="http://schemas.openxmlformats.org/drawingml/2006/main">
-              <a:graphicData uri="http://schemas.openxmlformats.org/drawingml/2006/picture">
-                <pic:pic xmlns:pic="http://schemas.openxmlformats.org/drawingml/2006/picture">
-                  <pic:nvPicPr>
-                    <pic:cNvPr id="0" name="Picture 4"/>
-                    <pic:cNvPicPr>
-                      <a:picLocks noChangeAspect="1" noChangeArrowheads="1"/>
-                    </pic:cNvPicPr>
-                  </pic:nvPicPr>
-                  <pic:blipFill>
-                    <a:blip r:embed="rId14">
-                      <a:extLst>
-                        <a:ext uri="{28A0092B-C50C-407E-A947-70E740481C1C}">
-                          <a14:useLocalDpi xmlns:a14="http://schemas.microsoft.com/office/drawing/2010/main" val="0"/>
-                        </a:ext>
-                      </a:extLst>
-                    </a:blip>
-                    <a:srcRect/>
-                    <a:stretch>
-                      <a:fillRect/>
-                    </a:stretch>
-                  </pic:blipFill>
-                  <pic:spPr bwMode="auto">
-                    <a:xfrm>
-                      <a:off x="0" y="0"/>
-                      <a:ext cx="8105775" cy="4467225"/>
-                    </a:xfrm>
-                    <a:prstGeom prst="rect">
-                      <a:avLst/>
-                    </a:prstGeom>
-                    <a:noFill/>
-                    <a:ln>
-                      <a:noFill/>
-                    </a:ln>
-                  </pic:spPr>
-                </pic:pic>
-              </a:graphicData>
-            </a:graphic>
-          </wp:inline>
-        </w:drawing>
-      </w:r>
-    </w:p>
-    <w:p/>
     <w:p>
       <w:pPr>
         <w:sectPr>
@@ -7030,8 +6655,6 @@
         </w:rPr>
         <w:t>Recibe una cadena y devuelve una tabla con los ítems en entero</w:t>
       </w:r>
-      <w:bookmarkStart w:id="0" w:name="_GoBack"/>
-      <w:bookmarkEnd w:id="0"/>
     </w:p>
     <w:p>
       <w:pPr>
@@ -8835,7 +8458,7 @@
                 <w:bCs/>
                 <w:noProof/>
               </w:rPr>
-              <w:t>16</w:t>
+              <w:t>4</w:t>
             </w:r>
             <w:r>
               <w:rPr>
@@ -8880,7 +8503,7 @@
                 <w:bCs/>
                 <w:noProof/>
               </w:rPr>
-              <w:t>20</w:t>
+              <w:t>18</w:t>
             </w:r>
             <w:r>
               <w:rPr>
@@ -11950,7 +11573,7 @@
   <a:extraClrSchemeLst/>
   <a:extLst>
     <a:ext uri="{05A4C25C-085E-4340-85A3-A5531E510DB2}">
-      <thm15:themeFamily xmlns="" xmlns:thm15="http://schemas.microsoft.com/office/thememl/2012/main" name="Office Theme" id="{62F939B6-93AF-4DB8-9C6B-D6C7DFDC589F}" vid="{4A3C46E8-61CC-4603-A589-7422A47A8E4A}"/>
+      <thm15:themeFamily xmlns:thm15="http://schemas.microsoft.com/office/thememl/2012/main" xmlns="" name="Office Theme" id="{62F939B6-93AF-4DB8-9C6B-D6C7DFDC589F}" vid="{4A3C46E8-61CC-4603-A589-7422A47A8E4A}"/>
     </a:ext>
   </a:extLst>
 </a:theme>
@@ -11961,7 +11584,7 @@
 </file>
 
 <file path=customXml/itemProps1.xml><?xml version="1.0" encoding="utf-8"?>
-<ds:datastoreItem xmlns:ds="http://schemas.openxmlformats.org/officeDocument/2006/customXml" ds:itemID="{DCBBD17F-8D33-4088-87DE-8BB5D37DF64B}">
+<ds:datastoreItem xmlns:ds="http://schemas.openxmlformats.org/officeDocument/2006/customXml" ds:itemID="{F65D30AD-504A-4AE1-ACBD-E394BA5A4850}">
   <ds:schemaRefs>
     <ds:schemaRef ds:uri="http://schemas.openxmlformats.org/officeDocument/2006/bibliography"/>
   </ds:schemaRefs>

</xml_diff>

<commit_message>
Se corrige sp registro viaje
</commit_message>
<xml_diff>
--- a/Estrategia.docx
+++ b/Estrategia.docx
@@ -539,6 +539,7 @@
           <w:szCs w:val="24"/>
           <w:u w:val="single"/>
         </w:rPr>
+        <w:lastRenderedPageBreak/>
         <w:t>INDICE</w:t>
       </w:r>
     </w:p>
@@ -4648,7 +4649,7 @@
           <w:color w:val="auto"/>
           <w:sz w:val="24"/>
           <w:szCs w:val="24"/>
-          <w:lang w:val="en-US"/>
+          <w:lang w:val="es-ES"/>
         </w:rPr>
       </w:pPr>
       <w:r>
@@ -4662,7 +4663,7 @@
       </w:r>
       <w:r>
         <w:rPr>
-          <w:lang w:val="en-US"/>
+          <w:lang w:val="es-ES"/>
         </w:rPr>
         <w:instrText xml:space="preserve"> XE "Formularios;09" </w:instrText>
       </w:r>
@@ -4681,7 +4682,7 @@
           <w:color w:val="auto"/>
           <w:sz w:val="24"/>
           <w:szCs w:val="24"/>
-          <w:lang w:val="en-US"/>
+          <w:lang w:val="es-ES"/>
         </w:rPr>
         <w:t>FORMULARIOS</w:t>
       </w:r>
@@ -4689,7 +4690,7 @@
     <w:p>
       <w:pPr>
         <w:rPr>
-          <w:lang w:val="en-US"/>
+          <w:lang w:val="es-ES"/>
         </w:rPr>
       </w:pPr>
     </w:p>
@@ -5105,15 +5106,7 @@
           <w:sz w:val="20"/>
           <w:szCs w:val="20"/>
         </w:rPr>
-        <w:t xml:space="preserve">Departamento/Lote: </w:t>
-      </w:r>
-      <w:r>
-        <w:rPr>
-          <w:rFonts w:ascii="Arial" w:eastAsiaTheme="majorEastAsia" w:hAnsi="Arial" w:cs="Arial"/>
-          <w:sz w:val="20"/>
-          <w:szCs w:val="20"/>
-        </w:rPr>
-        <w:t>Se pueden cargar letras y dígitos, también espacios pero no puntos para abreviar.</w:t>
+        <w:t>Departamento/Lote: Se pueden cargar letras y dígitos, también espacios pero no puntos para abreviar.</w:t>
       </w:r>
     </w:p>
     <w:p>
@@ -5206,15 +5199,7 @@
           <w:sz w:val="20"/>
           <w:szCs w:val="20"/>
         </w:rPr>
-        <w:t>la base indicara si esta repetido y devolverá un mensaje</w:t>
-      </w:r>
-      <w:r>
-        <w:rPr>
-          <w:rFonts w:ascii="Arial" w:eastAsiaTheme="majorEastAsia" w:hAnsi="Arial" w:cs="Arial"/>
-          <w:sz w:val="20"/>
-          <w:szCs w:val="20"/>
-        </w:rPr>
-        <w:t>. Ej. : 1569952230</w:t>
+        <w:t>la base indicara si esta repetido y devolverá un mensaje. Ej. : 1569952230</w:t>
       </w:r>
     </w:p>
     <w:p>
@@ -5770,7 +5755,91 @@
         <w:rPr>
           <w:rFonts w:cstheme="minorHAnsi"/>
         </w:rPr>
+        <w:t xml:space="preserve"> y el formato (letra)</w:t>
+      </w:r>
+      <w:r>
+        <w:rPr>
+          <w:rFonts w:cstheme="minorHAnsi"/>
+        </w:rPr>
+        <w:t xml:space="preserve"> </w:t>
+      </w:r>
+      <w:r>
+        <w:rPr>
+          <w:rFonts w:cstheme="minorHAnsi"/>
+        </w:rPr>
+        <w:t>(letra)</w:t>
+      </w:r>
+      <w:r>
+        <w:rPr>
+          <w:rFonts w:cstheme="minorHAnsi"/>
+        </w:rPr>
+        <w:t xml:space="preserve"> </w:t>
+      </w:r>
+      <w:r>
+        <w:rPr>
+          <w:rFonts w:cstheme="minorHAnsi"/>
+        </w:rPr>
+        <w:t>(numero)</w:t>
+      </w:r>
+      <w:r>
+        <w:rPr>
+          <w:rFonts w:cstheme="minorHAnsi"/>
+        </w:rPr>
+        <w:t xml:space="preserve"> </w:t>
+      </w:r>
+      <w:r>
+        <w:rPr>
+          <w:rFonts w:cstheme="minorHAnsi"/>
+        </w:rPr>
+        <w:t>(numero)</w:t>
+      </w:r>
+      <w:r>
+        <w:rPr>
+          <w:rFonts w:cstheme="minorHAnsi"/>
+        </w:rPr>
+        <w:t xml:space="preserve"> </w:t>
+      </w:r>
+      <w:r>
+        <w:rPr>
+          <w:rFonts w:cstheme="minorHAnsi"/>
+        </w:rPr>
+        <w:t>(numero)</w:t>
+      </w:r>
+      <w:r>
+        <w:rPr>
+          <w:rFonts w:cstheme="minorHAnsi"/>
+        </w:rPr>
+        <w:t xml:space="preserve"> </w:t>
+      </w:r>
+      <w:r>
+        <w:rPr>
+          <w:rFonts w:cstheme="minorHAnsi"/>
+        </w:rPr>
+        <w:t>(letra)</w:t>
+      </w:r>
+      <w:r>
+        <w:rPr>
+          <w:rFonts w:cstheme="minorHAnsi"/>
+        </w:rPr>
+        <w:t xml:space="preserve"> </w:t>
+      </w:r>
+      <w:r>
+        <w:rPr>
+          <w:rFonts w:cstheme="minorHAnsi"/>
+        </w:rPr>
+        <w:t>(letra)</w:t>
+      </w:r>
+      <w:r>
+        <w:rPr>
+          <w:rFonts w:cstheme="minorHAnsi"/>
+        </w:rPr>
         <w:t>. Ej. : aaa123</w:t>
+      </w:r>
+      <w:r>
+        <w:rPr>
+          <w:rFonts w:cstheme="minorHAnsi"/>
+        </w:rPr>
+        <w:t xml:space="preserve"> , aa123aa</w:t>
       </w:r>
       <w:bookmarkStart w:id="0" w:name="_GoBack"/>
       <w:bookmarkEnd w:id="0"/>
@@ -5918,7 +5987,6 @@
           <w:sz w:val="24"/>
           <w:szCs w:val="24"/>
         </w:rPr>
-        <w:lastRenderedPageBreak/>
         <w:t xml:space="preserve">AGREGAR </w:t>
       </w:r>
       <w:r>
@@ -6204,7 +6272,6 @@
           <w:sz w:val="24"/>
           <w:szCs w:val="24"/>
         </w:rPr>
-        <w:lastRenderedPageBreak/>
         <w:fldChar w:fldCharType="begin"/>
       </w:r>
       <w:r>
@@ -6264,17 +6331,37 @@
           <w:rFonts w:ascii="Arial" w:hAnsi="Arial" w:cs="Arial"/>
           <w:sz w:val="24"/>
           <w:szCs w:val="24"/>
-          <w:lang w:val="es-ES"/>
-        </w:rPr>
-      </w:pPr>
-      <w:r>
-        <w:rPr>
-          <w:rFonts w:ascii="Arial" w:hAnsi="Arial" w:cs="Arial"/>
-          <w:sz w:val="24"/>
-          <w:szCs w:val="24"/>
-          <w:lang w:val="es-ES"/>
-        </w:rPr>
-        <w:t>[DESCONOCIDOS4].DAME_DNI_CLIENTE(@CLIENTE INT)</w:t>
+          <w:lang w:val="en-US"/>
+        </w:rPr>
+      </w:pPr>
+      <w:r>
+        <w:rPr>
+          <w:rFonts w:ascii="Arial" w:hAnsi="Arial" w:cs="Arial"/>
+          <w:sz w:val="24"/>
+          <w:szCs w:val="24"/>
+          <w:lang w:val="en-US"/>
+        </w:rPr>
+        <w:t>[DESCONOCIDOS4].DAME_DNI_</w:t>
+      </w:r>
+      <w:proofErr w:type="gramStart"/>
+      <w:r>
+        <w:rPr>
+          <w:rFonts w:ascii="Arial" w:hAnsi="Arial" w:cs="Arial"/>
+          <w:sz w:val="24"/>
+          <w:szCs w:val="24"/>
+          <w:lang w:val="en-US"/>
+        </w:rPr>
+        <w:t>CLIENTE(</w:t>
+      </w:r>
+      <w:proofErr w:type="gramEnd"/>
+      <w:r>
+        <w:rPr>
+          <w:rFonts w:ascii="Arial" w:hAnsi="Arial" w:cs="Arial"/>
+          <w:sz w:val="24"/>
+          <w:szCs w:val="24"/>
+          <w:lang w:val="en-US"/>
+        </w:rPr>
+        <w:t>@CLIENTE INT)</w:t>
       </w:r>
     </w:p>
     <w:p>
@@ -6846,6 +6933,7 @@
           <w:szCs w:val="24"/>
           <w:lang w:val="es-ES"/>
         </w:rPr>
+        <w:lastRenderedPageBreak/>
         <w:t>Recibe un turno y la cantidad de km recorridos y calcula el precio del viaje.</w:t>
       </w:r>
     </w:p>
@@ -6865,7 +6953,6 @@
           <w:szCs w:val="24"/>
           <w:lang w:val="en-US"/>
         </w:rPr>
-        <w:lastRenderedPageBreak/>
         <w:t>[DESCONOCIDOS4].FN_DENTRO_TURNO(@TURNO INT, @INICIO DATETIME, @FIN DATETIME)</w:t>
       </w:r>
     </w:p>
@@ -14207,7 +14294,7 @@
   <a:extraClrSchemeLst/>
   <a:extLst>
     <a:ext uri="{05A4C25C-085E-4340-85A3-A5531E510DB2}">
-      <thm15:themeFamily xmlns="" xmlns:thm15="http://schemas.microsoft.com/office/thememl/2012/main" name="Office Theme" id="{62F939B6-93AF-4DB8-9C6B-D6C7DFDC589F}" vid="{4A3C46E8-61CC-4603-A589-7422A47A8E4A}"/>
+      <thm15:themeFamily xmlns:thm15="http://schemas.microsoft.com/office/thememl/2012/main" xmlns="" name="Office Theme" id="{62F939B6-93AF-4DB8-9C6B-D6C7DFDC589F}" vid="{4A3C46E8-61CC-4603-A589-7422A47A8E4A}"/>
     </a:ext>
   </a:extLst>
 </a:theme>
@@ -14218,7 +14305,7 @@
 </file>
 
 <file path=customXml/itemProps1.xml><?xml version="1.0" encoding="utf-8"?>
-<ds:datastoreItem xmlns:ds="http://schemas.openxmlformats.org/officeDocument/2006/customXml" ds:itemID="{83B805ED-EADC-4B90-886D-88D466ECEF34}">
+<ds:datastoreItem xmlns:ds="http://schemas.openxmlformats.org/officeDocument/2006/customXml" ds:itemID="{259FA5E5-F2D1-4D6F-827F-BA4F9BD1CFCB}">
   <ds:schemaRefs>
     <ds:schemaRef ds:uri="http://schemas.openxmlformats.org/officeDocument/2006/bibliography"/>
   </ds:schemaRefs>

</xml_diff>